<commit_message>
DOC: Atualizando Documentação 1
</commit_message>
<xml_diff>
--- a/Sprint4/Software Engineering/Documento.docx
+++ b/Sprint4/Software Engineering/Documento.docx
@@ -8,28 +8,27 @@
         <w:rPr>
           <w:b/>
           <w:bCs/>
+          <w:i/>
+          <w:iCs/>
         </w:rPr>
       </w:pPr>
       <w:r>
         <w:rPr>
           <w:b/>
           <w:bCs/>
+          <w:i/>
+          <w:iCs/>
         </w:rPr>
-        <w:t>[</w:t>
+        <w:t>A</w:t>
       </w:r>
       <w:r>
         <w:rPr>
           <w:b/>
           <w:bCs/>
+          <w:i/>
+          <w:iCs/>
         </w:rPr>
-        <w:t>Auto – Bot assistente</w:t>
-      </w:r>
-      <w:r>
-        <w:rPr>
-          <w:b/>
-          <w:bCs/>
-        </w:rPr>
-        <w:t>]</w:t>
+        <w:t>UTO BOT ASSISTENTE.</w:t>
       </w:r>
     </w:p>
     <w:p>
@@ -102,7 +101,57 @@
           <w:bCs/>
         </w:rPr>
       </w:pPr>
+      <w:r>
+        <w:pict w14:anchorId="2252FB5E">
+          <v:rect id="_x0000_i1053" style="width:0;height:1.5pt" o:hralign="center" o:hrstd="t" o:hr="t" fillcolor="#a0a0a0" stroked="f"/>
+        </w:pict>
+      </w:r>
     </w:p>
+    <w:p>
+      <w:pPr>
+        <w:jc w:val="center"/>
+        <w:rPr>
+          <w:b/>
+          <w:bCs/>
+          <w:i/>
+          <w:iCs/>
+        </w:rPr>
+      </w:pPr>
+      <w:r>
+        <w:t xml:space="preserve">Apresentação do </w:t>
+      </w:r>
+      <w:r>
+        <w:rPr>
+          <w:b/>
+          <w:bCs/>
+          <w:i/>
+          <w:iCs/>
+        </w:rPr>
+        <w:t>A</w:t>
+      </w:r>
+      <w:r>
+        <w:rPr>
+          <w:b/>
+          <w:bCs/>
+          <w:i/>
+          <w:iCs/>
+        </w:rPr>
+        <w:t>UTO BOT ASSISTENTE</w:t>
+      </w:r>
+      <w:r>
+        <w:rPr>
+          <w:b/>
+          <w:bCs/>
+          <w:i/>
+          <w:iCs/>
+        </w:rPr>
+        <w:t xml:space="preserve"> </w:t>
+      </w:r>
+      <w:r>
+        <w:t>de consulta automotiva, incluindo uma visão geral de como a solução pode ajudar usuários com diagnósticos e consultas automotivas.</w:t>
+      </w:r>
+    </w:p>
+    <w:p/>
     <w:p>
       <w:pPr>
         <w:pStyle w:val="PargrafodaLista"/>
@@ -113,28 +162,70 @@
         <w:rPr>
           <w:b/>
           <w:bCs/>
+          <w:sz w:val="28"/>
+          <w:szCs w:val="28"/>
         </w:rPr>
       </w:pPr>
       <w:r>
         <w:rPr>
           <w:b/>
           <w:bCs/>
+          <w:sz w:val="28"/>
+          <w:szCs w:val="28"/>
         </w:rPr>
-        <w:t>Introdução</w:t>
+        <w:t xml:space="preserve">Problemas que serão solucionados </w:t>
       </w:r>
     </w:p>
     <w:p>
-      <w:r>
-        <w:t xml:space="preserve">Apresentação do site e do </w:t>
-      </w:r>
-      <w:r>
-        <w:t>bot.</w:t>
-      </w:r>
-      <w:r>
-        <w:t xml:space="preserve"> de consulta automotiva, incluindo uma visão geral de como a solução pode ajudar usuários com diagnósticos e consultas automotivas.</w:t>
+      <w:pPr>
+        <w:pStyle w:val="PargrafodaLista"/>
+        <w:numPr>
+          <w:ilvl w:val="0"/>
+          <w:numId w:val="13"/>
+        </w:numPr>
+        <w:jc w:val="both"/>
+      </w:pPr>
+      <w:r>
+        <w:t>Dificuldade em encontrar serviços de manutenção confiáveis.</w:t>
       </w:r>
     </w:p>
-    <w:p/>
+    <w:p>
+      <w:pPr>
+        <w:pStyle w:val="PargrafodaLista"/>
+        <w:numPr>
+          <w:ilvl w:val="0"/>
+          <w:numId w:val="13"/>
+        </w:numPr>
+        <w:jc w:val="both"/>
+      </w:pPr>
+      <w:r>
+        <w:t>Necessidade de assistência rápida e eficaz, sem precisar sair de casa.</w:t>
+      </w:r>
+    </w:p>
+    <w:p>
+      <w:pPr>
+        <w:pStyle w:val="PargrafodaLista"/>
+        <w:numPr>
+          <w:ilvl w:val="0"/>
+          <w:numId w:val="13"/>
+        </w:numPr>
+        <w:jc w:val="both"/>
+      </w:pPr>
+      <w:r>
+        <w:t>Falta</w:t>
+      </w:r>
+      <w:r>
+        <w:t xml:space="preserve"> </w:t>
+      </w:r>
+      <w:r>
+        <w:t>de conhecimento técnico para diagnosticar problemas automotivos.</w:t>
+      </w:r>
+    </w:p>
+    <w:p>
+      <w:pPr>
+        <w:jc w:val="both"/>
+      </w:pPr>
+    </w:p>
     <w:p>
       <w:pPr>
         <w:pStyle w:val="PargrafodaLista"/>
@@ -145,14 +236,18 @@
         <w:rPr>
           <w:b/>
           <w:bCs/>
+          <w:sz w:val="28"/>
+          <w:szCs w:val="28"/>
         </w:rPr>
       </w:pPr>
       <w:r>
         <w:rPr>
           <w:b/>
           <w:bCs/>
+          <w:sz w:val="28"/>
+          <w:szCs w:val="28"/>
         </w:rPr>
-        <w:t xml:space="preserve">Problemas que serão solucionados </w:t>
+        <w:t>Funcionalidades da Solução</w:t>
       </w:r>
     </w:p>
     <w:p>
@@ -160,12 +255,11 @@
         <w:pStyle w:val="PargrafodaLista"/>
         <w:numPr>
           <w:ilvl w:val="0"/>
-          <w:numId w:val="13"/>
+          <w:numId w:val="12"/>
         </w:numPr>
-        <w:jc w:val="both"/>
-      </w:pPr>
-      <w:r>
-        <w:t>Dificuldade em encontrar serviços de manutenção confiáveis.</w:t>
+      </w:pPr>
+      <w:r>
+        <w:t>Diagnósticos de problemas automotivos baseados em sintomas informados pelo usuário.</w:t>
       </w:r>
     </w:p>
     <w:p>
@@ -173,12 +267,11 @@
         <w:pStyle w:val="PargrafodaLista"/>
         <w:numPr>
           <w:ilvl w:val="0"/>
-          <w:numId w:val="13"/>
+          <w:numId w:val="12"/>
         </w:numPr>
-        <w:jc w:val="both"/>
-      </w:pPr>
-      <w:r>
-        <w:t>Necessidade de assistência rápida e eficaz, sem precisar sair de casa.</w:t>
+      </w:pPr>
+      <w:r>
+        <w:t>Sugestões de manutenção preventiva personalizadas.</w:t>
       </w:r>
     </w:p>
     <w:p>
@@ -186,19 +279,26 @@
         <w:pStyle w:val="PargrafodaLista"/>
         <w:numPr>
           <w:ilvl w:val="0"/>
-          <w:numId w:val="13"/>
+          <w:numId w:val="12"/>
         </w:numPr>
-        <w:jc w:val="both"/>
-      </w:pPr>
-      <w:r>
-        <w:t>Falta de conhecimento técnico para diagnosticar problemas automotivos.</w:t>
+      </w:pPr>
+      <w:r>
+        <w:t>Recomendações de oficinas mecânicas confiáveis próximas ao usuário.</w:t>
       </w:r>
     </w:p>
     <w:p>
       <w:pPr>
-        <w:jc w:val="both"/>
-      </w:pPr>
+        <w:pStyle w:val="PargrafodaLista"/>
+        <w:numPr>
+          <w:ilvl w:val="0"/>
+          <w:numId w:val="12"/>
+        </w:numPr>
+      </w:pPr>
+      <w:r>
+        <w:t>Suporte em tempo real via chat com o bot para orientações rápidas.</w:t>
+      </w:r>
     </w:p>
+    <w:p/>
     <w:p>
       <w:pPr>
         <w:pStyle w:val="PargrafodaLista"/>
@@ -209,14 +309,18 @@
         <w:rPr>
           <w:b/>
           <w:bCs/>
+          <w:sz w:val="28"/>
+          <w:szCs w:val="28"/>
         </w:rPr>
       </w:pPr>
       <w:r>
         <w:rPr>
           <w:b/>
           <w:bCs/>
+          <w:sz w:val="28"/>
+          <w:szCs w:val="28"/>
         </w:rPr>
-        <w:t>Funcionalidades da Solução</w:t>
+        <w:t>Aplicabilidade no Mercado</w:t>
       </w:r>
     </w:p>
     <w:p>
@@ -224,11 +328,11 @@
         <w:pStyle w:val="PargrafodaLista"/>
         <w:numPr>
           <w:ilvl w:val="0"/>
-          <w:numId w:val="12"/>
+          <w:numId w:val="11"/>
         </w:numPr>
       </w:pPr>
       <w:r>
-        <w:t>Diagnósticos de problemas automotivos baseados em sintomas informados pelo usuário.</w:t>
+        <w:t>Solução para motoristas de veículos leves e pesados que precisam de suporte rápido.</w:t>
       </w:r>
     </w:p>
     <w:p>
@@ -236,11 +340,11 @@
         <w:pStyle w:val="PargrafodaLista"/>
         <w:numPr>
           <w:ilvl w:val="0"/>
-          <w:numId w:val="12"/>
+          <w:numId w:val="11"/>
         </w:numPr>
       </w:pPr>
       <w:r>
-        <w:t>Sugestões de manutenção preventiva personalizadas.</w:t>
+        <w:t>Uso por empresas de frotas que buscam otimizar a manutenção dos veículos.</w:t>
       </w:r>
     </w:p>
     <w:p>
@@ -248,23 +352,11 @@
         <w:pStyle w:val="PargrafodaLista"/>
         <w:numPr>
           <w:ilvl w:val="0"/>
-          <w:numId w:val="12"/>
+          <w:numId w:val="11"/>
         </w:numPr>
       </w:pPr>
       <w:r>
-        <w:t>Recomendações de oficinas mecânicas confiáveis próximas ao usuário.</w:t>
-      </w:r>
-    </w:p>
-    <w:p>
-      <w:pPr>
-        <w:pStyle w:val="PargrafodaLista"/>
-        <w:numPr>
-          <w:ilvl w:val="0"/>
-          <w:numId w:val="12"/>
-        </w:numPr>
-      </w:pPr>
-      <w:r>
-        <w:t>Suporte em tempo real via chat com o bot para orientações rápidas.</w:t>
+        <w:t>Serviço útil para motoristas que preferem resolver problemas sem sair de casa ou no local de trabalho.</w:t>
       </w:r>
     </w:p>
     <w:p/>
@@ -278,52 +370,392 @@
         <w:rPr>
           <w:b/>
           <w:bCs/>
+          <w:sz w:val="28"/>
+          <w:szCs w:val="28"/>
         </w:rPr>
       </w:pPr>
       <w:r>
+        <w:rPr>
+          <w:b/>
+          <w:bCs/>
+          <w:sz w:val="28"/>
+          <w:szCs w:val="28"/>
+        </w:rPr>
+        <w:t xml:space="preserve">Diferenciais Competitivos </w:t>
+      </w:r>
+    </w:p>
+    <w:p>
+      <w:pPr>
+        <w:pStyle w:val="PargrafodaLista"/>
+        <w:numPr>
+          <w:ilvl w:val="0"/>
+          <w:numId w:val="14"/>
+        </w:numPr>
+      </w:pPr>
+      <w:r>
+        <w:t>Assistência 100% online e personalizada.</w:t>
+      </w:r>
+    </w:p>
+    <w:p>
+      <w:pPr>
+        <w:pStyle w:val="PargrafodaLista"/>
+        <w:numPr>
+          <w:ilvl w:val="0"/>
+          <w:numId w:val="14"/>
+        </w:numPr>
+      </w:pPr>
+      <w:r>
+        <w:t>Integração com bancos de dados de oficinas mecânicas com certificação.</w:t>
+      </w:r>
+    </w:p>
+    <w:p>
+      <w:pPr>
+        <w:pStyle w:val="PargrafodaLista"/>
+        <w:numPr>
+          <w:ilvl w:val="0"/>
+          <w:numId w:val="14"/>
+        </w:numPr>
+      </w:pPr>
+      <w:r>
+        <w:lastRenderedPageBreak/>
+        <w:t>Análise em tempos real sem a necessidade de agendamento prévio.</w:t>
+      </w:r>
+    </w:p>
+    <w:p>
+      <w:pPr>
+        <w:pStyle w:val="PargrafodaLista"/>
+        <w:numPr>
+          <w:ilvl w:val="0"/>
+          <w:numId w:val="14"/>
+        </w:numPr>
+      </w:pPr>
+      <w:r>
+        <w:t>Interface amigável e fácil de usar tanto para motoristas quanto para empresas.</w:t>
+      </w:r>
+    </w:p>
+    <w:p>
+      <w:pPr>
+        <w:rPr>
+          <w:sz w:val="28"/>
+          <w:szCs w:val="28"/>
+        </w:rPr>
+      </w:pPr>
+    </w:p>
+    <w:p>
+      <w:pPr>
+        <w:rPr>
+          <w:b/>
+          <w:bCs/>
+          <w:sz w:val="28"/>
+          <w:szCs w:val="28"/>
+        </w:rPr>
+      </w:pPr>
+      <w:r>
+        <w:rPr>
+          <w:b/>
+          <w:bCs/>
+          <w:sz w:val="28"/>
+          <w:szCs w:val="28"/>
+        </w:rPr>
+        <w:t>5</w:t>
+      </w:r>
+      <w:r>
+        <w:rPr>
+          <w:b/>
+          <w:bCs/>
+          <w:sz w:val="28"/>
+          <w:szCs w:val="28"/>
+        </w:rPr>
+        <w:t>. Quem São Seus Concorrentes</w:t>
+      </w:r>
+    </w:p>
+    <w:p>
+      <w:pPr>
+        <w:numPr>
+          <w:ilvl w:val="0"/>
+          <w:numId w:val="20"/>
+        </w:numPr>
+      </w:pPr>
+      <w:r>
+        <w:t>Aplicativos de diagnóstico automotivo.</w:t>
+      </w:r>
+    </w:p>
+    <w:p>
+      <w:pPr>
+        <w:numPr>
+          <w:ilvl w:val="0"/>
+          <w:numId w:val="20"/>
+        </w:numPr>
+      </w:pPr>
+      <w:r>
+        <w:t>Empresas que oferecem serviços de manutenção veicular por assinatura.</w:t>
+      </w:r>
+    </w:p>
+    <w:p>
+      <w:pPr>
+        <w:numPr>
+          <w:ilvl w:val="0"/>
+          <w:numId w:val="20"/>
+        </w:numPr>
+      </w:pPr>
+      <w:r>
+        <w:t>Oficinas mecânicas tradicionais que possuem atendimento via aplicativos próprios.</w:t>
+      </w:r>
+    </w:p>
+    <w:p/>
+    <w:p>
+      <w:pPr>
+        <w:rPr>
+          <w:b/>
+          <w:bCs/>
+          <w:sz w:val="28"/>
+          <w:szCs w:val="28"/>
+        </w:rPr>
+      </w:pPr>
+      <w:r>
+        <w:rPr>
+          <w:b/>
+          <w:bCs/>
+          <w:sz w:val="28"/>
+          <w:szCs w:val="28"/>
+        </w:rPr>
+        <w:t>6</w:t>
+      </w:r>
+      <w:r>
+        <w:rPr>
+          <w:b/>
+          <w:bCs/>
+          <w:sz w:val="28"/>
+          <w:szCs w:val="28"/>
+        </w:rPr>
+        <w:t>. Método de Aplicação</w:t>
+      </w:r>
+    </w:p>
+    <w:p>
+      <w:pPr>
+        <w:numPr>
+          <w:ilvl w:val="0"/>
+          <w:numId w:val="15"/>
+        </w:numPr>
+      </w:pPr>
+      <w:r>
+        <w:t xml:space="preserve">O </w:t>
+      </w:r>
+      <w:r>
+        <w:t>bot</w:t>
+      </w:r>
+      <w:r>
+        <w:t xml:space="preserve"> </w:t>
+      </w:r>
+      <w:r>
+        <w:t>será integrado ao site, acessível por qualquer dispositivo com internet.</w:t>
+      </w:r>
+    </w:p>
+    <w:p>
+      <w:pPr>
+        <w:numPr>
+          <w:ilvl w:val="0"/>
+          <w:numId w:val="15"/>
+        </w:numPr>
+      </w:pPr>
+      <w:r>
+        <w:t>A implementação envolve um sistema de inteligência artificial que aprenderá com as interações, oferecendo diagnósticos mais precisos ao longo do tempo.</w:t>
+      </w:r>
+    </w:p>
+    <w:p>
+      <w:pPr>
         <w:rPr>
           <w:b/>
           <w:bCs/>
         </w:rPr>
-        <w:t>Aplicabilidade no Mercado</w:t>
+      </w:pPr>
+      <w:r>
+        <w:rPr>
+          <w:b/>
+          <w:bCs/>
+        </w:rPr>
+        <w:t xml:space="preserve">8. </w:t>
+      </w:r>
+      <w:r>
+        <w:rPr>
+          <w:b/>
+          <w:bCs/>
+          <w:sz w:val="28"/>
+          <w:szCs w:val="28"/>
+        </w:rPr>
+        <w:t>Manutenção e Sustentabilidade</w:t>
       </w:r>
     </w:p>
     <w:p>
       <w:pPr>
-        <w:pStyle w:val="PargrafodaLista"/>
         <w:numPr>
           <w:ilvl w:val="0"/>
-          <w:numId w:val="11"/>
+          <w:numId w:val="16"/>
         </w:numPr>
       </w:pPr>
       <w:r>
-        <w:t>Solução para motoristas de veículos leves e pesados que precisam de suporte rápido.</w:t>
+        <w:t>Atualizações periódicas para melhorar a precisão dos diagnósticos e a experiência do usuário.</w:t>
       </w:r>
     </w:p>
     <w:p>
       <w:pPr>
-        <w:pStyle w:val="PargrafodaLista"/>
         <w:numPr>
           <w:ilvl w:val="0"/>
-          <w:numId w:val="11"/>
+          <w:numId w:val="16"/>
         </w:numPr>
       </w:pPr>
       <w:r>
-        <w:t>Uso por empresas de frotas que buscam otimizar a manutenção dos veículos.</w:t>
+        <w:t>Monitoramento contínuo dos dados para oferecer manutenção preventiva de maneira proativa.</w:t>
+      </w:r>
+    </w:p>
+    <w:p/>
+    <w:p>
+      <w:pPr>
+        <w:rPr>
+          <w:b/>
+          <w:bCs/>
+          <w:sz w:val="28"/>
+          <w:szCs w:val="28"/>
+        </w:rPr>
+      </w:pPr>
+      <w:r>
+        <w:rPr>
+          <w:b/>
+          <w:bCs/>
+        </w:rPr>
+        <w:t>9</w:t>
+      </w:r>
+      <w:r>
+        <w:rPr>
+          <w:b/>
+          <w:bCs/>
+          <w:sz w:val="28"/>
+          <w:szCs w:val="28"/>
+        </w:rPr>
+        <w:t>. Inovação</w:t>
       </w:r>
     </w:p>
     <w:p>
       <w:pPr>
-        <w:pStyle w:val="PargrafodaLista"/>
         <w:numPr>
           <w:ilvl w:val="0"/>
-          <w:numId w:val="11"/>
+          <w:numId w:val="17"/>
         </w:numPr>
       </w:pPr>
       <w:r>
-        <w:t>Serviço útil para motoristas que preferem resolver problemas sem sair de casa ou no local de trabalho.</w:t>
+        <w:t>Utilização de inteligência artificial para realizar diagnósticos automotivos precisos e personalizados.</w:t>
       </w:r>
     </w:p>
+    <w:p>
+      <w:pPr>
+        <w:numPr>
+          <w:ilvl w:val="0"/>
+          <w:numId w:val="17"/>
+        </w:numPr>
+      </w:pPr>
+      <w:r>
+        <w:t>Sistema proativo que sugere manutenção antes que o problema se agrave.</w:t>
+      </w:r>
+    </w:p>
+    <w:p/>
+    <w:p>
+      <w:pPr>
+        <w:rPr>
+          <w:b/>
+          <w:bCs/>
+          <w:sz w:val="28"/>
+          <w:szCs w:val="28"/>
+        </w:rPr>
+      </w:pPr>
+      <w:r>
+        <w:rPr>
+          <w:b/>
+          <w:bCs/>
+          <w:sz w:val="28"/>
+          <w:szCs w:val="28"/>
+        </w:rPr>
+        <w:t>10. Conclusão</w:t>
+      </w:r>
+    </w:p>
+    <w:p>
+      <w:pPr>
+        <w:numPr>
+          <w:ilvl w:val="0"/>
+          <w:numId w:val="18"/>
+        </w:numPr>
+      </w:pPr>
+      <w:r>
+        <w:t>O bot de consulta automotiva oferece uma solução prática, moderna e eficiente para motoristas e empresas que buscam suporte rápido e confiável, diretamente pelo celular ou computador.</w:t>
+      </w:r>
+    </w:p>
+    <w:p>
+      <w:pPr>
+        <w:numPr>
+          <w:ilvl w:val="0"/>
+          <w:numId w:val="18"/>
+        </w:numPr>
+      </w:pPr>
+      <w:r>
+        <w:rPr>
+          <w:b/>
+          <w:bCs/>
+        </w:rPr>
+        <w:lastRenderedPageBreak/>
+        <w:t>Chamada à ação:</w:t>
+      </w:r>
+      <w:r>
+        <w:t xml:space="preserve"> Entre em contato para mais informações e teste nosso bot automotivo!</w:t>
+      </w:r>
+    </w:p>
+    <w:p/>
+    <w:p>
+      <w:pPr>
+        <w:rPr>
+          <w:b/>
+          <w:bCs/>
+          <w:sz w:val="28"/>
+          <w:szCs w:val="28"/>
+        </w:rPr>
+      </w:pPr>
+      <w:r>
+        <w:rPr>
+          <w:b/>
+          <w:bCs/>
+          <w:sz w:val="28"/>
+          <w:szCs w:val="28"/>
+        </w:rPr>
+        <w:t>11. Contato</w:t>
+      </w:r>
+    </w:p>
+    <w:p>
+      <w:pPr>
+        <w:numPr>
+          <w:ilvl w:val="0"/>
+          <w:numId w:val="19"/>
+        </w:numPr>
+      </w:pPr>
+      <w:r>
+        <w:t xml:space="preserve">Informações de contato da </w:t>
+      </w:r>
+      <w:r>
+        <w:t xml:space="preserve">Auto Bot Assitente </w:t>
+      </w:r>
+      <w:r>
+        <w:t>(site, e-mail).</w:t>
+      </w:r>
+    </w:p>
+    <w:p>
+      <w:r>
+        <w:pict w14:anchorId="087DF83C">
+          <v:rect id="_x0000_i1052" style="width:0;height:1.5pt" o:hralign="center" o:hrstd="t" o:hr="t" fillcolor="#a0a0a0" stroked="f"/>
+        </w:pict>
+      </w:r>
+    </w:p>
+    <w:p/>
+    <w:p/>
+    <w:p/>
+    <w:p/>
+    <w:p/>
     <w:p/>
     <w:p/>
     <w:sectPr>
@@ -551,7 +983,7 @@
       <w:lvlText w:val=""/>
       <w:lvlJc w:val="left"/>
       <w:pPr>
-        <w:ind w:left="720" w:hanging="360"/>
+        <w:ind w:left="1068" w:hanging="360"/>
       </w:pPr>
       <w:rPr>
         <w:rFonts w:ascii="Symbol" w:hAnsi="Symbol" w:hint="default"/>
@@ -563,7 +995,7 @@
       <w:lvlText w:val="o"/>
       <w:lvlJc w:val="left"/>
       <w:pPr>
-        <w:ind w:left="1440" w:hanging="360"/>
+        <w:ind w:left="1788" w:hanging="360"/>
       </w:pPr>
       <w:rPr>
         <w:rFonts w:ascii="Courier New" w:hAnsi="Courier New" w:cs="Courier New" w:hint="default"/>
@@ -575,7 +1007,7 @@
       <w:lvlText w:val=""/>
       <w:lvlJc w:val="left"/>
       <w:pPr>
-        <w:ind w:left="2160" w:hanging="360"/>
+        <w:ind w:left="2508" w:hanging="360"/>
       </w:pPr>
       <w:rPr>
         <w:rFonts w:ascii="Wingdings" w:hAnsi="Wingdings" w:hint="default"/>
@@ -587,7 +1019,7 @@
       <w:lvlText w:val=""/>
       <w:lvlJc w:val="left"/>
       <w:pPr>
-        <w:ind w:left="2880" w:hanging="360"/>
+        <w:ind w:left="3228" w:hanging="360"/>
       </w:pPr>
       <w:rPr>
         <w:rFonts w:ascii="Symbol" w:hAnsi="Symbol" w:hint="default"/>
@@ -599,7 +1031,7 @@
       <w:lvlText w:val="o"/>
       <w:lvlJc w:val="left"/>
       <w:pPr>
-        <w:ind w:left="3600" w:hanging="360"/>
+        <w:ind w:left="3948" w:hanging="360"/>
       </w:pPr>
       <w:rPr>
         <w:rFonts w:ascii="Courier New" w:hAnsi="Courier New" w:cs="Courier New" w:hint="default"/>
@@ -611,7 +1043,7 @@
       <w:lvlText w:val=""/>
       <w:lvlJc w:val="left"/>
       <w:pPr>
-        <w:ind w:left="4320" w:hanging="360"/>
+        <w:ind w:left="4668" w:hanging="360"/>
       </w:pPr>
       <w:rPr>
         <w:rFonts w:ascii="Wingdings" w:hAnsi="Wingdings" w:hint="default"/>
@@ -623,7 +1055,7 @@
       <w:lvlText w:val=""/>
       <w:lvlJc w:val="left"/>
       <w:pPr>
-        <w:ind w:left="5040" w:hanging="360"/>
+        <w:ind w:left="5388" w:hanging="360"/>
       </w:pPr>
       <w:rPr>
         <w:rFonts w:ascii="Symbol" w:hAnsi="Symbol" w:hint="default"/>
@@ -635,7 +1067,7 @@
       <w:lvlText w:val="o"/>
       <w:lvlJc w:val="left"/>
       <w:pPr>
-        <w:ind w:left="5760" w:hanging="360"/>
+        <w:ind w:left="6108" w:hanging="360"/>
       </w:pPr>
       <w:rPr>
         <w:rFonts w:ascii="Courier New" w:hAnsi="Courier New" w:cs="Courier New" w:hint="default"/>
@@ -647,7 +1079,7 @@
       <w:lvlText w:val=""/>
       <w:lvlJc w:val="left"/>
       <w:pPr>
-        <w:ind w:left="6480" w:hanging="360"/>
+        <w:ind w:left="6828" w:hanging="360"/>
       </w:pPr>
       <w:rPr>
         <w:rFonts w:ascii="Wingdings" w:hAnsi="Wingdings" w:hint="default"/>
@@ -655,6 +1087,155 @@
     </w:lvl>
   </w:abstractNum>
   <w:abstractNum w:abstractNumId="3" w15:restartNumberingAfterBreak="0">
+    <w:nsid w:val="197C62B3"/>
+    <w:multiLevelType w:val="multilevel"/>
+    <w:tmpl w:val="67848A0C"/>
+    <w:lvl w:ilvl="0">
+      <w:start w:val="1"/>
+      <w:numFmt w:val="bullet"/>
+      <w:lvlText w:val=""/>
+      <w:lvlJc w:val="left"/>
+      <w:pPr>
+        <w:tabs>
+          <w:tab w:val="num" w:pos="720"/>
+        </w:tabs>
+        <w:ind w:left="720" w:hanging="360"/>
+      </w:pPr>
+      <w:rPr>
+        <w:rFonts w:ascii="Symbol" w:hAnsi="Symbol" w:hint="default"/>
+        <w:sz w:val="20"/>
+      </w:rPr>
+    </w:lvl>
+    <w:lvl w:ilvl="1" w:tentative="1">
+      <w:start w:val="1"/>
+      <w:numFmt w:val="bullet"/>
+      <w:lvlText w:val="o"/>
+      <w:lvlJc w:val="left"/>
+      <w:pPr>
+        <w:tabs>
+          <w:tab w:val="num" w:pos="1440"/>
+        </w:tabs>
+        <w:ind w:left="1440" w:hanging="360"/>
+      </w:pPr>
+      <w:rPr>
+        <w:rFonts w:ascii="Courier New" w:hAnsi="Courier New" w:hint="default"/>
+        <w:sz w:val="20"/>
+      </w:rPr>
+    </w:lvl>
+    <w:lvl w:ilvl="2" w:tentative="1">
+      <w:start w:val="1"/>
+      <w:numFmt w:val="bullet"/>
+      <w:lvlText w:val=""/>
+      <w:lvlJc w:val="left"/>
+      <w:pPr>
+        <w:tabs>
+          <w:tab w:val="num" w:pos="2160"/>
+        </w:tabs>
+        <w:ind w:left="2160" w:hanging="360"/>
+      </w:pPr>
+      <w:rPr>
+        <w:rFonts w:ascii="Wingdings" w:hAnsi="Wingdings" w:hint="default"/>
+        <w:sz w:val="20"/>
+      </w:rPr>
+    </w:lvl>
+    <w:lvl w:ilvl="3" w:tentative="1">
+      <w:start w:val="1"/>
+      <w:numFmt w:val="bullet"/>
+      <w:lvlText w:val=""/>
+      <w:lvlJc w:val="left"/>
+      <w:pPr>
+        <w:tabs>
+          <w:tab w:val="num" w:pos="2880"/>
+        </w:tabs>
+        <w:ind w:left="2880" w:hanging="360"/>
+      </w:pPr>
+      <w:rPr>
+        <w:rFonts w:ascii="Wingdings" w:hAnsi="Wingdings" w:hint="default"/>
+        <w:sz w:val="20"/>
+      </w:rPr>
+    </w:lvl>
+    <w:lvl w:ilvl="4" w:tentative="1">
+      <w:start w:val="1"/>
+      <w:numFmt w:val="bullet"/>
+      <w:lvlText w:val=""/>
+      <w:lvlJc w:val="left"/>
+      <w:pPr>
+        <w:tabs>
+          <w:tab w:val="num" w:pos="3600"/>
+        </w:tabs>
+        <w:ind w:left="3600" w:hanging="360"/>
+      </w:pPr>
+      <w:rPr>
+        <w:rFonts w:ascii="Wingdings" w:hAnsi="Wingdings" w:hint="default"/>
+        <w:sz w:val="20"/>
+      </w:rPr>
+    </w:lvl>
+    <w:lvl w:ilvl="5" w:tentative="1">
+      <w:start w:val="1"/>
+      <w:numFmt w:val="bullet"/>
+      <w:lvlText w:val=""/>
+      <w:lvlJc w:val="left"/>
+      <w:pPr>
+        <w:tabs>
+          <w:tab w:val="num" w:pos="4320"/>
+        </w:tabs>
+        <w:ind w:left="4320" w:hanging="360"/>
+      </w:pPr>
+      <w:rPr>
+        <w:rFonts w:ascii="Wingdings" w:hAnsi="Wingdings" w:hint="default"/>
+        <w:sz w:val="20"/>
+      </w:rPr>
+    </w:lvl>
+    <w:lvl w:ilvl="6" w:tentative="1">
+      <w:start w:val="1"/>
+      <w:numFmt w:val="bullet"/>
+      <w:lvlText w:val=""/>
+      <w:lvlJc w:val="left"/>
+      <w:pPr>
+        <w:tabs>
+          <w:tab w:val="num" w:pos="5040"/>
+        </w:tabs>
+        <w:ind w:left="5040" w:hanging="360"/>
+      </w:pPr>
+      <w:rPr>
+        <w:rFonts w:ascii="Wingdings" w:hAnsi="Wingdings" w:hint="default"/>
+        <w:sz w:val="20"/>
+      </w:rPr>
+    </w:lvl>
+    <w:lvl w:ilvl="7" w:tentative="1">
+      <w:start w:val="1"/>
+      <w:numFmt w:val="bullet"/>
+      <w:lvlText w:val=""/>
+      <w:lvlJc w:val="left"/>
+      <w:pPr>
+        <w:tabs>
+          <w:tab w:val="num" w:pos="5760"/>
+        </w:tabs>
+        <w:ind w:left="5760" w:hanging="360"/>
+      </w:pPr>
+      <w:rPr>
+        <w:rFonts w:ascii="Wingdings" w:hAnsi="Wingdings" w:hint="default"/>
+        <w:sz w:val="20"/>
+      </w:rPr>
+    </w:lvl>
+    <w:lvl w:ilvl="8" w:tentative="1">
+      <w:start w:val="1"/>
+      <w:numFmt w:val="bullet"/>
+      <w:lvlText w:val=""/>
+      <w:lvlJc w:val="left"/>
+      <w:pPr>
+        <w:tabs>
+          <w:tab w:val="num" w:pos="6480"/>
+        </w:tabs>
+        <w:ind w:left="6480" w:hanging="360"/>
+      </w:pPr>
+      <w:rPr>
+        <w:rFonts w:ascii="Wingdings" w:hAnsi="Wingdings" w:hint="default"/>
+        <w:sz w:val="20"/>
+      </w:rPr>
+    </w:lvl>
+  </w:abstractNum>
+  <w:abstractNum w:abstractNumId="4" w15:restartNumberingAfterBreak="0">
     <w:nsid w:val="25962E5E"/>
     <w:multiLevelType w:val="hybridMultilevel"/>
     <w:tmpl w:val="346200A6"/>
@@ -767,7 +1348,120 @@
       </w:rPr>
     </w:lvl>
   </w:abstractNum>
-  <w:abstractNum w:abstractNumId="4" w15:restartNumberingAfterBreak="0">
+  <w:abstractNum w:abstractNumId="5" w15:restartNumberingAfterBreak="0">
+    <w:nsid w:val="2EF3532F"/>
+    <w:multiLevelType w:val="hybridMultilevel"/>
+    <w:tmpl w:val="DAA2061C"/>
+    <w:lvl w:ilvl="0" w:tplc="04160001">
+      <w:start w:val="1"/>
+      <w:numFmt w:val="bullet"/>
+      <w:lvlText w:val=""/>
+      <w:lvlJc w:val="left"/>
+      <w:pPr>
+        <w:ind w:left="1068" w:hanging="360"/>
+      </w:pPr>
+      <w:rPr>
+        <w:rFonts w:ascii="Symbol" w:hAnsi="Symbol" w:hint="default"/>
+      </w:rPr>
+    </w:lvl>
+    <w:lvl w:ilvl="1" w:tplc="04160003" w:tentative="1">
+      <w:start w:val="1"/>
+      <w:numFmt w:val="bullet"/>
+      <w:lvlText w:val="o"/>
+      <w:lvlJc w:val="left"/>
+      <w:pPr>
+        <w:ind w:left="1788" w:hanging="360"/>
+      </w:pPr>
+      <w:rPr>
+        <w:rFonts w:ascii="Courier New" w:hAnsi="Courier New" w:cs="Courier New" w:hint="default"/>
+      </w:rPr>
+    </w:lvl>
+    <w:lvl w:ilvl="2" w:tplc="04160005" w:tentative="1">
+      <w:start w:val="1"/>
+      <w:numFmt w:val="bullet"/>
+      <w:lvlText w:val=""/>
+      <w:lvlJc w:val="left"/>
+      <w:pPr>
+        <w:ind w:left="2508" w:hanging="360"/>
+      </w:pPr>
+      <w:rPr>
+        <w:rFonts w:ascii="Wingdings" w:hAnsi="Wingdings" w:hint="default"/>
+      </w:rPr>
+    </w:lvl>
+    <w:lvl w:ilvl="3" w:tplc="04160001" w:tentative="1">
+      <w:start w:val="1"/>
+      <w:numFmt w:val="bullet"/>
+      <w:lvlText w:val=""/>
+      <w:lvlJc w:val="left"/>
+      <w:pPr>
+        <w:ind w:left="3228" w:hanging="360"/>
+      </w:pPr>
+      <w:rPr>
+        <w:rFonts w:ascii="Symbol" w:hAnsi="Symbol" w:hint="default"/>
+      </w:rPr>
+    </w:lvl>
+    <w:lvl w:ilvl="4" w:tplc="04160003" w:tentative="1">
+      <w:start w:val="1"/>
+      <w:numFmt w:val="bullet"/>
+      <w:lvlText w:val="o"/>
+      <w:lvlJc w:val="left"/>
+      <w:pPr>
+        <w:ind w:left="3948" w:hanging="360"/>
+      </w:pPr>
+      <w:rPr>
+        <w:rFonts w:ascii="Courier New" w:hAnsi="Courier New" w:cs="Courier New" w:hint="default"/>
+      </w:rPr>
+    </w:lvl>
+    <w:lvl w:ilvl="5" w:tplc="04160005" w:tentative="1">
+      <w:start w:val="1"/>
+      <w:numFmt w:val="bullet"/>
+      <w:lvlText w:val=""/>
+      <w:lvlJc w:val="left"/>
+      <w:pPr>
+        <w:ind w:left="4668" w:hanging="360"/>
+      </w:pPr>
+      <w:rPr>
+        <w:rFonts w:ascii="Wingdings" w:hAnsi="Wingdings" w:hint="default"/>
+      </w:rPr>
+    </w:lvl>
+    <w:lvl w:ilvl="6" w:tplc="04160001" w:tentative="1">
+      <w:start w:val="1"/>
+      <w:numFmt w:val="bullet"/>
+      <w:lvlText w:val=""/>
+      <w:lvlJc w:val="left"/>
+      <w:pPr>
+        <w:ind w:left="5388" w:hanging="360"/>
+      </w:pPr>
+      <w:rPr>
+        <w:rFonts w:ascii="Symbol" w:hAnsi="Symbol" w:hint="default"/>
+      </w:rPr>
+    </w:lvl>
+    <w:lvl w:ilvl="7" w:tplc="04160003" w:tentative="1">
+      <w:start w:val="1"/>
+      <w:numFmt w:val="bullet"/>
+      <w:lvlText w:val="o"/>
+      <w:lvlJc w:val="left"/>
+      <w:pPr>
+        <w:ind w:left="6108" w:hanging="360"/>
+      </w:pPr>
+      <w:rPr>
+        <w:rFonts w:ascii="Courier New" w:hAnsi="Courier New" w:cs="Courier New" w:hint="default"/>
+      </w:rPr>
+    </w:lvl>
+    <w:lvl w:ilvl="8" w:tplc="04160005" w:tentative="1">
+      <w:start w:val="1"/>
+      <w:numFmt w:val="bullet"/>
+      <w:lvlText w:val=""/>
+      <w:lvlJc w:val="left"/>
+      <w:pPr>
+        <w:ind w:left="6828" w:hanging="360"/>
+      </w:pPr>
+      <w:rPr>
+        <w:rFonts w:ascii="Wingdings" w:hAnsi="Wingdings" w:hint="default"/>
+      </w:rPr>
+    </w:lvl>
+  </w:abstractNum>
+  <w:abstractNum w:abstractNumId="6" w15:restartNumberingAfterBreak="0">
     <w:nsid w:val="3C205C53"/>
     <w:multiLevelType w:val="hybridMultilevel"/>
     <w:tmpl w:val="AA78353E"/>
@@ -856,7 +1550,7 @@
       </w:pPr>
     </w:lvl>
   </w:abstractNum>
-  <w:abstractNum w:abstractNumId="5" w15:restartNumberingAfterBreak="0">
+  <w:abstractNum w:abstractNumId="7" w15:restartNumberingAfterBreak="0">
     <w:nsid w:val="435E3813"/>
     <w:multiLevelType w:val="hybridMultilevel"/>
     <w:tmpl w:val="0EDA0328"/>
@@ -866,7 +1560,7 @@
       <w:lvlText w:val=""/>
       <w:lvlJc w:val="left"/>
       <w:pPr>
-        <w:ind w:left="720" w:hanging="360"/>
+        <w:ind w:left="1068" w:hanging="360"/>
       </w:pPr>
       <w:rPr>
         <w:rFonts w:ascii="Symbol" w:hAnsi="Symbol" w:hint="default"/>
@@ -878,7 +1572,7 @@
       <w:lvlText w:val="o"/>
       <w:lvlJc w:val="left"/>
       <w:pPr>
-        <w:ind w:left="1440" w:hanging="360"/>
+        <w:ind w:left="1788" w:hanging="360"/>
       </w:pPr>
       <w:rPr>
         <w:rFonts w:ascii="Courier New" w:hAnsi="Courier New" w:cs="Courier New" w:hint="default"/>
@@ -890,7 +1584,7 @@
       <w:lvlText w:val=""/>
       <w:lvlJc w:val="left"/>
       <w:pPr>
-        <w:ind w:left="2160" w:hanging="360"/>
+        <w:ind w:left="2508" w:hanging="360"/>
       </w:pPr>
       <w:rPr>
         <w:rFonts w:ascii="Wingdings" w:hAnsi="Wingdings" w:hint="default"/>
@@ -902,7 +1596,7 @@
       <w:lvlText w:val=""/>
       <w:lvlJc w:val="left"/>
       <w:pPr>
-        <w:ind w:left="2880" w:hanging="360"/>
+        <w:ind w:left="3228" w:hanging="360"/>
       </w:pPr>
       <w:rPr>
         <w:rFonts w:ascii="Symbol" w:hAnsi="Symbol" w:hint="default"/>
@@ -914,7 +1608,7 @@
       <w:lvlText w:val="o"/>
       <w:lvlJc w:val="left"/>
       <w:pPr>
-        <w:ind w:left="3600" w:hanging="360"/>
+        <w:ind w:left="3948" w:hanging="360"/>
       </w:pPr>
       <w:rPr>
         <w:rFonts w:ascii="Courier New" w:hAnsi="Courier New" w:cs="Courier New" w:hint="default"/>
@@ -926,7 +1620,7 @@
       <w:lvlText w:val=""/>
       <w:lvlJc w:val="left"/>
       <w:pPr>
-        <w:ind w:left="4320" w:hanging="360"/>
+        <w:ind w:left="4668" w:hanging="360"/>
       </w:pPr>
       <w:rPr>
         <w:rFonts w:ascii="Wingdings" w:hAnsi="Wingdings" w:hint="default"/>
@@ -938,7 +1632,7 @@
       <w:lvlText w:val=""/>
       <w:lvlJc w:val="left"/>
       <w:pPr>
-        <w:ind w:left="5040" w:hanging="360"/>
+        <w:ind w:left="5388" w:hanging="360"/>
       </w:pPr>
       <w:rPr>
         <w:rFonts w:ascii="Symbol" w:hAnsi="Symbol" w:hint="default"/>
@@ -950,7 +1644,7 @@
       <w:lvlText w:val="o"/>
       <w:lvlJc w:val="left"/>
       <w:pPr>
-        <w:ind w:left="5760" w:hanging="360"/>
+        <w:ind w:left="6108" w:hanging="360"/>
       </w:pPr>
       <w:rPr>
         <w:rFonts w:ascii="Courier New" w:hAnsi="Courier New" w:cs="Courier New" w:hint="default"/>
@@ -962,14 +1656,14 @@
       <w:lvlText w:val=""/>
       <w:lvlJc w:val="left"/>
       <w:pPr>
-        <w:ind w:left="6480" w:hanging="360"/>
+        <w:ind w:left="6828" w:hanging="360"/>
       </w:pPr>
       <w:rPr>
         <w:rFonts w:ascii="Wingdings" w:hAnsi="Wingdings" w:hint="default"/>
       </w:rPr>
     </w:lvl>
   </w:abstractNum>
-  <w:abstractNum w:abstractNumId="6" w15:restartNumberingAfterBreak="0">
+  <w:abstractNum w:abstractNumId="8" w15:restartNumberingAfterBreak="0">
     <w:nsid w:val="4CF35ADD"/>
     <w:multiLevelType w:val="hybridMultilevel"/>
     <w:tmpl w:val="16AC0ADC"/>
@@ -1055,7 +1749,7 @@
       </w:pPr>
     </w:lvl>
   </w:abstractNum>
-  <w:abstractNum w:abstractNumId="7" w15:restartNumberingAfterBreak="0">
+  <w:abstractNum w:abstractNumId="9" w15:restartNumberingAfterBreak="0">
     <w:nsid w:val="561C3479"/>
     <w:multiLevelType w:val="hybridMultilevel"/>
     <w:tmpl w:val="94CE380E"/>
@@ -1168,7 +1862,7 @@
       </w:rPr>
     </w:lvl>
   </w:abstractNum>
-  <w:abstractNum w:abstractNumId="8" w15:restartNumberingAfterBreak="0">
+  <w:abstractNum w:abstractNumId="10" w15:restartNumberingAfterBreak="0">
     <w:nsid w:val="568E426A"/>
     <w:multiLevelType w:val="multilevel"/>
     <w:tmpl w:val="398C0344"/>
@@ -1317,7 +2011,305 @@
       </w:rPr>
     </w:lvl>
   </w:abstractNum>
-  <w:abstractNum w:abstractNumId="9" w15:restartNumberingAfterBreak="0">
+  <w:abstractNum w:abstractNumId="11" w15:restartNumberingAfterBreak="0">
+    <w:nsid w:val="577B6155"/>
+    <w:multiLevelType w:val="multilevel"/>
+    <w:tmpl w:val="7E866E36"/>
+    <w:lvl w:ilvl="0">
+      <w:start w:val="1"/>
+      <w:numFmt w:val="bullet"/>
+      <w:lvlText w:val=""/>
+      <w:lvlJc w:val="left"/>
+      <w:pPr>
+        <w:tabs>
+          <w:tab w:val="num" w:pos="720"/>
+        </w:tabs>
+        <w:ind w:left="720" w:hanging="360"/>
+      </w:pPr>
+      <w:rPr>
+        <w:rFonts w:ascii="Symbol" w:hAnsi="Symbol" w:hint="default"/>
+        <w:sz w:val="20"/>
+      </w:rPr>
+    </w:lvl>
+    <w:lvl w:ilvl="1" w:tentative="1">
+      <w:start w:val="1"/>
+      <w:numFmt w:val="bullet"/>
+      <w:lvlText w:val="o"/>
+      <w:lvlJc w:val="left"/>
+      <w:pPr>
+        <w:tabs>
+          <w:tab w:val="num" w:pos="1440"/>
+        </w:tabs>
+        <w:ind w:left="1440" w:hanging="360"/>
+      </w:pPr>
+      <w:rPr>
+        <w:rFonts w:ascii="Courier New" w:hAnsi="Courier New" w:hint="default"/>
+        <w:sz w:val="20"/>
+      </w:rPr>
+    </w:lvl>
+    <w:lvl w:ilvl="2" w:tentative="1">
+      <w:start w:val="1"/>
+      <w:numFmt w:val="bullet"/>
+      <w:lvlText w:val=""/>
+      <w:lvlJc w:val="left"/>
+      <w:pPr>
+        <w:tabs>
+          <w:tab w:val="num" w:pos="2160"/>
+        </w:tabs>
+        <w:ind w:left="2160" w:hanging="360"/>
+      </w:pPr>
+      <w:rPr>
+        <w:rFonts w:ascii="Wingdings" w:hAnsi="Wingdings" w:hint="default"/>
+        <w:sz w:val="20"/>
+      </w:rPr>
+    </w:lvl>
+    <w:lvl w:ilvl="3" w:tentative="1">
+      <w:start w:val="1"/>
+      <w:numFmt w:val="bullet"/>
+      <w:lvlText w:val=""/>
+      <w:lvlJc w:val="left"/>
+      <w:pPr>
+        <w:tabs>
+          <w:tab w:val="num" w:pos="2880"/>
+        </w:tabs>
+        <w:ind w:left="2880" w:hanging="360"/>
+      </w:pPr>
+      <w:rPr>
+        <w:rFonts w:ascii="Wingdings" w:hAnsi="Wingdings" w:hint="default"/>
+        <w:sz w:val="20"/>
+      </w:rPr>
+    </w:lvl>
+    <w:lvl w:ilvl="4" w:tentative="1">
+      <w:start w:val="1"/>
+      <w:numFmt w:val="bullet"/>
+      <w:lvlText w:val=""/>
+      <w:lvlJc w:val="left"/>
+      <w:pPr>
+        <w:tabs>
+          <w:tab w:val="num" w:pos="3600"/>
+        </w:tabs>
+        <w:ind w:left="3600" w:hanging="360"/>
+      </w:pPr>
+      <w:rPr>
+        <w:rFonts w:ascii="Wingdings" w:hAnsi="Wingdings" w:hint="default"/>
+        <w:sz w:val="20"/>
+      </w:rPr>
+    </w:lvl>
+    <w:lvl w:ilvl="5" w:tentative="1">
+      <w:start w:val="1"/>
+      <w:numFmt w:val="bullet"/>
+      <w:lvlText w:val=""/>
+      <w:lvlJc w:val="left"/>
+      <w:pPr>
+        <w:tabs>
+          <w:tab w:val="num" w:pos="4320"/>
+        </w:tabs>
+        <w:ind w:left="4320" w:hanging="360"/>
+      </w:pPr>
+      <w:rPr>
+        <w:rFonts w:ascii="Wingdings" w:hAnsi="Wingdings" w:hint="default"/>
+        <w:sz w:val="20"/>
+      </w:rPr>
+    </w:lvl>
+    <w:lvl w:ilvl="6" w:tentative="1">
+      <w:start w:val="1"/>
+      <w:numFmt w:val="bullet"/>
+      <w:lvlText w:val=""/>
+      <w:lvlJc w:val="left"/>
+      <w:pPr>
+        <w:tabs>
+          <w:tab w:val="num" w:pos="5040"/>
+        </w:tabs>
+        <w:ind w:left="5040" w:hanging="360"/>
+      </w:pPr>
+      <w:rPr>
+        <w:rFonts w:ascii="Wingdings" w:hAnsi="Wingdings" w:hint="default"/>
+        <w:sz w:val="20"/>
+      </w:rPr>
+    </w:lvl>
+    <w:lvl w:ilvl="7" w:tentative="1">
+      <w:start w:val="1"/>
+      <w:numFmt w:val="bullet"/>
+      <w:lvlText w:val=""/>
+      <w:lvlJc w:val="left"/>
+      <w:pPr>
+        <w:tabs>
+          <w:tab w:val="num" w:pos="5760"/>
+        </w:tabs>
+        <w:ind w:left="5760" w:hanging="360"/>
+      </w:pPr>
+      <w:rPr>
+        <w:rFonts w:ascii="Wingdings" w:hAnsi="Wingdings" w:hint="default"/>
+        <w:sz w:val="20"/>
+      </w:rPr>
+    </w:lvl>
+    <w:lvl w:ilvl="8" w:tentative="1">
+      <w:start w:val="1"/>
+      <w:numFmt w:val="bullet"/>
+      <w:lvlText w:val=""/>
+      <w:lvlJc w:val="left"/>
+      <w:pPr>
+        <w:tabs>
+          <w:tab w:val="num" w:pos="6480"/>
+        </w:tabs>
+        <w:ind w:left="6480" w:hanging="360"/>
+      </w:pPr>
+      <w:rPr>
+        <w:rFonts w:ascii="Wingdings" w:hAnsi="Wingdings" w:hint="default"/>
+        <w:sz w:val="20"/>
+      </w:rPr>
+    </w:lvl>
+  </w:abstractNum>
+  <w:abstractNum w:abstractNumId="12" w15:restartNumberingAfterBreak="0">
+    <w:nsid w:val="5B650DE6"/>
+    <w:multiLevelType w:val="multilevel"/>
+    <w:tmpl w:val="BF384914"/>
+    <w:lvl w:ilvl="0">
+      <w:start w:val="1"/>
+      <w:numFmt w:val="bullet"/>
+      <w:lvlText w:val=""/>
+      <w:lvlJc w:val="left"/>
+      <w:pPr>
+        <w:tabs>
+          <w:tab w:val="num" w:pos="720"/>
+        </w:tabs>
+        <w:ind w:left="720" w:hanging="360"/>
+      </w:pPr>
+      <w:rPr>
+        <w:rFonts w:ascii="Symbol" w:hAnsi="Symbol" w:hint="default"/>
+        <w:sz w:val="20"/>
+      </w:rPr>
+    </w:lvl>
+    <w:lvl w:ilvl="1" w:tentative="1">
+      <w:start w:val="1"/>
+      <w:numFmt w:val="bullet"/>
+      <w:lvlText w:val="o"/>
+      <w:lvlJc w:val="left"/>
+      <w:pPr>
+        <w:tabs>
+          <w:tab w:val="num" w:pos="1440"/>
+        </w:tabs>
+        <w:ind w:left="1440" w:hanging="360"/>
+      </w:pPr>
+      <w:rPr>
+        <w:rFonts w:ascii="Courier New" w:hAnsi="Courier New" w:hint="default"/>
+        <w:sz w:val="20"/>
+      </w:rPr>
+    </w:lvl>
+    <w:lvl w:ilvl="2" w:tentative="1">
+      <w:start w:val="1"/>
+      <w:numFmt w:val="bullet"/>
+      <w:lvlText w:val=""/>
+      <w:lvlJc w:val="left"/>
+      <w:pPr>
+        <w:tabs>
+          <w:tab w:val="num" w:pos="2160"/>
+        </w:tabs>
+        <w:ind w:left="2160" w:hanging="360"/>
+      </w:pPr>
+      <w:rPr>
+        <w:rFonts w:ascii="Wingdings" w:hAnsi="Wingdings" w:hint="default"/>
+        <w:sz w:val="20"/>
+      </w:rPr>
+    </w:lvl>
+    <w:lvl w:ilvl="3" w:tentative="1">
+      <w:start w:val="1"/>
+      <w:numFmt w:val="bullet"/>
+      <w:lvlText w:val=""/>
+      <w:lvlJc w:val="left"/>
+      <w:pPr>
+        <w:tabs>
+          <w:tab w:val="num" w:pos="2880"/>
+        </w:tabs>
+        <w:ind w:left="2880" w:hanging="360"/>
+      </w:pPr>
+      <w:rPr>
+        <w:rFonts w:ascii="Wingdings" w:hAnsi="Wingdings" w:hint="default"/>
+        <w:sz w:val="20"/>
+      </w:rPr>
+    </w:lvl>
+    <w:lvl w:ilvl="4" w:tentative="1">
+      <w:start w:val="1"/>
+      <w:numFmt w:val="bullet"/>
+      <w:lvlText w:val=""/>
+      <w:lvlJc w:val="left"/>
+      <w:pPr>
+        <w:tabs>
+          <w:tab w:val="num" w:pos="3600"/>
+        </w:tabs>
+        <w:ind w:left="3600" w:hanging="360"/>
+      </w:pPr>
+      <w:rPr>
+        <w:rFonts w:ascii="Wingdings" w:hAnsi="Wingdings" w:hint="default"/>
+        <w:sz w:val="20"/>
+      </w:rPr>
+    </w:lvl>
+    <w:lvl w:ilvl="5" w:tentative="1">
+      <w:start w:val="1"/>
+      <w:numFmt w:val="bullet"/>
+      <w:lvlText w:val=""/>
+      <w:lvlJc w:val="left"/>
+      <w:pPr>
+        <w:tabs>
+          <w:tab w:val="num" w:pos="4320"/>
+        </w:tabs>
+        <w:ind w:left="4320" w:hanging="360"/>
+      </w:pPr>
+      <w:rPr>
+        <w:rFonts w:ascii="Wingdings" w:hAnsi="Wingdings" w:hint="default"/>
+        <w:sz w:val="20"/>
+      </w:rPr>
+    </w:lvl>
+    <w:lvl w:ilvl="6" w:tentative="1">
+      <w:start w:val="1"/>
+      <w:numFmt w:val="bullet"/>
+      <w:lvlText w:val=""/>
+      <w:lvlJc w:val="left"/>
+      <w:pPr>
+        <w:tabs>
+          <w:tab w:val="num" w:pos="5040"/>
+        </w:tabs>
+        <w:ind w:left="5040" w:hanging="360"/>
+      </w:pPr>
+      <w:rPr>
+        <w:rFonts w:ascii="Wingdings" w:hAnsi="Wingdings" w:hint="default"/>
+        <w:sz w:val="20"/>
+      </w:rPr>
+    </w:lvl>
+    <w:lvl w:ilvl="7" w:tentative="1">
+      <w:start w:val="1"/>
+      <w:numFmt w:val="bullet"/>
+      <w:lvlText w:val=""/>
+      <w:lvlJc w:val="left"/>
+      <w:pPr>
+        <w:tabs>
+          <w:tab w:val="num" w:pos="5760"/>
+        </w:tabs>
+        <w:ind w:left="5760" w:hanging="360"/>
+      </w:pPr>
+      <w:rPr>
+        <w:rFonts w:ascii="Wingdings" w:hAnsi="Wingdings" w:hint="default"/>
+        <w:sz w:val="20"/>
+      </w:rPr>
+    </w:lvl>
+    <w:lvl w:ilvl="8" w:tentative="1">
+      <w:start w:val="1"/>
+      <w:numFmt w:val="bullet"/>
+      <w:lvlText w:val=""/>
+      <w:lvlJc w:val="left"/>
+      <w:pPr>
+        <w:tabs>
+          <w:tab w:val="num" w:pos="6480"/>
+        </w:tabs>
+        <w:ind w:left="6480" w:hanging="360"/>
+      </w:pPr>
+      <w:rPr>
+        <w:rFonts w:ascii="Wingdings" w:hAnsi="Wingdings" w:hint="default"/>
+        <w:sz w:val="20"/>
+      </w:rPr>
+    </w:lvl>
+  </w:abstractNum>
+  <w:abstractNum w:abstractNumId="13" w15:restartNumberingAfterBreak="0">
     <w:nsid w:val="5B884024"/>
     <w:multiLevelType w:val="multilevel"/>
     <w:tmpl w:val="C3FEA0F4"/>
@@ -1466,7 +2458,305 @@
       </w:rPr>
     </w:lvl>
   </w:abstractNum>
-  <w:abstractNum w:abstractNumId="10" w15:restartNumberingAfterBreak="0">
+  <w:abstractNum w:abstractNumId="14" w15:restartNumberingAfterBreak="0">
+    <w:nsid w:val="5D571075"/>
+    <w:multiLevelType w:val="multilevel"/>
+    <w:tmpl w:val="F4703622"/>
+    <w:lvl w:ilvl="0">
+      <w:start w:val="1"/>
+      <w:numFmt w:val="bullet"/>
+      <w:lvlText w:val=""/>
+      <w:lvlJc w:val="left"/>
+      <w:pPr>
+        <w:tabs>
+          <w:tab w:val="num" w:pos="720"/>
+        </w:tabs>
+        <w:ind w:left="720" w:hanging="360"/>
+      </w:pPr>
+      <w:rPr>
+        <w:rFonts w:ascii="Symbol" w:hAnsi="Symbol" w:hint="default"/>
+        <w:sz w:val="20"/>
+      </w:rPr>
+    </w:lvl>
+    <w:lvl w:ilvl="1" w:tentative="1">
+      <w:start w:val="1"/>
+      <w:numFmt w:val="bullet"/>
+      <w:lvlText w:val="o"/>
+      <w:lvlJc w:val="left"/>
+      <w:pPr>
+        <w:tabs>
+          <w:tab w:val="num" w:pos="1440"/>
+        </w:tabs>
+        <w:ind w:left="1440" w:hanging="360"/>
+      </w:pPr>
+      <w:rPr>
+        <w:rFonts w:ascii="Courier New" w:hAnsi="Courier New" w:hint="default"/>
+        <w:sz w:val="20"/>
+      </w:rPr>
+    </w:lvl>
+    <w:lvl w:ilvl="2" w:tentative="1">
+      <w:start w:val="1"/>
+      <w:numFmt w:val="bullet"/>
+      <w:lvlText w:val=""/>
+      <w:lvlJc w:val="left"/>
+      <w:pPr>
+        <w:tabs>
+          <w:tab w:val="num" w:pos="2160"/>
+        </w:tabs>
+        <w:ind w:left="2160" w:hanging="360"/>
+      </w:pPr>
+      <w:rPr>
+        <w:rFonts w:ascii="Wingdings" w:hAnsi="Wingdings" w:hint="default"/>
+        <w:sz w:val="20"/>
+      </w:rPr>
+    </w:lvl>
+    <w:lvl w:ilvl="3" w:tentative="1">
+      <w:start w:val="1"/>
+      <w:numFmt w:val="bullet"/>
+      <w:lvlText w:val=""/>
+      <w:lvlJc w:val="left"/>
+      <w:pPr>
+        <w:tabs>
+          <w:tab w:val="num" w:pos="2880"/>
+        </w:tabs>
+        <w:ind w:left="2880" w:hanging="360"/>
+      </w:pPr>
+      <w:rPr>
+        <w:rFonts w:ascii="Wingdings" w:hAnsi="Wingdings" w:hint="default"/>
+        <w:sz w:val="20"/>
+      </w:rPr>
+    </w:lvl>
+    <w:lvl w:ilvl="4" w:tentative="1">
+      <w:start w:val="1"/>
+      <w:numFmt w:val="bullet"/>
+      <w:lvlText w:val=""/>
+      <w:lvlJc w:val="left"/>
+      <w:pPr>
+        <w:tabs>
+          <w:tab w:val="num" w:pos="3600"/>
+        </w:tabs>
+        <w:ind w:left="3600" w:hanging="360"/>
+      </w:pPr>
+      <w:rPr>
+        <w:rFonts w:ascii="Wingdings" w:hAnsi="Wingdings" w:hint="default"/>
+        <w:sz w:val="20"/>
+      </w:rPr>
+    </w:lvl>
+    <w:lvl w:ilvl="5" w:tentative="1">
+      <w:start w:val="1"/>
+      <w:numFmt w:val="bullet"/>
+      <w:lvlText w:val=""/>
+      <w:lvlJc w:val="left"/>
+      <w:pPr>
+        <w:tabs>
+          <w:tab w:val="num" w:pos="4320"/>
+        </w:tabs>
+        <w:ind w:left="4320" w:hanging="360"/>
+      </w:pPr>
+      <w:rPr>
+        <w:rFonts w:ascii="Wingdings" w:hAnsi="Wingdings" w:hint="default"/>
+        <w:sz w:val="20"/>
+      </w:rPr>
+    </w:lvl>
+    <w:lvl w:ilvl="6" w:tentative="1">
+      <w:start w:val="1"/>
+      <w:numFmt w:val="bullet"/>
+      <w:lvlText w:val=""/>
+      <w:lvlJc w:val="left"/>
+      <w:pPr>
+        <w:tabs>
+          <w:tab w:val="num" w:pos="5040"/>
+        </w:tabs>
+        <w:ind w:left="5040" w:hanging="360"/>
+      </w:pPr>
+      <w:rPr>
+        <w:rFonts w:ascii="Wingdings" w:hAnsi="Wingdings" w:hint="default"/>
+        <w:sz w:val="20"/>
+      </w:rPr>
+    </w:lvl>
+    <w:lvl w:ilvl="7" w:tentative="1">
+      <w:start w:val="1"/>
+      <w:numFmt w:val="bullet"/>
+      <w:lvlText w:val=""/>
+      <w:lvlJc w:val="left"/>
+      <w:pPr>
+        <w:tabs>
+          <w:tab w:val="num" w:pos="5760"/>
+        </w:tabs>
+        <w:ind w:left="5760" w:hanging="360"/>
+      </w:pPr>
+      <w:rPr>
+        <w:rFonts w:ascii="Wingdings" w:hAnsi="Wingdings" w:hint="default"/>
+        <w:sz w:val="20"/>
+      </w:rPr>
+    </w:lvl>
+    <w:lvl w:ilvl="8" w:tentative="1">
+      <w:start w:val="1"/>
+      <w:numFmt w:val="bullet"/>
+      <w:lvlText w:val=""/>
+      <w:lvlJc w:val="left"/>
+      <w:pPr>
+        <w:tabs>
+          <w:tab w:val="num" w:pos="6480"/>
+        </w:tabs>
+        <w:ind w:left="6480" w:hanging="360"/>
+      </w:pPr>
+      <w:rPr>
+        <w:rFonts w:ascii="Wingdings" w:hAnsi="Wingdings" w:hint="default"/>
+        <w:sz w:val="20"/>
+      </w:rPr>
+    </w:lvl>
+  </w:abstractNum>
+  <w:abstractNum w:abstractNumId="15" w15:restartNumberingAfterBreak="0">
+    <w:nsid w:val="6C716810"/>
+    <w:multiLevelType w:val="multilevel"/>
+    <w:tmpl w:val="F2822230"/>
+    <w:lvl w:ilvl="0">
+      <w:start w:val="1"/>
+      <w:numFmt w:val="bullet"/>
+      <w:lvlText w:val=""/>
+      <w:lvlJc w:val="left"/>
+      <w:pPr>
+        <w:tabs>
+          <w:tab w:val="num" w:pos="720"/>
+        </w:tabs>
+        <w:ind w:left="720" w:hanging="360"/>
+      </w:pPr>
+      <w:rPr>
+        <w:rFonts w:ascii="Symbol" w:hAnsi="Symbol" w:hint="default"/>
+        <w:sz w:val="20"/>
+      </w:rPr>
+    </w:lvl>
+    <w:lvl w:ilvl="1" w:tentative="1">
+      <w:start w:val="1"/>
+      <w:numFmt w:val="bullet"/>
+      <w:lvlText w:val="o"/>
+      <w:lvlJc w:val="left"/>
+      <w:pPr>
+        <w:tabs>
+          <w:tab w:val="num" w:pos="1440"/>
+        </w:tabs>
+        <w:ind w:left="1440" w:hanging="360"/>
+      </w:pPr>
+      <w:rPr>
+        <w:rFonts w:ascii="Courier New" w:hAnsi="Courier New" w:hint="default"/>
+        <w:sz w:val="20"/>
+      </w:rPr>
+    </w:lvl>
+    <w:lvl w:ilvl="2" w:tentative="1">
+      <w:start w:val="1"/>
+      <w:numFmt w:val="bullet"/>
+      <w:lvlText w:val=""/>
+      <w:lvlJc w:val="left"/>
+      <w:pPr>
+        <w:tabs>
+          <w:tab w:val="num" w:pos="2160"/>
+        </w:tabs>
+        <w:ind w:left="2160" w:hanging="360"/>
+      </w:pPr>
+      <w:rPr>
+        <w:rFonts w:ascii="Wingdings" w:hAnsi="Wingdings" w:hint="default"/>
+        <w:sz w:val="20"/>
+      </w:rPr>
+    </w:lvl>
+    <w:lvl w:ilvl="3" w:tentative="1">
+      <w:start w:val="1"/>
+      <w:numFmt w:val="bullet"/>
+      <w:lvlText w:val=""/>
+      <w:lvlJc w:val="left"/>
+      <w:pPr>
+        <w:tabs>
+          <w:tab w:val="num" w:pos="2880"/>
+        </w:tabs>
+        <w:ind w:left="2880" w:hanging="360"/>
+      </w:pPr>
+      <w:rPr>
+        <w:rFonts w:ascii="Wingdings" w:hAnsi="Wingdings" w:hint="default"/>
+        <w:sz w:val="20"/>
+      </w:rPr>
+    </w:lvl>
+    <w:lvl w:ilvl="4" w:tentative="1">
+      <w:start w:val="1"/>
+      <w:numFmt w:val="bullet"/>
+      <w:lvlText w:val=""/>
+      <w:lvlJc w:val="left"/>
+      <w:pPr>
+        <w:tabs>
+          <w:tab w:val="num" w:pos="3600"/>
+        </w:tabs>
+        <w:ind w:left="3600" w:hanging="360"/>
+      </w:pPr>
+      <w:rPr>
+        <w:rFonts w:ascii="Wingdings" w:hAnsi="Wingdings" w:hint="default"/>
+        <w:sz w:val="20"/>
+      </w:rPr>
+    </w:lvl>
+    <w:lvl w:ilvl="5" w:tentative="1">
+      <w:start w:val="1"/>
+      <w:numFmt w:val="bullet"/>
+      <w:lvlText w:val=""/>
+      <w:lvlJc w:val="left"/>
+      <w:pPr>
+        <w:tabs>
+          <w:tab w:val="num" w:pos="4320"/>
+        </w:tabs>
+        <w:ind w:left="4320" w:hanging="360"/>
+      </w:pPr>
+      <w:rPr>
+        <w:rFonts w:ascii="Wingdings" w:hAnsi="Wingdings" w:hint="default"/>
+        <w:sz w:val="20"/>
+      </w:rPr>
+    </w:lvl>
+    <w:lvl w:ilvl="6" w:tentative="1">
+      <w:start w:val="1"/>
+      <w:numFmt w:val="bullet"/>
+      <w:lvlText w:val=""/>
+      <w:lvlJc w:val="left"/>
+      <w:pPr>
+        <w:tabs>
+          <w:tab w:val="num" w:pos="5040"/>
+        </w:tabs>
+        <w:ind w:left="5040" w:hanging="360"/>
+      </w:pPr>
+      <w:rPr>
+        <w:rFonts w:ascii="Wingdings" w:hAnsi="Wingdings" w:hint="default"/>
+        <w:sz w:val="20"/>
+      </w:rPr>
+    </w:lvl>
+    <w:lvl w:ilvl="7" w:tentative="1">
+      <w:start w:val="1"/>
+      <w:numFmt w:val="bullet"/>
+      <w:lvlText w:val=""/>
+      <w:lvlJc w:val="left"/>
+      <w:pPr>
+        <w:tabs>
+          <w:tab w:val="num" w:pos="5760"/>
+        </w:tabs>
+        <w:ind w:left="5760" w:hanging="360"/>
+      </w:pPr>
+      <w:rPr>
+        <w:rFonts w:ascii="Wingdings" w:hAnsi="Wingdings" w:hint="default"/>
+        <w:sz w:val="20"/>
+      </w:rPr>
+    </w:lvl>
+    <w:lvl w:ilvl="8" w:tentative="1">
+      <w:start w:val="1"/>
+      <w:numFmt w:val="bullet"/>
+      <w:lvlText w:val=""/>
+      <w:lvlJc w:val="left"/>
+      <w:pPr>
+        <w:tabs>
+          <w:tab w:val="num" w:pos="6480"/>
+        </w:tabs>
+        <w:ind w:left="6480" w:hanging="360"/>
+      </w:pPr>
+      <w:rPr>
+        <w:rFonts w:ascii="Wingdings" w:hAnsi="Wingdings" w:hint="default"/>
+        <w:sz w:val="20"/>
+      </w:rPr>
+    </w:lvl>
+  </w:abstractNum>
+  <w:abstractNum w:abstractNumId="16" w15:restartNumberingAfterBreak="0">
     <w:nsid w:val="6F487F98"/>
     <w:multiLevelType w:val="hybridMultilevel"/>
     <w:tmpl w:val="D948435A"/>
@@ -1555,7 +2845,156 @@
       </w:pPr>
     </w:lvl>
   </w:abstractNum>
-  <w:abstractNum w:abstractNumId="11" w15:restartNumberingAfterBreak="0">
+  <w:abstractNum w:abstractNumId="17" w15:restartNumberingAfterBreak="0">
+    <w:nsid w:val="753F4E4B"/>
+    <w:multiLevelType w:val="multilevel"/>
+    <w:tmpl w:val="C696063E"/>
+    <w:lvl w:ilvl="0">
+      <w:start w:val="1"/>
+      <w:numFmt w:val="bullet"/>
+      <w:lvlText w:val=""/>
+      <w:lvlJc w:val="left"/>
+      <w:pPr>
+        <w:tabs>
+          <w:tab w:val="num" w:pos="720"/>
+        </w:tabs>
+        <w:ind w:left="720" w:hanging="360"/>
+      </w:pPr>
+      <w:rPr>
+        <w:rFonts w:ascii="Symbol" w:hAnsi="Symbol" w:hint="default"/>
+        <w:sz w:val="20"/>
+      </w:rPr>
+    </w:lvl>
+    <w:lvl w:ilvl="1" w:tentative="1">
+      <w:start w:val="1"/>
+      <w:numFmt w:val="bullet"/>
+      <w:lvlText w:val="o"/>
+      <w:lvlJc w:val="left"/>
+      <w:pPr>
+        <w:tabs>
+          <w:tab w:val="num" w:pos="1440"/>
+        </w:tabs>
+        <w:ind w:left="1440" w:hanging="360"/>
+      </w:pPr>
+      <w:rPr>
+        <w:rFonts w:ascii="Courier New" w:hAnsi="Courier New" w:hint="default"/>
+        <w:sz w:val="20"/>
+      </w:rPr>
+    </w:lvl>
+    <w:lvl w:ilvl="2" w:tentative="1">
+      <w:start w:val="1"/>
+      <w:numFmt w:val="bullet"/>
+      <w:lvlText w:val=""/>
+      <w:lvlJc w:val="left"/>
+      <w:pPr>
+        <w:tabs>
+          <w:tab w:val="num" w:pos="2160"/>
+        </w:tabs>
+        <w:ind w:left="2160" w:hanging="360"/>
+      </w:pPr>
+      <w:rPr>
+        <w:rFonts w:ascii="Wingdings" w:hAnsi="Wingdings" w:hint="default"/>
+        <w:sz w:val="20"/>
+      </w:rPr>
+    </w:lvl>
+    <w:lvl w:ilvl="3" w:tentative="1">
+      <w:start w:val="1"/>
+      <w:numFmt w:val="bullet"/>
+      <w:lvlText w:val=""/>
+      <w:lvlJc w:val="left"/>
+      <w:pPr>
+        <w:tabs>
+          <w:tab w:val="num" w:pos="2880"/>
+        </w:tabs>
+        <w:ind w:left="2880" w:hanging="360"/>
+      </w:pPr>
+      <w:rPr>
+        <w:rFonts w:ascii="Wingdings" w:hAnsi="Wingdings" w:hint="default"/>
+        <w:sz w:val="20"/>
+      </w:rPr>
+    </w:lvl>
+    <w:lvl w:ilvl="4" w:tentative="1">
+      <w:start w:val="1"/>
+      <w:numFmt w:val="bullet"/>
+      <w:lvlText w:val=""/>
+      <w:lvlJc w:val="left"/>
+      <w:pPr>
+        <w:tabs>
+          <w:tab w:val="num" w:pos="3600"/>
+        </w:tabs>
+        <w:ind w:left="3600" w:hanging="360"/>
+      </w:pPr>
+      <w:rPr>
+        <w:rFonts w:ascii="Wingdings" w:hAnsi="Wingdings" w:hint="default"/>
+        <w:sz w:val="20"/>
+      </w:rPr>
+    </w:lvl>
+    <w:lvl w:ilvl="5" w:tentative="1">
+      <w:start w:val="1"/>
+      <w:numFmt w:val="bullet"/>
+      <w:lvlText w:val=""/>
+      <w:lvlJc w:val="left"/>
+      <w:pPr>
+        <w:tabs>
+          <w:tab w:val="num" w:pos="4320"/>
+        </w:tabs>
+        <w:ind w:left="4320" w:hanging="360"/>
+      </w:pPr>
+      <w:rPr>
+        <w:rFonts w:ascii="Wingdings" w:hAnsi="Wingdings" w:hint="default"/>
+        <w:sz w:val="20"/>
+      </w:rPr>
+    </w:lvl>
+    <w:lvl w:ilvl="6" w:tentative="1">
+      <w:start w:val="1"/>
+      <w:numFmt w:val="bullet"/>
+      <w:lvlText w:val=""/>
+      <w:lvlJc w:val="left"/>
+      <w:pPr>
+        <w:tabs>
+          <w:tab w:val="num" w:pos="5040"/>
+        </w:tabs>
+        <w:ind w:left="5040" w:hanging="360"/>
+      </w:pPr>
+      <w:rPr>
+        <w:rFonts w:ascii="Wingdings" w:hAnsi="Wingdings" w:hint="default"/>
+        <w:sz w:val="20"/>
+      </w:rPr>
+    </w:lvl>
+    <w:lvl w:ilvl="7" w:tentative="1">
+      <w:start w:val="1"/>
+      <w:numFmt w:val="bullet"/>
+      <w:lvlText w:val=""/>
+      <w:lvlJc w:val="left"/>
+      <w:pPr>
+        <w:tabs>
+          <w:tab w:val="num" w:pos="5760"/>
+        </w:tabs>
+        <w:ind w:left="5760" w:hanging="360"/>
+      </w:pPr>
+      <w:rPr>
+        <w:rFonts w:ascii="Wingdings" w:hAnsi="Wingdings" w:hint="default"/>
+        <w:sz w:val="20"/>
+      </w:rPr>
+    </w:lvl>
+    <w:lvl w:ilvl="8" w:tentative="1">
+      <w:start w:val="1"/>
+      <w:numFmt w:val="bullet"/>
+      <w:lvlText w:val=""/>
+      <w:lvlJc w:val="left"/>
+      <w:pPr>
+        <w:tabs>
+          <w:tab w:val="num" w:pos="6480"/>
+        </w:tabs>
+        <w:ind w:left="6480" w:hanging="360"/>
+      </w:pPr>
+      <w:rPr>
+        <w:rFonts w:ascii="Wingdings" w:hAnsi="Wingdings" w:hint="default"/>
+        <w:sz w:val="20"/>
+      </w:rPr>
+    </w:lvl>
+  </w:abstractNum>
+  <w:abstractNum w:abstractNumId="18" w15:restartNumberingAfterBreak="0">
     <w:nsid w:val="756D1803"/>
     <w:multiLevelType w:val="hybridMultilevel"/>
     <w:tmpl w:val="C9D8DB0A"/>
@@ -1565,7 +3004,7 @@
       <w:lvlText w:val=""/>
       <w:lvlJc w:val="left"/>
       <w:pPr>
-        <w:ind w:left="720" w:hanging="360"/>
+        <w:ind w:left="1080" w:hanging="360"/>
       </w:pPr>
       <w:rPr>
         <w:rFonts w:ascii="Symbol" w:hAnsi="Symbol" w:hint="default"/>
@@ -1577,7 +3016,7 @@
       <w:lvlText w:val="o"/>
       <w:lvlJc w:val="left"/>
       <w:pPr>
-        <w:ind w:left="1440" w:hanging="360"/>
+        <w:ind w:left="1800" w:hanging="360"/>
       </w:pPr>
       <w:rPr>
         <w:rFonts w:ascii="Courier New" w:hAnsi="Courier New" w:cs="Courier New" w:hint="default"/>
@@ -1589,7 +3028,7 @@
       <w:lvlText w:val=""/>
       <w:lvlJc w:val="left"/>
       <w:pPr>
-        <w:ind w:left="2160" w:hanging="360"/>
+        <w:ind w:left="2520" w:hanging="360"/>
       </w:pPr>
       <w:rPr>
         <w:rFonts w:ascii="Wingdings" w:hAnsi="Wingdings" w:hint="default"/>
@@ -1601,7 +3040,7 @@
       <w:lvlText w:val=""/>
       <w:lvlJc w:val="left"/>
       <w:pPr>
-        <w:ind w:left="2880" w:hanging="360"/>
+        <w:ind w:left="3240" w:hanging="360"/>
       </w:pPr>
       <w:rPr>
         <w:rFonts w:ascii="Symbol" w:hAnsi="Symbol" w:hint="default"/>
@@ -1613,7 +3052,7 @@
       <w:lvlText w:val="o"/>
       <w:lvlJc w:val="left"/>
       <w:pPr>
-        <w:ind w:left="3600" w:hanging="360"/>
+        <w:ind w:left="3960" w:hanging="360"/>
       </w:pPr>
       <w:rPr>
         <w:rFonts w:ascii="Courier New" w:hAnsi="Courier New" w:cs="Courier New" w:hint="default"/>
@@ -1625,7 +3064,7 @@
       <w:lvlText w:val=""/>
       <w:lvlJc w:val="left"/>
       <w:pPr>
-        <w:ind w:left="4320" w:hanging="360"/>
+        <w:ind w:left="4680" w:hanging="360"/>
       </w:pPr>
       <w:rPr>
         <w:rFonts w:ascii="Wingdings" w:hAnsi="Wingdings" w:hint="default"/>
@@ -1637,7 +3076,7 @@
       <w:lvlText w:val=""/>
       <w:lvlJc w:val="left"/>
       <w:pPr>
-        <w:ind w:left="5040" w:hanging="360"/>
+        <w:ind w:left="5400" w:hanging="360"/>
       </w:pPr>
       <w:rPr>
         <w:rFonts w:ascii="Symbol" w:hAnsi="Symbol" w:hint="default"/>
@@ -1649,7 +3088,7 @@
       <w:lvlText w:val="o"/>
       <w:lvlJc w:val="left"/>
       <w:pPr>
-        <w:ind w:left="5760" w:hanging="360"/>
+        <w:ind w:left="6120" w:hanging="360"/>
       </w:pPr>
       <w:rPr>
         <w:rFonts w:ascii="Courier New" w:hAnsi="Courier New" w:cs="Courier New" w:hint="default"/>
@@ -1661,14 +3100,14 @@
       <w:lvlText w:val=""/>
       <w:lvlJc w:val="left"/>
       <w:pPr>
-        <w:ind w:left="6480" w:hanging="360"/>
+        <w:ind w:left="6840" w:hanging="360"/>
       </w:pPr>
       <w:rPr>
         <w:rFonts w:ascii="Wingdings" w:hAnsi="Wingdings" w:hint="default"/>
       </w:rPr>
     </w:lvl>
   </w:abstractNum>
-  <w:abstractNum w:abstractNumId="12" w15:restartNumberingAfterBreak="0">
+  <w:abstractNum w:abstractNumId="19" w15:restartNumberingAfterBreak="0">
     <w:nsid w:val="7A1A09D4"/>
     <w:multiLevelType w:val="hybridMultilevel"/>
     <w:tmpl w:val="665078B8"/>
@@ -1761,40 +3200,61 @@
     <w:abstractNumId w:val="0"/>
   </w:num>
   <w:num w:numId="2" w16cid:durableId="1471169189">
+    <w:abstractNumId w:val="10"/>
+  </w:num>
+  <w:num w:numId="3" w16cid:durableId="478151641">
+    <w:abstractNumId w:val="6"/>
+  </w:num>
+  <w:num w:numId="4" w16cid:durableId="118576014">
+    <w:abstractNumId w:val="4"/>
+  </w:num>
+  <w:num w:numId="5" w16cid:durableId="768545283">
+    <w:abstractNumId w:val="13"/>
+  </w:num>
+  <w:num w:numId="6" w16cid:durableId="375392763">
     <w:abstractNumId w:val="8"/>
   </w:num>
-  <w:num w:numId="3" w16cid:durableId="478151641">
-    <w:abstractNumId w:val="4"/>
-  </w:num>
-  <w:num w:numId="4" w16cid:durableId="118576014">
-    <w:abstractNumId w:val="3"/>
-  </w:num>
-  <w:num w:numId="5" w16cid:durableId="768545283">
-    <w:abstractNumId w:val="9"/>
-  </w:num>
-  <w:num w:numId="6" w16cid:durableId="375392763">
-    <w:abstractNumId w:val="6"/>
-  </w:num>
   <w:num w:numId="7" w16cid:durableId="862675001">
-    <w:abstractNumId w:val="10"/>
+    <w:abstractNumId w:val="16"/>
   </w:num>
   <w:num w:numId="8" w16cid:durableId="589658307">
-    <w:abstractNumId w:val="12"/>
+    <w:abstractNumId w:val="19"/>
   </w:num>
   <w:num w:numId="9" w16cid:durableId="413892121">
-    <w:abstractNumId w:val="7"/>
+    <w:abstractNumId w:val="9"/>
   </w:num>
   <w:num w:numId="10" w16cid:durableId="1131677202">
     <w:abstractNumId w:val="1"/>
   </w:num>
   <w:num w:numId="11" w16cid:durableId="1936472173">
-    <w:abstractNumId w:val="11"/>
+    <w:abstractNumId w:val="18"/>
   </w:num>
   <w:num w:numId="12" w16cid:durableId="1668316311">
-    <w:abstractNumId w:val="5"/>
+    <w:abstractNumId w:val="7"/>
   </w:num>
   <w:num w:numId="13" w16cid:durableId="312375365">
     <w:abstractNumId w:val="2"/>
+  </w:num>
+  <w:num w:numId="14" w16cid:durableId="2048331467">
+    <w:abstractNumId w:val="5"/>
+  </w:num>
+  <w:num w:numId="15" w16cid:durableId="399258016">
+    <w:abstractNumId w:val="14"/>
+  </w:num>
+  <w:num w:numId="16" w16cid:durableId="2077967466">
+    <w:abstractNumId w:val="17"/>
+  </w:num>
+  <w:num w:numId="17" w16cid:durableId="116922725">
+    <w:abstractNumId w:val="12"/>
+  </w:num>
+  <w:num w:numId="18" w16cid:durableId="86850662">
+    <w:abstractNumId w:val="15"/>
+  </w:num>
+  <w:num w:numId="19" w16cid:durableId="1147094367">
+    <w:abstractNumId w:val="11"/>
+  </w:num>
+  <w:num w:numId="20" w16cid:durableId="1136676871">
+    <w:abstractNumId w:val="3"/>
   </w:num>
 </w:numbering>
 </file>

</xml_diff>

<commit_message>
DOC: add template de plano de negocios
</commit_message>
<xml_diff>
--- a/Sprint4/Software Engineering/Documento.docx
+++ b/Sprint4/Software Engineering/Documento.docx
@@ -103,7 +103,7 @@
       </w:pPr>
       <w:r>
         <w:pict w14:anchorId="2252FB5E">
-          <v:rect id="_x0000_i1053" style="width:0;height:1.5pt" o:hralign="center" o:hrstd="t" o:hr="t" fillcolor="#a0a0a0" stroked="f"/>
+          <v:rect id="_x0000_i1025" style="width:0;height:1.5pt" o:hralign="center" o:hrstd="t" o:hr="t" fillcolor="#a0a0a0" stroked="f"/>
         </w:pict>
       </w:r>
     </w:p>
@@ -136,16 +136,7 @@
           <w:i/>
           <w:iCs/>
         </w:rPr>
-        <w:t>UTO BOT ASSISTENTE</w:t>
-      </w:r>
-      <w:r>
-        <w:rPr>
-          <w:b/>
-          <w:bCs/>
-          <w:i/>
-          <w:iCs/>
-        </w:rPr>
-        <w:t xml:space="preserve"> </w:t>
+        <w:t xml:space="preserve">UTO BOT ASSISTENTE </w:t>
       </w:r>
       <w:r>
         <w:t>de consulta automotiva, incluindo uma visão geral de como a solução pode ajudar usuários com diagnósticos e consultas automotivas.</w:t>
@@ -539,10 +530,7 @@
         </w:numPr>
       </w:pPr>
       <w:r>
-        <w:t xml:space="preserve">O </w:t>
-      </w:r>
-      <w:r>
-        <w:t>bot</w:t>
+        <w:t>O bot</w:t>
       </w:r>
       <w:r>
         <w:t xml:space="preserve"> </w:t>
@@ -744,15 +732,996 @@
         <w:t>(site, e-mail).</w:t>
       </w:r>
     </w:p>
-    <w:p>
-      <w:r>
-        <w:pict w14:anchorId="087DF83C">
-          <v:rect id="_x0000_i1052" style="width:0;height:1.5pt" o:hralign="center" o:hrstd="t" o:hr="t" fillcolor="#a0a0a0" stroked="f"/>
+    <w:p/>
+    <w:p>
+      <w:pPr>
+        <w:rPr>
+          <w:b/>
+          <w:bCs/>
+          <w:sz w:val="44"/>
+          <w:szCs w:val="44"/>
+        </w:rPr>
+      </w:pPr>
+      <w:r>
+        <w:rPr>
+          <w:b/>
+          <w:bCs/>
+          <w:sz w:val="44"/>
+          <w:szCs w:val="44"/>
+        </w:rPr>
+        <w:t>Plano de Negócios - [</w:t>
+      </w:r>
+      <w:r>
+        <w:rPr>
+          <w:b/>
+          <w:bCs/>
+          <w:sz w:val="44"/>
+          <w:szCs w:val="44"/>
+        </w:rPr>
+        <w:t>Auto Bot. Assistente</w:t>
+      </w:r>
+      <w:r>
+        <w:rPr>
+          <w:b/>
+          <w:bCs/>
+          <w:sz w:val="44"/>
+          <w:szCs w:val="44"/>
+        </w:rPr>
+        <w:t>]</w:t>
+      </w:r>
+    </w:p>
+    <w:p>
+      <w:r>
+        <w:pict w14:anchorId="7104860D">
+          <v:rect id="_x0000_i1125" style="width:0;height:1.5pt" o:hralign="center" o:hrstd="t" o:hr="t" fillcolor="#a0a0a0" stroked="f"/>
         </w:pict>
       </w:r>
     </w:p>
-    <w:p/>
-    <w:p/>
+    <w:p>
+      <w:pPr>
+        <w:rPr>
+          <w:b/>
+          <w:bCs/>
+          <w:sz w:val="32"/>
+          <w:szCs w:val="32"/>
+        </w:rPr>
+      </w:pPr>
+      <w:r>
+        <w:rPr>
+          <w:b/>
+          <w:bCs/>
+          <w:sz w:val="32"/>
+          <w:szCs w:val="32"/>
+        </w:rPr>
+        <w:t>1. Sumário Executivo</w:t>
+      </w:r>
+    </w:p>
+    <w:p>
+      <w:pPr>
+        <w:numPr>
+          <w:ilvl w:val="0"/>
+          <w:numId w:val="21"/>
+        </w:numPr>
+      </w:pPr>
+      <w:r>
+        <w:t>Breve visão geral da startup e do projeto.</w:t>
+      </w:r>
+    </w:p>
+    <w:p>
+      <w:pPr>
+        <w:numPr>
+          <w:ilvl w:val="0"/>
+          <w:numId w:val="21"/>
+        </w:numPr>
+      </w:pPr>
+      <w:r>
+        <w:t>Objetivos principais e visão de longo prazo.</w:t>
+      </w:r>
+    </w:p>
+    <w:p>
+      <w:pPr>
+        <w:numPr>
+          <w:ilvl w:val="0"/>
+          <w:numId w:val="21"/>
+        </w:numPr>
+      </w:pPr>
+      <w:r>
+        <w:t>Descrição resumida da solução do bot de consulta automotiva.</w:t>
+      </w:r>
+    </w:p>
+    <w:p>
+      <w:pPr>
+        <w:numPr>
+          <w:ilvl w:val="0"/>
+          <w:numId w:val="21"/>
+        </w:numPr>
+      </w:pPr>
+      <w:r>
+        <w:t>Público-alvo e necessidades que serão atendidas.</w:t>
+      </w:r>
+    </w:p>
+    <w:p>
+      <w:r>
+        <w:pict w14:anchorId="559793E3">
+          <v:rect id="_x0000_i1100" style="width:0;height:1.5pt" o:hralign="center" o:hrstd="t" o:hr="t" fillcolor="#a0a0a0" stroked="f"/>
+        </w:pict>
+      </w:r>
+    </w:p>
+    <w:p>
+      <w:pPr>
+        <w:rPr>
+          <w:b/>
+          <w:bCs/>
+          <w:sz w:val="32"/>
+          <w:szCs w:val="32"/>
+        </w:rPr>
+      </w:pPr>
+      <w:r>
+        <w:rPr>
+          <w:b/>
+          <w:bCs/>
+          <w:sz w:val="32"/>
+          <w:szCs w:val="32"/>
+        </w:rPr>
+        <w:t>2. Descrição da Empresa</w:t>
+      </w:r>
+    </w:p>
+    <w:p>
+      <w:pPr>
+        <w:numPr>
+          <w:ilvl w:val="0"/>
+          <w:numId w:val="22"/>
+        </w:numPr>
+        <w:rPr>
+          <w:b/>
+          <w:bCs/>
+          <w:i/>
+          <w:iCs/>
+        </w:rPr>
+      </w:pPr>
+      <w:r>
+        <w:rPr>
+          <w:b/>
+          <w:bCs/>
+          <w:i/>
+          <w:iCs/>
+        </w:rPr>
+        <w:t>Auto Bot Assistente</w:t>
+      </w:r>
+      <w:r>
+        <w:rPr>
+          <w:b/>
+          <w:bCs/>
+          <w:i/>
+          <w:iCs/>
+        </w:rPr>
+        <w:t>.</w:t>
+      </w:r>
+    </w:p>
+    <w:p>
+      <w:pPr>
+        <w:numPr>
+          <w:ilvl w:val="0"/>
+          <w:numId w:val="22"/>
+        </w:numPr>
+      </w:pPr>
+      <w:r>
+        <w:t>Visão, missão e valores.</w:t>
+      </w:r>
+    </w:p>
+    <w:p>
+      <w:pPr>
+        <w:numPr>
+          <w:ilvl w:val="0"/>
+          <w:numId w:val="22"/>
+        </w:numPr>
+      </w:pPr>
+      <w:r>
+        <w:t>Estrutura organizacional (se aplicável).</w:t>
+      </w:r>
+    </w:p>
+    <w:p>
+      <w:pPr>
+        <w:numPr>
+          <w:ilvl w:val="0"/>
+          <w:numId w:val="22"/>
+        </w:numPr>
+      </w:pPr>
+      <w:r>
+        <w:t>Histórico de desenvolvimento do projeto.</w:t>
+      </w:r>
+    </w:p>
+    <w:p>
+      <w:r>
+        <w:pict w14:anchorId="33114C59">
+          <v:rect id="_x0000_i1101" style="width:0;height:1.5pt" o:hralign="center" o:hrstd="t" o:hr="t" fillcolor="#a0a0a0" stroked="f"/>
+        </w:pict>
+      </w:r>
+    </w:p>
+    <w:p>
+      <w:pPr>
+        <w:rPr>
+          <w:b/>
+          <w:bCs/>
+          <w:sz w:val="32"/>
+          <w:szCs w:val="32"/>
+        </w:rPr>
+      </w:pPr>
+      <w:r>
+        <w:rPr>
+          <w:b/>
+          <w:bCs/>
+          <w:sz w:val="32"/>
+          <w:szCs w:val="32"/>
+        </w:rPr>
+        <w:t>3. Análise de Mercado</w:t>
+      </w:r>
+    </w:p>
+    <w:p>
+      <w:pPr>
+        <w:rPr>
+          <w:b/>
+          <w:bCs/>
+        </w:rPr>
+      </w:pPr>
+      <w:r>
+        <w:rPr>
+          <w:b/>
+          <w:bCs/>
+        </w:rPr>
+        <w:t>3.1. Público-Alvo</w:t>
+      </w:r>
+    </w:p>
+    <w:p>
+      <w:pPr>
+        <w:numPr>
+          <w:ilvl w:val="0"/>
+          <w:numId w:val="23"/>
+        </w:numPr>
+      </w:pPr>
+      <w:r>
+        <w:t>M</w:t>
+      </w:r>
+      <w:r>
+        <w:t xml:space="preserve">otoristas, </w:t>
+      </w:r>
+      <w:r>
+        <w:t>E</w:t>
+      </w:r>
+      <w:r>
+        <w:t xml:space="preserve">mpresas de </w:t>
+      </w:r>
+      <w:r>
+        <w:t>frota</w:t>
+      </w:r>
+      <w:r>
+        <w:t>, Mecânicas, entre outros ramos automotivos.</w:t>
+      </w:r>
+    </w:p>
+    <w:p>
+      <w:pPr>
+        <w:numPr>
+          <w:ilvl w:val="0"/>
+          <w:numId w:val="23"/>
+        </w:numPr>
+      </w:pPr>
+      <w:r>
+        <w:t xml:space="preserve">Necessidades </w:t>
+      </w:r>
+      <w:r>
+        <w:t>de Diagnósticos e manutenções preventivas de veículos gerais.</w:t>
+      </w:r>
+    </w:p>
+    <w:p>
+      <w:pPr>
+        <w:rPr>
+          <w:b/>
+          <w:bCs/>
+        </w:rPr>
+      </w:pPr>
+      <w:r>
+        <w:rPr>
+          <w:b/>
+          <w:bCs/>
+        </w:rPr>
+        <w:t>3.2. Concorrentes</w:t>
+      </w:r>
+    </w:p>
+    <w:p>
+      <w:pPr>
+        <w:numPr>
+          <w:ilvl w:val="0"/>
+          <w:numId w:val="24"/>
+        </w:numPr>
+      </w:pPr>
+      <w:r>
+        <w:lastRenderedPageBreak/>
+        <w:t>Principais concorrentes diretos e indiretos no mercado de consultas automotivas.</w:t>
+      </w:r>
+    </w:p>
+    <w:p>
+      <w:pPr>
+        <w:numPr>
+          <w:ilvl w:val="0"/>
+          <w:numId w:val="24"/>
+        </w:numPr>
+      </w:pPr>
+      <w:r>
+        <w:t>Análise SWOT (Forças, Fraquezas, Oportunidades, Ameaças) da solução em comparação aos concorrentes.</w:t>
+      </w:r>
+    </w:p>
+    <w:p>
+      <w:r>
+        <w:pict w14:anchorId="39AAC6DA">
+          <v:rect id="_x0000_i1102" style="width:0;height:1.5pt" o:hralign="center" o:hrstd="t" o:hr="t" fillcolor="#a0a0a0" stroked="f"/>
+        </w:pict>
+      </w:r>
+    </w:p>
+    <w:p>
+      <w:pPr>
+        <w:rPr>
+          <w:b/>
+          <w:bCs/>
+          <w:sz w:val="32"/>
+          <w:szCs w:val="32"/>
+        </w:rPr>
+      </w:pPr>
+      <w:r>
+        <w:rPr>
+          <w:b/>
+          <w:bCs/>
+          <w:sz w:val="32"/>
+          <w:szCs w:val="32"/>
+        </w:rPr>
+        <w:t>4. Descrição da Solução</w:t>
+      </w:r>
+    </w:p>
+    <w:p>
+      <w:pPr>
+        <w:rPr>
+          <w:b/>
+          <w:bCs/>
+        </w:rPr>
+      </w:pPr>
+      <w:r>
+        <w:rPr>
+          <w:b/>
+          <w:bCs/>
+        </w:rPr>
+        <w:t>4.1. Produto ou Serviço</w:t>
+      </w:r>
+    </w:p>
+    <w:p>
+      <w:pPr>
+        <w:numPr>
+          <w:ilvl w:val="0"/>
+          <w:numId w:val="25"/>
+        </w:numPr>
+      </w:pPr>
+      <w:r>
+        <w:t>Explicação detalhada sobre o bot de consulta automotiva e suas principais funcionalidades.</w:t>
+      </w:r>
+    </w:p>
+    <w:p>
+      <w:pPr>
+        <w:rPr>
+          <w:b/>
+          <w:bCs/>
+        </w:rPr>
+      </w:pPr>
+      <w:r>
+        <w:rPr>
+          <w:b/>
+          <w:bCs/>
+        </w:rPr>
+        <w:t>4.2. Aplicação Tecnológica</w:t>
+      </w:r>
+    </w:p>
+    <w:p>
+      <w:pPr>
+        <w:numPr>
+          <w:ilvl w:val="0"/>
+          <w:numId w:val="26"/>
+        </w:numPr>
+      </w:pPr>
+      <w:r>
+        <w:t xml:space="preserve">Descrição das tecnologias utilizadas (inteligência artificial, algoritmos de diagnóstico, banco de dados de </w:t>
+      </w:r>
+      <w:r>
+        <w:t>oficinas etc.</w:t>
+      </w:r>
+      <w:r>
+        <w:t>).</w:t>
+      </w:r>
+    </w:p>
+    <w:p>
+      <w:pPr>
+        <w:numPr>
+          <w:ilvl w:val="0"/>
+          <w:numId w:val="26"/>
+        </w:numPr>
+      </w:pPr>
+      <w:r>
+        <w:t>Métodos de implementação e funcionamento do sistema.</w:t>
+      </w:r>
+    </w:p>
+    <w:p>
+      <w:pPr>
+        <w:rPr>
+          <w:b/>
+          <w:bCs/>
+        </w:rPr>
+      </w:pPr>
+      <w:r>
+        <w:rPr>
+          <w:b/>
+          <w:bCs/>
+        </w:rPr>
+        <w:t>4.3. Benefícios</w:t>
+      </w:r>
+    </w:p>
+    <w:p>
+      <w:pPr>
+        <w:numPr>
+          <w:ilvl w:val="0"/>
+          <w:numId w:val="27"/>
+        </w:numPr>
+      </w:pPr>
+      <w:r>
+        <w:t>Benefícios diretos para o cliente.</w:t>
+      </w:r>
+    </w:p>
+    <w:p>
+      <w:pPr>
+        <w:numPr>
+          <w:ilvl w:val="0"/>
+          <w:numId w:val="27"/>
+        </w:numPr>
+      </w:pPr>
+      <w:r>
+        <w:t>Proposta de valor única da solução.</w:t>
+      </w:r>
+    </w:p>
+    <w:p>
+      <w:r>
+        <w:pict w14:anchorId="679B6ED6">
+          <v:rect id="_x0000_i1103" style="width:0;height:1.5pt" o:hralign="center" o:hrstd="t" o:hr="t" fillcolor="#a0a0a0" stroked="f"/>
+        </w:pict>
+      </w:r>
+    </w:p>
+    <w:p>
+      <w:pPr>
+        <w:rPr>
+          <w:b/>
+          <w:bCs/>
+          <w:sz w:val="32"/>
+          <w:szCs w:val="32"/>
+        </w:rPr>
+      </w:pPr>
+      <w:r>
+        <w:rPr>
+          <w:b/>
+          <w:bCs/>
+          <w:sz w:val="32"/>
+          <w:szCs w:val="32"/>
+        </w:rPr>
+        <w:t>5. Modelo de Negócios</w:t>
+      </w:r>
+    </w:p>
+    <w:p>
+      <w:pPr>
+        <w:numPr>
+          <w:ilvl w:val="0"/>
+          <w:numId w:val="28"/>
+        </w:numPr>
+      </w:pPr>
+      <w:r>
+        <w:t xml:space="preserve">Como a startup planeja gerar receita (assinaturas, pagamentos por diagnóstico, parcerias com </w:t>
+      </w:r>
+      <w:r>
+        <w:t>oficinas etc.</w:t>
+      </w:r>
+      <w:r>
+        <w:t>).</w:t>
+      </w:r>
+    </w:p>
+    <w:p>
+      <w:pPr>
+        <w:numPr>
+          <w:ilvl w:val="0"/>
+          <w:numId w:val="28"/>
+        </w:numPr>
+      </w:pPr>
+      <w:r>
+        <w:t>Estratégia de monetização a curto e longo prazo.</w:t>
+      </w:r>
+    </w:p>
+    <w:p>
+      <w:r>
+        <w:pict w14:anchorId="50F7F92F">
+          <v:rect id="_x0000_i1104" style="width:0;height:1.5pt" o:hralign="center" o:hrstd="t" o:hr="t" fillcolor="#a0a0a0" stroked="f"/>
+        </w:pict>
+      </w:r>
+    </w:p>
+    <w:p>
+      <w:pPr>
+        <w:rPr>
+          <w:b/>
+          <w:bCs/>
+          <w:sz w:val="32"/>
+          <w:szCs w:val="32"/>
+        </w:rPr>
+      </w:pPr>
+      <w:r>
+        <w:rPr>
+          <w:b/>
+          <w:bCs/>
+          <w:sz w:val="32"/>
+          <w:szCs w:val="32"/>
+        </w:rPr>
+        <w:t>6. Estratégia de Marketing</w:t>
+      </w:r>
+    </w:p>
+    <w:p>
+      <w:pPr>
+        <w:rPr>
+          <w:b/>
+          <w:bCs/>
+        </w:rPr>
+      </w:pPr>
+      <w:r>
+        <w:rPr>
+          <w:b/>
+          <w:bCs/>
+        </w:rPr>
+        <w:t>6.1. Posicionamento de Mercado</w:t>
+      </w:r>
+    </w:p>
+    <w:p>
+      <w:pPr>
+        <w:numPr>
+          <w:ilvl w:val="0"/>
+          <w:numId w:val="29"/>
+        </w:numPr>
+      </w:pPr>
+      <w:r>
+        <w:t>Como a solução será posicionada no mercado.</w:t>
+      </w:r>
+    </w:p>
+    <w:p>
+      <w:pPr>
+        <w:rPr>
+          <w:b/>
+          <w:bCs/>
+        </w:rPr>
+      </w:pPr>
+      <w:r>
+        <w:rPr>
+          <w:b/>
+          <w:bCs/>
+        </w:rPr>
+        <w:t>6.2. Canais de Venda</w:t>
+      </w:r>
+    </w:p>
+    <w:p>
+      <w:pPr>
+        <w:numPr>
+          <w:ilvl w:val="0"/>
+          <w:numId w:val="30"/>
+        </w:numPr>
+      </w:pPr>
+      <w:r>
+        <w:t>Canais pelos quais a solução será comercializada (site, redes sociais, parcerias com oficinas).</w:t>
+      </w:r>
+    </w:p>
+    <w:p>
+      <w:pPr>
+        <w:rPr>
+          <w:b/>
+          <w:bCs/>
+        </w:rPr>
+      </w:pPr>
+      <w:r>
+        <w:rPr>
+          <w:b/>
+          <w:bCs/>
+        </w:rPr>
+        <w:t>6.3. Estratégias de Promoção</w:t>
+      </w:r>
+    </w:p>
+    <w:p>
+      <w:pPr>
+        <w:numPr>
+          <w:ilvl w:val="0"/>
+          <w:numId w:val="31"/>
+        </w:numPr>
+      </w:pPr>
+      <w:r>
+        <w:lastRenderedPageBreak/>
+        <w:t xml:space="preserve">Como o produto será divulgado (marketing digital, promoções, publicidade em redes </w:t>
+      </w:r>
+      <w:r>
+        <w:t>automotivas etc.</w:t>
+      </w:r>
+      <w:r>
+        <w:t>).</w:t>
+      </w:r>
+    </w:p>
+    <w:p>
+      <w:r>
+        <w:pict w14:anchorId="541F5A10">
+          <v:rect id="_x0000_i1105" style="width:0;height:1.5pt" o:hralign="center" o:hrstd="t" o:hr="t" fillcolor="#a0a0a0" stroked="f"/>
+        </w:pict>
+      </w:r>
+    </w:p>
+    <w:p>
+      <w:pPr>
+        <w:rPr>
+          <w:b/>
+          <w:bCs/>
+          <w:sz w:val="32"/>
+          <w:szCs w:val="32"/>
+        </w:rPr>
+      </w:pPr>
+      <w:r>
+        <w:rPr>
+          <w:b/>
+          <w:bCs/>
+        </w:rPr>
+        <w:t>7</w:t>
+      </w:r>
+      <w:r>
+        <w:rPr>
+          <w:b/>
+          <w:bCs/>
+          <w:sz w:val="32"/>
+          <w:szCs w:val="32"/>
+        </w:rPr>
+        <w:t>. Plano Operacional</w:t>
+      </w:r>
+    </w:p>
+    <w:p>
+      <w:pPr>
+        <w:numPr>
+          <w:ilvl w:val="0"/>
+          <w:numId w:val="32"/>
+        </w:numPr>
+      </w:pPr>
+      <w:r>
+        <w:t xml:space="preserve">Como a solução será desenvolvida e mantida (equipes de suporte, </w:t>
+      </w:r>
+      <w:r>
+        <w:t>atualizações etc.</w:t>
+      </w:r>
+      <w:r>
+        <w:t>).</w:t>
+      </w:r>
+    </w:p>
+    <w:p>
+      <w:pPr>
+        <w:numPr>
+          <w:ilvl w:val="0"/>
+          <w:numId w:val="32"/>
+        </w:numPr>
+      </w:pPr>
+      <w:r>
+        <w:t>Processos envolvidos no atendimento ao cliente.</w:t>
+      </w:r>
+    </w:p>
+    <w:p>
+      <w:r>
+        <w:pict w14:anchorId="51CEF76C">
+          <v:rect id="_x0000_i1106" style="width:0;height:1.5pt" o:hralign="center" o:hrstd="t" o:hr="t" fillcolor="#a0a0a0" stroked="f"/>
+        </w:pict>
+      </w:r>
+    </w:p>
+    <w:p>
+      <w:pPr>
+        <w:rPr>
+          <w:b/>
+          <w:bCs/>
+          <w:sz w:val="32"/>
+          <w:szCs w:val="32"/>
+        </w:rPr>
+      </w:pPr>
+      <w:r>
+        <w:rPr>
+          <w:b/>
+          <w:bCs/>
+          <w:sz w:val="32"/>
+          <w:szCs w:val="32"/>
+        </w:rPr>
+        <w:t>8. Plano Financeiro</w:t>
+      </w:r>
+    </w:p>
+    <w:p>
+      <w:pPr>
+        <w:numPr>
+          <w:ilvl w:val="0"/>
+          <w:numId w:val="33"/>
+        </w:numPr>
+      </w:pPr>
+      <w:r>
+        <w:t>Projeção de receitas e despesas para os primeiros anos.</w:t>
+      </w:r>
+    </w:p>
+    <w:p>
+      <w:pPr>
+        <w:numPr>
+          <w:ilvl w:val="0"/>
+          <w:numId w:val="33"/>
+        </w:numPr>
+      </w:pPr>
+      <w:r>
+        <w:t>Ponto de equilíbrio financeiro.</w:t>
+      </w:r>
+    </w:p>
+    <w:p>
+      <w:pPr>
+        <w:numPr>
+          <w:ilvl w:val="0"/>
+          <w:numId w:val="33"/>
+        </w:numPr>
+      </w:pPr>
+      <w:r>
+        <w:t>Investimentos iniciais e necessidades de capital.</w:t>
+      </w:r>
+    </w:p>
+    <w:p>
+      <w:r>
+        <w:pict w14:anchorId="0BF6BB63">
+          <v:rect id="_x0000_i1107" style="width:0;height:1.5pt" o:hralign="center" o:hrstd="t" o:hr="t" fillcolor="#a0a0a0" stroked="f"/>
+        </w:pict>
+      </w:r>
+    </w:p>
+    <w:p>
+      <w:pPr>
+        <w:rPr>
+          <w:b/>
+          <w:bCs/>
+        </w:rPr>
+      </w:pPr>
+      <w:r>
+        <w:rPr>
+          <w:b/>
+          <w:bCs/>
+        </w:rPr>
+        <w:t>9</w:t>
+      </w:r>
+      <w:r>
+        <w:rPr>
+          <w:b/>
+          <w:bCs/>
+          <w:sz w:val="32"/>
+          <w:szCs w:val="32"/>
+        </w:rPr>
+        <w:t>. Documentação Técnica</w:t>
+      </w:r>
+    </w:p>
+    <w:p>
+      <w:pPr>
+        <w:numPr>
+          <w:ilvl w:val="0"/>
+          <w:numId w:val="34"/>
+        </w:numPr>
+      </w:pPr>
+      <w:r>
+        <w:t>Detalhamento técnico do sistema, incluindo funcionalidades, arquitetura do software e integrações.</w:t>
+      </w:r>
+    </w:p>
+    <w:p>
+      <w:r>
+        <w:pict w14:anchorId="137F6D94">
+          <v:rect id="_x0000_i1108" style="width:0;height:1.5pt" o:hralign="center" o:hrstd="t" o:hr="t" fillcolor="#a0a0a0" stroked="f"/>
+        </w:pict>
+      </w:r>
+    </w:p>
+    <w:p>
+      <w:pPr>
+        <w:rPr>
+          <w:b/>
+          <w:bCs/>
+          <w:sz w:val="32"/>
+          <w:szCs w:val="32"/>
+        </w:rPr>
+      </w:pPr>
+      <w:r>
+        <w:rPr>
+          <w:b/>
+          <w:bCs/>
+          <w:sz w:val="32"/>
+          <w:szCs w:val="32"/>
+        </w:rPr>
+        <w:t>10. Diagramas</w:t>
+      </w:r>
+    </w:p>
+    <w:p>
+      <w:pPr>
+        <w:rPr>
+          <w:b/>
+          <w:bCs/>
+        </w:rPr>
+      </w:pPr>
+      <w:r>
+        <w:rPr>
+          <w:b/>
+          <w:bCs/>
+        </w:rPr>
+        <w:t>10.1. Diagrama de Caso de Uso</w:t>
+      </w:r>
+    </w:p>
+    <w:p>
+      <w:pPr>
+        <w:numPr>
+          <w:ilvl w:val="0"/>
+          <w:numId w:val="35"/>
+        </w:numPr>
+      </w:pPr>
+      <w:r>
+        <w:t xml:space="preserve">Visualização das interações entre o usuário e o sistema (por exemplo, consulta de diagnósticos, busca de </w:t>
+      </w:r>
+      <w:r>
+        <w:t>oficinas etc.</w:t>
+      </w:r>
+      <w:r>
+        <w:t>).</w:t>
+      </w:r>
+    </w:p>
+    <w:p>
+      <w:pPr>
+        <w:rPr>
+          <w:b/>
+          <w:bCs/>
+        </w:rPr>
+      </w:pPr>
+      <w:r>
+        <w:rPr>
+          <w:b/>
+          <w:bCs/>
+        </w:rPr>
+        <w:t>10.2. Diagrama de Atividades</w:t>
+      </w:r>
+    </w:p>
+    <w:p>
+      <w:pPr>
+        <w:numPr>
+          <w:ilvl w:val="0"/>
+          <w:numId w:val="36"/>
+        </w:numPr>
+      </w:pPr>
+      <w:r>
+        <w:t>Fluxo das atividades dentro do sistema (desde a inserção dos sintomas até o diagnóstico final).</w:t>
+      </w:r>
+    </w:p>
+    <w:p>
+      <w:pPr>
+        <w:rPr>
+          <w:b/>
+          <w:bCs/>
+        </w:rPr>
+      </w:pPr>
+      <w:r>
+        <w:rPr>
+          <w:b/>
+          <w:bCs/>
+        </w:rPr>
+        <w:t>10.3. Diagrama de Sequência</w:t>
+      </w:r>
+    </w:p>
+    <w:p>
+      <w:pPr>
+        <w:numPr>
+          <w:ilvl w:val="0"/>
+          <w:numId w:val="37"/>
+        </w:numPr>
+      </w:pPr>
+      <w:r>
+        <w:t xml:space="preserve">Sequência de interações entre os componentes do sistema (usuário, bot, banco de </w:t>
+      </w:r>
+      <w:r>
+        <w:t>dados etc.</w:t>
+      </w:r>
+      <w:r>
+        <w:t>).</w:t>
+      </w:r>
+    </w:p>
+    <w:p>
+      <w:r>
+        <w:pict w14:anchorId="1A9B8B7A">
+          <v:rect id="_x0000_i1109" style="width:0;height:1.5pt" o:hralign="center" o:hrstd="t" o:hr="t" fillcolor="#a0a0a0" stroked="f"/>
+        </w:pict>
+      </w:r>
+    </w:p>
+    <w:p>
+      <w:pPr>
+        <w:rPr>
+          <w:b/>
+          <w:bCs/>
+          <w:sz w:val="32"/>
+          <w:szCs w:val="32"/>
+        </w:rPr>
+      </w:pPr>
+      <w:r>
+        <w:rPr>
+          <w:b/>
+          <w:bCs/>
+          <w:sz w:val="32"/>
+          <w:szCs w:val="32"/>
+        </w:rPr>
+        <w:t>11. Correções das Últimas Sprints</w:t>
+      </w:r>
+    </w:p>
+    <w:p>
+      <w:pPr>
+        <w:numPr>
+          <w:ilvl w:val="0"/>
+          <w:numId w:val="38"/>
+        </w:numPr>
+      </w:pPr>
+      <w:r>
+        <w:lastRenderedPageBreak/>
+        <w:t>Descrição das melhorias realizadas com base no feedback das últimas sprints.</w:t>
+      </w:r>
+    </w:p>
+    <w:p>
+      <w:pPr>
+        <w:numPr>
+          <w:ilvl w:val="0"/>
+          <w:numId w:val="38"/>
+        </w:numPr>
+      </w:pPr>
+      <w:r>
+        <w:t>Detalhamento das funcionalidades aprimoradas e dos bugs corrigidos.</w:t>
+      </w:r>
+    </w:p>
+    <w:p>
+      <w:r>
+        <w:pict w14:anchorId="5C429073">
+          <v:rect id="_x0000_i1110" style="width:0;height:1.5pt" o:hralign="center" o:hrstd="t" o:hr="t" fillcolor="#a0a0a0" stroked="f"/>
+        </w:pict>
+      </w:r>
+    </w:p>
+    <w:p>
+      <w:pPr>
+        <w:rPr>
+          <w:b/>
+          <w:bCs/>
+          <w:sz w:val="32"/>
+          <w:szCs w:val="32"/>
+        </w:rPr>
+      </w:pPr>
+      <w:r>
+        <w:rPr>
+          <w:b/>
+          <w:bCs/>
+          <w:sz w:val="32"/>
+          <w:szCs w:val="32"/>
+        </w:rPr>
+        <w:t>12. Conclusão</w:t>
+      </w:r>
+    </w:p>
+    <w:p>
+      <w:pPr>
+        <w:numPr>
+          <w:ilvl w:val="0"/>
+          <w:numId w:val="39"/>
+        </w:numPr>
+      </w:pPr>
+      <w:r>
+        <w:t>Recapitulação dos pontos chave do plano de negócios.</w:t>
+      </w:r>
+    </w:p>
+    <w:p>
+      <w:pPr>
+        <w:numPr>
+          <w:ilvl w:val="0"/>
+          <w:numId w:val="39"/>
+        </w:numPr>
+      </w:pPr>
+      <w:r>
+        <w:t>Próximos passos e previsão de crescimento da startup.</w:t>
+      </w:r>
+    </w:p>
     <w:p/>
     <w:p/>
     <w:p/>
@@ -974,6 +1943,304 @@
     </w:lvl>
   </w:abstractNum>
   <w:abstractNum w:abstractNumId="2" w15:restartNumberingAfterBreak="0">
+    <w:nsid w:val="085A1177"/>
+    <w:multiLevelType w:val="multilevel"/>
+    <w:tmpl w:val="79D42F66"/>
+    <w:lvl w:ilvl="0">
+      <w:start w:val="1"/>
+      <w:numFmt w:val="bullet"/>
+      <w:lvlText w:val=""/>
+      <w:lvlJc w:val="left"/>
+      <w:pPr>
+        <w:tabs>
+          <w:tab w:val="num" w:pos="720"/>
+        </w:tabs>
+        <w:ind w:left="720" w:hanging="360"/>
+      </w:pPr>
+      <w:rPr>
+        <w:rFonts w:ascii="Symbol" w:hAnsi="Symbol" w:hint="default"/>
+        <w:sz w:val="20"/>
+      </w:rPr>
+    </w:lvl>
+    <w:lvl w:ilvl="1" w:tentative="1">
+      <w:start w:val="1"/>
+      <w:numFmt w:val="bullet"/>
+      <w:lvlText w:val="o"/>
+      <w:lvlJc w:val="left"/>
+      <w:pPr>
+        <w:tabs>
+          <w:tab w:val="num" w:pos="1440"/>
+        </w:tabs>
+        <w:ind w:left="1440" w:hanging="360"/>
+      </w:pPr>
+      <w:rPr>
+        <w:rFonts w:ascii="Courier New" w:hAnsi="Courier New" w:hint="default"/>
+        <w:sz w:val="20"/>
+      </w:rPr>
+    </w:lvl>
+    <w:lvl w:ilvl="2" w:tentative="1">
+      <w:start w:val="1"/>
+      <w:numFmt w:val="bullet"/>
+      <w:lvlText w:val=""/>
+      <w:lvlJc w:val="left"/>
+      <w:pPr>
+        <w:tabs>
+          <w:tab w:val="num" w:pos="2160"/>
+        </w:tabs>
+        <w:ind w:left="2160" w:hanging="360"/>
+      </w:pPr>
+      <w:rPr>
+        <w:rFonts w:ascii="Wingdings" w:hAnsi="Wingdings" w:hint="default"/>
+        <w:sz w:val="20"/>
+      </w:rPr>
+    </w:lvl>
+    <w:lvl w:ilvl="3" w:tentative="1">
+      <w:start w:val="1"/>
+      <w:numFmt w:val="bullet"/>
+      <w:lvlText w:val=""/>
+      <w:lvlJc w:val="left"/>
+      <w:pPr>
+        <w:tabs>
+          <w:tab w:val="num" w:pos="2880"/>
+        </w:tabs>
+        <w:ind w:left="2880" w:hanging="360"/>
+      </w:pPr>
+      <w:rPr>
+        <w:rFonts w:ascii="Wingdings" w:hAnsi="Wingdings" w:hint="default"/>
+        <w:sz w:val="20"/>
+      </w:rPr>
+    </w:lvl>
+    <w:lvl w:ilvl="4" w:tentative="1">
+      <w:start w:val="1"/>
+      <w:numFmt w:val="bullet"/>
+      <w:lvlText w:val=""/>
+      <w:lvlJc w:val="left"/>
+      <w:pPr>
+        <w:tabs>
+          <w:tab w:val="num" w:pos="3600"/>
+        </w:tabs>
+        <w:ind w:left="3600" w:hanging="360"/>
+      </w:pPr>
+      <w:rPr>
+        <w:rFonts w:ascii="Wingdings" w:hAnsi="Wingdings" w:hint="default"/>
+        <w:sz w:val="20"/>
+      </w:rPr>
+    </w:lvl>
+    <w:lvl w:ilvl="5" w:tentative="1">
+      <w:start w:val="1"/>
+      <w:numFmt w:val="bullet"/>
+      <w:lvlText w:val=""/>
+      <w:lvlJc w:val="left"/>
+      <w:pPr>
+        <w:tabs>
+          <w:tab w:val="num" w:pos="4320"/>
+        </w:tabs>
+        <w:ind w:left="4320" w:hanging="360"/>
+      </w:pPr>
+      <w:rPr>
+        <w:rFonts w:ascii="Wingdings" w:hAnsi="Wingdings" w:hint="default"/>
+        <w:sz w:val="20"/>
+      </w:rPr>
+    </w:lvl>
+    <w:lvl w:ilvl="6" w:tentative="1">
+      <w:start w:val="1"/>
+      <w:numFmt w:val="bullet"/>
+      <w:lvlText w:val=""/>
+      <w:lvlJc w:val="left"/>
+      <w:pPr>
+        <w:tabs>
+          <w:tab w:val="num" w:pos="5040"/>
+        </w:tabs>
+        <w:ind w:left="5040" w:hanging="360"/>
+      </w:pPr>
+      <w:rPr>
+        <w:rFonts w:ascii="Wingdings" w:hAnsi="Wingdings" w:hint="default"/>
+        <w:sz w:val="20"/>
+      </w:rPr>
+    </w:lvl>
+    <w:lvl w:ilvl="7" w:tentative="1">
+      <w:start w:val="1"/>
+      <w:numFmt w:val="bullet"/>
+      <w:lvlText w:val=""/>
+      <w:lvlJc w:val="left"/>
+      <w:pPr>
+        <w:tabs>
+          <w:tab w:val="num" w:pos="5760"/>
+        </w:tabs>
+        <w:ind w:left="5760" w:hanging="360"/>
+      </w:pPr>
+      <w:rPr>
+        <w:rFonts w:ascii="Wingdings" w:hAnsi="Wingdings" w:hint="default"/>
+        <w:sz w:val="20"/>
+      </w:rPr>
+    </w:lvl>
+    <w:lvl w:ilvl="8" w:tentative="1">
+      <w:start w:val="1"/>
+      <w:numFmt w:val="bullet"/>
+      <w:lvlText w:val=""/>
+      <w:lvlJc w:val="left"/>
+      <w:pPr>
+        <w:tabs>
+          <w:tab w:val="num" w:pos="6480"/>
+        </w:tabs>
+        <w:ind w:left="6480" w:hanging="360"/>
+      </w:pPr>
+      <w:rPr>
+        <w:rFonts w:ascii="Wingdings" w:hAnsi="Wingdings" w:hint="default"/>
+        <w:sz w:val="20"/>
+      </w:rPr>
+    </w:lvl>
+  </w:abstractNum>
+  <w:abstractNum w:abstractNumId="3" w15:restartNumberingAfterBreak="0">
+    <w:nsid w:val="0932043B"/>
+    <w:multiLevelType w:val="multilevel"/>
+    <w:tmpl w:val="F01AD67A"/>
+    <w:lvl w:ilvl="0">
+      <w:start w:val="1"/>
+      <w:numFmt w:val="bullet"/>
+      <w:lvlText w:val=""/>
+      <w:lvlJc w:val="left"/>
+      <w:pPr>
+        <w:tabs>
+          <w:tab w:val="num" w:pos="720"/>
+        </w:tabs>
+        <w:ind w:left="720" w:hanging="360"/>
+      </w:pPr>
+      <w:rPr>
+        <w:rFonts w:ascii="Symbol" w:hAnsi="Symbol" w:hint="default"/>
+        <w:sz w:val="20"/>
+      </w:rPr>
+    </w:lvl>
+    <w:lvl w:ilvl="1" w:tentative="1">
+      <w:start w:val="1"/>
+      <w:numFmt w:val="bullet"/>
+      <w:lvlText w:val="o"/>
+      <w:lvlJc w:val="left"/>
+      <w:pPr>
+        <w:tabs>
+          <w:tab w:val="num" w:pos="1440"/>
+        </w:tabs>
+        <w:ind w:left="1440" w:hanging="360"/>
+      </w:pPr>
+      <w:rPr>
+        <w:rFonts w:ascii="Courier New" w:hAnsi="Courier New" w:hint="default"/>
+        <w:sz w:val="20"/>
+      </w:rPr>
+    </w:lvl>
+    <w:lvl w:ilvl="2" w:tentative="1">
+      <w:start w:val="1"/>
+      <w:numFmt w:val="bullet"/>
+      <w:lvlText w:val=""/>
+      <w:lvlJc w:val="left"/>
+      <w:pPr>
+        <w:tabs>
+          <w:tab w:val="num" w:pos="2160"/>
+        </w:tabs>
+        <w:ind w:left="2160" w:hanging="360"/>
+      </w:pPr>
+      <w:rPr>
+        <w:rFonts w:ascii="Wingdings" w:hAnsi="Wingdings" w:hint="default"/>
+        <w:sz w:val="20"/>
+      </w:rPr>
+    </w:lvl>
+    <w:lvl w:ilvl="3" w:tentative="1">
+      <w:start w:val="1"/>
+      <w:numFmt w:val="bullet"/>
+      <w:lvlText w:val=""/>
+      <w:lvlJc w:val="left"/>
+      <w:pPr>
+        <w:tabs>
+          <w:tab w:val="num" w:pos="2880"/>
+        </w:tabs>
+        <w:ind w:left="2880" w:hanging="360"/>
+      </w:pPr>
+      <w:rPr>
+        <w:rFonts w:ascii="Wingdings" w:hAnsi="Wingdings" w:hint="default"/>
+        <w:sz w:val="20"/>
+      </w:rPr>
+    </w:lvl>
+    <w:lvl w:ilvl="4" w:tentative="1">
+      <w:start w:val="1"/>
+      <w:numFmt w:val="bullet"/>
+      <w:lvlText w:val=""/>
+      <w:lvlJc w:val="left"/>
+      <w:pPr>
+        <w:tabs>
+          <w:tab w:val="num" w:pos="3600"/>
+        </w:tabs>
+        <w:ind w:left="3600" w:hanging="360"/>
+      </w:pPr>
+      <w:rPr>
+        <w:rFonts w:ascii="Wingdings" w:hAnsi="Wingdings" w:hint="default"/>
+        <w:sz w:val="20"/>
+      </w:rPr>
+    </w:lvl>
+    <w:lvl w:ilvl="5" w:tentative="1">
+      <w:start w:val="1"/>
+      <w:numFmt w:val="bullet"/>
+      <w:lvlText w:val=""/>
+      <w:lvlJc w:val="left"/>
+      <w:pPr>
+        <w:tabs>
+          <w:tab w:val="num" w:pos="4320"/>
+        </w:tabs>
+        <w:ind w:left="4320" w:hanging="360"/>
+      </w:pPr>
+      <w:rPr>
+        <w:rFonts w:ascii="Wingdings" w:hAnsi="Wingdings" w:hint="default"/>
+        <w:sz w:val="20"/>
+      </w:rPr>
+    </w:lvl>
+    <w:lvl w:ilvl="6" w:tentative="1">
+      <w:start w:val="1"/>
+      <w:numFmt w:val="bullet"/>
+      <w:lvlText w:val=""/>
+      <w:lvlJc w:val="left"/>
+      <w:pPr>
+        <w:tabs>
+          <w:tab w:val="num" w:pos="5040"/>
+        </w:tabs>
+        <w:ind w:left="5040" w:hanging="360"/>
+      </w:pPr>
+      <w:rPr>
+        <w:rFonts w:ascii="Wingdings" w:hAnsi="Wingdings" w:hint="default"/>
+        <w:sz w:val="20"/>
+      </w:rPr>
+    </w:lvl>
+    <w:lvl w:ilvl="7" w:tentative="1">
+      <w:start w:val="1"/>
+      <w:numFmt w:val="bullet"/>
+      <w:lvlText w:val=""/>
+      <w:lvlJc w:val="left"/>
+      <w:pPr>
+        <w:tabs>
+          <w:tab w:val="num" w:pos="5760"/>
+        </w:tabs>
+        <w:ind w:left="5760" w:hanging="360"/>
+      </w:pPr>
+      <w:rPr>
+        <w:rFonts w:ascii="Wingdings" w:hAnsi="Wingdings" w:hint="default"/>
+        <w:sz w:val="20"/>
+      </w:rPr>
+    </w:lvl>
+    <w:lvl w:ilvl="8" w:tentative="1">
+      <w:start w:val="1"/>
+      <w:numFmt w:val="bullet"/>
+      <w:lvlText w:val=""/>
+      <w:lvlJc w:val="left"/>
+      <w:pPr>
+        <w:tabs>
+          <w:tab w:val="num" w:pos="6480"/>
+        </w:tabs>
+        <w:ind w:left="6480" w:hanging="360"/>
+      </w:pPr>
+      <w:rPr>
+        <w:rFonts w:ascii="Wingdings" w:hAnsi="Wingdings" w:hint="default"/>
+        <w:sz w:val="20"/>
+      </w:rPr>
+    </w:lvl>
+  </w:abstractNum>
+  <w:abstractNum w:abstractNumId="4" w15:restartNumberingAfterBreak="0">
     <w:nsid w:val="094970A1"/>
     <w:multiLevelType w:val="hybridMultilevel"/>
     <w:tmpl w:val="8B7A3E26"/>
@@ -1086,7 +2353,454 @@
       </w:rPr>
     </w:lvl>
   </w:abstractNum>
-  <w:abstractNum w:abstractNumId="3" w15:restartNumberingAfterBreak="0">
+  <w:abstractNum w:abstractNumId="5" w15:restartNumberingAfterBreak="0">
+    <w:nsid w:val="09C033DB"/>
+    <w:multiLevelType w:val="multilevel"/>
+    <w:tmpl w:val="4E98A26C"/>
+    <w:lvl w:ilvl="0">
+      <w:start w:val="1"/>
+      <w:numFmt w:val="bullet"/>
+      <w:lvlText w:val=""/>
+      <w:lvlJc w:val="left"/>
+      <w:pPr>
+        <w:tabs>
+          <w:tab w:val="num" w:pos="720"/>
+        </w:tabs>
+        <w:ind w:left="720" w:hanging="360"/>
+      </w:pPr>
+      <w:rPr>
+        <w:rFonts w:ascii="Symbol" w:hAnsi="Symbol" w:hint="default"/>
+        <w:sz w:val="20"/>
+      </w:rPr>
+    </w:lvl>
+    <w:lvl w:ilvl="1" w:tentative="1">
+      <w:start w:val="1"/>
+      <w:numFmt w:val="bullet"/>
+      <w:lvlText w:val="o"/>
+      <w:lvlJc w:val="left"/>
+      <w:pPr>
+        <w:tabs>
+          <w:tab w:val="num" w:pos="1440"/>
+        </w:tabs>
+        <w:ind w:left="1440" w:hanging="360"/>
+      </w:pPr>
+      <w:rPr>
+        <w:rFonts w:ascii="Courier New" w:hAnsi="Courier New" w:hint="default"/>
+        <w:sz w:val="20"/>
+      </w:rPr>
+    </w:lvl>
+    <w:lvl w:ilvl="2" w:tentative="1">
+      <w:start w:val="1"/>
+      <w:numFmt w:val="bullet"/>
+      <w:lvlText w:val=""/>
+      <w:lvlJc w:val="left"/>
+      <w:pPr>
+        <w:tabs>
+          <w:tab w:val="num" w:pos="2160"/>
+        </w:tabs>
+        <w:ind w:left="2160" w:hanging="360"/>
+      </w:pPr>
+      <w:rPr>
+        <w:rFonts w:ascii="Wingdings" w:hAnsi="Wingdings" w:hint="default"/>
+        <w:sz w:val="20"/>
+      </w:rPr>
+    </w:lvl>
+    <w:lvl w:ilvl="3" w:tentative="1">
+      <w:start w:val="1"/>
+      <w:numFmt w:val="bullet"/>
+      <w:lvlText w:val=""/>
+      <w:lvlJc w:val="left"/>
+      <w:pPr>
+        <w:tabs>
+          <w:tab w:val="num" w:pos="2880"/>
+        </w:tabs>
+        <w:ind w:left="2880" w:hanging="360"/>
+      </w:pPr>
+      <w:rPr>
+        <w:rFonts w:ascii="Wingdings" w:hAnsi="Wingdings" w:hint="default"/>
+        <w:sz w:val="20"/>
+      </w:rPr>
+    </w:lvl>
+    <w:lvl w:ilvl="4" w:tentative="1">
+      <w:start w:val="1"/>
+      <w:numFmt w:val="bullet"/>
+      <w:lvlText w:val=""/>
+      <w:lvlJc w:val="left"/>
+      <w:pPr>
+        <w:tabs>
+          <w:tab w:val="num" w:pos="3600"/>
+        </w:tabs>
+        <w:ind w:left="3600" w:hanging="360"/>
+      </w:pPr>
+      <w:rPr>
+        <w:rFonts w:ascii="Wingdings" w:hAnsi="Wingdings" w:hint="default"/>
+        <w:sz w:val="20"/>
+      </w:rPr>
+    </w:lvl>
+    <w:lvl w:ilvl="5" w:tentative="1">
+      <w:start w:val="1"/>
+      <w:numFmt w:val="bullet"/>
+      <w:lvlText w:val=""/>
+      <w:lvlJc w:val="left"/>
+      <w:pPr>
+        <w:tabs>
+          <w:tab w:val="num" w:pos="4320"/>
+        </w:tabs>
+        <w:ind w:left="4320" w:hanging="360"/>
+      </w:pPr>
+      <w:rPr>
+        <w:rFonts w:ascii="Wingdings" w:hAnsi="Wingdings" w:hint="default"/>
+        <w:sz w:val="20"/>
+      </w:rPr>
+    </w:lvl>
+    <w:lvl w:ilvl="6" w:tentative="1">
+      <w:start w:val="1"/>
+      <w:numFmt w:val="bullet"/>
+      <w:lvlText w:val=""/>
+      <w:lvlJc w:val="left"/>
+      <w:pPr>
+        <w:tabs>
+          <w:tab w:val="num" w:pos="5040"/>
+        </w:tabs>
+        <w:ind w:left="5040" w:hanging="360"/>
+      </w:pPr>
+      <w:rPr>
+        <w:rFonts w:ascii="Wingdings" w:hAnsi="Wingdings" w:hint="default"/>
+        <w:sz w:val="20"/>
+      </w:rPr>
+    </w:lvl>
+    <w:lvl w:ilvl="7" w:tentative="1">
+      <w:start w:val="1"/>
+      <w:numFmt w:val="bullet"/>
+      <w:lvlText w:val=""/>
+      <w:lvlJc w:val="left"/>
+      <w:pPr>
+        <w:tabs>
+          <w:tab w:val="num" w:pos="5760"/>
+        </w:tabs>
+        <w:ind w:left="5760" w:hanging="360"/>
+      </w:pPr>
+      <w:rPr>
+        <w:rFonts w:ascii="Wingdings" w:hAnsi="Wingdings" w:hint="default"/>
+        <w:sz w:val="20"/>
+      </w:rPr>
+    </w:lvl>
+    <w:lvl w:ilvl="8" w:tentative="1">
+      <w:start w:val="1"/>
+      <w:numFmt w:val="bullet"/>
+      <w:lvlText w:val=""/>
+      <w:lvlJc w:val="left"/>
+      <w:pPr>
+        <w:tabs>
+          <w:tab w:val="num" w:pos="6480"/>
+        </w:tabs>
+        <w:ind w:left="6480" w:hanging="360"/>
+      </w:pPr>
+      <w:rPr>
+        <w:rFonts w:ascii="Wingdings" w:hAnsi="Wingdings" w:hint="default"/>
+        <w:sz w:val="20"/>
+      </w:rPr>
+    </w:lvl>
+  </w:abstractNum>
+  <w:abstractNum w:abstractNumId="6" w15:restartNumberingAfterBreak="0">
+    <w:nsid w:val="0F5F6081"/>
+    <w:multiLevelType w:val="multilevel"/>
+    <w:tmpl w:val="ED0A1866"/>
+    <w:lvl w:ilvl="0">
+      <w:start w:val="1"/>
+      <w:numFmt w:val="bullet"/>
+      <w:lvlText w:val=""/>
+      <w:lvlJc w:val="left"/>
+      <w:pPr>
+        <w:tabs>
+          <w:tab w:val="num" w:pos="720"/>
+        </w:tabs>
+        <w:ind w:left="720" w:hanging="360"/>
+      </w:pPr>
+      <w:rPr>
+        <w:rFonts w:ascii="Symbol" w:hAnsi="Symbol" w:hint="default"/>
+        <w:sz w:val="20"/>
+      </w:rPr>
+    </w:lvl>
+    <w:lvl w:ilvl="1" w:tentative="1">
+      <w:start w:val="1"/>
+      <w:numFmt w:val="bullet"/>
+      <w:lvlText w:val="o"/>
+      <w:lvlJc w:val="left"/>
+      <w:pPr>
+        <w:tabs>
+          <w:tab w:val="num" w:pos="1440"/>
+        </w:tabs>
+        <w:ind w:left="1440" w:hanging="360"/>
+      </w:pPr>
+      <w:rPr>
+        <w:rFonts w:ascii="Courier New" w:hAnsi="Courier New" w:hint="default"/>
+        <w:sz w:val="20"/>
+      </w:rPr>
+    </w:lvl>
+    <w:lvl w:ilvl="2" w:tentative="1">
+      <w:start w:val="1"/>
+      <w:numFmt w:val="bullet"/>
+      <w:lvlText w:val=""/>
+      <w:lvlJc w:val="left"/>
+      <w:pPr>
+        <w:tabs>
+          <w:tab w:val="num" w:pos="2160"/>
+        </w:tabs>
+        <w:ind w:left="2160" w:hanging="360"/>
+      </w:pPr>
+      <w:rPr>
+        <w:rFonts w:ascii="Wingdings" w:hAnsi="Wingdings" w:hint="default"/>
+        <w:sz w:val="20"/>
+      </w:rPr>
+    </w:lvl>
+    <w:lvl w:ilvl="3" w:tentative="1">
+      <w:start w:val="1"/>
+      <w:numFmt w:val="bullet"/>
+      <w:lvlText w:val=""/>
+      <w:lvlJc w:val="left"/>
+      <w:pPr>
+        <w:tabs>
+          <w:tab w:val="num" w:pos="2880"/>
+        </w:tabs>
+        <w:ind w:left="2880" w:hanging="360"/>
+      </w:pPr>
+      <w:rPr>
+        <w:rFonts w:ascii="Wingdings" w:hAnsi="Wingdings" w:hint="default"/>
+        <w:sz w:val="20"/>
+      </w:rPr>
+    </w:lvl>
+    <w:lvl w:ilvl="4" w:tentative="1">
+      <w:start w:val="1"/>
+      <w:numFmt w:val="bullet"/>
+      <w:lvlText w:val=""/>
+      <w:lvlJc w:val="left"/>
+      <w:pPr>
+        <w:tabs>
+          <w:tab w:val="num" w:pos="3600"/>
+        </w:tabs>
+        <w:ind w:left="3600" w:hanging="360"/>
+      </w:pPr>
+      <w:rPr>
+        <w:rFonts w:ascii="Wingdings" w:hAnsi="Wingdings" w:hint="default"/>
+        <w:sz w:val="20"/>
+      </w:rPr>
+    </w:lvl>
+    <w:lvl w:ilvl="5" w:tentative="1">
+      <w:start w:val="1"/>
+      <w:numFmt w:val="bullet"/>
+      <w:lvlText w:val=""/>
+      <w:lvlJc w:val="left"/>
+      <w:pPr>
+        <w:tabs>
+          <w:tab w:val="num" w:pos="4320"/>
+        </w:tabs>
+        <w:ind w:left="4320" w:hanging="360"/>
+      </w:pPr>
+      <w:rPr>
+        <w:rFonts w:ascii="Wingdings" w:hAnsi="Wingdings" w:hint="default"/>
+        <w:sz w:val="20"/>
+      </w:rPr>
+    </w:lvl>
+    <w:lvl w:ilvl="6" w:tentative="1">
+      <w:start w:val="1"/>
+      <w:numFmt w:val="bullet"/>
+      <w:lvlText w:val=""/>
+      <w:lvlJc w:val="left"/>
+      <w:pPr>
+        <w:tabs>
+          <w:tab w:val="num" w:pos="5040"/>
+        </w:tabs>
+        <w:ind w:left="5040" w:hanging="360"/>
+      </w:pPr>
+      <w:rPr>
+        <w:rFonts w:ascii="Wingdings" w:hAnsi="Wingdings" w:hint="default"/>
+        <w:sz w:val="20"/>
+      </w:rPr>
+    </w:lvl>
+    <w:lvl w:ilvl="7" w:tentative="1">
+      <w:start w:val="1"/>
+      <w:numFmt w:val="bullet"/>
+      <w:lvlText w:val=""/>
+      <w:lvlJc w:val="left"/>
+      <w:pPr>
+        <w:tabs>
+          <w:tab w:val="num" w:pos="5760"/>
+        </w:tabs>
+        <w:ind w:left="5760" w:hanging="360"/>
+      </w:pPr>
+      <w:rPr>
+        <w:rFonts w:ascii="Wingdings" w:hAnsi="Wingdings" w:hint="default"/>
+        <w:sz w:val="20"/>
+      </w:rPr>
+    </w:lvl>
+    <w:lvl w:ilvl="8" w:tentative="1">
+      <w:start w:val="1"/>
+      <w:numFmt w:val="bullet"/>
+      <w:lvlText w:val=""/>
+      <w:lvlJc w:val="left"/>
+      <w:pPr>
+        <w:tabs>
+          <w:tab w:val="num" w:pos="6480"/>
+        </w:tabs>
+        <w:ind w:left="6480" w:hanging="360"/>
+      </w:pPr>
+      <w:rPr>
+        <w:rFonts w:ascii="Wingdings" w:hAnsi="Wingdings" w:hint="default"/>
+        <w:sz w:val="20"/>
+      </w:rPr>
+    </w:lvl>
+  </w:abstractNum>
+  <w:abstractNum w:abstractNumId="7" w15:restartNumberingAfterBreak="0">
+    <w:nsid w:val="0FA25CFE"/>
+    <w:multiLevelType w:val="multilevel"/>
+    <w:tmpl w:val="977AAD4C"/>
+    <w:lvl w:ilvl="0">
+      <w:start w:val="1"/>
+      <w:numFmt w:val="bullet"/>
+      <w:lvlText w:val=""/>
+      <w:lvlJc w:val="left"/>
+      <w:pPr>
+        <w:tabs>
+          <w:tab w:val="num" w:pos="720"/>
+        </w:tabs>
+        <w:ind w:left="720" w:hanging="360"/>
+      </w:pPr>
+      <w:rPr>
+        <w:rFonts w:ascii="Symbol" w:hAnsi="Symbol" w:hint="default"/>
+        <w:sz w:val="20"/>
+      </w:rPr>
+    </w:lvl>
+    <w:lvl w:ilvl="1" w:tentative="1">
+      <w:start w:val="1"/>
+      <w:numFmt w:val="bullet"/>
+      <w:lvlText w:val="o"/>
+      <w:lvlJc w:val="left"/>
+      <w:pPr>
+        <w:tabs>
+          <w:tab w:val="num" w:pos="1440"/>
+        </w:tabs>
+        <w:ind w:left="1440" w:hanging="360"/>
+      </w:pPr>
+      <w:rPr>
+        <w:rFonts w:ascii="Courier New" w:hAnsi="Courier New" w:hint="default"/>
+        <w:sz w:val="20"/>
+      </w:rPr>
+    </w:lvl>
+    <w:lvl w:ilvl="2" w:tentative="1">
+      <w:start w:val="1"/>
+      <w:numFmt w:val="bullet"/>
+      <w:lvlText w:val=""/>
+      <w:lvlJc w:val="left"/>
+      <w:pPr>
+        <w:tabs>
+          <w:tab w:val="num" w:pos="2160"/>
+        </w:tabs>
+        <w:ind w:left="2160" w:hanging="360"/>
+      </w:pPr>
+      <w:rPr>
+        <w:rFonts w:ascii="Wingdings" w:hAnsi="Wingdings" w:hint="default"/>
+        <w:sz w:val="20"/>
+      </w:rPr>
+    </w:lvl>
+    <w:lvl w:ilvl="3" w:tentative="1">
+      <w:start w:val="1"/>
+      <w:numFmt w:val="bullet"/>
+      <w:lvlText w:val=""/>
+      <w:lvlJc w:val="left"/>
+      <w:pPr>
+        <w:tabs>
+          <w:tab w:val="num" w:pos="2880"/>
+        </w:tabs>
+        <w:ind w:left="2880" w:hanging="360"/>
+      </w:pPr>
+      <w:rPr>
+        <w:rFonts w:ascii="Wingdings" w:hAnsi="Wingdings" w:hint="default"/>
+        <w:sz w:val="20"/>
+      </w:rPr>
+    </w:lvl>
+    <w:lvl w:ilvl="4" w:tentative="1">
+      <w:start w:val="1"/>
+      <w:numFmt w:val="bullet"/>
+      <w:lvlText w:val=""/>
+      <w:lvlJc w:val="left"/>
+      <w:pPr>
+        <w:tabs>
+          <w:tab w:val="num" w:pos="3600"/>
+        </w:tabs>
+        <w:ind w:left="3600" w:hanging="360"/>
+      </w:pPr>
+      <w:rPr>
+        <w:rFonts w:ascii="Wingdings" w:hAnsi="Wingdings" w:hint="default"/>
+        <w:sz w:val="20"/>
+      </w:rPr>
+    </w:lvl>
+    <w:lvl w:ilvl="5" w:tentative="1">
+      <w:start w:val="1"/>
+      <w:numFmt w:val="bullet"/>
+      <w:lvlText w:val=""/>
+      <w:lvlJc w:val="left"/>
+      <w:pPr>
+        <w:tabs>
+          <w:tab w:val="num" w:pos="4320"/>
+        </w:tabs>
+        <w:ind w:left="4320" w:hanging="360"/>
+      </w:pPr>
+      <w:rPr>
+        <w:rFonts w:ascii="Wingdings" w:hAnsi="Wingdings" w:hint="default"/>
+        <w:sz w:val="20"/>
+      </w:rPr>
+    </w:lvl>
+    <w:lvl w:ilvl="6" w:tentative="1">
+      <w:start w:val="1"/>
+      <w:numFmt w:val="bullet"/>
+      <w:lvlText w:val=""/>
+      <w:lvlJc w:val="left"/>
+      <w:pPr>
+        <w:tabs>
+          <w:tab w:val="num" w:pos="5040"/>
+        </w:tabs>
+        <w:ind w:left="5040" w:hanging="360"/>
+      </w:pPr>
+      <w:rPr>
+        <w:rFonts w:ascii="Wingdings" w:hAnsi="Wingdings" w:hint="default"/>
+        <w:sz w:val="20"/>
+      </w:rPr>
+    </w:lvl>
+    <w:lvl w:ilvl="7" w:tentative="1">
+      <w:start w:val="1"/>
+      <w:numFmt w:val="bullet"/>
+      <w:lvlText w:val=""/>
+      <w:lvlJc w:val="left"/>
+      <w:pPr>
+        <w:tabs>
+          <w:tab w:val="num" w:pos="5760"/>
+        </w:tabs>
+        <w:ind w:left="5760" w:hanging="360"/>
+      </w:pPr>
+      <w:rPr>
+        <w:rFonts w:ascii="Wingdings" w:hAnsi="Wingdings" w:hint="default"/>
+        <w:sz w:val="20"/>
+      </w:rPr>
+    </w:lvl>
+    <w:lvl w:ilvl="8" w:tentative="1">
+      <w:start w:val="1"/>
+      <w:numFmt w:val="bullet"/>
+      <w:lvlText w:val=""/>
+      <w:lvlJc w:val="left"/>
+      <w:pPr>
+        <w:tabs>
+          <w:tab w:val="num" w:pos="6480"/>
+        </w:tabs>
+        <w:ind w:left="6480" w:hanging="360"/>
+      </w:pPr>
+      <w:rPr>
+        <w:rFonts w:ascii="Wingdings" w:hAnsi="Wingdings" w:hint="default"/>
+        <w:sz w:val="20"/>
+      </w:rPr>
+    </w:lvl>
+  </w:abstractNum>
+  <w:abstractNum w:abstractNumId="8" w15:restartNumberingAfterBreak="0">
     <w:nsid w:val="197C62B3"/>
     <w:multiLevelType w:val="multilevel"/>
     <w:tmpl w:val="67848A0C"/>
@@ -1235,7 +2949,305 @@
       </w:rPr>
     </w:lvl>
   </w:abstractNum>
-  <w:abstractNum w:abstractNumId="4" w15:restartNumberingAfterBreak="0">
+  <w:abstractNum w:abstractNumId="9" w15:restartNumberingAfterBreak="0">
+    <w:nsid w:val="1C44145B"/>
+    <w:multiLevelType w:val="multilevel"/>
+    <w:tmpl w:val="2FFA1770"/>
+    <w:lvl w:ilvl="0">
+      <w:start w:val="1"/>
+      <w:numFmt w:val="bullet"/>
+      <w:lvlText w:val=""/>
+      <w:lvlJc w:val="left"/>
+      <w:pPr>
+        <w:tabs>
+          <w:tab w:val="num" w:pos="720"/>
+        </w:tabs>
+        <w:ind w:left="720" w:hanging="360"/>
+      </w:pPr>
+      <w:rPr>
+        <w:rFonts w:ascii="Symbol" w:hAnsi="Symbol" w:hint="default"/>
+        <w:sz w:val="20"/>
+      </w:rPr>
+    </w:lvl>
+    <w:lvl w:ilvl="1" w:tentative="1">
+      <w:start w:val="1"/>
+      <w:numFmt w:val="bullet"/>
+      <w:lvlText w:val="o"/>
+      <w:lvlJc w:val="left"/>
+      <w:pPr>
+        <w:tabs>
+          <w:tab w:val="num" w:pos="1440"/>
+        </w:tabs>
+        <w:ind w:left="1440" w:hanging="360"/>
+      </w:pPr>
+      <w:rPr>
+        <w:rFonts w:ascii="Courier New" w:hAnsi="Courier New" w:hint="default"/>
+        <w:sz w:val="20"/>
+      </w:rPr>
+    </w:lvl>
+    <w:lvl w:ilvl="2" w:tentative="1">
+      <w:start w:val="1"/>
+      <w:numFmt w:val="bullet"/>
+      <w:lvlText w:val=""/>
+      <w:lvlJc w:val="left"/>
+      <w:pPr>
+        <w:tabs>
+          <w:tab w:val="num" w:pos="2160"/>
+        </w:tabs>
+        <w:ind w:left="2160" w:hanging="360"/>
+      </w:pPr>
+      <w:rPr>
+        <w:rFonts w:ascii="Wingdings" w:hAnsi="Wingdings" w:hint="default"/>
+        <w:sz w:val="20"/>
+      </w:rPr>
+    </w:lvl>
+    <w:lvl w:ilvl="3" w:tentative="1">
+      <w:start w:val="1"/>
+      <w:numFmt w:val="bullet"/>
+      <w:lvlText w:val=""/>
+      <w:lvlJc w:val="left"/>
+      <w:pPr>
+        <w:tabs>
+          <w:tab w:val="num" w:pos="2880"/>
+        </w:tabs>
+        <w:ind w:left="2880" w:hanging="360"/>
+      </w:pPr>
+      <w:rPr>
+        <w:rFonts w:ascii="Wingdings" w:hAnsi="Wingdings" w:hint="default"/>
+        <w:sz w:val="20"/>
+      </w:rPr>
+    </w:lvl>
+    <w:lvl w:ilvl="4" w:tentative="1">
+      <w:start w:val="1"/>
+      <w:numFmt w:val="bullet"/>
+      <w:lvlText w:val=""/>
+      <w:lvlJc w:val="left"/>
+      <w:pPr>
+        <w:tabs>
+          <w:tab w:val="num" w:pos="3600"/>
+        </w:tabs>
+        <w:ind w:left="3600" w:hanging="360"/>
+      </w:pPr>
+      <w:rPr>
+        <w:rFonts w:ascii="Wingdings" w:hAnsi="Wingdings" w:hint="default"/>
+        <w:sz w:val="20"/>
+      </w:rPr>
+    </w:lvl>
+    <w:lvl w:ilvl="5" w:tentative="1">
+      <w:start w:val="1"/>
+      <w:numFmt w:val="bullet"/>
+      <w:lvlText w:val=""/>
+      <w:lvlJc w:val="left"/>
+      <w:pPr>
+        <w:tabs>
+          <w:tab w:val="num" w:pos="4320"/>
+        </w:tabs>
+        <w:ind w:left="4320" w:hanging="360"/>
+      </w:pPr>
+      <w:rPr>
+        <w:rFonts w:ascii="Wingdings" w:hAnsi="Wingdings" w:hint="default"/>
+        <w:sz w:val="20"/>
+      </w:rPr>
+    </w:lvl>
+    <w:lvl w:ilvl="6" w:tentative="1">
+      <w:start w:val="1"/>
+      <w:numFmt w:val="bullet"/>
+      <w:lvlText w:val=""/>
+      <w:lvlJc w:val="left"/>
+      <w:pPr>
+        <w:tabs>
+          <w:tab w:val="num" w:pos="5040"/>
+        </w:tabs>
+        <w:ind w:left="5040" w:hanging="360"/>
+      </w:pPr>
+      <w:rPr>
+        <w:rFonts w:ascii="Wingdings" w:hAnsi="Wingdings" w:hint="default"/>
+        <w:sz w:val="20"/>
+      </w:rPr>
+    </w:lvl>
+    <w:lvl w:ilvl="7" w:tentative="1">
+      <w:start w:val="1"/>
+      <w:numFmt w:val="bullet"/>
+      <w:lvlText w:val=""/>
+      <w:lvlJc w:val="left"/>
+      <w:pPr>
+        <w:tabs>
+          <w:tab w:val="num" w:pos="5760"/>
+        </w:tabs>
+        <w:ind w:left="5760" w:hanging="360"/>
+      </w:pPr>
+      <w:rPr>
+        <w:rFonts w:ascii="Wingdings" w:hAnsi="Wingdings" w:hint="default"/>
+        <w:sz w:val="20"/>
+      </w:rPr>
+    </w:lvl>
+    <w:lvl w:ilvl="8" w:tentative="1">
+      <w:start w:val="1"/>
+      <w:numFmt w:val="bullet"/>
+      <w:lvlText w:val=""/>
+      <w:lvlJc w:val="left"/>
+      <w:pPr>
+        <w:tabs>
+          <w:tab w:val="num" w:pos="6480"/>
+        </w:tabs>
+        <w:ind w:left="6480" w:hanging="360"/>
+      </w:pPr>
+      <w:rPr>
+        <w:rFonts w:ascii="Wingdings" w:hAnsi="Wingdings" w:hint="default"/>
+        <w:sz w:val="20"/>
+      </w:rPr>
+    </w:lvl>
+  </w:abstractNum>
+  <w:abstractNum w:abstractNumId="10" w15:restartNumberingAfterBreak="0">
+    <w:nsid w:val="23FD56E5"/>
+    <w:multiLevelType w:val="multilevel"/>
+    <w:tmpl w:val="CA443A00"/>
+    <w:lvl w:ilvl="0">
+      <w:start w:val="1"/>
+      <w:numFmt w:val="bullet"/>
+      <w:lvlText w:val=""/>
+      <w:lvlJc w:val="left"/>
+      <w:pPr>
+        <w:tabs>
+          <w:tab w:val="num" w:pos="720"/>
+        </w:tabs>
+        <w:ind w:left="720" w:hanging="360"/>
+      </w:pPr>
+      <w:rPr>
+        <w:rFonts w:ascii="Symbol" w:hAnsi="Symbol" w:hint="default"/>
+        <w:sz w:val="20"/>
+      </w:rPr>
+    </w:lvl>
+    <w:lvl w:ilvl="1" w:tentative="1">
+      <w:start w:val="1"/>
+      <w:numFmt w:val="bullet"/>
+      <w:lvlText w:val="o"/>
+      <w:lvlJc w:val="left"/>
+      <w:pPr>
+        <w:tabs>
+          <w:tab w:val="num" w:pos="1440"/>
+        </w:tabs>
+        <w:ind w:left="1440" w:hanging="360"/>
+      </w:pPr>
+      <w:rPr>
+        <w:rFonts w:ascii="Courier New" w:hAnsi="Courier New" w:hint="default"/>
+        <w:sz w:val="20"/>
+      </w:rPr>
+    </w:lvl>
+    <w:lvl w:ilvl="2" w:tentative="1">
+      <w:start w:val="1"/>
+      <w:numFmt w:val="bullet"/>
+      <w:lvlText w:val=""/>
+      <w:lvlJc w:val="left"/>
+      <w:pPr>
+        <w:tabs>
+          <w:tab w:val="num" w:pos="2160"/>
+        </w:tabs>
+        <w:ind w:left="2160" w:hanging="360"/>
+      </w:pPr>
+      <w:rPr>
+        <w:rFonts w:ascii="Wingdings" w:hAnsi="Wingdings" w:hint="default"/>
+        <w:sz w:val="20"/>
+      </w:rPr>
+    </w:lvl>
+    <w:lvl w:ilvl="3" w:tentative="1">
+      <w:start w:val="1"/>
+      <w:numFmt w:val="bullet"/>
+      <w:lvlText w:val=""/>
+      <w:lvlJc w:val="left"/>
+      <w:pPr>
+        <w:tabs>
+          <w:tab w:val="num" w:pos="2880"/>
+        </w:tabs>
+        <w:ind w:left="2880" w:hanging="360"/>
+      </w:pPr>
+      <w:rPr>
+        <w:rFonts w:ascii="Wingdings" w:hAnsi="Wingdings" w:hint="default"/>
+        <w:sz w:val="20"/>
+      </w:rPr>
+    </w:lvl>
+    <w:lvl w:ilvl="4" w:tentative="1">
+      <w:start w:val="1"/>
+      <w:numFmt w:val="bullet"/>
+      <w:lvlText w:val=""/>
+      <w:lvlJc w:val="left"/>
+      <w:pPr>
+        <w:tabs>
+          <w:tab w:val="num" w:pos="3600"/>
+        </w:tabs>
+        <w:ind w:left="3600" w:hanging="360"/>
+      </w:pPr>
+      <w:rPr>
+        <w:rFonts w:ascii="Wingdings" w:hAnsi="Wingdings" w:hint="default"/>
+        <w:sz w:val="20"/>
+      </w:rPr>
+    </w:lvl>
+    <w:lvl w:ilvl="5" w:tentative="1">
+      <w:start w:val="1"/>
+      <w:numFmt w:val="bullet"/>
+      <w:lvlText w:val=""/>
+      <w:lvlJc w:val="left"/>
+      <w:pPr>
+        <w:tabs>
+          <w:tab w:val="num" w:pos="4320"/>
+        </w:tabs>
+        <w:ind w:left="4320" w:hanging="360"/>
+      </w:pPr>
+      <w:rPr>
+        <w:rFonts w:ascii="Wingdings" w:hAnsi="Wingdings" w:hint="default"/>
+        <w:sz w:val="20"/>
+      </w:rPr>
+    </w:lvl>
+    <w:lvl w:ilvl="6" w:tentative="1">
+      <w:start w:val="1"/>
+      <w:numFmt w:val="bullet"/>
+      <w:lvlText w:val=""/>
+      <w:lvlJc w:val="left"/>
+      <w:pPr>
+        <w:tabs>
+          <w:tab w:val="num" w:pos="5040"/>
+        </w:tabs>
+        <w:ind w:left="5040" w:hanging="360"/>
+      </w:pPr>
+      <w:rPr>
+        <w:rFonts w:ascii="Wingdings" w:hAnsi="Wingdings" w:hint="default"/>
+        <w:sz w:val="20"/>
+      </w:rPr>
+    </w:lvl>
+    <w:lvl w:ilvl="7" w:tentative="1">
+      <w:start w:val="1"/>
+      <w:numFmt w:val="bullet"/>
+      <w:lvlText w:val=""/>
+      <w:lvlJc w:val="left"/>
+      <w:pPr>
+        <w:tabs>
+          <w:tab w:val="num" w:pos="5760"/>
+        </w:tabs>
+        <w:ind w:left="5760" w:hanging="360"/>
+      </w:pPr>
+      <w:rPr>
+        <w:rFonts w:ascii="Wingdings" w:hAnsi="Wingdings" w:hint="default"/>
+        <w:sz w:val="20"/>
+      </w:rPr>
+    </w:lvl>
+    <w:lvl w:ilvl="8" w:tentative="1">
+      <w:start w:val="1"/>
+      <w:numFmt w:val="bullet"/>
+      <w:lvlText w:val=""/>
+      <w:lvlJc w:val="left"/>
+      <w:pPr>
+        <w:tabs>
+          <w:tab w:val="num" w:pos="6480"/>
+        </w:tabs>
+        <w:ind w:left="6480" w:hanging="360"/>
+      </w:pPr>
+      <w:rPr>
+        <w:rFonts w:ascii="Wingdings" w:hAnsi="Wingdings" w:hint="default"/>
+        <w:sz w:val="20"/>
+      </w:rPr>
+    </w:lvl>
+  </w:abstractNum>
+  <w:abstractNum w:abstractNumId="11" w15:restartNumberingAfterBreak="0">
     <w:nsid w:val="25962E5E"/>
     <w:multiLevelType w:val="hybridMultilevel"/>
     <w:tmpl w:val="346200A6"/>
@@ -1348,7 +3360,454 @@
       </w:rPr>
     </w:lvl>
   </w:abstractNum>
-  <w:abstractNum w:abstractNumId="5" w15:restartNumberingAfterBreak="0">
+  <w:abstractNum w:abstractNumId="12" w15:restartNumberingAfterBreak="0">
+    <w:nsid w:val="26802FD1"/>
+    <w:multiLevelType w:val="multilevel"/>
+    <w:tmpl w:val="29642E46"/>
+    <w:lvl w:ilvl="0">
+      <w:start w:val="1"/>
+      <w:numFmt w:val="bullet"/>
+      <w:lvlText w:val=""/>
+      <w:lvlJc w:val="left"/>
+      <w:pPr>
+        <w:tabs>
+          <w:tab w:val="num" w:pos="720"/>
+        </w:tabs>
+        <w:ind w:left="720" w:hanging="360"/>
+      </w:pPr>
+      <w:rPr>
+        <w:rFonts w:ascii="Symbol" w:hAnsi="Symbol" w:hint="default"/>
+        <w:sz w:val="20"/>
+      </w:rPr>
+    </w:lvl>
+    <w:lvl w:ilvl="1" w:tentative="1">
+      <w:start w:val="1"/>
+      <w:numFmt w:val="bullet"/>
+      <w:lvlText w:val="o"/>
+      <w:lvlJc w:val="left"/>
+      <w:pPr>
+        <w:tabs>
+          <w:tab w:val="num" w:pos="1440"/>
+        </w:tabs>
+        <w:ind w:left="1440" w:hanging="360"/>
+      </w:pPr>
+      <w:rPr>
+        <w:rFonts w:ascii="Courier New" w:hAnsi="Courier New" w:hint="default"/>
+        <w:sz w:val="20"/>
+      </w:rPr>
+    </w:lvl>
+    <w:lvl w:ilvl="2" w:tentative="1">
+      <w:start w:val="1"/>
+      <w:numFmt w:val="bullet"/>
+      <w:lvlText w:val=""/>
+      <w:lvlJc w:val="left"/>
+      <w:pPr>
+        <w:tabs>
+          <w:tab w:val="num" w:pos="2160"/>
+        </w:tabs>
+        <w:ind w:left="2160" w:hanging="360"/>
+      </w:pPr>
+      <w:rPr>
+        <w:rFonts w:ascii="Wingdings" w:hAnsi="Wingdings" w:hint="default"/>
+        <w:sz w:val="20"/>
+      </w:rPr>
+    </w:lvl>
+    <w:lvl w:ilvl="3" w:tentative="1">
+      <w:start w:val="1"/>
+      <w:numFmt w:val="bullet"/>
+      <w:lvlText w:val=""/>
+      <w:lvlJc w:val="left"/>
+      <w:pPr>
+        <w:tabs>
+          <w:tab w:val="num" w:pos="2880"/>
+        </w:tabs>
+        <w:ind w:left="2880" w:hanging="360"/>
+      </w:pPr>
+      <w:rPr>
+        <w:rFonts w:ascii="Wingdings" w:hAnsi="Wingdings" w:hint="default"/>
+        <w:sz w:val="20"/>
+      </w:rPr>
+    </w:lvl>
+    <w:lvl w:ilvl="4" w:tentative="1">
+      <w:start w:val="1"/>
+      <w:numFmt w:val="bullet"/>
+      <w:lvlText w:val=""/>
+      <w:lvlJc w:val="left"/>
+      <w:pPr>
+        <w:tabs>
+          <w:tab w:val="num" w:pos="3600"/>
+        </w:tabs>
+        <w:ind w:left="3600" w:hanging="360"/>
+      </w:pPr>
+      <w:rPr>
+        <w:rFonts w:ascii="Wingdings" w:hAnsi="Wingdings" w:hint="default"/>
+        <w:sz w:val="20"/>
+      </w:rPr>
+    </w:lvl>
+    <w:lvl w:ilvl="5" w:tentative="1">
+      <w:start w:val="1"/>
+      <w:numFmt w:val="bullet"/>
+      <w:lvlText w:val=""/>
+      <w:lvlJc w:val="left"/>
+      <w:pPr>
+        <w:tabs>
+          <w:tab w:val="num" w:pos="4320"/>
+        </w:tabs>
+        <w:ind w:left="4320" w:hanging="360"/>
+      </w:pPr>
+      <w:rPr>
+        <w:rFonts w:ascii="Wingdings" w:hAnsi="Wingdings" w:hint="default"/>
+        <w:sz w:val="20"/>
+      </w:rPr>
+    </w:lvl>
+    <w:lvl w:ilvl="6" w:tentative="1">
+      <w:start w:val="1"/>
+      <w:numFmt w:val="bullet"/>
+      <w:lvlText w:val=""/>
+      <w:lvlJc w:val="left"/>
+      <w:pPr>
+        <w:tabs>
+          <w:tab w:val="num" w:pos="5040"/>
+        </w:tabs>
+        <w:ind w:left="5040" w:hanging="360"/>
+      </w:pPr>
+      <w:rPr>
+        <w:rFonts w:ascii="Wingdings" w:hAnsi="Wingdings" w:hint="default"/>
+        <w:sz w:val="20"/>
+      </w:rPr>
+    </w:lvl>
+    <w:lvl w:ilvl="7" w:tentative="1">
+      <w:start w:val="1"/>
+      <w:numFmt w:val="bullet"/>
+      <w:lvlText w:val=""/>
+      <w:lvlJc w:val="left"/>
+      <w:pPr>
+        <w:tabs>
+          <w:tab w:val="num" w:pos="5760"/>
+        </w:tabs>
+        <w:ind w:left="5760" w:hanging="360"/>
+      </w:pPr>
+      <w:rPr>
+        <w:rFonts w:ascii="Wingdings" w:hAnsi="Wingdings" w:hint="default"/>
+        <w:sz w:val="20"/>
+      </w:rPr>
+    </w:lvl>
+    <w:lvl w:ilvl="8" w:tentative="1">
+      <w:start w:val="1"/>
+      <w:numFmt w:val="bullet"/>
+      <w:lvlText w:val=""/>
+      <w:lvlJc w:val="left"/>
+      <w:pPr>
+        <w:tabs>
+          <w:tab w:val="num" w:pos="6480"/>
+        </w:tabs>
+        <w:ind w:left="6480" w:hanging="360"/>
+      </w:pPr>
+      <w:rPr>
+        <w:rFonts w:ascii="Wingdings" w:hAnsi="Wingdings" w:hint="default"/>
+        <w:sz w:val="20"/>
+      </w:rPr>
+    </w:lvl>
+  </w:abstractNum>
+  <w:abstractNum w:abstractNumId="13" w15:restartNumberingAfterBreak="0">
+    <w:nsid w:val="27081C60"/>
+    <w:multiLevelType w:val="multilevel"/>
+    <w:tmpl w:val="8CC842F6"/>
+    <w:lvl w:ilvl="0">
+      <w:start w:val="1"/>
+      <w:numFmt w:val="bullet"/>
+      <w:lvlText w:val=""/>
+      <w:lvlJc w:val="left"/>
+      <w:pPr>
+        <w:tabs>
+          <w:tab w:val="num" w:pos="720"/>
+        </w:tabs>
+        <w:ind w:left="720" w:hanging="360"/>
+      </w:pPr>
+      <w:rPr>
+        <w:rFonts w:ascii="Symbol" w:hAnsi="Symbol" w:hint="default"/>
+        <w:sz w:val="20"/>
+      </w:rPr>
+    </w:lvl>
+    <w:lvl w:ilvl="1" w:tentative="1">
+      <w:start w:val="1"/>
+      <w:numFmt w:val="bullet"/>
+      <w:lvlText w:val="o"/>
+      <w:lvlJc w:val="left"/>
+      <w:pPr>
+        <w:tabs>
+          <w:tab w:val="num" w:pos="1440"/>
+        </w:tabs>
+        <w:ind w:left="1440" w:hanging="360"/>
+      </w:pPr>
+      <w:rPr>
+        <w:rFonts w:ascii="Courier New" w:hAnsi="Courier New" w:hint="default"/>
+        <w:sz w:val="20"/>
+      </w:rPr>
+    </w:lvl>
+    <w:lvl w:ilvl="2" w:tentative="1">
+      <w:start w:val="1"/>
+      <w:numFmt w:val="bullet"/>
+      <w:lvlText w:val=""/>
+      <w:lvlJc w:val="left"/>
+      <w:pPr>
+        <w:tabs>
+          <w:tab w:val="num" w:pos="2160"/>
+        </w:tabs>
+        <w:ind w:left="2160" w:hanging="360"/>
+      </w:pPr>
+      <w:rPr>
+        <w:rFonts w:ascii="Wingdings" w:hAnsi="Wingdings" w:hint="default"/>
+        <w:sz w:val="20"/>
+      </w:rPr>
+    </w:lvl>
+    <w:lvl w:ilvl="3" w:tentative="1">
+      <w:start w:val="1"/>
+      <w:numFmt w:val="bullet"/>
+      <w:lvlText w:val=""/>
+      <w:lvlJc w:val="left"/>
+      <w:pPr>
+        <w:tabs>
+          <w:tab w:val="num" w:pos="2880"/>
+        </w:tabs>
+        <w:ind w:left="2880" w:hanging="360"/>
+      </w:pPr>
+      <w:rPr>
+        <w:rFonts w:ascii="Wingdings" w:hAnsi="Wingdings" w:hint="default"/>
+        <w:sz w:val="20"/>
+      </w:rPr>
+    </w:lvl>
+    <w:lvl w:ilvl="4" w:tentative="1">
+      <w:start w:val="1"/>
+      <w:numFmt w:val="bullet"/>
+      <w:lvlText w:val=""/>
+      <w:lvlJc w:val="left"/>
+      <w:pPr>
+        <w:tabs>
+          <w:tab w:val="num" w:pos="3600"/>
+        </w:tabs>
+        <w:ind w:left="3600" w:hanging="360"/>
+      </w:pPr>
+      <w:rPr>
+        <w:rFonts w:ascii="Wingdings" w:hAnsi="Wingdings" w:hint="default"/>
+        <w:sz w:val="20"/>
+      </w:rPr>
+    </w:lvl>
+    <w:lvl w:ilvl="5" w:tentative="1">
+      <w:start w:val="1"/>
+      <w:numFmt w:val="bullet"/>
+      <w:lvlText w:val=""/>
+      <w:lvlJc w:val="left"/>
+      <w:pPr>
+        <w:tabs>
+          <w:tab w:val="num" w:pos="4320"/>
+        </w:tabs>
+        <w:ind w:left="4320" w:hanging="360"/>
+      </w:pPr>
+      <w:rPr>
+        <w:rFonts w:ascii="Wingdings" w:hAnsi="Wingdings" w:hint="default"/>
+        <w:sz w:val="20"/>
+      </w:rPr>
+    </w:lvl>
+    <w:lvl w:ilvl="6" w:tentative="1">
+      <w:start w:val="1"/>
+      <w:numFmt w:val="bullet"/>
+      <w:lvlText w:val=""/>
+      <w:lvlJc w:val="left"/>
+      <w:pPr>
+        <w:tabs>
+          <w:tab w:val="num" w:pos="5040"/>
+        </w:tabs>
+        <w:ind w:left="5040" w:hanging="360"/>
+      </w:pPr>
+      <w:rPr>
+        <w:rFonts w:ascii="Wingdings" w:hAnsi="Wingdings" w:hint="default"/>
+        <w:sz w:val="20"/>
+      </w:rPr>
+    </w:lvl>
+    <w:lvl w:ilvl="7" w:tentative="1">
+      <w:start w:val="1"/>
+      <w:numFmt w:val="bullet"/>
+      <w:lvlText w:val=""/>
+      <w:lvlJc w:val="left"/>
+      <w:pPr>
+        <w:tabs>
+          <w:tab w:val="num" w:pos="5760"/>
+        </w:tabs>
+        <w:ind w:left="5760" w:hanging="360"/>
+      </w:pPr>
+      <w:rPr>
+        <w:rFonts w:ascii="Wingdings" w:hAnsi="Wingdings" w:hint="default"/>
+        <w:sz w:val="20"/>
+      </w:rPr>
+    </w:lvl>
+    <w:lvl w:ilvl="8" w:tentative="1">
+      <w:start w:val="1"/>
+      <w:numFmt w:val="bullet"/>
+      <w:lvlText w:val=""/>
+      <w:lvlJc w:val="left"/>
+      <w:pPr>
+        <w:tabs>
+          <w:tab w:val="num" w:pos="6480"/>
+        </w:tabs>
+        <w:ind w:left="6480" w:hanging="360"/>
+      </w:pPr>
+      <w:rPr>
+        <w:rFonts w:ascii="Wingdings" w:hAnsi="Wingdings" w:hint="default"/>
+        <w:sz w:val="20"/>
+      </w:rPr>
+    </w:lvl>
+  </w:abstractNum>
+  <w:abstractNum w:abstractNumId="14" w15:restartNumberingAfterBreak="0">
+    <w:nsid w:val="2EEC5A2D"/>
+    <w:multiLevelType w:val="multilevel"/>
+    <w:tmpl w:val="8F066002"/>
+    <w:lvl w:ilvl="0">
+      <w:start w:val="1"/>
+      <w:numFmt w:val="bullet"/>
+      <w:lvlText w:val=""/>
+      <w:lvlJc w:val="left"/>
+      <w:pPr>
+        <w:tabs>
+          <w:tab w:val="num" w:pos="720"/>
+        </w:tabs>
+        <w:ind w:left="720" w:hanging="360"/>
+      </w:pPr>
+      <w:rPr>
+        <w:rFonts w:ascii="Symbol" w:hAnsi="Symbol" w:hint="default"/>
+        <w:sz w:val="20"/>
+      </w:rPr>
+    </w:lvl>
+    <w:lvl w:ilvl="1" w:tentative="1">
+      <w:start w:val="1"/>
+      <w:numFmt w:val="bullet"/>
+      <w:lvlText w:val="o"/>
+      <w:lvlJc w:val="left"/>
+      <w:pPr>
+        <w:tabs>
+          <w:tab w:val="num" w:pos="1440"/>
+        </w:tabs>
+        <w:ind w:left="1440" w:hanging="360"/>
+      </w:pPr>
+      <w:rPr>
+        <w:rFonts w:ascii="Courier New" w:hAnsi="Courier New" w:hint="default"/>
+        <w:sz w:val="20"/>
+      </w:rPr>
+    </w:lvl>
+    <w:lvl w:ilvl="2" w:tentative="1">
+      <w:start w:val="1"/>
+      <w:numFmt w:val="bullet"/>
+      <w:lvlText w:val=""/>
+      <w:lvlJc w:val="left"/>
+      <w:pPr>
+        <w:tabs>
+          <w:tab w:val="num" w:pos="2160"/>
+        </w:tabs>
+        <w:ind w:left="2160" w:hanging="360"/>
+      </w:pPr>
+      <w:rPr>
+        <w:rFonts w:ascii="Wingdings" w:hAnsi="Wingdings" w:hint="default"/>
+        <w:sz w:val="20"/>
+      </w:rPr>
+    </w:lvl>
+    <w:lvl w:ilvl="3" w:tentative="1">
+      <w:start w:val="1"/>
+      <w:numFmt w:val="bullet"/>
+      <w:lvlText w:val=""/>
+      <w:lvlJc w:val="left"/>
+      <w:pPr>
+        <w:tabs>
+          <w:tab w:val="num" w:pos="2880"/>
+        </w:tabs>
+        <w:ind w:left="2880" w:hanging="360"/>
+      </w:pPr>
+      <w:rPr>
+        <w:rFonts w:ascii="Wingdings" w:hAnsi="Wingdings" w:hint="default"/>
+        <w:sz w:val="20"/>
+      </w:rPr>
+    </w:lvl>
+    <w:lvl w:ilvl="4" w:tentative="1">
+      <w:start w:val="1"/>
+      <w:numFmt w:val="bullet"/>
+      <w:lvlText w:val=""/>
+      <w:lvlJc w:val="left"/>
+      <w:pPr>
+        <w:tabs>
+          <w:tab w:val="num" w:pos="3600"/>
+        </w:tabs>
+        <w:ind w:left="3600" w:hanging="360"/>
+      </w:pPr>
+      <w:rPr>
+        <w:rFonts w:ascii="Wingdings" w:hAnsi="Wingdings" w:hint="default"/>
+        <w:sz w:val="20"/>
+      </w:rPr>
+    </w:lvl>
+    <w:lvl w:ilvl="5" w:tentative="1">
+      <w:start w:val="1"/>
+      <w:numFmt w:val="bullet"/>
+      <w:lvlText w:val=""/>
+      <w:lvlJc w:val="left"/>
+      <w:pPr>
+        <w:tabs>
+          <w:tab w:val="num" w:pos="4320"/>
+        </w:tabs>
+        <w:ind w:left="4320" w:hanging="360"/>
+      </w:pPr>
+      <w:rPr>
+        <w:rFonts w:ascii="Wingdings" w:hAnsi="Wingdings" w:hint="default"/>
+        <w:sz w:val="20"/>
+      </w:rPr>
+    </w:lvl>
+    <w:lvl w:ilvl="6" w:tentative="1">
+      <w:start w:val="1"/>
+      <w:numFmt w:val="bullet"/>
+      <w:lvlText w:val=""/>
+      <w:lvlJc w:val="left"/>
+      <w:pPr>
+        <w:tabs>
+          <w:tab w:val="num" w:pos="5040"/>
+        </w:tabs>
+        <w:ind w:left="5040" w:hanging="360"/>
+      </w:pPr>
+      <w:rPr>
+        <w:rFonts w:ascii="Wingdings" w:hAnsi="Wingdings" w:hint="default"/>
+        <w:sz w:val="20"/>
+      </w:rPr>
+    </w:lvl>
+    <w:lvl w:ilvl="7" w:tentative="1">
+      <w:start w:val="1"/>
+      <w:numFmt w:val="bullet"/>
+      <w:lvlText w:val=""/>
+      <w:lvlJc w:val="left"/>
+      <w:pPr>
+        <w:tabs>
+          <w:tab w:val="num" w:pos="5760"/>
+        </w:tabs>
+        <w:ind w:left="5760" w:hanging="360"/>
+      </w:pPr>
+      <w:rPr>
+        <w:rFonts w:ascii="Wingdings" w:hAnsi="Wingdings" w:hint="default"/>
+        <w:sz w:val="20"/>
+      </w:rPr>
+    </w:lvl>
+    <w:lvl w:ilvl="8" w:tentative="1">
+      <w:start w:val="1"/>
+      <w:numFmt w:val="bullet"/>
+      <w:lvlText w:val=""/>
+      <w:lvlJc w:val="left"/>
+      <w:pPr>
+        <w:tabs>
+          <w:tab w:val="num" w:pos="6480"/>
+        </w:tabs>
+        <w:ind w:left="6480" w:hanging="360"/>
+      </w:pPr>
+      <w:rPr>
+        <w:rFonts w:ascii="Wingdings" w:hAnsi="Wingdings" w:hint="default"/>
+        <w:sz w:val="20"/>
+      </w:rPr>
+    </w:lvl>
+  </w:abstractNum>
+  <w:abstractNum w:abstractNumId="15" w15:restartNumberingAfterBreak="0">
     <w:nsid w:val="2EF3532F"/>
     <w:multiLevelType w:val="hybridMultilevel"/>
     <w:tmpl w:val="DAA2061C"/>
@@ -1461,7 +3920,603 @@
       </w:rPr>
     </w:lvl>
   </w:abstractNum>
-  <w:abstractNum w:abstractNumId="6" w15:restartNumberingAfterBreak="0">
+  <w:abstractNum w:abstractNumId="16" w15:restartNumberingAfterBreak="0">
+    <w:nsid w:val="2F133AA6"/>
+    <w:multiLevelType w:val="multilevel"/>
+    <w:tmpl w:val="4502C108"/>
+    <w:lvl w:ilvl="0">
+      <w:start w:val="1"/>
+      <w:numFmt w:val="bullet"/>
+      <w:lvlText w:val=""/>
+      <w:lvlJc w:val="left"/>
+      <w:pPr>
+        <w:tabs>
+          <w:tab w:val="num" w:pos="720"/>
+        </w:tabs>
+        <w:ind w:left="720" w:hanging="360"/>
+      </w:pPr>
+      <w:rPr>
+        <w:rFonts w:ascii="Symbol" w:hAnsi="Symbol" w:hint="default"/>
+        <w:sz w:val="20"/>
+      </w:rPr>
+    </w:lvl>
+    <w:lvl w:ilvl="1" w:tentative="1">
+      <w:start w:val="1"/>
+      <w:numFmt w:val="bullet"/>
+      <w:lvlText w:val="o"/>
+      <w:lvlJc w:val="left"/>
+      <w:pPr>
+        <w:tabs>
+          <w:tab w:val="num" w:pos="1440"/>
+        </w:tabs>
+        <w:ind w:left="1440" w:hanging="360"/>
+      </w:pPr>
+      <w:rPr>
+        <w:rFonts w:ascii="Courier New" w:hAnsi="Courier New" w:hint="default"/>
+        <w:sz w:val="20"/>
+      </w:rPr>
+    </w:lvl>
+    <w:lvl w:ilvl="2" w:tentative="1">
+      <w:start w:val="1"/>
+      <w:numFmt w:val="bullet"/>
+      <w:lvlText w:val=""/>
+      <w:lvlJc w:val="left"/>
+      <w:pPr>
+        <w:tabs>
+          <w:tab w:val="num" w:pos="2160"/>
+        </w:tabs>
+        <w:ind w:left="2160" w:hanging="360"/>
+      </w:pPr>
+      <w:rPr>
+        <w:rFonts w:ascii="Wingdings" w:hAnsi="Wingdings" w:hint="default"/>
+        <w:sz w:val="20"/>
+      </w:rPr>
+    </w:lvl>
+    <w:lvl w:ilvl="3" w:tentative="1">
+      <w:start w:val="1"/>
+      <w:numFmt w:val="bullet"/>
+      <w:lvlText w:val=""/>
+      <w:lvlJc w:val="left"/>
+      <w:pPr>
+        <w:tabs>
+          <w:tab w:val="num" w:pos="2880"/>
+        </w:tabs>
+        <w:ind w:left="2880" w:hanging="360"/>
+      </w:pPr>
+      <w:rPr>
+        <w:rFonts w:ascii="Wingdings" w:hAnsi="Wingdings" w:hint="default"/>
+        <w:sz w:val="20"/>
+      </w:rPr>
+    </w:lvl>
+    <w:lvl w:ilvl="4" w:tentative="1">
+      <w:start w:val="1"/>
+      <w:numFmt w:val="bullet"/>
+      <w:lvlText w:val=""/>
+      <w:lvlJc w:val="left"/>
+      <w:pPr>
+        <w:tabs>
+          <w:tab w:val="num" w:pos="3600"/>
+        </w:tabs>
+        <w:ind w:left="3600" w:hanging="360"/>
+      </w:pPr>
+      <w:rPr>
+        <w:rFonts w:ascii="Wingdings" w:hAnsi="Wingdings" w:hint="default"/>
+        <w:sz w:val="20"/>
+      </w:rPr>
+    </w:lvl>
+    <w:lvl w:ilvl="5" w:tentative="1">
+      <w:start w:val="1"/>
+      <w:numFmt w:val="bullet"/>
+      <w:lvlText w:val=""/>
+      <w:lvlJc w:val="left"/>
+      <w:pPr>
+        <w:tabs>
+          <w:tab w:val="num" w:pos="4320"/>
+        </w:tabs>
+        <w:ind w:left="4320" w:hanging="360"/>
+      </w:pPr>
+      <w:rPr>
+        <w:rFonts w:ascii="Wingdings" w:hAnsi="Wingdings" w:hint="default"/>
+        <w:sz w:val="20"/>
+      </w:rPr>
+    </w:lvl>
+    <w:lvl w:ilvl="6" w:tentative="1">
+      <w:start w:val="1"/>
+      <w:numFmt w:val="bullet"/>
+      <w:lvlText w:val=""/>
+      <w:lvlJc w:val="left"/>
+      <w:pPr>
+        <w:tabs>
+          <w:tab w:val="num" w:pos="5040"/>
+        </w:tabs>
+        <w:ind w:left="5040" w:hanging="360"/>
+      </w:pPr>
+      <w:rPr>
+        <w:rFonts w:ascii="Wingdings" w:hAnsi="Wingdings" w:hint="default"/>
+        <w:sz w:val="20"/>
+      </w:rPr>
+    </w:lvl>
+    <w:lvl w:ilvl="7" w:tentative="1">
+      <w:start w:val="1"/>
+      <w:numFmt w:val="bullet"/>
+      <w:lvlText w:val=""/>
+      <w:lvlJc w:val="left"/>
+      <w:pPr>
+        <w:tabs>
+          <w:tab w:val="num" w:pos="5760"/>
+        </w:tabs>
+        <w:ind w:left="5760" w:hanging="360"/>
+      </w:pPr>
+      <w:rPr>
+        <w:rFonts w:ascii="Wingdings" w:hAnsi="Wingdings" w:hint="default"/>
+        <w:sz w:val="20"/>
+      </w:rPr>
+    </w:lvl>
+    <w:lvl w:ilvl="8" w:tentative="1">
+      <w:start w:val="1"/>
+      <w:numFmt w:val="bullet"/>
+      <w:lvlText w:val=""/>
+      <w:lvlJc w:val="left"/>
+      <w:pPr>
+        <w:tabs>
+          <w:tab w:val="num" w:pos="6480"/>
+        </w:tabs>
+        <w:ind w:left="6480" w:hanging="360"/>
+      </w:pPr>
+      <w:rPr>
+        <w:rFonts w:ascii="Wingdings" w:hAnsi="Wingdings" w:hint="default"/>
+        <w:sz w:val="20"/>
+      </w:rPr>
+    </w:lvl>
+  </w:abstractNum>
+  <w:abstractNum w:abstractNumId="17" w15:restartNumberingAfterBreak="0">
+    <w:nsid w:val="2F190F02"/>
+    <w:multiLevelType w:val="multilevel"/>
+    <w:tmpl w:val="CD724A4E"/>
+    <w:lvl w:ilvl="0">
+      <w:start w:val="1"/>
+      <w:numFmt w:val="bullet"/>
+      <w:lvlText w:val=""/>
+      <w:lvlJc w:val="left"/>
+      <w:pPr>
+        <w:tabs>
+          <w:tab w:val="num" w:pos="720"/>
+        </w:tabs>
+        <w:ind w:left="720" w:hanging="360"/>
+      </w:pPr>
+      <w:rPr>
+        <w:rFonts w:ascii="Symbol" w:hAnsi="Symbol" w:hint="default"/>
+        <w:sz w:val="20"/>
+      </w:rPr>
+    </w:lvl>
+    <w:lvl w:ilvl="1" w:tentative="1">
+      <w:start w:val="1"/>
+      <w:numFmt w:val="bullet"/>
+      <w:lvlText w:val="o"/>
+      <w:lvlJc w:val="left"/>
+      <w:pPr>
+        <w:tabs>
+          <w:tab w:val="num" w:pos="1440"/>
+        </w:tabs>
+        <w:ind w:left="1440" w:hanging="360"/>
+      </w:pPr>
+      <w:rPr>
+        <w:rFonts w:ascii="Courier New" w:hAnsi="Courier New" w:hint="default"/>
+        <w:sz w:val="20"/>
+      </w:rPr>
+    </w:lvl>
+    <w:lvl w:ilvl="2" w:tentative="1">
+      <w:start w:val="1"/>
+      <w:numFmt w:val="bullet"/>
+      <w:lvlText w:val=""/>
+      <w:lvlJc w:val="left"/>
+      <w:pPr>
+        <w:tabs>
+          <w:tab w:val="num" w:pos="2160"/>
+        </w:tabs>
+        <w:ind w:left="2160" w:hanging="360"/>
+      </w:pPr>
+      <w:rPr>
+        <w:rFonts w:ascii="Wingdings" w:hAnsi="Wingdings" w:hint="default"/>
+        <w:sz w:val="20"/>
+      </w:rPr>
+    </w:lvl>
+    <w:lvl w:ilvl="3" w:tentative="1">
+      <w:start w:val="1"/>
+      <w:numFmt w:val="bullet"/>
+      <w:lvlText w:val=""/>
+      <w:lvlJc w:val="left"/>
+      <w:pPr>
+        <w:tabs>
+          <w:tab w:val="num" w:pos="2880"/>
+        </w:tabs>
+        <w:ind w:left="2880" w:hanging="360"/>
+      </w:pPr>
+      <w:rPr>
+        <w:rFonts w:ascii="Wingdings" w:hAnsi="Wingdings" w:hint="default"/>
+        <w:sz w:val="20"/>
+      </w:rPr>
+    </w:lvl>
+    <w:lvl w:ilvl="4" w:tentative="1">
+      <w:start w:val="1"/>
+      <w:numFmt w:val="bullet"/>
+      <w:lvlText w:val=""/>
+      <w:lvlJc w:val="left"/>
+      <w:pPr>
+        <w:tabs>
+          <w:tab w:val="num" w:pos="3600"/>
+        </w:tabs>
+        <w:ind w:left="3600" w:hanging="360"/>
+      </w:pPr>
+      <w:rPr>
+        <w:rFonts w:ascii="Wingdings" w:hAnsi="Wingdings" w:hint="default"/>
+        <w:sz w:val="20"/>
+      </w:rPr>
+    </w:lvl>
+    <w:lvl w:ilvl="5" w:tentative="1">
+      <w:start w:val="1"/>
+      <w:numFmt w:val="bullet"/>
+      <w:lvlText w:val=""/>
+      <w:lvlJc w:val="left"/>
+      <w:pPr>
+        <w:tabs>
+          <w:tab w:val="num" w:pos="4320"/>
+        </w:tabs>
+        <w:ind w:left="4320" w:hanging="360"/>
+      </w:pPr>
+      <w:rPr>
+        <w:rFonts w:ascii="Wingdings" w:hAnsi="Wingdings" w:hint="default"/>
+        <w:sz w:val="20"/>
+      </w:rPr>
+    </w:lvl>
+    <w:lvl w:ilvl="6" w:tentative="1">
+      <w:start w:val="1"/>
+      <w:numFmt w:val="bullet"/>
+      <w:lvlText w:val=""/>
+      <w:lvlJc w:val="left"/>
+      <w:pPr>
+        <w:tabs>
+          <w:tab w:val="num" w:pos="5040"/>
+        </w:tabs>
+        <w:ind w:left="5040" w:hanging="360"/>
+      </w:pPr>
+      <w:rPr>
+        <w:rFonts w:ascii="Wingdings" w:hAnsi="Wingdings" w:hint="default"/>
+        <w:sz w:val="20"/>
+      </w:rPr>
+    </w:lvl>
+    <w:lvl w:ilvl="7" w:tentative="1">
+      <w:start w:val="1"/>
+      <w:numFmt w:val="bullet"/>
+      <w:lvlText w:val=""/>
+      <w:lvlJc w:val="left"/>
+      <w:pPr>
+        <w:tabs>
+          <w:tab w:val="num" w:pos="5760"/>
+        </w:tabs>
+        <w:ind w:left="5760" w:hanging="360"/>
+      </w:pPr>
+      <w:rPr>
+        <w:rFonts w:ascii="Wingdings" w:hAnsi="Wingdings" w:hint="default"/>
+        <w:sz w:val="20"/>
+      </w:rPr>
+    </w:lvl>
+    <w:lvl w:ilvl="8" w:tentative="1">
+      <w:start w:val="1"/>
+      <w:numFmt w:val="bullet"/>
+      <w:lvlText w:val=""/>
+      <w:lvlJc w:val="left"/>
+      <w:pPr>
+        <w:tabs>
+          <w:tab w:val="num" w:pos="6480"/>
+        </w:tabs>
+        <w:ind w:left="6480" w:hanging="360"/>
+      </w:pPr>
+      <w:rPr>
+        <w:rFonts w:ascii="Wingdings" w:hAnsi="Wingdings" w:hint="default"/>
+        <w:sz w:val="20"/>
+      </w:rPr>
+    </w:lvl>
+  </w:abstractNum>
+  <w:abstractNum w:abstractNumId="18" w15:restartNumberingAfterBreak="0">
+    <w:nsid w:val="2FDC57CF"/>
+    <w:multiLevelType w:val="multilevel"/>
+    <w:tmpl w:val="F5102E18"/>
+    <w:lvl w:ilvl="0">
+      <w:start w:val="1"/>
+      <w:numFmt w:val="bullet"/>
+      <w:lvlText w:val=""/>
+      <w:lvlJc w:val="left"/>
+      <w:pPr>
+        <w:tabs>
+          <w:tab w:val="num" w:pos="720"/>
+        </w:tabs>
+        <w:ind w:left="720" w:hanging="360"/>
+      </w:pPr>
+      <w:rPr>
+        <w:rFonts w:ascii="Symbol" w:hAnsi="Symbol" w:hint="default"/>
+        <w:sz w:val="20"/>
+      </w:rPr>
+    </w:lvl>
+    <w:lvl w:ilvl="1" w:tentative="1">
+      <w:start w:val="1"/>
+      <w:numFmt w:val="bullet"/>
+      <w:lvlText w:val="o"/>
+      <w:lvlJc w:val="left"/>
+      <w:pPr>
+        <w:tabs>
+          <w:tab w:val="num" w:pos="1440"/>
+        </w:tabs>
+        <w:ind w:left="1440" w:hanging="360"/>
+      </w:pPr>
+      <w:rPr>
+        <w:rFonts w:ascii="Courier New" w:hAnsi="Courier New" w:hint="default"/>
+        <w:sz w:val="20"/>
+      </w:rPr>
+    </w:lvl>
+    <w:lvl w:ilvl="2" w:tentative="1">
+      <w:start w:val="1"/>
+      <w:numFmt w:val="bullet"/>
+      <w:lvlText w:val=""/>
+      <w:lvlJc w:val="left"/>
+      <w:pPr>
+        <w:tabs>
+          <w:tab w:val="num" w:pos="2160"/>
+        </w:tabs>
+        <w:ind w:left="2160" w:hanging="360"/>
+      </w:pPr>
+      <w:rPr>
+        <w:rFonts w:ascii="Wingdings" w:hAnsi="Wingdings" w:hint="default"/>
+        <w:sz w:val="20"/>
+      </w:rPr>
+    </w:lvl>
+    <w:lvl w:ilvl="3" w:tentative="1">
+      <w:start w:val="1"/>
+      <w:numFmt w:val="bullet"/>
+      <w:lvlText w:val=""/>
+      <w:lvlJc w:val="left"/>
+      <w:pPr>
+        <w:tabs>
+          <w:tab w:val="num" w:pos="2880"/>
+        </w:tabs>
+        <w:ind w:left="2880" w:hanging="360"/>
+      </w:pPr>
+      <w:rPr>
+        <w:rFonts w:ascii="Wingdings" w:hAnsi="Wingdings" w:hint="default"/>
+        <w:sz w:val="20"/>
+      </w:rPr>
+    </w:lvl>
+    <w:lvl w:ilvl="4" w:tentative="1">
+      <w:start w:val="1"/>
+      <w:numFmt w:val="bullet"/>
+      <w:lvlText w:val=""/>
+      <w:lvlJc w:val="left"/>
+      <w:pPr>
+        <w:tabs>
+          <w:tab w:val="num" w:pos="3600"/>
+        </w:tabs>
+        <w:ind w:left="3600" w:hanging="360"/>
+      </w:pPr>
+      <w:rPr>
+        <w:rFonts w:ascii="Wingdings" w:hAnsi="Wingdings" w:hint="default"/>
+        <w:sz w:val="20"/>
+      </w:rPr>
+    </w:lvl>
+    <w:lvl w:ilvl="5" w:tentative="1">
+      <w:start w:val="1"/>
+      <w:numFmt w:val="bullet"/>
+      <w:lvlText w:val=""/>
+      <w:lvlJc w:val="left"/>
+      <w:pPr>
+        <w:tabs>
+          <w:tab w:val="num" w:pos="4320"/>
+        </w:tabs>
+        <w:ind w:left="4320" w:hanging="360"/>
+      </w:pPr>
+      <w:rPr>
+        <w:rFonts w:ascii="Wingdings" w:hAnsi="Wingdings" w:hint="default"/>
+        <w:sz w:val="20"/>
+      </w:rPr>
+    </w:lvl>
+    <w:lvl w:ilvl="6" w:tentative="1">
+      <w:start w:val="1"/>
+      <w:numFmt w:val="bullet"/>
+      <w:lvlText w:val=""/>
+      <w:lvlJc w:val="left"/>
+      <w:pPr>
+        <w:tabs>
+          <w:tab w:val="num" w:pos="5040"/>
+        </w:tabs>
+        <w:ind w:left="5040" w:hanging="360"/>
+      </w:pPr>
+      <w:rPr>
+        <w:rFonts w:ascii="Wingdings" w:hAnsi="Wingdings" w:hint="default"/>
+        <w:sz w:val="20"/>
+      </w:rPr>
+    </w:lvl>
+    <w:lvl w:ilvl="7" w:tentative="1">
+      <w:start w:val="1"/>
+      <w:numFmt w:val="bullet"/>
+      <w:lvlText w:val=""/>
+      <w:lvlJc w:val="left"/>
+      <w:pPr>
+        <w:tabs>
+          <w:tab w:val="num" w:pos="5760"/>
+        </w:tabs>
+        <w:ind w:left="5760" w:hanging="360"/>
+      </w:pPr>
+      <w:rPr>
+        <w:rFonts w:ascii="Wingdings" w:hAnsi="Wingdings" w:hint="default"/>
+        <w:sz w:val="20"/>
+      </w:rPr>
+    </w:lvl>
+    <w:lvl w:ilvl="8" w:tentative="1">
+      <w:start w:val="1"/>
+      <w:numFmt w:val="bullet"/>
+      <w:lvlText w:val=""/>
+      <w:lvlJc w:val="left"/>
+      <w:pPr>
+        <w:tabs>
+          <w:tab w:val="num" w:pos="6480"/>
+        </w:tabs>
+        <w:ind w:left="6480" w:hanging="360"/>
+      </w:pPr>
+      <w:rPr>
+        <w:rFonts w:ascii="Wingdings" w:hAnsi="Wingdings" w:hint="default"/>
+        <w:sz w:val="20"/>
+      </w:rPr>
+    </w:lvl>
+  </w:abstractNum>
+  <w:abstractNum w:abstractNumId="19" w15:restartNumberingAfterBreak="0">
+    <w:nsid w:val="38137BAD"/>
+    <w:multiLevelType w:val="multilevel"/>
+    <w:tmpl w:val="E66EAC90"/>
+    <w:lvl w:ilvl="0">
+      <w:start w:val="1"/>
+      <w:numFmt w:val="bullet"/>
+      <w:lvlText w:val=""/>
+      <w:lvlJc w:val="left"/>
+      <w:pPr>
+        <w:tabs>
+          <w:tab w:val="num" w:pos="720"/>
+        </w:tabs>
+        <w:ind w:left="720" w:hanging="360"/>
+      </w:pPr>
+      <w:rPr>
+        <w:rFonts w:ascii="Symbol" w:hAnsi="Symbol" w:hint="default"/>
+        <w:sz w:val="20"/>
+      </w:rPr>
+    </w:lvl>
+    <w:lvl w:ilvl="1" w:tentative="1">
+      <w:start w:val="1"/>
+      <w:numFmt w:val="bullet"/>
+      <w:lvlText w:val="o"/>
+      <w:lvlJc w:val="left"/>
+      <w:pPr>
+        <w:tabs>
+          <w:tab w:val="num" w:pos="1440"/>
+        </w:tabs>
+        <w:ind w:left="1440" w:hanging="360"/>
+      </w:pPr>
+      <w:rPr>
+        <w:rFonts w:ascii="Courier New" w:hAnsi="Courier New" w:hint="default"/>
+        <w:sz w:val="20"/>
+      </w:rPr>
+    </w:lvl>
+    <w:lvl w:ilvl="2" w:tentative="1">
+      <w:start w:val="1"/>
+      <w:numFmt w:val="bullet"/>
+      <w:lvlText w:val=""/>
+      <w:lvlJc w:val="left"/>
+      <w:pPr>
+        <w:tabs>
+          <w:tab w:val="num" w:pos="2160"/>
+        </w:tabs>
+        <w:ind w:left="2160" w:hanging="360"/>
+      </w:pPr>
+      <w:rPr>
+        <w:rFonts w:ascii="Wingdings" w:hAnsi="Wingdings" w:hint="default"/>
+        <w:sz w:val="20"/>
+      </w:rPr>
+    </w:lvl>
+    <w:lvl w:ilvl="3" w:tentative="1">
+      <w:start w:val="1"/>
+      <w:numFmt w:val="bullet"/>
+      <w:lvlText w:val=""/>
+      <w:lvlJc w:val="left"/>
+      <w:pPr>
+        <w:tabs>
+          <w:tab w:val="num" w:pos="2880"/>
+        </w:tabs>
+        <w:ind w:left="2880" w:hanging="360"/>
+      </w:pPr>
+      <w:rPr>
+        <w:rFonts w:ascii="Wingdings" w:hAnsi="Wingdings" w:hint="default"/>
+        <w:sz w:val="20"/>
+      </w:rPr>
+    </w:lvl>
+    <w:lvl w:ilvl="4" w:tentative="1">
+      <w:start w:val="1"/>
+      <w:numFmt w:val="bullet"/>
+      <w:lvlText w:val=""/>
+      <w:lvlJc w:val="left"/>
+      <w:pPr>
+        <w:tabs>
+          <w:tab w:val="num" w:pos="3600"/>
+        </w:tabs>
+        <w:ind w:left="3600" w:hanging="360"/>
+      </w:pPr>
+      <w:rPr>
+        <w:rFonts w:ascii="Wingdings" w:hAnsi="Wingdings" w:hint="default"/>
+        <w:sz w:val="20"/>
+      </w:rPr>
+    </w:lvl>
+    <w:lvl w:ilvl="5" w:tentative="1">
+      <w:start w:val="1"/>
+      <w:numFmt w:val="bullet"/>
+      <w:lvlText w:val=""/>
+      <w:lvlJc w:val="left"/>
+      <w:pPr>
+        <w:tabs>
+          <w:tab w:val="num" w:pos="4320"/>
+        </w:tabs>
+        <w:ind w:left="4320" w:hanging="360"/>
+      </w:pPr>
+      <w:rPr>
+        <w:rFonts w:ascii="Wingdings" w:hAnsi="Wingdings" w:hint="default"/>
+        <w:sz w:val="20"/>
+      </w:rPr>
+    </w:lvl>
+    <w:lvl w:ilvl="6" w:tentative="1">
+      <w:start w:val="1"/>
+      <w:numFmt w:val="bullet"/>
+      <w:lvlText w:val=""/>
+      <w:lvlJc w:val="left"/>
+      <w:pPr>
+        <w:tabs>
+          <w:tab w:val="num" w:pos="5040"/>
+        </w:tabs>
+        <w:ind w:left="5040" w:hanging="360"/>
+      </w:pPr>
+      <w:rPr>
+        <w:rFonts w:ascii="Wingdings" w:hAnsi="Wingdings" w:hint="default"/>
+        <w:sz w:val="20"/>
+      </w:rPr>
+    </w:lvl>
+    <w:lvl w:ilvl="7" w:tentative="1">
+      <w:start w:val="1"/>
+      <w:numFmt w:val="bullet"/>
+      <w:lvlText w:val=""/>
+      <w:lvlJc w:val="left"/>
+      <w:pPr>
+        <w:tabs>
+          <w:tab w:val="num" w:pos="5760"/>
+        </w:tabs>
+        <w:ind w:left="5760" w:hanging="360"/>
+      </w:pPr>
+      <w:rPr>
+        <w:rFonts w:ascii="Wingdings" w:hAnsi="Wingdings" w:hint="default"/>
+        <w:sz w:val="20"/>
+      </w:rPr>
+    </w:lvl>
+    <w:lvl w:ilvl="8" w:tentative="1">
+      <w:start w:val="1"/>
+      <w:numFmt w:val="bullet"/>
+      <w:lvlText w:val=""/>
+      <w:lvlJc w:val="left"/>
+      <w:pPr>
+        <w:tabs>
+          <w:tab w:val="num" w:pos="6480"/>
+        </w:tabs>
+        <w:ind w:left="6480" w:hanging="360"/>
+      </w:pPr>
+      <w:rPr>
+        <w:rFonts w:ascii="Wingdings" w:hAnsi="Wingdings" w:hint="default"/>
+        <w:sz w:val="20"/>
+      </w:rPr>
+    </w:lvl>
+  </w:abstractNum>
+  <w:abstractNum w:abstractNumId="20" w15:restartNumberingAfterBreak="0">
     <w:nsid w:val="3C205C53"/>
     <w:multiLevelType w:val="hybridMultilevel"/>
     <w:tmpl w:val="AA78353E"/>
@@ -1550,7 +4605,7 @@
       </w:pPr>
     </w:lvl>
   </w:abstractNum>
-  <w:abstractNum w:abstractNumId="7" w15:restartNumberingAfterBreak="0">
+  <w:abstractNum w:abstractNumId="21" w15:restartNumberingAfterBreak="0">
     <w:nsid w:val="435E3813"/>
     <w:multiLevelType w:val="hybridMultilevel"/>
     <w:tmpl w:val="0EDA0328"/>
@@ -1663,7 +4718,7 @@
       </w:rPr>
     </w:lvl>
   </w:abstractNum>
-  <w:abstractNum w:abstractNumId="8" w15:restartNumberingAfterBreak="0">
+  <w:abstractNum w:abstractNumId="22" w15:restartNumberingAfterBreak="0">
     <w:nsid w:val="4CF35ADD"/>
     <w:multiLevelType w:val="hybridMultilevel"/>
     <w:tmpl w:val="16AC0ADC"/>
@@ -1749,7 +4804,156 @@
       </w:pPr>
     </w:lvl>
   </w:abstractNum>
-  <w:abstractNum w:abstractNumId="9" w15:restartNumberingAfterBreak="0">
+  <w:abstractNum w:abstractNumId="23" w15:restartNumberingAfterBreak="0">
+    <w:nsid w:val="52042081"/>
+    <w:multiLevelType w:val="multilevel"/>
+    <w:tmpl w:val="6E72A3CA"/>
+    <w:lvl w:ilvl="0">
+      <w:start w:val="1"/>
+      <w:numFmt w:val="bullet"/>
+      <w:lvlText w:val=""/>
+      <w:lvlJc w:val="left"/>
+      <w:pPr>
+        <w:tabs>
+          <w:tab w:val="num" w:pos="720"/>
+        </w:tabs>
+        <w:ind w:left="720" w:hanging="360"/>
+      </w:pPr>
+      <w:rPr>
+        <w:rFonts w:ascii="Symbol" w:hAnsi="Symbol" w:hint="default"/>
+        <w:sz w:val="20"/>
+      </w:rPr>
+    </w:lvl>
+    <w:lvl w:ilvl="1" w:tentative="1">
+      <w:start w:val="1"/>
+      <w:numFmt w:val="bullet"/>
+      <w:lvlText w:val="o"/>
+      <w:lvlJc w:val="left"/>
+      <w:pPr>
+        <w:tabs>
+          <w:tab w:val="num" w:pos="1440"/>
+        </w:tabs>
+        <w:ind w:left="1440" w:hanging="360"/>
+      </w:pPr>
+      <w:rPr>
+        <w:rFonts w:ascii="Courier New" w:hAnsi="Courier New" w:hint="default"/>
+        <w:sz w:val="20"/>
+      </w:rPr>
+    </w:lvl>
+    <w:lvl w:ilvl="2" w:tentative="1">
+      <w:start w:val="1"/>
+      <w:numFmt w:val="bullet"/>
+      <w:lvlText w:val=""/>
+      <w:lvlJc w:val="left"/>
+      <w:pPr>
+        <w:tabs>
+          <w:tab w:val="num" w:pos="2160"/>
+        </w:tabs>
+        <w:ind w:left="2160" w:hanging="360"/>
+      </w:pPr>
+      <w:rPr>
+        <w:rFonts w:ascii="Wingdings" w:hAnsi="Wingdings" w:hint="default"/>
+        <w:sz w:val="20"/>
+      </w:rPr>
+    </w:lvl>
+    <w:lvl w:ilvl="3" w:tentative="1">
+      <w:start w:val="1"/>
+      <w:numFmt w:val="bullet"/>
+      <w:lvlText w:val=""/>
+      <w:lvlJc w:val="left"/>
+      <w:pPr>
+        <w:tabs>
+          <w:tab w:val="num" w:pos="2880"/>
+        </w:tabs>
+        <w:ind w:left="2880" w:hanging="360"/>
+      </w:pPr>
+      <w:rPr>
+        <w:rFonts w:ascii="Wingdings" w:hAnsi="Wingdings" w:hint="default"/>
+        <w:sz w:val="20"/>
+      </w:rPr>
+    </w:lvl>
+    <w:lvl w:ilvl="4" w:tentative="1">
+      <w:start w:val="1"/>
+      <w:numFmt w:val="bullet"/>
+      <w:lvlText w:val=""/>
+      <w:lvlJc w:val="left"/>
+      <w:pPr>
+        <w:tabs>
+          <w:tab w:val="num" w:pos="3600"/>
+        </w:tabs>
+        <w:ind w:left="3600" w:hanging="360"/>
+      </w:pPr>
+      <w:rPr>
+        <w:rFonts w:ascii="Wingdings" w:hAnsi="Wingdings" w:hint="default"/>
+        <w:sz w:val="20"/>
+      </w:rPr>
+    </w:lvl>
+    <w:lvl w:ilvl="5" w:tentative="1">
+      <w:start w:val="1"/>
+      <w:numFmt w:val="bullet"/>
+      <w:lvlText w:val=""/>
+      <w:lvlJc w:val="left"/>
+      <w:pPr>
+        <w:tabs>
+          <w:tab w:val="num" w:pos="4320"/>
+        </w:tabs>
+        <w:ind w:left="4320" w:hanging="360"/>
+      </w:pPr>
+      <w:rPr>
+        <w:rFonts w:ascii="Wingdings" w:hAnsi="Wingdings" w:hint="default"/>
+        <w:sz w:val="20"/>
+      </w:rPr>
+    </w:lvl>
+    <w:lvl w:ilvl="6" w:tentative="1">
+      <w:start w:val="1"/>
+      <w:numFmt w:val="bullet"/>
+      <w:lvlText w:val=""/>
+      <w:lvlJc w:val="left"/>
+      <w:pPr>
+        <w:tabs>
+          <w:tab w:val="num" w:pos="5040"/>
+        </w:tabs>
+        <w:ind w:left="5040" w:hanging="360"/>
+      </w:pPr>
+      <w:rPr>
+        <w:rFonts w:ascii="Wingdings" w:hAnsi="Wingdings" w:hint="default"/>
+        <w:sz w:val="20"/>
+      </w:rPr>
+    </w:lvl>
+    <w:lvl w:ilvl="7" w:tentative="1">
+      <w:start w:val="1"/>
+      <w:numFmt w:val="bullet"/>
+      <w:lvlText w:val=""/>
+      <w:lvlJc w:val="left"/>
+      <w:pPr>
+        <w:tabs>
+          <w:tab w:val="num" w:pos="5760"/>
+        </w:tabs>
+        <w:ind w:left="5760" w:hanging="360"/>
+      </w:pPr>
+      <w:rPr>
+        <w:rFonts w:ascii="Wingdings" w:hAnsi="Wingdings" w:hint="default"/>
+        <w:sz w:val="20"/>
+      </w:rPr>
+    </w:lvl>
+    <w:lvl w:ilvl="8" w:tentative="1">
+      <w:start w:val="1"/>
+      <w:numFmt w:val="bullet"/>
+      <w:lvlText w:val=""/>
+      <w:lvlJc w:val="left"/>
+      <w:pPr>
+        <w:tabs>
+          <w:tab w:val="num" w:pos="6480"/>
+        </w:tabs>
+        <w:ind w:left="6480" w:hanging="360"/>
+      </w:pPr>
+      <w:rPr>
+        <w:rFonts w:ascii="Wingdings" w:hAnsi="Wingdings" w:hint="default"/>
+        <w:sz w:val="20"/>
+      </w:rPr>
+    </w:lvl>
+  </w:abstractNum>
+  <w:abstractNum w:abstractNumId="24" w15:restartNumberingAfterBreak="0">
     <w:nsid w:val="561C3479"/>
     <w:multiLevelType w:val="hybridMultilevel"/>
     <w:tmpl w:val="94CE380E"/>
@@ -1862,7 +5066,7 @@
       </w:rPr>
     </w:lvl>
   </w:abstractNum>
-  <w:abstractNum w:abstractNumId="10" w15:restartNumberingAfterBreak="0">
+  <w:abstractNum w:abstractNumId="25" w15:restartNumberingAfterBreak="0">
     <w:nsid w:val="568E426A"/>
     <w:multiLevelType w:val="multilevel"/>
     <w:tmpl w:val="398C0344"/>
@@ -2011,7 +5215,156 @@
       </w:rPr>
     </w:lvl>
   </w:abstractNum>
-  <w:abstractNum w:abstractNumId="11" w15:restartNumberingAfterBreak="0">
+  <w:abstractNum w:abstractNumId="26" w15:restartNumberingAfterBreak="0">
+    <w:nsid w:val="56DE39B1"/>
+    <w:multiLevelType w:val="multilevel"/>
+    <w:tmpl w:val="F75ADD1C"/>
+    <w:lvl w:ilvl="0">
+      <w:start w:val="1"/>
+      <w:numFmt w:val="bullet"/>
+      <w:lvlText w:val=""/>
+      <w:lvlJc w:val="left"/>
+      <w:pPr>
+        <w:tabs>
+          <w:tab w:val="num" w:pos="720"/>
+        </w:tabs>
+        <w:ind w:left="720" w:hanging="360"/>
+      </w:pPr>
+      <w:rPr>
+        <w:rFonts w:ascii="Symbol" w:hAnsi="Symbol" w:hint="default"/>
+        <w:sz w:val="20"/>
+      </w:rPr>
+    </w:lvl>
+    <w:lvl w:ilvl="1" w:tentative="1">
+      <w:start w:val="1"/>
+      <w:numFmt w:val="bullet"/>
+      <w:lvlText w:val="o"/>
+      <w:lvlJc w:val="left"/>
+      <w:pPr>
+        <w:tabs>
+          <w:tab w:val="num" w:pos="1440"/>
+        </w:tabs>
+        <w:ind w:left="1440" w:hanging="360"/>
+      </w:pPr>
+      <w:rPr>
+        <w:rFonts w:ascii="Courier New" w:hAnsi="Courier New" w:hint="default"/>
+        <w:sz w:val="20"/>
+      </w:rPr>
+    </w:lvl>
+    <w:lvl w:ilvl="2" w:tentative="1">
+      <w:start w:val="1"/>
+      <w:numFmt w:val="bullet"/>
+      <w:lvlText w:val=""/>
+      <w:lvlJc w:val="left"/>
+      <w:pPr>
+        <w:tabs>
+          <w:tab w:val="num" w:pos="2160"/>
+        </w:tabs>
+        <w:ind w:left="2160" w:hanging="360"/>
+      </w:pPr>
+      <w:rPr>
+        <w:rFonts w:ascii="Wingdings" w:hAnsi="Wingdings" w:hint="default"/>
+        <w:sz w:val="20"/>
+      </w:rPr>
+    </w:lvl>
+    <w:lvl w:ilvl="3" w:tentative="1">
+      <w:start w:val="1"/>
+      <w:numFmt w:val="bullet"/>
+      <w:lvlText w:val=""/>
+      <w:lvlJc w:val="left"/>
+      <w:pPr>
+        <w:tabs>
+          <w:tab w:val="num" w:pos="2880"/>
+        </w:tabs>
+        <w:ind w:left="2880" w:hanging="360"/>
+      </w:pPr>
+      <w:rPr>
+        <w:rFonts w:ascii="Wingdings" w:hAnsi="Wingdings" w:hint="default"/>
+        <w:sz w:val="20"/>
+      </w:rPr>
+    </w:lvl>
+    <w:lvl w:ilvl="4" w:tentative="1">
+      <w:start w:val="1"/>
+      <w:numFmt w:val="bullet"/>
+      <w:lvlText w:val=""/>
+      <w:lvlJc w:val="left"/>
+      <w:pPr>
+        <w:tabs>
+          <w:tab w:val="num" w:pos="3600"/>
+        </w:tabs>
+        <w:ind w:left="3600" w:hanging="360"/>
+      </w:pPr>
+      <w:rPr>
+        <w:rFonts w:ascii="Wingdings" w:hAnsi="Wingdings" w:hint="default"/>
+        <w:sz w:val="20"/>
+      </w:rPr>
+    </w:lvl>
+    <w:lvl w:ilvl="5" w:tentative="1">
+      <w:start w:val="1"/>
+      <w:numFmt w:val="bullet"/>
+      <w:lvlText w:val=""/>
+      <w:lvlJc w:val="left"/>
+      <w:pPr>
+        <w:tabs>
+          <w:tab w:val="num" w:pos="4320"/>
+        </w:tabs>
+        <w:ind w:left="4320" w:hanging="360"/>
+      </w:pPr>
+      <w:rPr>
+        <w:rFonts w:ascii="Wingdings" w:hAnsi="Wingdings" w:hint="default"/>
+        <w:sz w:val="20"/>
+      </w:rPr>
+    </w:lvl>
+    <w:lvl w:ilvl="6" w:tentative="1">
+      <w:start w:val="1"/>
+      <w:numFmt w:val="bullet"/>
+      <w:lvlText w:val=""/>
+      <w:lvlJc w:val="left"/>
+      <w:pPr>
+        <w:tabs>
+          <w:tab w:val="num" w:pos="5040"/>
+        </w:tabs>
+        <w:ind w:left="5040" w:hanging="360"/>
+      </w:pPr>
+      <w:rPr>
+        <w:rFonts w:ascii="Wingdings" w:hAnsi="Wingdings" w:hint="default"/>
+        <w:sz w:val="20"/>
+      </w:rPr>
+    </w:lvl>
+    <w:lvl w:ilvl="7" w:tentative="1">
+      <w:start w:val="1"/>
+      <w:numFmt w:val="bullet"/>
+      <w:lvlText w:val=""/>
+      <w:lvlJc w:val="left"/>
+      <w:pPr>
+        <w:tabs>
+          <w:tab w:val="num" w:pos="5760"/>
+        </w:tabs>
+        <w:ind w:left="5760" w:hanging="360"/>
+      </w:pPr>
+      <w:rPr>
+        <w:rFonts w:ascii="Wingdings" w:hAnsi="Wingdings" w:hint="default"/>
+        <w:sz w:val="20"/>
+      </w:rPr>
+    </w:lvl>
+    <w:lvl w:ilvl="8" w:tentative="1">
+      <w:start w:val="1"/>
+      <w:numFmt w:val="bullet"/>
+      <w:lvlText w:val=""/>
+      <w:lvlJc w:val="left"/>
+      <w:pPr>
+        <w:tabs>
+          <w:tab w:val="num" w:pos="6480"/>
+        </w:tabs>
+        <w:ind w:left="6480" w:hanging="360"/>
+      </w:pPr>
+      <w:rPr>
+        <w:rFonts w:ascii="Wingdings" w:hAnsi="Wingdings" w:hint="default"/>
+        <w:sz w:val="20"/>
+      </w:rPr>
+    </w:lvl>
+  </w:abstractNum>
+  <w:abstractNum w:abstractNumId="27" w15:restartNumberingAfterBreak="0">
     <w:nsid w:val="577B6155"/>
     <w:multiLevelType w:val="multilevel"/>
     <w:tmpl w:val="7E866E36"/>
@@ -2160,7 +5513,7 @@
       </w:rPr>
     </w:lvl>
   </w:abstractNum>
-  <w:abstractNum w:abstractNumId="12" w15:restartNumberingAfterBreak="0">
+  <w:abstractNum w:abstractNumId="28" w15:restartNumberingAfterBreak="0">
     <w:nsid w:val="5B650DE6"/>
     <w:multiLevelType w:val="multilevel"/>
     <w:tmpl w:val="BF384914"/>
@@ -2309,7 +5662,7 @@
       </w:rPr>
     </w:lvl>
   </w:abstractNum>
-  <w:abstractNum w:abstractNumId="13" w15:restartNumberingAfterBreak="0">
+  <w:abstractNum w:abstractNumId="29" w15:restartNumberingAfterBreak="0">
     <w:nsid w:val="5B884024"/>
     <w:multiLevelType w:val="multilevel"/>
     <w:tmpl w:val="C3FEA0F4"/>
@@ -2458,7 +5811,7 @@
       </w:rPr>
     </w:lvl>
   </w:abstractNum>
-  <w:abstractNum w:abstractNumId="14" w15:restartNumberingAfterBreak="0">
+  <w:abstractNum w:abstractNumId="30" w15:restartNumberingAfterBreak="0">
     <w:nsid w:val="5D571075"/>
     <w:multiLevelType w:val="multilevel"/>
     <w:tmpl w:val="F4703622"/>
@@ -2607,7 +5960,7 @@
       </w:rPr>
     </w:lvl>
   </w:abstractNum>
-  <w:abstractNum w:abstractNumId="15" w15:restartNumberingAfterBreak="0">
+  <w:abstractNum w:abstractNumId="31" w15:restartNumberingAfterBreak="0">
     <w:nsid w:val="6C716810"/>
     <w:multiLevelType w:val="multilevel"/>
     <w:tmpl w:val="F2822230"/>
@@ -2756,7 +6109,7 @@
       </w:rPr>
     </w:lvl>
   </w:abstractNum>
-  <w:abstractNum w:abstractNumId="16" w15:restartNumberingAfterBreak="0">
+  <w:abstractNum w:abstractNumId="32" w15:restartNumberingAfterBreak="0">
     <w:nsid w:val="6F487F98"/>
     <w:multiLevelType w:val="hybridMultilevel"/>
     <w:tmpl w:val="D948435A"/>
@@ -2845,7 +6198,7 @@
       </w:pPr>
     </w:lvl>
   </w:abstractNum>
-  <w:abstractNum w:abstractNumId="17" w15:restartNumberingAfterBreak="0">
+  <w:abstractNum w:abstractNumId="33" w15:restartNumberingAfterBreak="0">
     <w:nsid w:val="753F4E4B"/>
     <w:multiLevelType w:val="multilevel"/>
     <w:tmpl w:val="C696063E"/>
@@ -2994,7 +6347,7 @@
       </w:rPr>
     </w:lvl>
   </w:abstractNum>
-  <w:abstractNum w:abstractNumId="18" w15:restartNumberingAfterBreak="0">
+  <w:abstractNum w:abstractNumId="34" w15:restartNumberingAfterBreak="0">
     <w:nsid w:val="756D1803"/>
     <w:multiLevelType w:val="hybridMultilevel"/>
     <w:tmpl w:val="C9D8DB0A"/>
@@ -3107,7 +6460,156 @@
       </w:rPr>
     </w:lvl>
   </w:abstractNum>
-  <w:abstractNum w:abstractNumId="19" w15:restartNumberingAfterBreak="0">
+  <w:abstractNum w:abstractNumId="35" w15:restartNumberingAfterBreak="0">
+    <w:nsid w:val="782338F6"/>
+    <w:multiLevelType w:val="multilevel"/>
+    <w:tmpl w:val="EEFE250A"/>
+    <w:lvl w:ilvl="0">
+      <w:start w:val="1"/>
+      <w:numFmt w:val="bullet"/>
+      <w:lvlText w:val=""/>
+      <w:lvlJc w:val="left"/>
+      <w:pPr>
+        <w:tabs>
+          <w:tab w:val="num" w:pos="720"/>
+        </w:tabs>
+        <w:ind w:left="720" w:hanging="360"/>
+      </w:pPr>
+      <w:rPr>
+        <w:rFonts w:ascii="Symbol" w:hAnsi="Symbol" w:hint="default"/>
+        <w:sz w:val="20"/>
+      </w:rPr>
+    </w:lvl>
+    <w:lvl w:ilvl="1" w:tentative="1">
+      <w:start w:val="1"/>
+      <w:numFmt w:val="bullet"/>
+      <w:lvlText w:val="o"/>
+      <w:lvlJc w:val="left"/>
+      <w:pPr>
+        <w:tabs>
+          <w:tab w:val="num" w:pos="1440"/>
+        </w:tabs>
+        <w:ind w:left="1440" w:hanging="360"/>
+      </w:pPr>
+      <w:rPr>
+        <w:rFonts w:ascii="Courier New" w:hAnsi="Courier New" w:hint="default"/>
+        <w:sz w:val="20"/>
+      </w:rPr>
+    </w:lvl>
+    <w:lvl w:ilvl="2" w:tentative="1">
+      <w:start w:val="1"/>
+      <w:numFmt w:val="bullet"/>
+      <w:lvlText w:val=""/>
+      <w:lvlJc w:val="left"/>
+      <w:pPr>
+        <w:tabs>
+          <w:tab w:val="num" w:pos="2160"/>
+        </w:tabs>
+        <w:ind w:left="2160" w:hanging="360"/>
+      </w:pPr>
+      <w:rPr>
+        <w:rFonts w:ascii="Wingdings" w:hAnsi="Wingdings" w:hint="default"/>
+        <w:sz w:val="20"/>
+      </w:rPr>
+    </w:lvl>
+    <w:lvl w:ilvl="3" w:tentative="1">
+      <w:start w:val="1"/>
+      <w:numFmt w:val="bullet"/>
+      <w:lvlText w:val=""/>
+      <w:lvlJc w:val="left"/>
+      <w:pPr>
+        <w:tabs>
+          <w:tab w:val="num" w:pos="2880"/>
+        </w:tabs>
+        <w:ind w:left="2880" w:hanging="360"/>
+      </w:pPr>
+      <w:rPr>
+        <w:rFonts w:ascii="Wingdings" w:hAnsi="Wingdings" w:hint="default"/>
+        <w:sz w:val="20"/>
+      </w:rPr>
+    </w:lvl>
+    <w:lvl w:ilvl="4" w:tentative="1">
+      <w:start w:val="1"/>
+      <w:numFmt w:val="bullet"/>
+      <w:lvlText w:val=""/>
+      <w:lvlJc w:val="left"/>
+      <w:pPr>
+        <w:tabs>
+          <w:tab w:val="num" w:pos="3600"/>
+        </w:tabs>
+        <w:ind w:left="3600" w:hanging="360"/>
+      </w:pPr>
+      <w:rPr>
+        <w:rFonts w:ascii="Wingdings" w:hAnsi="Wingdings" w:hint="default"/>
+        <w:sz w:val="20"/>
+      </w:rPr>
+    </w:lvl>
+    <w:lvl w:ilvl="5" w:tentative="1">
+      <w:start w:val="1"/>
+      <w:numFmt w:val="bullet"/>
+      <w:lvlText w:val=""/>
+      <w:lvlJc w:val="left"/>
+      <w:pPr>
+        <w:tabs>
+          <w:tab w:val="num" w:pos="4320"/>
+        </w:tabs>
+        <w:ind w:left="4320" w:hanging="360"/>
+      </w:pPr>
+      <w:rPr>
+        <w:rFonts w:ascii="Wingdings" w:hAnsi="Wingdings" w:hint="default"/>
+        <w:sz w:val="20"/>
+      </w:rPr>
+    </w:lvl>
+    <w:lvl w:ilvl="6" w:tentative="1">
+      <w:start w:val="1"/>
+      <w:numFmt w:val="bullet"/>
+      <w:lvlText w:val=""/>
+      <w:lvlJc w:val="left"/>
+      <w:pPr>
+        <w:tabs>
+          <w:tab w:val="num" w:pos="5040"/>
+        </w:tabs>
+        <w:ind w:left="5040" w:hanging="360"/>
+      </w:pPr>
+      <w:rPr>
+        <w:rFonts w:ascii="Wingdings" w:hAnsi="Wingdings" w:hint="default"/>
+        <w:sz w:val="20"/>
+      </w:rPr>
+    </w:lvl>
+    <w:lvl w:ilvl="7" w:tentative="1">
+      <w:start w:val="1"/>
+      <w:numFmt w:val="bullet"/>
+      <w:lvlText w:val=""/>
+      <w:lvlJc w:val="left"/>
+      <w:pPr>
+        <w:tabs>
+          <w:tab w:val="num" w:pos="5760"/>
+        </w:tabs>
+        <w:ind w:left="5760" w:hanging="360"/>
+      </w:pPr>
+      <w:rPr>
+        <w:rFonts w:ascii="Wingdings" w:hAnsi="Wingdings" w:hint="default"/>
+        <w:sz w:val="20"/>
+      </w:rPr>
+    </w:lvl>
+    <w:lvl w:ilvl="8" w:tentative="1">
+      <w:start w:val="1"/>
+      <w:numFmt w:val="bullet"/>
+      <w:lvlText w:val=""/>
+      <w:lvlJc w:val="left"/>
+      <w:pPr>
+        <w:tabs>
+          <w:tab w:val="num" w:pos="6480"/>
+        </w:tabs>
+        <w:ind w:left="6480" w:hanging="360"/>
+      </w:pPr>
+      <w:rPr>
+        <w:rFonts w:ascii="Wingdings" w:hAnsi="Wingdings" w:hint="default"/>
+        <w:sz w:val="20"/>
+      </w:rPr>
+    </w:lvl>
+  </w:abstractNum>
+  <w:abstractNum w:abstractNumId="36" w15:restartNumberingAfterBreak="0">
     <w:nsid w:val="7A1A09D4"/>
     <w:multiLevelType w:val="hybridMultilevel"/>
     <w:tmpl w:val="665078B8"/>
@@ -3196,65 +6698,420 @@
       </w:pPr>
     </w:lvl>
   </w:abstractNum>
+  <w:abstractNum w:abstractNumId="37" w15:restartNumberingAfterBreak="0">
+    <w:nsid w:val="7DC40AD4"/>
+    <w:multiLevelType w:val="multilevel"/>
+    <w:tmpl w:val="3A32E9D6"/>
+    <w:lvl w:ilvl="0">
+      <w:start w:val="1"/>
+      <w:numFmt w:val="bullet"/>
+      <w:lvlText w:val=""/>
+      <w:lvlJc w:val="left"/>
+      <w:pPr>
+        <w:tabs>
+          <w:tab w:val="num" w:pos="720"/>
+        </w:tabs>
+        <w:ind w:left="720" w:hanging="360"/>
+      </w:pPr>
+      <w:rPr>
+        <w:rFonts w:ascii="Symbol" w:hAnsi="Symbol" w:hint="default"/>
+        <w:sz w:val="20"/>
+      </w:rPr>
+    </w:lvl>
+    <w:lvl w:ilvl="1" w:tentative="1">
+      <w:start w:val="1"/>
+      <w:numFmt w:val="bullet"/>
+      <w:lvlText w:val="o"/>
+      <w:lvlJc w:val="left"/>
+      <w:pPr>
+        <w:tabs>
+          <w:tab w:val="num" w:pos="1440"/>
+        </w:tabs>
+        <w:ind w:left="1440" w:hanging="360"/>
+      </w:pPr>
+      <w:rPr>
+        <w:rFonts w:ascii="Courier New" w:hAnsi="Courier New" w:hint="default"/>
+        <w:sz w:val="20"/>
+      </w:rPr>
+    </w:lvl>
+    <w:lvl w:ilvl="2" w:tentative="1">
+      <w:start w:val="1"/>
+      <w:numFmt w:val="bullet"/>
+      <w:lvlText w:val=""/>
+      <w:lvlJc w:val="left"/>
+      <w:pPr>
+        <w:tabs>
+          <w:tab w:val="num" w:pos="2160"/>
+        </w:tabs>
+        <w:ind w:left="2160" w:hanging="360"/>
+      </w:pPr>
+      <w:rPr>
+        <w:rFonts w:ascii="Wingdings" w:hAnsi="Wingdings" w:hint="default"/>
+        <w:sz w:val="20"/>
+      </w:rPr>
+    </w:lvl>
+    <w:lvl w:ilvl="3" w:tentative="1">
+      <w:start w:val="1"/>
+      <w:numFmt w:val="bullet"/>
+      <w:lvlText w:val=""/>
+      <w:lvlJc w:val="left"/>
+      <w:pPr>
+        <w:tabs>
+          <w:tab w:val="num" w:pos="2880"/>
+        </w:tabs>
+        <w:ind w:left="2880" w:hanging="360"/>
+      </w:pPr>
+      <w:rPr>
+        <w:rFonts w:ascii="Wingdings" w:hAnsi="Wingdings" w:hint="default"/>
+        <w:sz w:val="20"/>
+      </w:rPr>
+    </w:lvl>
+    <w:lvl w:ilvl="4" w:tentative="1">
+      <w:start w:val="1"/>
+      <w:numFmt w:val="bullet"/>
+      <w:lvlText w:val=""/>
+      <w:lvlJc w:val="left"/>
+      <w:pPr>
+        <w:tabs>
+          <w:tab w:val="num" w:pos="3600"/>
+        </w:tabs>
+        <w:ind w:left="3600" w:hanging="360"/>
+      </w:pPr>
+      <w:rPr>
+        <w:rFonts w:ascii="Wingdings" w:hAnsi="Wingdings" w:hint="default"/>
+        <w:sz w:val="20"/>
+      </w:rPr>
+    </w:lvl>
+    <w:lvl w:ilvl="5" w:tentative="1">
+      <w:start w:val="1"/>
+      <w:numFmt w:val="bullet"/>
+      <w:lvlText w:val=""/>
+      <w:lvlJc w:val="left"/>
+      <w:pPr>
+        <w:tabs>
+          <w:tab w:val="num" w:pos="4320"/>
+        </w:tabs>
+        <w:ind w:left="4320" w:hanging="360"/>
+      </w:pPr>
+      <w:rPr>
+        <w:rFonts w:ascii="Wingdings" w:hAnsi="Wingdings" w:hint="default"/>
+        <w:sz w:val="20"/>
+      </w:rPr>
+    </w:lvl>
+    <w:lvl w:ilvl="6" w:tentative="1">
+      <w:start w:val="1"/>
+      <w:numFmt w:val="bullet"/>
+      <w:lvlText w:val=""/>
+      <w:lvlJc w:val="left"/>
+      <w:pPr>
+        <w:tabs>
+          <w:tab w:val="num" w:pos="5040"/>
+        </w:tabs>
+        <w:ind w:left="5040" w:hanging="360"/>
+      </w:pPr>
+      <w:rPr>
+        <w:rFonts w:ascii="Wingdings" w:hAnsi="Wingdings" w:hint="default"/>
+        <w:sz w:val="20"/>
+      </w:rPr>
+    </w:lvl>
+    <w:lvl w:ilvl="7" w:tentative="1">
+      <w:start w:val="1"/>
+      <w:numFmt w:val="bullet"/>
+      <w:lvlText w:val=""/>
+      <w:lvlJc w:val="left"/>
+      <w:pPr>
+        <w:tabs>
+          <w:tab w:val="num" w:pos="5760"/>
+        </w:tabs>
+        <w:ind w:left="5760" w:hanging="360"/>
+      </w:pPr>
+      <w:rPr>
+        <w:rFonts w:ascii="Wingdings" w:hAnsi="Wingdings" w:hint="default"/>
+        <w:sz w:val="20"/>
+      </w:rPr>
+    </w:lvl>
+    <w:lvl w:ilvl="8" w:tentative="1">
+      <w:start w:val="1"/>
+      <w:numFmt w:val="bullet"/>
+      <w:lvlText w:val=""/>
+      <w:lvlJc w:val="left"/>
+      <w:pPr>
+        <w:tabs>
+          <w:tab w:val="num" w:pos="6480"/>
+        </w:tabs>
+        <w:ind w:left="6480" w:hanging="360"/>
+      </w:pPr>
+      <w:rPr>
+        <w:rFonts w:ascii="Wingdings" w:hAnsi="Wingdings" w:hint="default"/>
+        <w:sz w:val="20"/>
+      </w:rPr>
+    </w:lvl>
+  </w:abstractNum>
+  <w:abstractNum w:abstractNumId="38" w15:restartNumberingAfterBreak="0">
+    <w:nsid w:val="7E263CF7"/>
+    <w:multiLevelType w:val="multilevel"/>
+    <w:tmpl w:val="36FA6348"/>
+    <w:lvl w:ilvl="0">
+      <w:start w:val="1"/>
+      <w:numFmt w:val="bullet"/>
+      <w:lvlText w:val=""/>
+      <w:lvlJc w:val="left"/>
+      <w:pPr>
+        <w:tabs>
+          <w:tab w:val="num" w:pos="720"/>
+        </w:tabs>
+        <w:ind w:left="720" w:hanging="360"/>
+      </w:pPr>
+      <w:rPr>
+        <w:rFonts w:ascii="Symbol" w:hAnsi="Symbol" w:hint="default"/>
+        <w:sz w:val="20"/>
+      </w:rPr>
+    </w:lvl>
+    <w:lvl w:ilvl="1" w:tentative="1">
+      <w:start w:val="1"/>
+      <w:numFmt w:val="bullet"/>
+      <w:lvlText w:val="o"/>
+      <w:lvlJc w:val="left"/>
+      <w:pPr>
+        <w:tabs>
+          <w:tab w:val="num" w:pos="1440"/>
+        </w:tabs>
+        <w:ind w:left="1440" w:hanging="360"/>
+      </w:pPr>
+      <w:rPr>
+        <w:rFonts w:ascii="Courier New" w:hAnsi="Courier New" w:hint="default"/>
+        <w:sz w:val="20"/>
+      </w:rPr>
+    </w:lvl>
+    <w:lvl w:ilvl="2" w:tentative="1">
+      <w:start w:val="1"/>
+      <w:numFmt w:val="bullet"/>
+      <w:lvlText w:val=""/>
+      <w:lvlJc w:val="left"/>
+      <w:pPr>
+        <w:tabs>
+          <w:tab w:val="num" w:pos="2160"/>
+        </w:tabs>
+        <w:ind w:left="2160" w:hanging="360"/>
+      </w:pPr>
+      <w:rPr>
+        <w:rFonts w:ascii="Wingdings" w:hAnsi="Wingdings" w:hint="default"/>
+        <w:sz w:val="20"/>
+      </w:rPr>
+    </w:lvl>
+    <w:lvl w:ilvl="3" w:tentative="1">
+      <w:start w:val="1"/>
+      <w:numFmt w:val="bullet"/>
+      <w:lvlText w:val=""/>
+      <w:lvlJc w:val="left"/>
+      <w:pPr>
+        <w:tabs>
+          <w:tab w:val="num" w:pos="2880"/>
+        </w:tabs>
+        <w:ind w:left="2880" w:hanging="360"/>
+      </w:pPr>
+      <w:rPr>
+        <w:rFonts w:ascii="Wingdings" w:hAnsi="Wingdings" w:hint="default"/>
+        <w:sz w:val="20"/>
+      </w:rPr>
+    </w:lvl>
+    <w:lvl w:ilvl="4" w:tentative="1">
+      <w:start w:val="1"/>
+      <w:numFmt w:val="bullet"/>
+      <w:lvlText w:val=""/>
+      <w:lvlJc w:val="left"/>
+      <w:pPr>
+        <w:tabs>
+          <w:tab w:val="num" w:pos="3600"/>
+        </w:tabs>
+        <w:ind w:left="3600" w:hanging="360"/>
+      </w:pPr>
+      <w:rPr>
+        <w:rFonts w:ascii="Wingdings" w:hAnsi="Wingdings" w:hint="default"/>
+        <w:sz w:val="20"/>
+      </w:rPr>
+    </w:lvl>
+    <w:lvl w:ilvl="5" w:tentative="1">
+      <w:start w:val="1"/>
+      <w:numFmt w:val="bullet"/>
+      <w:lvlText w:val=""/>
+      <w:lvlJc w:val="left"/>
+      <w:pPr>
+        <w:tabs>
+          <w:tab w:val="num" w:pos="4320"/>
+        </w:tabs>
+        <w:ind w:left="4320" w:hanging="360"/>
+      </w:pPr>
+      <w:rPr>
+        <w:rFonts w:ascii="Wingdings" w:hAnsi="Wingdings" w:hint="default"/>
+        <w:sz w:val="20"/>
+      </w:rPr>
+    </w:lvl>
+    <w:lvl w:ilvl="6" w:tentative="1">
+      <w:start w:val="1"/>
+      <w:numFmt w:val="bullet"/>
+      <w:lvlText w:val=""/>
+      <w:lvlJc w:val="left"/>
+      <w:pPr>
+        <w:tabs>
+          <w:tab w:val="num" w:pos="5040"/>
+        </w:tabs>
+        <w:ind w:left="5040" w:hanging="360"/>
+      </w:pPr>
+      <w:rPr>
+        <w:rFonts w:ascii="Wingdings" w:hAnsi="Wingdings" w:hint="default"/>
+        <w:sz w:val="20"/>
+      </w:rPr>
+    </w:lvl>
+    <w:lvl w:ilvl="7" w:tentative="1">
+      <w:start w:val="1"/>
+      <w:numFmt w:val="bullet"/>
+      <w:lvlText w:val=""/>
+      <w:lvlJc w:val="left"/>
+      <w:pPr>
+        <w:tabs>
+          <w:tab w:val="num" w:pos="5760"/>
+        </w:tabs>
+        <w:ind w:left="5760" w:hanging="360"/>
+      </w:pPr>
+      <w:rPr>
+        <w:rFonts w:ascii="Wingdings" w:hAnsi="Wingdings" w:hint="default"/>
+        <w:sz w:val="20"/>
+      </w:rPr>
+    </w:lvl>
+    <w:lvl w:ilvl="8" w:tentative="1">
+      <w:start w:val="1"/>
+      <w:numFmt w:val="bullet"/>
+      <w:lvlText w:val=""/>
+      <w:lvlJc w:val="left"/>
+      <w:pPr>
+        <w:tabs>
+          <w:tab w:val="num" w:pos="6480"/>
+        </w:tabs>
+        <w:ind w:left="6480" w:hanging="360"/>
+      </w:pPr>
+      <w:rPr>
+        <w:rFonts w:ascii="Wingdings" w:hAnsi="Wingdings" w:hint="default"/>
+        <w:sz w:val="20"/>
+      </w:rPr>
+    </w:lvl>
+  </w:abstractNum>
   <w:num w:numId="1" w16cid:durableId="1179856131">
     <w:abstractNumId w:val="0"/>
   </w:num>
   <w:num w:numId="2" w16cid:durableId="1471169189">
-    <w:abstractNumId w:val="10"/>
+    <w:abstractNumId w:val="25"/>
   </w:num>
   <w:num w:numId="3" w16cid:durableId="478151641">
-    <w:abstractNumId w:val="6"/>
+    <w:abstractNumId w:val="20"/>
   </w:num>
   <w:num w:numId="4" w16cid:durableId="118576014">
-    <w:abstractNumId w:val="4"/>
+    <w:abstractNumId w:val="11"/>
   </w:num>
   <w:num w:numId="5" w16cid:durableId="768545283">
-    <w:abstractNumId w:val="13"/>
+    <w:abstractNumId w:val="29"/>
   </w:num>
   <w:num w:numId="6" w16cid:durableId="375392763">
-    <w:abstractNumId w:val="8"/>
+    <w:abstractNumId w:val="22"/>
   </w:num>
   <w:num w:numId="7" w16cid:durableId="862675001">
-    <w:abstractNumId w:val="16"/>
+    <w:abstractNumId w:val="32"/>
   </w:num>
   <w:num w:numId="8" w16cid:durableId="589658307">
-    <w:abstractNumId w:val="19"/>
+    <w:abstractNumId w:val="36"/>
   </w:num>
   <w:num w:numId="9" w16cid:durableId="413892121">
-    <w:abstractNumId w:val="9"/>
+    <w:abstractNumId w:val="24"/>
   </w:num>
   <w:num w:numId="10" w16cid:durableId="1131677202">
     <w:abstractNumId w:val="1"/>
   </w:num>
   <w:num w:numId="11" w16cid:durableId="1936472173">
-    <w:abstractNumId w:val="18"/>
+    <w:abstractNumId w:val="34"/>
   </w:num>
   <w:num w:numId="12" w16cid:durableId="1668316311">
+    <w:abstractNumId w:val="21"/>
+  </w:num>
+  <w:num w:numId="13" w16cid:durableId="312375365">
+    <w:abstractNumId w:val="4"/>
+  </w:num>
+  <w:num w:numId="14" w16cid:durableId="2048331467">
+    <w:abstractNumId w:val="15"/>
+  </w:num>
+  <w:num w:numId="15" w16cid:durableId="399258016">
+    <w:abstractNumId w:val="30"/>
+  </w:num>
+  <w:num w:numId="16" w16cid:durableId="2077967466">
+    <w:abstractNumId w:val="33"/>
+  </w:num>
+  <w:num w:numId="17" w16cid:durableId="116922725">
+    <w:abstractNumId w:val="28"/>
+  </w:num>
+  <w:num w:numId="18" w16cid:durableId="86850662">
+    <w:abstractNumId w:val="31"/>
+  </w:num>
+  <w:num w:numId="19" w16cid:durableId="1147094367">
+    <w:abstractNumId w:val="27"/>
+  </w:num>
+  <w:num w:numId="20" w16cid:durableId="1136676871">
+    <w:abstractNumId w:val="8"/>
+  </w:num>
+  <w:num w:numId="21" w16cid:durableId="1270433213">
+    <w:abstractNumId w:val="3"/>
+  </w:num>
+  <w:num w:numId="22" w16cid:durableId="894389016">
+    <w:abstractNumId w:val="9"/>
+  </w:num>
+  <w:num w:numId="23" w16cid:durableId="1235820061">
+    <w:abstractNumId w:val="12"/>
+  </w:num>
+  <w:num w:numId="24" w16cid:durableId="1518344440">
+    <w:abstractNumId w:val="2"/>
+  </w:num>
+  <w:num w:numId="25" w16cid:durableId="828865722">
+    <w:abstractNumId w:val="6"/>
+  </w:num>
+  <w:num w:numId="26" w16cid:durableId="1202208586">
+    <w:abstractNumId w:val="14"/>
+  </w:num>
+  <w:num w:numId="27" w16cid:durableId="2045859121">
+    <w:abstractNumId w:val="16"/>
+  </w:num>
+  <w:num w:numId="28" w16cid:durableId="1490514656">
     <w:abstractNumId w:val="7"/>
   </w:num>
-  <w:num w:numId="13" w16cid:durableId="312375365">
-    <w:abstractNumId w:val="2"/>
+  <w:num w:numId="29" w16cid:durableId="2035375773">
+    <w:abstractNumId w:val="23"/>
   </w:num>
-  <w:num w:numId="14" w16cid:durableId="2048331467">
+  <w:num w:numId="30" w16cid:durableId="434600810">
+    <w:abstractNumId w:val="37"/>
+  </w:num>
+  <w:num w:numId="31" w16cid:durableId="529152486">
+    <w:abstractNumId w:val="26"/>
+  </w:num>
+  <w:num w:numId="32" w16cid:durableId="583145052">
+    <w:abstractNumId w:val="35"/>
+  </w:num>
+  <w:num w:numId="33" w16cid:durableId="1473015525">
     <w:abstractNumId w:val="5"/>
   </w:num>
-  <w:num w:numId="15" w16cid:durableId="399258016">
-    <w:abstractNumId w:val="14"/>
+  <w:num w:numId="34" w16cid:durableId="528489821">
+    <w:abstractNumId w:val="13"/>
   </w:num>
-  <w:num w:numId="16" w16cid:durableId="2077967466">
+  <w:num w:numId="35" w16cid:durableId="1142848741">
+    <w:abstractNumId w:val="10"/>
+  </w:num>
+  <w:num w:numId="36" w16cid:durableId="2089687234">
     <w:abstractNumId w:val="17"/>
   </w:num>
-  <w:num w:numId="17" w16cid:durableId="116922725">
-    <w:abstractNumId w:val="12"/>
+  <w:num w:numId="37" w16cid:durableId="331641951">
+    <w:abstractNumId w:val="38"/>
   </w:num>
-  <w:num w:numId="18" w16cid:durableId="86850662">
-    <w:abstractNumId w:val="15"/>
+  <w:num w:numId="38" w16cid:durableId="1043678009">
+    <w:abstractNumId w:val="19"/>
   </w:num>
-  <w:num w:numId="19" w16cid:durableId="1147094367">
-    <w:abstractNumId w:val="11"/>
-  </w:num>
-  <w:num w:numId="20" w16cid:durableId="1136676871">
-    <w:abstractNumId w:val="3"/>
+  <w:num w:numId="39" w16cid:durableId="1579289610">
+    <w:abstractNumId w:val="18"/>
   </w:num>
 </w:numbering>
 </file>

</xml_diff>

<commit_message>
DOC: SLA add contrato de serviço
</commit_message>
<xml_diff>
--- a/Sprint4/Software Engineering/Documento.docx
+++ b/Sprint4/Software Engineering/Documento.docx
@@ -2607,7 +2607,15 @@
       </w:pPr>
       <w:r>
         <w:lastRenderedPageBreak/>
-        <w:t>[Passo 5: ChatBot Verifica Problema]</w:t>
+        <w:t xml:space="preserve">[Passo 5: </w:t>
+      </w:r>
+      <w:proofErr w:type="spellStart"/>
+      <w:r>
+        <w:t>ChatBot</w:t>
+      </w:r>
+      <w:proofErr w:type="spellEnd"/>
+      <w:r>
+        <w:t xml:space="preserve"> Verifica Problema]</w:t>
       </w:r>
     </w:p>
     <w:p>
@@ -2618,7 +2626,15 @@
         </w:numPr>
       </w:pPr>
       <w:r>
-        <w:t xml:space="preserve">[Passo 6: ChatBot </w:t>
+        <w:t xml:space="preserve">[Passo 6: </w:t>
+      </w:r>
+      <w:proofErr w:type="spellStart"/>
+      <w:r>
+        <w:t>ChatBot</w:t>
+      </w:r>
+      <w:proofErr w:type="spellEnd"/>
+      <w:r>
+        <w:t xml:space="preserve"> </w:t>
       </w:r>
       <w:r>
         <w:t>Inicia processo de pesquisa</w:t>
@@ -2635,7 +2651,15 @@
         </w:numPr>
       </w:pPr>
       <w:r>
-        <w:t xml:space="preserve">[Passo 7: Chatbot </w:t>
+        <w:t xml:space="preserve">[Passo 7: </w:t>
+      </w:r>
+      <w:proofErr w:type="spellStart"/>
+      <w:r>
+        <w:t>Chatbot</w:t>
+      </w:r>
+      <w:proofErr w:type="spellEnd"/>
+      <w:r>
+        <w:t xml:space="preserve"> </w:t>
       </w:r>
       <w:r>
         <w:t>Envia a causa do problema</w:t>
@@ -3661,7 +3685,7 @@
           <w:noProof/>
         </w:rPr>
         <w:drawing>
-          <wp:inline distT="0" distB="0" distL="0" distR="0" wp14:anchorId="393CBEE3" wp14:editId="43D4EB87">
+          <wp:inline distT="0" distB="0" distL="0" distR="0" wp14:anchorId="393CBEE3" wp14:editId="495D5883">
             <wp:extent cx="5400040" cy="4901565"/>
             <wp:effectExtent l="0" t="0" r="0" b="0"/>
             <wp:docPr id="1930026531" name="Imagem 10" descr="Diagrama&#10;&#10;Descrição gerada automaticamente"/>
@@ -3751,8 +3775,13 @@
         <w:t>: [</w:t>
       </w:r>
       <w:r>
-        <w:t>Uso do Chatbot</w:t>
-      </w:r>
+        <w:t xml:space="preserve">Uso do </w:t>
+      </w:r>
+      <w:proofErr w:type="spellStart"/>
+      <w:r>
+        <w:t>Chatbot</w:t>
+      </w:r>
+      <w:proofErr w:type="spellEnd"/>
       <w:r>
         <w:t>]</w:t>
       </w:r>
@@ -3775,8 +3804,13 @@
         <w:t>: [</w:t>
       </w:r>
       <w:r>
-        <w:t>usuário irá solicitar consulta no Chatbot</w:t>
-      </w:r>
+        <w:t xml:space="preserve">usuário irá solicitar consulta no </w:t>
+      </w:r>
+      <w:proofErr w:type="spellStart"/>
+      <w:r>
+        <w:t>Chatbot</w:t>
+      </w:r>
+      <w:proofErr w:type="spellEnd"/>
       <w:r>
         <w:t>]</w:t>
       </w:r>
@@ -3834,8 +3868,13 @@
         <w:t xml:space="preserve">[Passo 1: </w:t>
       </w:r>
       <w:r>
-        <w:t>Usuário está na tela do Chatbot</w:t>
-      </w:r>
+        <w:t xml:space="preserve">Usuário está na tela do </w:t>
+      </w:r>
+      <w:proofErr w:type="spellStart"/>
+      <w:r>
+        <w:t>Chatbot</w:t>
+      </w:r>
+      <w:proofErr w:type="spellEnd"/>
       <w:r>
         <w:t>]</w:t>
       </w:r>
@@ -3851,8 +3890,13 @@
         <w:t xml:space="preserve">[Passo 1: </w:t>
       </w:r>
       <w:r>
-        <w:t>Usuário está na tela do Chatbot</w:t>
-      </w:r>
+        <w:t xml:space="preserve">Usuário está na tela do </w:t>
+      </w:r>
+      <w:proofErr w:type="spellStart"/>
+      <w:r>
+        <w:t>Chatbot</w:t>
+      </w:r>
+      <w:proofErr w:type="spellEnd"/>
       <w:r>
         <w:t>]</w:t>
       </w:r>
@@ -4739,7 +4783,7 @@
         </w:rPr>
         <w:lastRenderedPageBreak/>
         <w:drawing>
-          <wp:inline distT="0" distB="0" distL="0" distR="0" wp14:anchorId="44D3B3E0" wp14:editId="29127310">
+          <wp:inline distT="0" distB="0" distL="0" distR="0" wp14:anchorId="44D3B3E0" wp14:editId="709CC5CE">
             <wp:extent cx="5400040" cy="3435350"/>
             <wp:effectExtent l="0" t="0" r="0" b="0"/>
             <wp:docPr id="2142744231" name="Imagem 22" descr="Diagrama&#10;&#10;Descrição gerada automaticamente"/>
@@ -5672,7 +5716,7 @@
           <w:noProof/>
         </w:rPr>
         <w:drawing>
-          <wp:inline distT="0" distB="0" distL="0" distR="0" wp14:anchorId="4EE15F39" wp14:editId="2647BC60">
+          <wp:inline distT="0" distB="0" distL="0" distR="0" wp14:anchorId="4EE15F39" wp14:editId="45D3FCF9">
             <wp:extent cx="5400040" cy="3280410"/>
             <wp:effectExtent l="0" t="0" r="0" b="0"/>
             <wp:docPr id="1479912176" name="Imagem 25" descr="Diagrama&#10;&#10;Descrição gerada automaticamente"/>
@@ -6865,7 +6909,15 @@
         </w:numPr>
       </w:pPr>
       <w:r>
-        <w:t>Licenças de software utilizadas durante o desenvolvimento (por exemplo, IDEs, ferramentas de design).</w:t>
+        <w:t xml:space="preserve">Licenças de software utilizadas durante o desenvolvimento (por exemplo, </w:t>
+      </w:r>
+      <w:proofErr w:type="gramStart"/>
+      <w:r>
+        <w:t>IDEs</w:t>
+      </w:r>
+      <w:proofErr w:type="gramEnd"/>
+      <w:r>
+        <w:t>, ferramentas de design).</w:t>
       </w:r>
     </w:p>
     <w:p>
@@ -7664,14 +7716,1049 @@
         <w:t xml:space="preserve"> mensais para cobrir os custos anuais de manutenção.</w:t>
       </w:r>
     </w:p>
+    <w:p/>
+    <w:p/>
+    <w:p>
+      <w:pPr>
+        <w:rPr>
+          <w:b/>
+          <w:bCs/>
+          <w:sz w:val="52"/>
+          <w:szCs w:val="52"/>
+        </w:rPr>
+      </w:pPr>
+      <w:r>
+        <w:rPr>
+          <w:b/>
+          <w:bCs/>
+          <w:sz w:val="52"/>
+          <w:szCs w:val="52"/>
+        </w:rPr>
+        <w:t>Acordo de Nível de Serviço (SLA)</w:t>
+      </w:r>
+      <w:r>
+        <w:rPr>
+          <w:b/>
+          <w:bCs/>
+          <w:sz w:val="52"/>
+          <w:szCs w:val="52"/>
+        </w:rPr>
+        <w:t xml:space="preserve"> </w:t>
+      </w:r>
+      <w:r>
+        <w:rPr>
+          <w:b/>
+          <w:bCs/>
+          <w:sz w:val="52"/>
+          <w:szCs w:val="52"/>
+        </w:rPr>
+        <w:t>[</w:t>
+      </w:r>
+      <w:r>
+        <w:rPr>
+          <w:b/>
+          <w:bCs/>
+          <w:sz w:val="52"/>
+          <w:szCs w:val="52"/>
+        </w:rPr>
+        <w:t>Auto Bot Assistente</w:t>
+      </w:r>
+      <w:r>
+        <w:rPr>
+          <w:b/>
+          <w:bCs/>
+          <w:sz w:val="52"/>
+          <w:szCs w:val="52"/>
+        </w:rPr>
+        <w:t>]</w:t>
+      </w:r>
+    </w:p>
     <w:p>
       <w:r>
         <w:pict w14:anchorId="35EBFF21">
-          <v:rect id="_x0000_i1049" style="width:0;height:1.5pt" o:hralign="center" o:hrstd="t" o:hr="t" fillcolor="#a0a0a0" stroked="f"/>
+          <v:rect id="_x0000_i1047" style="width:0;height:1.5pt" o:hralign="center" o:hrstd="t" o:hr="t" fillcolor="#a0a0a0" stroked="f"/>
         </w:pict>
       </w:r>
     </w:p>
     <w:p/>
+    <w:p>
+      <w:pPr>
+        <w:rPr>
+          <w:b/>
+          <w:bCs/>
+          <w:u w:val="single"/>
+        </w:rPr>
+      </w:pPr>
+      <w:r>
+        <w:rPr>
+          <w:b/>
+          <w:bCs/>
+          <w:u w:val="single"/>
+        </w:rPr>
+        <w:t>1. Introdução</w:t>
+      </w:r>
+    </w:p>
+    <w:p>
+      <w:r>
+        <w:t>Este Acordo de Nível de Serviço (SLA) descreve o compromisso da [</w:t>
+      </w:r>
+      <w:r>
+        <w:rPr>
+          <w:b/>
+          <w:bCs/>
+          <w:i/>
+          <w:iCs/>
+        </w:rPr>
+        <w:t>Auto Bot Assistente</w:t>
+      </w:r>
+      <w:r>
+        <w:t>] com relação à prestação do serviço de bot de consulta automotiva, incluindo níveis de desempenho, métricas de monitoramento, responsabilidades de manutenção e suporte.</w:t>
+      </w:r>
+    </w:p>
+    <w:p/>
+    <w:p>
+      <w:pPr>
+        <w:rPr>
+          <w:b/>
+          <w:bCs/>
+          <w:u w:val="single"/>
+        </w:rPr>
+      </w:pPr>
+      <w:r>
+        <w:rPr>
+          <w:b/>
+          <w:bCs/>
+          <w:u w:val="single"/>
+        </w:rPr>
+        <w:t>2. Objetivo</w:t>
+      </w:r>
+    </w:p>
+    <w:p>
+      <w:r>
+        <w:t>O objetivo deste SLA é definir os termos de serviço e garantir que o sistema oferecido atenda às expectativas de qualidade e confiabilidade, assegurando um serviço eficiente e contínuo para os clientes.</w:t>
+      </w:r>
+    </w:p>
+    <w:p/>
+    <w:p>
+      <w:pPr>
+        <w:rPr>
+          <w:b/>
+          <w:bCs/>
+          <w:u w:val="single"/>
+        </w:rPr>
+      </w:pPr>
+      <w:r>
+        <w:rPr>
+          <w:b/>
+          <w:bCs/>
+          <w:u w:val="single"/>
+        </w:rPr>
+        <w:t>3. Componentes Cobertos pelo SLA</w:t>
+      </w:r>
+    </w:p>
+    <w:p>
+      <w:r>
+        <w:t>Os seguintes componentes são cobertos por este SLA:</w:t>
+      </w:r>
+    </w:p>
+    <w:p>
+      <w:pPr>
+        <w:numPr>
+          <w:ilvl w:val="0"/>
+          <w:numId w:val="92"/>
+        </w:numPr>
+      </w:pPr>
+      <w:r>
+        <w:rPr>
+          <w:b/>
+          <w:bCs/>
+        </w:rPr>
+        <w:lastRenderedPageBreak/>
+        <w:t>Bot de Diagnóstico Automotivo</w:t>
+      </w:r>
+      <w:r>
+        <w:t>: Ferramenta de inteligência artificial para diagnósticos automotivos com base em informações fornecidas pelos usuários.</w:t>
+      </w:r>
+    </w:p>
+    <w:p>
+      <w:pPr>
+        <w:numPr>
+          <w:ilvl w:val="0"/>
+          <w:numId w:val="92"/>
+        </w:numPr>
+      </w:pPr>
+      <w:r>
+        <w:rPr>
+          <w:b/>
+          <w:bCs/>
+        </w:rPr>
+        <w:t>Sistema de Recomendação de Oficinas</w:t>
+      </w:r>
+      <w:r>
+        <w:t>: Serviço que sugere oficinas mecânicas certificadas, conforme a localização e as necessidades do usuário.</w:t>
+      </w:r>
+    </w:p>
+    <w:p>
+      <w:pPr>
+        <w:numPr>
+          <w:ilvl w:val="0"/>
+          <w:numId w:val="92"/>
+        </w:numPr>
+      </w:pPr>
+      <w:r>
+        <w:rPr>
+          <w:b/>
+          <w:bCs/>
+        </w:rPr>
+        <w:t>Suporte ao Cliente em Tempo Real</w:t>
+      </w:r>
+      <w:r>
+        <w:t xml:space="preserve">: </w:t>
+      </w:r>
+      <w:proofErr w:type="spellStart"/>
+      <w:r>
+        <w:t>Chatbot</w:t>
+      </w:r>
+      <w:proofErr w:type="spellEnd"/>
+      <w:r>
+        <w:t xml:space="preserve"> integrado com opções de atendimento humano, se necessário.</w:t>
+      </w:r>
+    </w:p>
+    <w:p>
+      <w:pPr>
+        <w:numPr>
+          <w:ilvl w:val="0"/>
+          <w:numId w:val="92"/>
+        </w:numPr>
+      </w:pPr>
+      <w:r>
+        <w:rPr>
+          <w:b/>
+          <w:bCs/>
+        </w:rPr>
+        <w:t>Plataforma Online</w:t>
+      </w:r>
+      <w:r>
+        <w:t>: Interface do site para o acesso ao bot e serviços relacionados.</w:t>
+      </w:r>
+    </w:p>
+    <w:p/>
+    <w:p>
+      <w:pPr>
+        <w:rPr>
+          <w:b/>
+          <w:bCs/>
+          <w:u w:val="single"/>
+        </w:rPr>
+      </w:pPr>
+      <w:r>
+        <w:rPr>
+          <w:b/>
+          <w:bCs/>
+          <w:u w:val="single"/>
+        </w:rPr>
+        <w:t>4. Níveis de Desempenho Esperados</w:t>
+      </w:r>
+    </w:p>
+    <w:p>
+      <w:pPr>
+        <w:rPr>
+          <w:b/>
+          <w:bCs/>
+          <w:u w:val="single"/>
+        </w:rPr>
+      </w:pPr>
+      <w:r>
+        <w:rPr>
+          <w:b/>
+          <w:bCs/>
+          <w:u w:val="single"/>
+        </w:rPr>
+        <w:t>4.1. Disponibilidade</w:t>
+      </w:r>
+    </w:p>
+    <w:p>
+      <w:pPr>
+        <w:numPr>
+          <w:ilvl w:val="0"/>
+          <w:numId w:val="93"/>
+        </w:numPr>
+      </w:pPr>
+      <w:r>
+        <w:t xml:space="preserve">A solução deve estar disponível </w:t>
+      </w:r>
+      <w:r>
+        <w:rPr>
+          <w:b/>
+          <w:bCs/>
+        </w:rPr>
+        <w:t>99,5% do tempo</w:t>
+      </w:r>
+      <w:r>
+        <w:t xml:space="preserve"> em um período de 30 dias, excluindo períodos de manutenção programada.</w:t>
+      </w:r>
+    </w:p>
+    <w:p>
+      <w:pPr>
+        <w:numPr>
+          <w:ilvl w:val="0"/>
+          <w:numId w:val="93"/>
+        </w:numPr>
+      </w:pPr>
+      <w:r>
+        <w:rPr>
+          <w:b/>
+          <w:bCs/>
+        </w:rPr>
+        <w:t>Tempo máximo de inatividade permitido</w:t>
+      </w:r>
+      <w:r>
+        <w:t>: 0,5% por mês, o que equivale a aproximadamente 3,6 horas por mês.</w:t>
+      </w:r>
+    </w:p>
+    <w:p>
+      <w:pPr>
+        <w:ind w:left="720"/>
+      </w:pPr>
+    </w:p>
+    <w:p>
+      <w:pPr>
+        <w:rPr>
+          <w:b/>
+          <w:bCs/>
+          <w:u w:val="single"/>
+        </w:rPr>
+      </w:pPr>
+      <w:r>
+        <w:rPr>
+          <w:b/>
+          <w:bCs/>
+          <w:u w:val="single"/>
+        </w:rPr>
+        <w:t>4.2. Tempo de Resposta</w:t>
+      </w:r>
+    </w:p>
+    <w:p>
+      <w:pPr>
+        <w:numPr>
+          <w:ilvl w:val="0"/>
+          <w:numId w:val="94"/>
+        </w:numPr>
+      </w:pPr>
+      <w:r>
+        <w:t xml:space="preserve">Respostas do bot automotivo devem ser fornecidas em até </w:t>
+      </w:r>
+      <w:r>
+        <w:rPr>
+          <w:b/>
+          <w:bCs/>
+        </w:rPr>
+        <w:t>5 segundos</w:t>
+      </w:r>
+      <w:r>
+        <w:t xml:space="preserve"> após a inserção das informações pelo usuário.</w:t>
+      </w:r>
+    </w:p>
+    <w:p>
+      <w:pPr>
+        <w:numPr>
+          <w:ilvl w:val="0"/>
+          <w:numId w:val="94"/>
+        </w:numPr>
+      </w:pPr>
+      <w:r>
+        <w:t xml:space="preserve">Para o suporte humano via chat, o tempo de resposta deve ser de </w:t>
+      </w:r>
+      <w:r>
+        <w:rPr>
+          <w:b/>
+          <w:bCs/>
+        </w:rPr>
+        <w:t>até 5 minutos</w:t>
+      </w:r>
+      <w:r>
+        <w:t xml:space="preserve"> durante horário comercial (9h - 18h) e </w:t>
+      </w:r>
+      <w:r>
+        <w:rPr>
+          <w:b/>
+          <w:bCs/>
+        </w:rPr>
+        <w:t>até 2 horas</w:t>
+      </w:r>
+      <w:r>
+        <w:t xml:space="preserve"> fora do horário comercial.</w:t>
+      </w:r>
+    </w:p>
+    <w:p>
+      <w:pPr>
+        <w:ind w:left="720"/>
+      </w:pPr>
+    </w:p>
+    <w:p>
+      <w:pPr>
+        <w:rPr>
+          <w:b/>
+          <w:bCs/>
+          <w:u w:val="single"/>
+        </w:rPr>
+      </w:pPr>
+      <w:r>
+        <w:rPr>
+          <w:b/>
+          <w:bCs/>
+          <w:u w:val="single"/>
+        </w:rPr>
+        <w:t>4.3. Precisão dos Diagnósticos</w:t>
+      </w:r>
+    </w:p>
+    <w:p>
+      <w:pPr>
+        <w:numPr>
+          <w:ilvl w:val="0"/>
+          <w:numId w:val="95"/>
+        </w:numPr>
+      </w:pPr>
+      <w:r>
+        <w:t xml:space="preserve">A precisão do diagnóstico deve ser de pelo menos </w:t>
+      </w:r>
+      <w:r>
+        <w:rPr>
+          <w:b/>
+          <w:bCs/>
+        </w:rPr>
+        <w:t>90%</w:t>
+      </w:r>
+      <w:r>
+        <w:t>, baseada nos dados fornecidos pelo usuário e nos testes de controle de qualidade.</w:t>
+      </w:r>
+    </w:p>
+    <w:p/>
+    <w:p>
+      <w:pPr>
+        <w:rPr>
+          <w:b/>
+          <w:bCs/>
+          <w:u w:val="single"/>
+        </w:rPr>
+      </w:pPr>
+      <w:r>
+        <w:rPr>
+          <w:b/>
+          <w:bCs/>
+          <w:u w:val="single"/>
+        </w:rPr>
+        <w:t>4.4. Tempo de Resolução de Incidentes</w:t>
+      </w:r>
+    </w:p>
+    <w:p>
+      <w:pPr>
+        <w:numPr>
+          <w:ilvl w:val="0"/>
+          <w:numId w:val="96"/>
+        </w:numPr>
+      </w:pPr>
+      <w:r>
+        <w:t xml:space="preserve">Incidentes críticos (que resultem em inatividade ou funcionalidade essencial comprometida) devem ser resolvidos em até </w:t>
+      </w:r>
+      <w:r>
+        <w:rPr>
+          <w:b/>
+          <w:bCs/>
+        </w:rPr>
+        <w:t>4 horas</w:t>
+      </w:r>
+      <w:r>
+        <w:t>.</w:t>
+      </w:r>
+    </w:p>
+    <w:p>
+      <w:pPr>
+        <w:numPr>
+          <w:ilvl w:val="0"/>
+          <w:numId w:val="96"/>
+        </w:numPr>
+      </w:pPr>
+      <w:r>
+        <w:lastRenderedPageBreak/>
+        <w:t xml:space="preserve">Incidentes não críticos devem ser resolvidos em até </w:t>
+      </w:r>
+      <w:r>
+        <w:rPr>
+          <w:b/>
+          <w:bCs/>
+        </w:rPr>
+        <w:t>24 horas</w:t>
+      </w:r>
+      <w:r>
+        <w:t>.</w:t>
+      </w:r>
+    </w:p>
+    <w:p>
+      <w:pPr>
+        <w:rPr>
+          <w:u w:val="single"/>
+        </w:rPr>
+      </w:pPr>
+    </w:p>
+    <w:p>
+      <w:pPr>
+        <w:rPr>
+          <w:b/>
+          <w:bCs/>
+          <w:u w:val="single"/>
+        </w:rPr>
+      </w:pPr>
+      <w:r>
+        <w:rPr>
+          <w:b/>
+          <w:bCs/>
+          <w:u w:val="single"/>
+        </w:rPr>
+        <w:t>5. Métricas Utilizadas para Medir o Desempenho</w:t>
+      </w:r>
+    </w:p>
+    <w:p>
+      <w:pPr>
+        <w:rPr>
+          <w:b/>
+          <w:bCs/>
+          <w:u w:val="single"/>
+        </w:rPr>
+      </w:pPr>
+      <w:r>
+        <w:rPr>
+          <w:b/>
+          <w:bCs/>
+          <w:u w:val="single"/>
+        </w:rPr>
+        <w:t>5.1. Monitoramento de Disponibilidade</w:t>
+      </w:r>
+    </w:p>
+    <w:p>
+      <w:pPr>
+        <w:numPr>
+          <w:ilvl w:val="0"/>
+          <w:numId w:val="97"/>
+        </w:numPr>
+      </w:pPr>
+      <w:r>
+        <w:t>O tempo de atividade do sistema será monitorado através de ferramentas de monitoramento de servidores em tempo real (por exemplo, AWS CloudWatch, UptimeRobot).</w:t>
+      </w:r>
+    </w:p>
+    <w:p>
+      <w:pPr>
+        <w:numPr>
+          <w:ilvl w:val="0"/>
+          <w:numId w:val="97"/>
+        </w:numPr>
+      </w:pPr>
+      <w:r>
+        <w:rPr>
+          <w:b/>
+          <w:bCs/>
+        </w:rPr>
+        <w:t>Métrica:</w:t>
+      </w:r>
+      <w:r>
+        <w:t xml:space="preserve"> % de </w:t>
+      </w:r>
+      <w:r>
+        <w:t xml:space="preserve">atualização </w:t>
+      </w:r>
+      <w:r>
+        <w:t>por mês</w:t>
+      </w:r>
+      <w:r>
+        <w:t>.</w:t>
+      </w:r>
+    </w:p>
+    <w:p/>
+    <w:p>
+      <w:pPr>
+        <w:rPr>
+          <w:b/>
+          <w:bCs/>
+          <w:u w:val="single"/>
+        </w:rPr>
+      </w:pPr>
+      <w:r>
+        <w:rPr>
+          <w:b/>
+          <w:bCs/>
+          <w:u w:val="single"/>
+        </w:rPr>
+        <w:t>5.2. Monitoramento de Tempo de Resposta</w:t>
+      </w:r>
+    </w:p>
+    <w:p>
+      <w:pPr>
+        <w:numPr>
+          <w:ilvl w:val="0"/>
+          <w:numId w:val="98"/>
+        </w:numPr>
+      </w:pPr>
+      <w:r>
+        <w:t xml:space="preserve">O tempo de resposta do bot será medido a cada interação com o usuário, utilizando ferramentas de monitoramento de desempenho de aplicativos (por exemplo, Google </w:t>
+      </w:r>
+      <w:proofErr w:type="spellStart"/>
+      <w:r>
+        <w:t>Lighthouse</w:t>
+      </w:r>
+      <w:proofErr w:type="spellEnd"/>
+      <w:r>
+        <w:t xml:space="preserve">, New </w:t>
+      </w:r>
+      <w:proofErr w:type="spellStart"/>
+      <w:r>
+        <w:t>Relic</w:t>
+      </w:r>
+      <w:proofErr w:type="spellEnd"/>
+      <w:r>
+        <w:t>).</w:t>
+      </w:r>
+    </w:p>
+    <w:p>
+      <w:pPr>
+        <w:numPr>
+          <w:ilvl w:val="0"/>
+          <w:numId w:val="98"/>
+        </w:numPr>
+      </w:pPr>
+      <w:r>
+        <w:rPr>
+          <w:b/>
+          <w:bCs/>
+        </w:rPr>
+        <w:t>Métrica:</w:t>
+      </w:r>
+      <w:r>
+        <w:t xml:space="preserve"> Tempo médio de resposta (em segundos).</w:t>
+      </w:r>
+    </w:p>
+    <w:p/>
+    <w:p>
+      <w:pPr>
+        <w:rPr>
+          <w:b/>
+          <w:bCs/>
+          <w:u w:val="single"/>
+        </w:rPr>
+      </w:pPr>
+      <w:r>
+        <w:rPr>
+          <w:b/>
+          <w:bCs/>
+          <w:u w:val="single"/>
+        </w:rPr>
+        <w:t>5.3. Monitoramento de Precisão</w:t>
+      </w:r>
+    </w:p>
+    <w:p>
+      <w:pPr>
+        <w:numPr>
+          <w:ilvl w:val="0"/>
+          <w:numId w:val="99"/>
+        </w:numPr>
+      </w:pPr>
+      <w:r>
+        <w:t>A precisão dos diagnósticos será monitorada por meio de revisões manuais de amostras de diagnósticos comparados com dados reais de problemas automotivos.</w:t>
+      </w:r>
+    </w:p>
+    <w:p>
+      <w:pPr>
+        <w:numPr>
+          <w:ilvl w:val="0"/>
+          <w:numId w:val="99"/>
+        </w:numPr>
+      </w:pPr>
+      <w:r>
+        <w:rPr>
+          <w:b/>
+          <w:bCs/>
+        </w:rPr>
+        <w:t>Métrica:</w:t>
+      </w:r>
+      <w:r>
+        <w:t xml:space="preserve"> % de diagnósticos precisos em testes de controle.</w:t>
+      </w:r>
+    </w:p>
+    <w:p/>
+    <w:p>
+      <w:pPr>
+        <w:rPr>
+          <w:b/>
+          <w:bCs/>
+          <w:u w:val="single"/>
+        </w:rPr>
+      </w:pPr>
+      <w:r>
+        <w:rPr>
+          <w:b/>
+          <w:bCs/>
+          <w:u w:val="single"/>
+        </w:rPr>
+        <w:t>5.4. Monitoramento de Incidentes</w:t>
+      </w:r>
+    </w:p>
+    <w:p>
+      <w:pPr>
+        <w:numPr>
+          <w:ilvl w:val="0"/>
+          <w:numId w:val="100"/>
+        </w:numPr>
+      </w:pPr>
+      <w:r>
+        <w:t>Incidentes serão registrados em um sistema de suporte técnico (por exemplo, Jira, Zendesk</w:t>
+      </w:r>
+      <w:r>
+        <w:t>) atualmente o uso e o Trello</w:t>
+      </w:r>
+      <w:r>
+        <w:t>, com tempo de resolução rastreado.</w:t>
+      </w:r>
+    </w:p>
+    <w:p>
+      <w:pPr>
+        <w:numPr>
+          <w:ilvl w:val="0"/>
+          <w:numId w:val="100"/>
+        </w:numPr>
+      </w:pPr>
+      <w:r>
+        <w:rPr>
+          <w:b/>
+          <w:bCs/>
+        </w:rPr>
+        <w:t>Métrica:</w:t>
+      </w:r>
+      <w:r>
+        <w:t xml:space="preserve"> Tempo médio de resolução por tipo de incidente.</w:t>
+      </w:r>
+    </w:p>
+    <w:p/>
+    <w:p>
+      <w:pPr>
+        <w:rPr>
+          <w:b/>
+          <w:bCs/>
+        </w:rPr>
+      </w:pPr>
+      <w:r>
+        <w:rPr>
+          <w:b/>
+          <w:bCs/>
+          <w:u w:val="single"/>
+        </w:rPr>
+        <w:t>6. Responsabilidades</w:t>
+      </w:r>
+    </w:p>
+    <w:p>
+      <w:pPr>
+        <w:rPr>
+          <w:b/>
+          <w:bCs/>
+          <w:u w:val="single"/>
+        </w:rPr>
+      </w:pPr>
+      <w:r>
+        <w:rPr>
+          <w:b/>
+          <w:bCs/>
+          <w:u w:val="single"/>
+        </w:rPr>
+        <w:t>6.1. Responsabilidades de Manutenção</w:t>
+      </w:r>
+    </w:p>
+    <w:p>
+      <w:pPr>
+        <w:numPr>
+          <w:ilvl w:val="0"/>
+          <w:numId w:val="101"/>
+        </w:numPr>
+      </w:pPr>
+      <w:r>
+        <w:rPr>
+          <w:b/>
+          <w:bCs/>
+        </w:rPr>
+        <w:t>[Nome da Startup]</w:t>
+      </w:r>
+      <w:r>
+        <w:t xml:space="preserve"> será responsável por garantir a manutenção preventiva e corretiva do sistema.</w:t>
+      </w:r>
+    </w:p>
+    <w:p>
+      <w:pPr>
+        <w:numPr>
+          <w:ilvl w:val="0"/>
+          <w:numId w:val="101"/>
+        </w:numPr>
+      </w:pPr>
+      <w:r>
+        <w:lastRenderedPageBreak/>
+        <w:t>Atualizações e correções de segurança serão aplicadas regularmente para manter a integridade do sistema.</w:t>
+      </w:r>
+    </w:p>
+    <w:p/>
+    <w:p>
+      <w:pPr>
+        <w:rPr>
+          <w:b/>
+          <w:bCs/>
+          <w:u w:val="single"/>
+        </w:rPr>
+      </w:pPr>
+      <w:r>
+        <w:rPr>
+          <w:b/>
+          <w:bCs/>
+          <w:u w:val="single"/>
+        </w:rPr>
+        <w:t>6.2. Suporte ao Cliente</w:t>
+      </w:r>
+    </w:p>
+    <w:p>
+      <w:pPr>
+        <w:numPr>
+          <w:ilvl w:val="0"/>
+          <w:numId w:val="102"/>
+        </w:numPr>
+      </w:pPr>
+      <w:r>
+        <w:t>A startup fornecerá suporte técnico de segunda a sexta-feira, das 9h às 18h (horário comercial).</w:t>
+      </w:r>
+    </w:p>
+    <w:p>
+      <w:pPr>
+        <w:numPr>
+          <w:ilvl w:val="0"/>
+          <w:numId w:val="102"/>
+        </w:numPr>
+      </w:pPr>
+      <w:r>
+        <w:t>Suporte de emergência estará disponível fora do horário comercial, com tempo de resposta estendido conforme especificado.</w:t>
+      </w:r>
+    </w:p>
+    <w:p/>
+    <w:p>
+      <w:pPr>
+        <w:rPr>
+          <w:b/>
+          <w:bCs/>
+          <w:u w:val="single"/>
+        </w:rPr>
+      </w:pPr>
+      <w:r>
+        <w:rPr>
+          <w:b/>
+          <w:bCs/>
+          <w:u w:val="single"/>
+        </w:rPr>
+        <w:t>6.3. Fornecimento de Informações Relevantes</w:t>
+      </w:r>
+    </w:p>
+    <w:p>
+      <w:pPr>
+        <w:numPr>
+          <w:ilvl w:val="0"/>
+          <w:numId w:val="103"/>
+        </w:numPr>
+      </w:pPr>
+      <w:r>
+        <w:t xml:space="preserve">A startup deve fornecer informações detalhadas aos clientes sobre períodos de manutenção programada com </w:t>
+      </w:r>
+      <w:r>
+        <w:rPr>
+          <w:b/>
+          <w:bCs/>
+        </w:rPr>
+        <w:t>72 horas de antecedência</w:t>
+      </w:r>
+      <w:r>
+        <w:t>.</w:t>
+      </w:r>
+    </w:p>
+    <w:p>
+      <w:pPr>
+        <w:numPr>
+          <w:ilvl w:val="0"/>
+          <w:numId w:val="103"/>
+        </w:numPr>
+      </w:pPr>
+      <w:r>
+        <w:t xml:space="preserve">Em caso de falhas imprevistas, os clientes serão informados em até </w:t>
+      </w:r>
+      <w:r>
+        <w:rPr>
+          <w:b/>
+          <w:bCs/>
+        </w:rPr>
+        <w:t>1 hora</w:t>
+      </w:r>
+      <w:r>
+        <w:t xml:space="preserve"> após a detecção do problema.</w:t>
+      </w:r>
+    </w:p>
+    <w:p>
+      <w:pPr>
+        <w:rPr>
+          <w:u w:val="single"/>
+        </w:rPr>
+      </w:pPr>
+    </w:p>
+    <w:p>
+      <w:pPr>
+        <w:rPr>
+          <w:b/>
+          <w:bCs/>
+          <w:u w:val="single"/>
+        </w:rPr>
+      </w:pPr>
+      <w:r>
+        <w:rPr>
+          <w:b/>
+          <w:bCs/>
+          <w:u w:val="single"/>
+        </w:rPr>
+        <w:t>7. Métodos de Monitoramento</w:t>
+      </w:r>
+    </w:p>
+    <w:p>
+      <w:pPr>
+        <w:numPr>
+          <w:ilvl w:val="0"/>
+          <w:numId w:val="104"/>
+        </w:numPr>
+      </w:pPr>
+      <w:r>
+        <w:rPr>
+          <w:b/>
+          <w:bCs/>
+        </w:rPr>
+        <w:t>Monitoramento de Infraestrutura</w:t>
+      </w:r>
+      <w:r>
+        <w:t>: Utilização de ferramentas de monitoramento automatizadas para acompanhar a disponibilidade do sistema e o tempo de resposta.</w:t>
+      </w:r>
+    </w:p>
+    <w:p>
+      <w:pPr>
+        <w:numPr>
+          <w:ilvl w:val="0"/>
+          <w:numId w:val="104"/>
+        </w:numPr>
+      </w:pPr>
+      <w:r>
+        <w:rPr>
+          <w:b/>
+          <w:bCs/>
+        </w:rPr>
+        <w:t>Relatórios Mensais</w:t>
+      </w:r>
+      <w:r>
+        <w:t>: Relatórios serão enviados mensalmente aos clientes com as métricas de desempenho, incluindo tempo de atividade, tempo médio de resposta e número de incidentes resolvidos.</w:t>
+      </w:r>
+    </w:p>
+    <w:p>
+      <w:pPr>
+        <w:numPr>
+          <w:ilvl w:val="0"/>
+          <w:numId w:val="104"/>
+        </w:numPr>
+      </w:pPr>
+      <w:r>
+        <w:rPr>
+          <w:b/>
+          <w:bCs/>
+        </w:rPr>
+        <w:t>Auditoria de Serviço</w:t>
+      </w:r>
+      <w:r>
+        <w:t>: Revisões periódicas do SLA serão realizadas a cada 6 meses para garantir que os níveis de serviço estejam sendo cumpridos.</w:t>
+      </w:r>
+    </w:p>
+    <w:p>
+      <w:pPr>
+        <w:rPr>
+          <w:u w:val="single"/>
+        </w:rPr>
+      </w:pPr>
+    </w:p>
+    <w:p>
+      <w:pPr>
+        <w:rPr>
+          <w:b/>
+          <w:bCs/>
+          <w:u w:val="single"/>
+        </w:rPr>
+      </w:pPr>
+      <w:r>
+        <w:rPr>
+          <w:b/>
+          <w:bCs/>
+          <w:u w:val="single"/>
+        </w:rPr>
+        <w:t>8. Penalidades</w:t>
+      </w:r>
+    </w:p>
+    <w:p>
+      <w:pPr>
+        <w:numPr>
+          <w:ilvl w:val="0"/>
+          <w:numId w:val="105"/>
+        </w:numPr>
+      </w:pPr>
+      <w:r>
+        <w:t xml:space="preserve">Se o nível de serviço de 99,5% de disponibilidade não for atingido, </w:t>
+      </w:r>
+      <w:r>
+        <w:rPr>
+          <w:b/>
+          <w:bCs/>
+        </w:rPr>
+        <w:t>[Nome da Startup]</w:t>
+      </w:r>
+      <w:r>
+        <w:t xml:space="preserve"> se compromete a fornecer compensação proporcional, como descontos em serviços ou períodos de serviço gratuitos.</w:t>
+      </w:r>
+    </w:p>
+    <w:p>
+      <w:pPr>
+        <w:rPr>
+          <w:u w:val="single"/>
+        </w:rPr>
+      </w:pPr>
+    </w:p>
+    <w:p>
+      <w:pPr>
+        <w:rPr>
+          <w:b/>
+          <w:bCs/>
+          <w:u w:val="single"/>
+        </w:rPr>
+      </w:pPr>
+      <w:r>
+        <w:rPr>
+          <w:b/>
+          <w:bCs/>
+          <w:u w:val="single"/>
+        </w:rPr>
+        <w:t>9. Revisão do SLA</w:t>
+      </w:r>
+    </w:p>
+    <w:p>
+      <w:r>
+        <w:lastRenderedPageBreak/>
+        <w:t>Este SLA será revisado a cada 6 meses ou conforme necessário, para garantir que continue a atender as necessidades dos clientes e os padrões de serviço da [</w:t>
+      </w:r>
+      <w:r>
+        <w:t>Auto Bot Assistente</w:t>
+      </w:r>
+      <w:r>
+        <w:t>].</w:t>
+      </w:r>
+    </w:p>
     <w:p>
       <w:pPr>
         <w:rPr>
@@ -7841,6 +8928,155 @@
     </w:lvl>
   </w:abstractNum>
   <w:abstractNum w:abstractNumId="1" w15:restartNumberingAfterBreak="0">
+    <w:nsid w:val="00237A38"/>
+    <w:multiLevelType w:val="multilevel"/>
+    <w:tmpl w:val="30B04760"/>
+    <w:lvl w:ilvl="0">
+      <w:start w:val="1"/>
+      <w:numFmt w:val="bullet"/>
+      <w:lvlText w:val=""/>
+      <w:lvlJc w:val="left"/>
+      <w:pPr>
+        <w:tabs>
+          <w:tab w:val="num" w:pos="720"/>
+        </w:tabs>
+        <w:ind w:left="720" w:hanging="360"/>
+      </w:pPr>
+      <w:rPr>
+        <w:rFonts w:ascii="Symbol" w:hAnsi="Symbol" w:hint="default"/>
+        <w:sz w:val="20"/>
+      </w:rPr>
+    </w:lvl>
+    <w:lvl w:ilvl="1" w:tentative="1">
+      <w:start w:val="1"/>
+      <w:numFmt w:val="bullet"/>
+      <w:lvlText w:val="o"/>
+      <w:lvlJc w:val="left"/>
+      <w:pPr>
+        <w:tabs>
+          <w:tab w:val="num" w:pos="1440"/>
+        </w:tabs>
+        <w:ind w:left="1440" w:hanging="360"/>
+      </w:pPr>
+      <w:rPr>
+        <w:rFonts w:ascii="Courier New" w:hAnsi="Courier New" w:hint="default"/>
+        <w:sz w:val="20"/>
+      </w:rPr>
+    </w:lvl>
+    <w:lvl w:ilvl="2" w:tentative="1">
+      <w:start w:val="1"/>
+      <w:numFmt w:val="bullet"/>
+      <w:lvlText w:val=""/>
+      <w:lvlJc w:val="left"/>
+      <w:pPr>
+        <w:tabs>
+          <w:tab w:val="num" w:pos="2160"/>
+        </w:tabs>
+        <w:ind w:left="2160" w:hanging="360"/>
+      </w:pPr>
+      <w:rPr>
+        <w:rFonts w:ascii="Wingdings" w:hAnsi="Wingdings" w:hint="default"/>
+        <w:sz w:val="20"/>
+      </w:rPr>
+    </w:lvl>
+    <w:lvl w:ilvl="3" w:tentative="1">
+      <w:start w:val="1"/>
+      <w:numFmt w:val="bullet"/>
+      <w:lvlText w:val=""/>
+      <w:lvlJc w:val="left"/>
+      <w:pPr>
+        <w:tabs>
+          <w:tab w:val="num" w:pos="2880"/>
+        </w:tabs>
+        <w:ind w:left="2880" w:hanging="360"/>
+      </w:pPr>
+      <w:rPr>
+        <w:rFonts w:ascii="Wingdings" w:hAnsi="Wingdings" w:hint="default"/>
+        <w:sz w:val="20"/>
+      </w:rPr>
+    </w:lvl>
+    <w:lvl w:ilvl="4" w:tentative="1">
+      <w:start w:val="1"/>
+      <w:numFmt w:val="bullet"/>
+      <w:lvlText w:val=""/>
+      <w:lvlJc w:val="left"/>
+      <w:pPr>
+        <w:tabs>
+          <w:tab w:val="num" w:pos="3600"/>
+        </w:tabs>
+        <w:ind w:left="3600" w:hanging="360"/>
+      </w:pPr>
+      <w:rPr>
+        <w:rFonts w:ascii="Wingdings" w:hAnsi="Wingdings" w:hint="default"/>
+        <w:sz w:val="20"/>
+      </w:rPr>
+    </w:lvl>
+    <w:lvl w:ilvl="5" w:tentative="1">
+      <w:start w:val="1"/>
+      <w:numFmt w:val="bullet"/>
+      <w:lvlText w:val=""/>
+      <w:lvlJc w:val="left"/>
+      <w:pPr>
+        <w:tabs>
+          <w:tab w:val="num" w:pos="4320"/>
+        </w:tabs>
+        <w:ind w:left="4320" w:hanging="360"/>
+      </w:pPr>
+      <w:rPr>
+        <w:rFonts w:ascii="Wingdings" w:hAnsi="Wingdings" w:hint="default"/>
+        <w:sz w:val="20"/>
+      </w:rPr>
+    </w:lvl>
+    <w:lvl w:ilvl="6" w:tentative="1">
+      <w:start w:val="1"/>
+      <w:numFmt w:val="bullet"/>
+      <w:lvlText w:val=""/>
+      <w:lvlJc w:val="left"/>
+      <w:pPr>
+        <w:tabs>
+          <w:tab w:val="num" w:pos="5040"/>
+        </w:tabs>
+        <w:ind w:left="5040" w:hanging="360"/>
+      </w:pPr>
+      <w:rPr>
+        <w:rFonts w:ascii="Wingdings" w:hAnsi="Wingdings" w:hint="default"/>
+        <w:sz w:val="20"/>
+      </w:rPr>
+    </w:lvl>
+    <w:lvl w:ilvl="7" w:tentative="1">
+      <w:start w:val="1"/>
+      <w:numFmt w:val="bullet"/>
+      <w:lvlText w:val=""/>
+      <w:lvlJc w:val="left"/>
+      <w:pPr>
+        <w:tabs>
+          <w:tab w:val="num" w:pos="5760"/>
+        </w:tabs>
+        <w:ind w:left="5760" w:hanging="360"/>
+      </w:pPr>
+      <w:rPr>
+        <w:rFonts w:ascii="Wingdings" w:hAnsi="Wingdings" w:hint="default"/>
+        <w:sz w:val="20"/>
+      </w:rPr>
+    </w:lvl>
+    <w:lvl w:ilvl="8" w:tentative="1">
+      <w:start w:val="1"/>
+      <w:numFmt w:val="bullet"/>
+      <w:lvlText w:val=""/>
+      <w:lvlJc w:val="left"/>
+      <w:pPr>
+        <w:tabs>
+          <w:tab w:val="num" w:pos="6480"/>
+        </w:tabs>
+        <w:ind w:left="6480" w:hanging="360"/>
+      </w:pPr>
+      <w:rPr>
+        <w:rFonts w:ascii="Wingdings" w:hAnsi="Wingdings" w:hint="default"/>
+        <w:sz w:val="20"/>
+      </w:rPr>
+    </w:lvl>
+  </w:abstractNum>
+  <w:abstractNum w:abstractNumId="2" w15:restartNumberingAfterBreak="0">
     <w:nsid w:val="0220472A"/>
     <w:multiLevelType w:val="multilevel"/>
     <w:tmpl w:val="D0CA80AC"/>
@@ -7985,7 +9221,7 @@
       </w:rPr>
     </w:lvl>
   </w:abstractNum>
-  <w:abstractNum w:abstractNumId="2" w15:restartNumberingAfterBreak="0">
+  <w:abstractNum w:abstractNumId="3" w15:restartNumberingAfterBreak="0">
     <w:nsid w:val="02B21E60"/>
     <w:multiLevelType w:val="hybridMultilevel"/>
     <w:tmpl w:val="72FCD0AA"/>
@@ -8075,7 +9311,7 @@
       </w:pPr>
     </w:lvl>
   </w:abstractNum>
-  <w:abstractNum w:abstractNumId="3" w15:restartNumberingAfterBreak="0">
+  <w:abstractNum w:abstractNumId="4" w15:restartNumberingAfterBreak="0">
     <w:nsid w:val="03656F83"/>
     <w:multiLevelType w:val="multilevel"/>
     <w:tmpl w:val="9F726394"/>
@@ -8224,7 +9460,7 @@
       </w:rPr>
     </w:lvl>
   </w:abstractNum>
-  <w:abstractNum w:abstractNumId="4" w15:restartNumberingAfterBreak="0">
+  <w:abstractNum w:abstractNumId="5" w15:restartNumberingAfterBreak="0">
     <w:nsid w:val="04776B55"/>
     <w:multiLevelType w:val="multilevel"/>
     <w:tmpl w:val="F99432DE"/>
@@ -8373,7 +9609,156 @@
       </w:rPr>
     </w:lvl>
   </w:abstractNum>
-  <w:abstractNum w:abstractNumId="5" w15:restartNumberingAfterBreak="0">
+  <w:abstractNum w:abstractNumId="6" w15:restartNumberingAfterBreak="0">
+    <w:nsid w:val="04DC1956"/>
+    <w:multiLevelType w:val="multilevel"/>
+    <w:tmpl w:val="5F966780"/>
+    <w:lvl w:ilvl="0">
+      <w:start w:val="1"/>
+      <w:numFmt w:val="bullet"/>
+      <w:lvlText w:val=""/>
+      <w:lvlJc w:val="left"/>
+      <w:pPr>
+        <w:tabs>
+          <w:tab w:val="num" w:pos="720"/>
+        </w:tabs>
+        <w:ind w:left="720" w:hanging="360"/>
+      </w:pPr>
+      <w:rPr>
+        <w:rFonts w:ascii="Symbol" w:hAnsi="Symbol" w:hint="default"/>
+        <w:sz w:val="20"/>
+      </w:rPr>
+    </w:lvl>
+    <w:lvl w:ilvl="1" w:tentative="1">
+      <w:start w:val="1"/>
+      <w:numFmt w:val="bullet"/>
+      <w:lvlText w:val="o"/>
+      <w:lvlJc w:val="left"/>
+      <w:pPr>
+        <w:tabs>
+          <w:tab w:val="num" w:pos="1440"/>
+        </w:tabs>
+        <w:ind w:left="1440" w:hanging="360"/>
+      </w:pPr>
+      <w:rPr>
+        <w:rFonts w:ascii="Courier New" w:hAnsi="Courier New" w:hint="default"/>
+        <w:sz w:val="20"/>
+      </w:rPr>
+    </w:lvl>
+    <w:lvl w:ilvl="2" w:tentative="1">
+      <w:start w:val="1"/>
+      <w:numFmt w:val="bullet"/>
+      <w:lvlText w:val=""/>
+      <w:lvlJc w:val="left"/>
+      <w:pPr>
+        <w:tabs>
+          <w:tab w:val="num" w:pos="2160"/>
+        </w:tabs>
+        <w:ind w:left="2160" w:hanging="360"/>
+      </w:pPr>
+      <w:rPr>
+        <w:rFonts w:ascii="Wingdings" w:hAnsi="Wingdings" w:hint="default"/>
+        <w:sz w:val="20"/>
+      </w:rPr>
+    </w:lvl>
+    <w:lvl w:ilvl="3" w:tentative="1">
+      <w:start w:val="1"/>
+      <w:numFmt w:val="bullet"/>
+      <w:lvlText w:val=""/>
+      <w:lvlJc w:val="left"/>
+      <w:pPr>
+        <w:tabs>
+          <w:tab w:val="num" w:pos="2880"/>
+        </w:tabs>
+        <w:ind w:left="2880" w:hanging="360"/>
+      </w:pPr>
+      <w:rPr>
+        <w:rFonts w:ascii="Wingdings" w:hAnsi="Wingdings" w:hint="default"/>
+        <w:sz w:val="20"/>
+      </w:rPr>
+    </w:lvl>
+    <w:lvl w:ilvl="4" w:tentative="1">
+      <w:start w:val="1"/>
+      <w:numFmt w:val="bullet"/>
+      <w:lvlText w:val=""/>
+      <w:lvlJc w:val="left"/>
+      <w:pPr>
+        <w:tabs>
+          <w:tab w:val="num" w:pos="3600"/>
+        </w:tabs>
+        <w:ind w:left="3600" w:hanging="360"/>
+      </w:pPr>
+      <w:rPr>
+        <w:rFonts w:ascii="Wingdings" w:hAnsi="Wingdings" w:hint="default"/>
+        <w:sz w:val="20"/>
+      </w:rPr>
+    </w:lvl>
+    <w:lvl w:ilvl="5" w:tentative="1">
+      <w:start w:val="1"/>
+      <w:numFmt w:val="bullet"/>
+      <w:lvlText w:val=""/>
+      <w:lvlJc w:val="left"/>
+      <w:pPr>
+        <w:tabs>
+          <w:tab w:val="num" w:pos="4320"/>
+        </w:tabs>
+        <w:ind w:left="4320" w:hanging="360"/>
+      </w:pPr>
+      <w:rPr>
+        <w:rFonts w:ascii="Wingdings" w:hAnsi="Wingdings" w:hint="default"/>
+        <w:sz w:val="20"/>
+      </w:rPr>
+    </w:lvl>
+    <w:lvl w:ilvl="6" w:tentative="1">
+      <w:start w:val="1"/>
+      <w:numFmt w:val="bullet"/>
+      <w:lvlText w:val=""/>
+      <w:lvlJc w:val="left"/>
+      <w:pPr>
+        <w:tabs>
+          <w:tab w:val="num" w:pos="5040"/>
+        </w:tabs>
+        <w:ind w:left="5040" w:hanging="360"/>
+      </w:pPr>
+      <w:rPr>
+        <w:rFonts w:ascii="Wingdings" w:hAnsi="Wingdings" w:hint="default"/>
+        <w:sz w:val="20"/>
+      </w:rPr>
+    </w:lvl>
+    <w:lvl w:ilvl="7" w:tentative="1">
+      <w:start w:val="1"/>
+      <w:numFmt w:val="bullet"/>
+      <w:lvlText w:val=""/>
+      <w:lvlJc w:val="left"/>
+      <w:pPr>
+        <w:tabs>
+          <w:tab w:val="num" w:pos="5760"/>
+        </w:tabs>
+        <w:ind w:left="5760" w:hanging="360"/>
+      </w:pPr>
+      <w:rPr>
+        <w:rFonts w:ascii="Wingdings" w:hAnsi="Wingdings" w:hint="default"/>
+        <w:sz w:val="20"/>
+      </w:rPr>
+    </w:lvl>
+    <w:lvl w:ilvl="8" w:tentative="1">
+      <w:start w:val="1"/>
+      <w:numFmt w:val="bullet"/>
+      <w:lvlText w:val=""/>
+      <w:lvlJc w:val="left"/>
+      <w:pPr>
+        <w:tabs>
+          <w:tab w:val="num" w:pos="6480"/>
+        </w:tabs>
+        <w:ind w:left="6480" w:hanging="360"/>
+      </w:pPr>
+      <w:rPr>
+        <w:rFonts w:ascii="Wingdings" w:hAnsi="Wingdings" w:hint="default"/>
+        <w:sz w:val="20"/>
+      </w:rPr>
+    </w:lvl>
+  </w:abstractNum>
+  <w:abstractNum w:abstractNumId="7" w15:restartNumberingAfterBreak="0">
     <w:nsid w:val="085A1177"/>
     <w:multiLevelType w:val="multilevel"/>
     <w:tmpl w:val="79D42F66"/>
@@ -8522,7 +9907,156 @@
       </w:rPr>
     </w:lvl>
   </w:abstractNum>
-  <w:abstractNum w:abstractNumId="6" w15:restartNumberingAfterBreak="0">
+  <w:abstractNum w:abstractNumId="8" w15:restartNumberingAfterBreak="0">
+    <w:nsid w:val="08AA7FDE"/>
+    <w:multiLevelType w:val="multilevel"/>
+    <w:tmpl w:val="70C6C170"/>
+    <w:lvl w:ilvl="0">
+      <w:start w:val="1"/>
+      <w:numFmt w:val="bullet"/>
+      <w:lvlText w:val=""/>
+      <w:lvlJc w:val="left"/>
+      <w:pPr>
+        <w:tabs>
+          <w:tab w:val="num" w:pos="720"/>
+        </w:tabs>
+        <w:ind w:left="720" w:hanging="360"/>
+      </w:pPr>
+      <w:rPr>
+        <w:rFonts w:ascii="Symbol" w:hAnsi="Symbol" w:hint="default"/>
+        <w:sz w:val="20"/>
+      </w:rPr>
+    </w:lvl>
+    <w:lvl w:ilvl="1" w:tentative="1">
+      <w:start w:val="1"/>
+      <w:numFmt w:val="bullet"/>
+      <w:lvlText w:val="o"/>
+      <w:lvlJc w:val="left"/>
+      <w:pPr>
+        <w:tabs>
+          <w:tab w:val="num" w:pos="1440"/>
+        </w:tabs>
+        <w:ind w:left="1440" w:hanging="360"/>
+      </w:pPr>
+      <w:rPr>
+        <w:rFonts w:ascii="Courier New" w:hAnsi="Courier New" w:hint="default"/>
+        <w:sz w:val="20"/>
+      </w:rPr>
+    </w:lvl>
+    <w:lvl w:ilvl="2" w:tentative="1">
+      <w:start w:val="1"/>
+      <w:numFmt w:val="bullet"/>
+      <w:lvlText w:val=""/>
+      <w:lvlJc w:val="left"/>
+      <w:pPr>
+        <w:tabs>
+          <w:tab w:val="num" w:pos="2160"/>
+        </w:tabs>
+        <w:ind w:left="2160" w:hanging="360"/>
+      </w:pPr>
+      <w:rPr>
+        <w:rFonts w:ascii="Wingdings" w:hAnsi="Wingdings" w:hint="default"/>
+        <w:sz w:val="20"/>
+      </w:rPr>
+    </w:lvl>
+    <w:lvl w:ilvl="3" w:tentative="1">
+      <w:start w:val="1"/>
+      <w:numFmt w:val="bullet"/>
+      <w:lvlText w:val=""/>
+      <w:lvlJc w:val="left"/>
+      <w:pPr>
+        <w:tabs>
+          <w:tab w:val="num" w:pos="2880"/>
+        </w:tabs>
+        <w:ind w:left="2880" w:hanging="360"/>
+      </w:pPr>
+      <w:rPr>
+        <w:rFonts w:ascii="Wingdings" w:hAnsi="Wingdings" w:hint="default"/>
+        <w:sz w:val="20"/>
+      </w:rPr>
+    </w:lvl>
+    <w:lvl w:ilvl="4" w:tentative="1">
+      <w:start w:val="1"/>
+      <w:numFmt w:val="bullet"/>
+      <w:lvlText w:val=""/>
+      <w:lvlJc w:val="left"/>
+      <w:pPr>
+        <w:tabs>
+          <w:tab w:val="num" w:pos="3600"/>
+        </w:tabs>
+        <w:ind w:left="3600" w:hanging="360"/>
+      </w:pPr>
+      <w:rPr>
+        <w:rFonts w:ascii="Wingdings" w:hAnsi="Wingdings" w:hint="default"/>
+        <w:sz w:val="20"/>
+      </w:rPr>
+    </w:lvl>
+    <w:lvl w:ilvl="5" w:tentative="1">
+      <w:start w:val="1"/>
+      <w:numFmt w:val="bullet"/>
+      <w:lvlText w:val=""/>
+      <w:lvlJc w:val="left"/>
+      <w:pPr>
+        <w:tabs>
+          <w:tab w:val="num" w:pos="4320"/>
+        </w:tabs>
+        <w:ind w:left="4320" w:hanging="360"/>
+      </w:pPr>
+      <w:rPr>
+        <w:rFonts w:ascii="Wingdings" w:hAnsi="Wingdings" w:hint="default"/>
+        <w:sz w:val="20"/>
+      </w:rPr>
+    </w:lvl>
+    <w:lvl w:ilvl="6" w:tentative="1">
+      <w:start w:val="1"/>
+      <w:numFmt w:val="bullet"/>
+      <w:lvlText w:val=""/>
+      <w:lvlJc w:val="left"/>
+      <w:pPr>
+        <w:tabs>
+          <w:tab w:val="num" w:pos="5040"/>
+        </w:tabs>
+        <w:ind w:left="5040" w:hanging="360"/>
+      </w:pPr>
+      <w:rPr>
+        <w:rFonts w:ascii="Wingdings" w:hAnsi="Wingdings" w:hint="default"/>
+        <w:sz w:val="20"/>
+      </w:rPr>
+    </w:lvl>
+    <w:lvl w:ilvl="7" w:tentative="1">
+      <w:start w:val="1"/>
+      <w:numFmt w:val="bullet"/>
+      <w:lvlText w:val=""/>
+      <w:lvlJc w:val="left"/>
+      <w:pPr>
+        <w:tabs>
+          <w:tab w:val="num" w:pos="5760"/>
+        </w:tabs>
+        <w:ind w:left="5760" w:hanging="360"/>
+      </w:pPr>
+      <w:rPr>
+        <w:rFonts w:ascii="Wingdings" w:hAnsi="Wingdings" w:hint="default"/>
+        <w:sz w:val="20"/>
+      </w:rPr>
+    </w:lvl>
+    <w:lvl w:ilvl="8" w:tentative="1">
+      <w:start w:val="1"/>
+      <w:numFmt w:val="bullet"/>
+      <w:lvlText w:val=""/>
+      <w:lvlJc w:val="left"/>
+      <w:pPr>
+        <w:tabs>
+          <w:tab w:val="num" w:pos="6480"/>
+        </w:tabs>
+        <w:ind w:left="6480" w:hanging="360"/>
+      </w:pPr>
+      <w:rPr>
+        <w:rFonts w:ascii="Wingdings" w:hAnsi="Wingdings" w:hint="default"/>
+        <w:sz w:val="20"/>
+      </w:rPr>
+    </w:lvl>
+  </w:abstractNum>
+  <w:abstractNum w:abstractNumId="9" w15:restartNumberingAfterBreak="0">
     <w:nsid w:val="0932043B"/>
     <w:multiLevelType w:val="multilevel"/>
     <w:tmpl w:val="F01AD67A"/>
@@ -8671,7 +10205,7 @@
       </w:rPr>
     </w:lvl>
   </w:abstractNum>
-  <w:abstractNum w:abstractNumId="7" w15:restartNumberingAfterBreak="0">
+  <w:abstractNum w:abstractNumId="10" w15:restartNumberingAfterBreak="0">
     <w:nsid w:val="094970A1"/>
     <w:multiLevelType w:val="hybridMultilevel"/>
     <w:tmpl w:val="8B7A3E26"/>
@@ -8784,7 +10318,7 @@
       </w:rPr>
     </w:lvl>
   </w:abstractNum>
-  <w:abstractNum w:abstractNumId="8" w15:restartNumberingAfterBreak="0">
+  <w:abstractNum w:abstractNumId="11" w15:restartNumberingAfterBreak="0">
     <w:nsid w:val="09937A78"/>
     <w:multiLevelType w:val="multilevel"/>
     <w:tmpl w:val="574437CA"/>
@@ -8933,7 +10467,7 @@
       </w:rPr>
     </w:lvl>
   </w:abstractNum>
-  <w:abstractNum w:abstractNumId="9" w15:restartNumberingAfterBreak="0">
+  <w:abstractNum w:abstractNumId="12" w15:restartNumberingAfterBreak="0">
     <w:nsid w:val="09C033DB"/>
     <w:multiLevelType w:val="multilevel"/>
     <w:tmpl w:val="4E98A26C"/>
@@ -9082,7 +10616,7 @@
       </w:rPr>
     </w:lvl>
   </w:abstractNum>
-  <w:abstractNum w:abstractNumId="10" w15:restartNumberingAfterBreak="0">
+  <w:abstractNum w:abstractNumId="13" w15:restartNumberingAfterBreak="0">
     <w:nsid w:val="0ED8340A"/>
     <w:multiLevelType w:val="multilevel"/>
     <w:tmpl w:val="2EDC0430"/>
@@ -9231,7 +10765,7 @@
       </w:rPr>
     </w:lvl>
   </w:abstractNum>
-  <w:abstractNum w:abstractNumId="11" w15:restartNumberingAfterBreak="0">
+  <w:abstractNum w:abstractNumId="14" w15:restartNumberingAfterBreak="0">
     <w:nsid w:val="0F5F6081"/>
     <w:multiLevelType w:val="multilevel"/>
     <w:tmpl w:val="ED0A1866"/>
@@ -9380,7 +10914,7 @@
       </w:rPr>
     </w:lvl>
   </w:abstractNum>
-  <w:abstractNum w:abstractNumId="12" w15:restartNumberingAfterBreak="0">
+  <w:abstractNum w:abstractNumId="15" w15:restartNumberingAfterBreak="0">
     <w:nsid w:val="0F956F02"/>
     <w:multiLevelType w:val="multilevel"/>
     <w:tmpl w:val="B8D4374C"/>
@@ -9529,7 +11063,7 @@
       </w:rPr>
     </w:lvl>
   </w:abstractNum>
-  <w:abstractNum w:abstractNumId="13" w15:restartNumberingAfterBreak="0">
+  <w:abstractNum w:abstractNumId="16" w15:restartNumberingAfterBreak="0">
     <w:nsid w:val="0FA25CFE"/>
     <w:multiLevelType w:val="multilevel"/>
     <w:tmpl w:val="977AAD4C"/>
@@ -9678,7 +11212,7 @@
       </w:rPr>
     </w:lvl>
   </w:abstractNum>
-  <w:abstractNum w:abstractNumId="14" w15:restartNumberingAfterBreak="0">
+  <w:abstractNum w:abstractNumId="17" w15:restartNumberingAfterBreak="0">
     <w:nsid w:val="108747A3"/>
     <w:multiLevelType w:val="multilevel"/>
     <w:tmpl w:val="FB7C735A"/>
@@ -9827,7 +11361,156 @@
       </w:rPr>
     </w:lvl>
   </w:abstractNum>
-  <w:abstractNum w:abstractNumId="15" w15:restartNumberingAfterBreak="0">
+  <w:abstractNum w:abstractNumId="18" w15:restartNumberingAfterBreak="0">
+    <w:nsid w:val="148E45E7"/>
+    <w:multiLevelType w:val="multilevel"/>
+    <w:tmpl w:val="CB46C8F2"/>
+    <w:lvl w:ilvl="0">
+      <w:start w:val="1"/>
+      <w:numFmt w:val="bullet"/>
+      <w:lvlText w:val=""/>
+      <w:lvlJc w:val="left"/>
+      <w:pPr>
+        <w:tabs>
+          <w:tab w:val="num" w:pos="720"/>
+        </w:tabs>
+        <w:ind w:left="720" w:hanging="360"/>
+      </w:pPr>
+      <w:rPr>
+        <w:rFonts w:ascii="Symbol" w:hAnsi="Symbol" w:hint="default"/>
+        <w:sz w:val="20"/>
+      </w:rPr>
+    </w:lvl>
+    <w:lvl w:ilvl="1" w:tentative="1">
+      <w:start w:val="1"/>
+      <w:numFmt w:val="bullet"/>
+      <w:lvlText w:val="o"/>
+      <w:lvlJc w:val="left"/>
+      <w:pPr>
+        <w:tabs>
+          <w:tab w:val="num" w:pos="1440"/>
+        </w:tabs>
+        <w:ind w:left="1440" w:hanging="360"/>
+      </w:pPr>
+      <w:rPr>
+        <w:rFonts w:ascii="Courier New" w:hAnsi="Courier New" w:hint="default"/>
+        <w:sz w:val="20"/>
+      </w:rPr>
+    </w:lvl>
+    <w:lvl w:ilvl="2" w:tentative="1">
+      <w:start w:val="1"/>
+      <w:numFmt w:val="bullet"/>
+      <w:lvlText w:val=""/>
+      <w:lvlJc w:val="left"/>
+      <w:pPr>
+        <w:tabs>
+          <w:tab w:val="num" w:pos="2160"/>
+        </w:tabs>
+        <w:ind w:left="2160" w:hanging="360"/>
+      </w:pPr>
+      <w:rPr>
+        <w:rFonts w:ascii="Wingdings" w:hAnsi="Wingdings" w:hint="default"/>
+        <w:sz w:val="20"/>
+      </w:rPr>
+    </w:lvl>
+    <w:lvl w:ilvl="3" w:tentative="1">
+      <w:start w:val="1"/>
+      <w:numFmt w:val="bullet"/>
+      <w:lvlText w:val=""/>
+      <w:lvlJc w:val="left"/>
+      <w:pPr>
+        <w:tabs>
+          <w:tab w:val="num" w:pos="2880"/>
+        </w:tabs>
+        <w:ind w:left="2880" w:hanging="360"/>
+      </w:pPr>
+      <w:rPr>
+        <w:rFonts w:ascii="Wingdings" w:hAnsi="Wingdings" w:hint="default"/>
+        <w:sz w:val="20"/>
+      </w:rPr>
+    </w:lvl>
+    <w:lvl w:ilvl="4" w:tentative="1">
+      <w:start w:val="1"/>
+      <w:numFmt w:val="bullet"/>
+      <w:lvlText w:val=""/>
+      <w:lvlJc w:val="left"/>
+      <w:pPr>
+        <w:tabs>
+          <w:tab w:val="num" w:pos="3600"/>
+        </w:tabs>
+        <w:ind w:left="3600" w:hanging="360"/>
+      </w:pPr>
+      <w:rPr>
+        <w:rFonts w:ascii="Wingdings" w:hAnsi="Wingdings" w:hint="default"/>
+        <w:sz w:val="20"/>
+      </w:rPr>
+    </w:lvl>
+    <w:lvl w:ilvl="5" w:tentative="1">
+      <w:start w:val="1"/>
+      <w:numFmt w:val="bullet"/>
+      <w:lvlText w:val=""/>
+      <w:lvlJc w:val="left"/>
+      <w:pPr>
+        <w:tabs>
+          <w:tab w:val="num" w:pos="4320"/>
+        </w:tabs>
+        <w:ind w:left="4320" w:hanging="360"/>
+      </w:pPr>
+      <w:rPr>
+        <w:rFonts w:ascii="Wingdings" w:hAnsi="Wingdings" w:hint="default"/>
+        <w:sz w:val="20"/>
+      </w:rPr>
+    </w:lvl>
+    <w:lvl w:ilvl="6" w:tentative="1">
+      <w:start w:val="1"/>
+      <w:numFmt w:val="bullet"/>
+      <w:lvlText w:val=""/>
+      <w:lvlJc w:val="left"/>
+      <w:pPr>
+        <w:tabs>
+          <w:tab w:val="num" w:pos="5040"/>
+        </w:tabs>
+        <w:ind w:left="5040" w:hanging="360"/>
+      </w:pPr>
+      <w:rPr>
+        <w:rFonts w:ascii="Wingdings" w:hAnsi="Wingdings" w:hint="default"/>
+        <w:sz w:val="20"/>
+      </w:rPr>
+    </w:lvl>
+    <w:lvl w:ilvl="7" w:tentative="1">
+      <w:start w:val="1"/>
+      <w:numFmt w:val="bullet"/>
+      <w:lvlText w:val=""/>
+      <w:lvlJc w:val="left"/>
+      <w:pPr>
+        <w:tabs>
+          <w:tab w:val="num" w:pos="5760"/>
+        </w:tabs>
+        <w:ind w:left="5760" w:hanging="360"/>
+      </w:pPr>
+      <w:rPr>
+        <w:rFonts w:ascii="Wingdings" w:hAnsi="Wingdings" w:hint="default"/>
+        <w:sz w:val="20"/>
+      </w:rPr>
+    </w:lvl>
+    <w:lvl w:ilvl="8" w:tentative="1">
+      <w:start w:val="1"/>
+      <w:numFmt w:val="bullet"/>
+      <w:lvlText w:val=""/>
+      <w:lvlJc w:val="left"/>
+      <w:pPr>
+        <w:tabs>
+          <w:tab w:val="num" w:pos="6480"/>
+        </w:tabs>
+        <w:ind w:left="6480" w:hanging="360"/>
+      </w:pPr>
+      <w:rPr>
+        <w:rFonts w:ascii="Wingdings" w:hAnsi="Wingdings" w:hint="default"/>
+        <w:sz w:val="20"/>
+      </w:rPr>
+    </w:lvl>
+  </w:abstractNum>
+  <w:abstractNum w:abstractNumId="19" w15:restartNumberingAfterBreak="0">
     <w:nsid w:val="15FC258F"/>
     <w:multiLevelType w:val="multilevel"/>
     <w:tmpl w:val="2EBC274A"/>
@@ -9976,7 +11659,7 @@
       </w:rPr>
     </w:lvl>
   </w:abstractNum>
-  <w:abstractNum w:abstractNumId="16" w15:restartNumberingAfterBreak="0">
+  <w:abstractNum w:abstractNumId="20" w15:restartNumberingAfterBreak="0">
     <w:nsid w:val="16224DEC"/>
     <w:multiLevelType w:val="multilevel"/>
     <w:tmpl w:val="494EB4E2"/>
@@ -10125,7 +11808,7 @@
       </w:rPr>
     </w:lvl>
   </w:abstractNum>
-  <w:abstractNum w:abstractNumId="17" w15:restartNumberingAfterBreak="0">
+  <w:abstractNum w:abstractNumId="21" w15:restartNumberingAfterBreak="0">
     <w:nsid w:val="177E01C4"/>
     <w:multiLevelType w:val="multilevel"/>
     <w:tmpl w:val="F9D03904"/>
@@ -10274,7 +11957,7 @@
       </w:rPr>
     </w:lvl>
   </w:abstractNum>
-  <w:abstractNum w:abstractNumId="18" w15:restartNumberingAfterBreak="0">
+  <w:abstractNum w:abstractNumId="22" w15:restartNumberingAfterBreak="0">
     <w:nsid w:val="197C62B3"/>
     <w:multiLevelType w:val="multilevel"/>
     <w:tmpl w:val="67848A0C"/>
@@ -10423,7 +12106,7 @@
       </w:rPr>
     </w:lvl>
   </w:abstractNum>
-  <w:abstractNum w:abstractNumId="19" w15:restartNumberingAfterBreak="0">
+  <w:abstractNum w:abstractNumId="23" w15:restartNumberingAfterBreak="0">
     <w:nsid w:val="1C44145B"/>
     <w:multiLevelType w:val="multilevel"/>
     <w:tmpl w:val="2FFA1770"/>
@@ -10572,7 +12255,156 @@
       </w:rPr>
     </w:lvl>
   </w:abstractNum>
-  <w:abstractNum w:abstractNumId="20" w15:restartNumberingAfterBreak="0">
+  <w:abstractNum w:abstractNumId="24" w15:restartNumberingAfterBreak="0">
+    <w:nsid w:val="1DFA3911"/>
+    <w:multiLevelType w:val="multilevel"/>
+    <w:tmpl w:val="019E4246"/>
+    <w:lvl w:ilvl="0">
+      <w:start w:val="1"/>
+      <w:numFmt w:val="bullet"/>
+      <w:lvlText w:val=""/>
+      <w:lvlJc w:val="left"/>
+      <w:pPr>
+        <w:tabs>
+          <w:tab w:val="num" w:pos="720"/>
+        </w:tabs>
+        <w:ind w:left="720" w:hanging="360"/>
+      </w:pPr>
+      <w:rPr>
+        <w:rFonts w:ascii="Symbol" w:hAnsi="Symbol" w:hint="default"/>
+        <w:sz w:val="20"/>
+      </w:rPr>
+    </w:lvl>
+    <w:lvl w:ilvl="1" w:tentative="1">
+      <w:start w:val="1"/>
+      <w:numFmt w:val="bullet"/>
+      <w:lvlText w:val="o"/>
+      <w:lvlJc w:val="left"/>
+      <w:pPr>
+        <w:tabs>
+          <w:tab w:val="num" w:pos="1440"/>
+        </w:tabs>
+        <w:ind w:left="1440" w:hanging="360"/>
+      </w:pPr>
+      <w:rPr>
+        <w:rFonts w:ascii="Courier New" w:hAnsi="Courier New" w:hint="default"/>
+        <w:sz w:val="20"/>
+      </w:rPr>
+    </w:lvl>
+    <w:lvl w:ilvl="2" w:tentative="1">
+      <w:start w:val="1"/>
+      <w:numFmt w:val="bullet"/>
+      <w:lvlText w:val=""/>
+      <w:lvlJc w:val="left"/>
+      <w:pPr>
+        <w:tabs>
+          <w:tab w:val="num" w:pos="2160"/>
+        </w:tabs>
+        <w:ind w:left="2160" w:hanging="360"/>
+      </w:pPr>
+      <w:rPr>
+        <w:rFonts w:ascii="Wingdings" w:hAnsi="Wingdings" w:hint="default"/>
+        <w:sz w:val="20"/>
+      </w:rPr>
+    </w:lvl>
+    <w:lvl w:ilvl="3" w:tentative="1">
+      <w:start w:val="1"/>
+      <w:numFmt w:val="bullet"/>
+      <w:lvlText w:val=""/>
+      <w:lvlJc w:val="left"/>
+      <w:pPr>
+        <w:tabs>
+          <w:tab w:val="num" w:pos="2880"/>
+        </w:tabs>
+        <w:ind w:left="2880" w:hanging="360"/>
+      </w:pPr>
+      <w:rPr>
+        <w:rFonts w:ascii="Wingdings" w:hAnsi="Wingdings" w:hint="default"/>
+        <w:sz w:val="20"/>
+      </w:rPr>
+    </w:lvl>
+    <w:lvl w:ilvl="4" w:tentative="1">
+      <w:start w:val="1"/>
+      <w:numFmt w:val="bullet"/>
+      <w:lvlText w:val=""/>
+      <w:lvlJc w:val="left"/>
+      <w:pPr>
+        <w:tabs>
+          <w:tab w:val="num" w:pos="3600"/>
+        </w:tabs>
+        <w:ind w:left="3600" w:hanging="360"/>
+      </w:pPr>
+      <w:rPr>
+        <w:rFonts w:ascii="Wingdings" w:hAnsi="Wingdings" w:hint="default"/>
+        <w:sz w:val="20"/>
+      </w:rPr>
+    </w:lvl>
+    <w:lvl w:ilvl="5" w:tentative="1">
+      <w:start w:val="1"/>
+      <w:numFmt w:val="bullet"/>
+      <w:lvlText w:val=""/>
+      <w:lvlJc w:val="left"/>
+      <w:pPr>
+        <w:tabs>
+          <w:tab w:val="num" w:pos="4320"/>
+        </w:tabs>
+        <w:ind w:left="4320" w:hanging="360"/>
+      </w:pPr>
+      <w:rPr>
+        <w:rFonts w:ascii="Wingdings" w:hAnsi="Wingdings" w:hint="default"/>
+        <w:sz w:val="20"/>
+      </w:rPr>
+    </w:lvl>
+    <w:lvl w:ilvl="6" w:tentative="1">
+      <w:start w:val="1"/>
+      <w:numFmt w:val="bullet"/>
+      <w:lvlText w:val=""/>
+      <w:lvlJc w:val="left"/>
+      <w:pPr>
+        <w:tabs>
+          <w:tab w:val="num" w:pos="5040"/>
+        </w:tabs>
+        <w:ind w:left="5040" w:hanging="360"/>
+      </w:pPr>
+      <w:rPr>
+        <w:rFonts w:ascii="Wingdings" w:hAnsi="Wingdings" w:hint="default"/>
+        <w:sz w:val="20"/>
+      </w:rPr>
+    </w:lvl>
+    <w:lvl w:ilvl="7" w:tentative="1">
+      <w:start w:val="1"/>
+      <w:numFmt w:val="bullet"/>
+      <w:lvlText w:val=""/>
+      <w:lvlJc w:val="left"/>
+      <w:pPr>
+        <w:tabs>
+          <w:tab w:val="num" w:pos="5760"/>
+        </w:tabs>
+        <w:ind w:left="5760" w:hanging="360"/>
+      </w:pPr>
+      <w:rPr>
+        <w:rFonts w:ascii="Wingdings" w:hAnsi="Wingdings" w:hint="default"/>
+        <w:sz w:val="20"/>
+      </w:rPr>
+    </w:lvl>
+    <w:lvl w:ilvl="8" w:tentative="1">
+      <w:start w:val="1"/>
+      <w:numFmt w:val="bullet"/>
+      <w:lvlText w:val=""/>
+      <w:lvlJc w:val="left"/>
+      <w:pPr>
+        <w:tabs>
+          <w:tab w:val="num" w:pos="6480"/>
+        </w:tabs>
+        <w:ind w:left="6480" w:hanging="360"/>
+      </w:pPr>
+      <w:rPr>
+        <w:rFonts w:ascii="Wingdings" w:hAnsi="Wingdings" w:hint="default"/>
+        <w:sz w:val="20"/>
+      </w:rPr>
+    </w:lvl>
+  </w:abstractNum>
+  <w:abstractNum w:abstractNumId="25" w15:restartNumberingAfterBreak="0">
     <w:nsid w:val="20FF0BA9"/>
     <w:multiLevelType w:val="multilevel"/>
     <w:tmpl w:val="277652E6"/>
@@ -10721,7 +12553,7 @@
       </w:rPr>
     </w:lvl>
   </w:abstractNum>
-  <w:abstractNum w:abstractNumId="21" w15:restartNumberingAfterBreak="0">
+  <w:abstractNum w:abstractNumId="26" w15:restartNumberingAfterBreak="0">
     <w:nsid w:val="220314BC"/>
     <w:multiLevelType w:val="multilevel"/>
     <w:tmpl w:val="5E66CE5E"/>
@@ -10866,7 +12698,7 @@
       </w:rPr>
     </w:lvl>
   </w:abstractNum>
-  <w:abstractNum w:abstractNumId="22" w15:restartNumberingAfterBreak="0">
+  <w:abstractNum w:abstractNumId="27" w15:restartNumberingAfterBreak="0">
     <w:nsid w:val="22A30264"/>
     <w:multiLevelType w:val="multilevel"/>
     <w:tmpl w:val="C3BA3288"/>
@@ -11015,7 +12847,7 @@
       </w:rPr>
     </w:lvl>
   </w:abstractNum>
-  <w:abstractNum w:abstractNumId="23" w15:restartNumberingAfterBreak="0">
+  <w:abstractNum w:abstractNumId="28" w15:restartNumberingAfterBreak="0">
     <w:nsid w:val="23CD1CF5"/>
     <w:multiLevelType w:val="multilevel"/>
     <w:tmpl w:val="11DC703E"/>
@@ -11164,7 +12996,7 @@
       </w:rPr>
     </w:lvl>
   </w:abstractNum>
-  <w:abstractNum w:abstractNumId="24" w15:restartNumberingAfterBreak="0">
+  <w:abstractNum w:abstractNumId="29" w15:restartNumberingAfterBreak="0">
     <w:nsid w:val="23FD56E5"/>
     <w:multiLevelType w:val="multilevel"/>
     <w:tmpl w:val="CA443A00"/>
@@ -11313,7 +13145,7 @@
       </w:rPr>
     </w:lvl>
   </w:abstractNum>
-  <w:abstractNum w:abstractNumId="25" w15:restartNumberingAfterBreak="0">
+  <w:abstractNum w:abstractNumId="30" w15:restartNumberingAfterBreak="0">
     <w:nsid w:val="2413258F"/>
     <w:multiLevelType w:val="multilevel"/>
     <w:tmpl w:val="1534B8CE"/>
@@ -11462,7 +13294,7 @@
       </w:rPr>
     </w:lvl>
   </w:abstractNum>
-  <w:abstractNum w:abstractNumId="26" w15:restartNumberingAfterBreak="0">
+  <w:abstractNum w:abstractNumId="31" w15:restartNumberingAfterBreak="0">
     <w:nsid w:val="25556826"/>
     <w:multiLevelType w:val="multilevel"/>
     <w:tmpl w:val="743C80B2"/>
@@ -11611,7 +13443,7 @@
       </w:rPr>
     </w:lvl>
   </w:abstractNum>
-  <w:abstractNum w:abstractNumId="27" w15:restartNumberingAfterBreak="0">
+  <w:abstractNum w:abstractNumId="32" w15:restartNumberingAfterBreak="0">
     <w:nsid w:val="26802FD1"/>
     <w:multiLevelType w:val="multilevel"/>
     <w:tmpl w:val="29642E46"/>
@@ -11760,7 +13592,7 @@
       </w:rPr>
     </w:lvl>
   </w:abstractNum>
-  <w:abstractNum w:abstractNumId="28" w15:restartNumberingAfterBreak="0">
+  <w:abstractNum w:abstractNumId="33" w15:restartNumberingAfterBreak="0">
     <w:nsid w:val="27081C60"/>
     <w:multiLevelType w:val="multilevel"/>
     <w:tmpl w:val="8CC842F6"/>
@@ -11909,7 +13741,7 @@
       </w:rPr>
     </w:lvl>
   </w:abstractNum>
-  <w:abstractNum w:abstractNumId="29" w15:restartNumberingAfterBreak="0">
+  <w:abstractNum w:abstractNumId="34" w15:restartNumberingAfterBreak="0">
     <w:nsid w:val="281E3290"/>
     <w:multiLevelType w:val="multilevel"/>
     <w:tmpl w:val="08E0E0B4"/>
@@ -12058,7 +13890,7 @@
       </w:rPr>
     </w:lvl>
   </w:abstractNum>
-  <w:abstractNum w:abstractNumId="30" w15:restartNumberingAfterBreak="0">
+  <w:abstractNum w:abstractNumId="35" w15:restartNumberingAfterBreak="0">
     <w:nsid w:val="28DF347E"/>
     <w:multiLevelType w:val="multilevel"/>
     <w:tmpl w:val="EAE056E6"/>
@@ -12207,7 +14039,7 @@
       </w:rPr>
     </w:lvl>
   </w:abstractNum>
-  <w:abstractNum w:abstractNumId="31" w15:restartNumberingAfterBreak="0">
+  <w:abstractNum w:abstractNumId="36" w15:restartNumberingAfterBreak="0">
     <w:nsid w:val="297E7CAA"/>
     <w:multiLevelType w:val="multilevel"/>
     <w:tmpl w:val="C6DC7FE0"/>
@@ -12356,7 +14188,7 @@
       </w:rPr>
     </w:lvl>
   </w:abstractNum>
-  <w:abstractNum w:abstractNumId="32" w15:restartNumberingAfterBreak="0">
+  <w:abstractNum w:abstractNumId="37" w15:restartNumberingAfterBreak="0">
     <w:nsid w:val="29E041E0"/>
     <w:multiLevelType w:val="hybridMultilevel"/>
     <w:tmpl w:val="CF825F54"/>
@@ -12449,7 +14281,7 @@
       </w:pPr>
     </w:lvl>
   </w:abstractNum>
-  <w:abstractNum w:abstractNumId="33" w15:restartNumberingAfterBreak="0">
+  <w:abstractNum w:abstractNumId="38" w15:restartNumberingAfterBreak="0">
     <w:nsid w:val="2A066B2A"/>
     <w:multiLevelType w:val="multilevel"/>
     <w:tmpl w:val="F0F44070"/>
@@ -12598,7 +14430,7 @@
       </w:rPr>
     </w:lvl>
   </w:abstractNum>
-  <w:abstractNum w:abstractNumId="34" w15:restartNumberingAfterBreak="0">
+  <w:abstractNum w:abstractNumId="39" w15:restartNumberingAfterBreak="0">
     <w:nsid w:val="2A680B5C"/>
     <w:multiLevelType w:val="multilevel"/>
     <w:tmpl w:val="0BFACB66"/>
@@ -12747,7 +14579,7 @@
       </w:rPr>
     </w:lvl>
   </w:abstractNum>
-  <w:abstractNum w:abstractNumId="35" w15:restartNumberingAfterBreak="0">
+  <w:abstractNum w:abstractNumId="40" w15:restartNumberingAfterBreak="0">
     <w:nsid w:val="2C514E47"/>
     <w:multiLevelType w:val="multilevel"/>
     <w:tmpl w:val="61906072"/>
@@ -12896,7 +14728,7 @@
       </w:rPr>
     </w:lvl>
   </w:abstractNum>
-  <w:abstractNum w:abstractNumId="36" w15:restartNumberingAfterBreak="0">
+  <w:abstractNum w:abstractNumId="41" w15:restartNumberingAfterBreak="0">
     <w:nsid w:val="2DC4690B"/>
     <w:multiLevelType w:val="multilevel"/>
     <w:tmpl w:val="39CA63C0"/>
@@ -13045,7 +14877,156 @@
       </w:rPr>
     </w:lvl>
   </w:abstractNum>
-  <w:abstractNum w:abstractNumId="37" w15:restartNumberingAfterBreak="0">
+  <w:abstractNum w:abstractNumId="42" w15:restartNumberingAfterBreak="0">
+    <w:nsid w:val="2EE70995"/>
+    <w:multiLevelType w:val="multilevel"/>
+    <w:tmpl w:val="A910404C"/>
+    <w:lvl w:ilvl="0">
+      <w:start w:val="1"/>
+      <w:numFmt w:val="bullet"/>
+      <w:lvlText w:val=""/>
+      <w:lvlJc w:val="left"/>
+      <w:pPr>
+        <w:tabs>
+          <w:tab w:val="num" w:pos="720"/>
+        </w:tabs>
+        <w:ind w:left="720" w:hanging="360"/>
+      </w:pPr>
+      <w:rPr>
+        <w:rFonts w:ascii="Symbol" w:hAnsi="Symbol" w:hint="default"/>
+        <w:sz w:val="20"/>
+      </w:rPr>
+    </w:lvl>
+    <w:lvl w:ilvl="1" w:tentative="1">
+      <w:start w:val="1"/>
+      <w:numFmt w:val="bullet"/>
+      <w:lvlText w:val="o"/>
+      <w:lvlJc w:val="left"/>
+      <w:pPr>
+        <w:tabs>
+          <w:tab w:val="num" w:pos="1440"/>
+        </w:tabs>
+        <w:ind w:left="1440" w:hanging="360"/>
+      </w:pPr>
+      <w:rPr>
+        <w:rFonts w:ascii="Courier New" w:hAnsi="Courier New" w:hint="default"/>
+        <w:sz w:val="20"/>
+      </w:rPr>
+    </w:lvl>
+    <w:lvl w:ilvl="2" w:tentative="1">
+      <w:start w:val="1"/>
+      <w:numFmt w:val="bullet"/>
+      <w:lvlText w:val=""/>
+      <w:lvlJc w:val="left"/>
+      <w:pPr>
+        <w:tabs>
+          <w:tab w:val="num" w:pos="2160"/>
+        </w:tabs>
+        <w:ind w:left="2160" w:hanging="360"/>
+      </w:pPr>
+      <w:rPr>
+        <w:rFonts w:ascii="Wingdings" w:hAnsi="Wingdings" w:hint="default"/>
+        <w:sz w:val="20"/>
+      </w:rPr>
+    </w:lvl>
+    <w:lvl w:ilvl="3" w:tentative="1">
+      <w:start w:val="1"/>
+      <w:numFmt w:val="bullet"/>
+      <w:lvlText w:val=""/>
+      <w:lvlJc w:val="left"/>
+      <w:pPr>
+        <w:tabs>
+          <w:tab w:val="num" w:pos="2880"/>
+        </w:tabs>
+        <w:ind w:left="2880" w:hanging="360"/>
+      </w:pPr>
+      <w:rPr>
+        <w:rFonts w:ascii="Wingdings" w:hAnsi="Wingdings" w:hint="default"/>
+        <w:sz w:val="20"/>
+      </w:rPr>
+    </w:lvl>
+    <w:lvl w:ilvl="4" w:tentative="1">
+      <w:start w:val="1"/>
+      <w:numFmt w:val="bullet"/>
+      <w:lvlText w:val=""/>
+      <w:lvlJc w:val="left"/>
+      <w:pPr>
+        <w:tabs>
+          <w:tab w:val="num" w:pos="3600"/>
+        </w:tabs>
+        <w:ind w:left="3600" w:hanging="360"/>
+      </w:pPr>
+      <w:rPr>
+        <w:rFonts w:ascii="Wingdings" w:hAnsi="Wingdings" w:hint="default"/>
+        <w:sz w:val="20"/>
+      </w:rPr>
+    </w:lvl>
+    <w:lvl w:ilvl="5" w:tentative="1">
+      <w:start w:val="1"/>
+      <w:numFmt w:val="bullet"/>
+      <w:lvlText w:val=""/>
+      <w:lvlJc w:val="left"/>
+      <w:pPr>
+        <w:tabs>
+          <w:tab w:val="num" w:pos="4320"/>
+        </w:tabs>
+        <w:ind w:left="4320" w:hanging="360"/>
+      </w:pPr>
+      <w:rPr>
+        <w:rFonts w:ascii="Wingdings" w:hAnsi="Wingdings" w:hint="default"/>
+        <w:sz w:val="20"/>
+      </w:rPr>
+    </w:lvl>
+    <w:lvl w:ilvl="6" w:tentative="1">
+      <w:start w:val="1"/>
+      <w:numFmt w:val="bullet"/>
+      <w:lvlText w:val=""/>
+      <w:lvlJc w:val="left"/>
+      <w:pPr>
+        <w:tabs>
+          <w:tab w:val="num" w:pos="5040"/>
+        </w:tabs>
+        <w:ind w:left="5040" w:hanging="360"/>
+      </w:pPr>
+      <w:rPr>
+        <w:rFonts w:ascii="Wingdings" w:hAnsi="Wingdings" w:hint="default"/>
+        <w:sz w:val="20"/>
+      </w:rPr>
+    </w:lvl>
+    <w:lvl w:ilvl="7" w:tentative="1">
+      <w:start w:val="1"/>
+      <w:numFmt w:val="bullet"/>
+      <w:lvlText w:val=""/>
+      <w:lvlJc w:val="left"/>
+      <w:pPr>
+        <w:tabs>
+          <w:tab w:val="num" w:pos="5760"/>
+        </w:tabs>
+        <w:ind w:left="5760" w:hanging="360"/>
+      </w:pPr>
+      <w:rPr>
+        <w:rFonts w:ascii="Wingdings" w:hAnsi="Wingdings" w:hint="default"/>
+        <w:sz w:val="20"/>
+      </w:rPr>
+    </w:lvl>
+    <w:lvl w:ilvl="8" w:tentative="1">
+      <w:start w:val="1"/>
+      <w:numFmt w:val="bullet"/>
+      <w:lvlText w:val=""/>
+      <w:lvlJc w:val="left"/>
+      <w:pPr>
+        <w:tabs>
+          <w:tab w:val="num" w:pos="6480"/>
+        </w:tabs>
+        <w:ind w:left="6480" w:hanging="360"/>
+      </w:pPr>
+      <w:rPr>
+        <w:rFonts w:ascii="Wingdings" w:hAnsi="Wingdings" w:hint="default"/>
+        <w:sz w:val="20"/>
+      </w:rPr>
+    </w:lvl>
+  </w:abstractNum>
+  <w:abstractNum w:abstractNumId="43" w15:restartNumberingAfterBreak="0">
     <w:nsid w:val="2EEC5A2D"/>
     <w:multiLevelType w:val="multilevel"/>
     <w:tmpl w:val="8F066002"/>
@@ -13194,7 +15175,7 @@
       </w:rPr>
     </w:lvl>
   </w:abstractNum>
-  <w:abstractNum w:abstractNumId="38" w15:restartNumberingAfterBreak="0">
+  <w:abstractNum w:abstractNumId="44" w15:restartNumberingAfterBreak="0">
     <w:nsid w:val="2EF3532F"/>
     <w:multiLevelType w:val="hybridMultilevel"/>
     <w:tmpl w:val="DAA2061C"/>
@@ -13307,7 +15288,7 @@
       </w:rPr>
     </w:lvl>
   </w:abstractNum>
-  <w:abstractNum w:abstractNumId="39" w15:restartNumberingAfterBreak="0">
+  <w:abstractNum w:abstractNumId="45" w15:restartNumberingAfterBreak="0">
     <w:nsid w:val="2F133AA6"/>
     <w:multiLevelType w:val="multilevel"/>
     <w:tmpl w:val="4502C108"/>
@@ -13456,7 +15437,7 @@
       </w:rPr>
     </w:lvl>
   </w:abstractNum>
-  <w:abstractNum w:abstractNumId="40" w15:restartNumberingAfterBreak="0">
+  <w:abstractNum w:abstractNumId="46" w15:restartNumberingAfterBreak="0">
     <w:nsid w:val="2F190F02"/>
     <w:multiLevelType w:val="multilevel"/>
     <w:tmpl w:val="CD724A4E"/>
@@ -13605,7 +15586,7 @@
       </w:rPr>
     </w:lvl>
   </w:abstractNum>
-  <w:abstractNum w:abstractNumId="41" w15:restartNumberingAfterBreak="0">
+  <w:abstractNum w:abstractNumId="47" w15:restartNumberingAfterBreak="0">
     <w:nsid w:val="2FDC57CF"/>
     <w:multiLevelType w:val="multilevel"/>
     <w:tmpl w:val="F5102E18"/>
@@ -13754,7 +15735,7 @@
       </w:rPr>
     </w:lvl>
   </w:abstractNum>
-  <w:abstractNum w:abstractNumId="42" w15:restartNumberingAfterBreak="0">
+  <w:abstractNum w:abstractNumId="48" w15:restartNumberingAfterBreak="0">
     <w:nsid w:val="2FF8680A"/>
     <w:multiLevelType w:val="multilevel"/>
     <w:tmpl w:val="4FCE0536"/>
@@ -13903,7 +15884,7 @@
       </w:rPr>
     </w:lvl>
   </w:abstractNum>
-  <w:abstractNum w:abstractNumId="43" w15:restartNumberingAfterBreak="0">
+  <w:abstractNum w:abstractNumId="49" w15:restartNumberingAfterBreak="0">
     <w:nsid w:val="321F037C"/>
     <w:multiLevelType w:val="multilevel"/>
     <w:tmpl w:val="93C2F672"/>
@@ -14052,7 +16033,7 @@
       </w:rPr>
     </w:lvl>
   </w:abstractNum>
-  <w:abstractNum w:abstractNumId="44" w15:restartNumberingAfterBreak="0">
+  <w:abstractNum w:abstractNumId="50" w15:restartNumberingAfterBreak="0">
     <w:nsid w:val="339A6420"/>
     <w:multiLevelType w:val="multilevel"/>
     <w:tmpl w:val="D6F285C8"/>
@@ -14201,7 +16182,7 @@
       </w:rPr>
     </w:lvl>
   </w:abstractNum>
-  <w:abstractNum w:abstractNumId="45" w15:restartNumberingAfterBreak="0">
+  <w:abstractNum w:abstractNumId="51" w15:restartNumberingAfterBreak="0">
     <w:nsid w:val="34987166"/>
     <w:multiLevelType w:val="multilevel"/>
     <w:tmpl w:val="55FAC144"/>
@@ -14350,7 +16331,7 @@
       </w:rPr>
     </w:lvl>
   </w:abstractNum>
-  <w:abstractNum w:abstractNumId="46" w15:restartNumberingAfterBreak="0">
+  <w:abstractNum w:abstractNumId="52" w15:restartNumberingAfterBreak="0">
     <w:nsid w:val="37253F0A"/>
     <w:multiLevelType w:val="multilevel"/>
     <w:tmpl w:val="27F42602"/>
@@ -14499,7 +16480,7 @@
       </w:rPr>
     </w:lvl>
   </w:abstractNum>
-  <w:abstractNum w:abstractNumId="47" w15:restartNumberingAfterBreak="0">
+  <w:abstractNum w:abstractNumId="53" w15:restartNumberingAfterBreak="0">
     <w:nsid w:val="38137BAD"/>
     <w:multiLevelType w:val="multilevel"/>
     <w:tmpl w:val="E66EAC90"/>
@@ -14648,7 +16629,7 @@
       </w:rPr>
     </w:lvl>
   </w:abstractNum>
-  <w:abstractNum w:abstractNumId="48" w15:restartNumberingAfterBreak="0">
+  <w:abstractNum w:abstractNumId="54" w15:restartNumberingAfterBreak="0">
     <w:nsid w:val="3A076CBC"/>
     <w:multiLevelType w:val="multilevel"/>
     <w:tmpl w:val="9184EEE4"/>
@@ -14797,7 +16778,7 @@
       </w:rPr>
     </w:lvl>
   </w:abstractNum>
-  <w:abstractNum w:abstractNumId="49" w15:restartNumberingAfterBreak="0">
+  <w:abstractNum w:abstractNumId="55" w15:restartNumberingAfterBreak="0">
     <w:nsid w:val="3B055E2B"/>
     <w:multiLevelType w:val="multilevel"/>
     <w:tmpl w:val="E0525A88"/>
@@ -14946,7 +16927,7 @@
       </w:rPr>
     </w:lvl>
   </w:abstractNum>
-  <w:abstractNum w:abstractNumId="50" w15:restartNumberingAfterBreak="0">
+  <w:abstractNum w:abstractNumId="56" w15:restartNumberingAfterBreak="0">
     <w:nsid w:val="3DEB22C9"/>
     <w:multiLevelType w:val="multilevel"/>
     <w:tmpl w:val="8206C848"/>
@@ -15091,7 +17072,7 @@
       </w:rPr>
     </w:lvl>
   </w:abstractNum>
-  <w:abstractNum w:abstractNumId="51" w15:restartNumberingAfterBreak="0">
+  <w:abstractNum w:abstractNumId="57" w15:restartNumberingAfterBreak="0">
     <w:nsid w:val="3F543619"/>
     <w:multiLevelType w:val="multilevel"/>
     <w:tmpl w:val="11B4A2D2"/>
@@ -15240,7 +17221,7 @@
       </w:rPr>
     </w:lvl>
   </w:abstractNum>
-  <w:abstractNum w:abstractNumId="52" w15:restartNumberingAfterBreak="0">
+  <w:abstractNum w:abstractNumId="58" w15:restartNumberingAfterBreak="0">
     <w:nsid w:val="3FFC5F11"/>
     <w:multiLevelType w:val="multilevel"/>
     <w:tmpl w:val="C9AAF390"/>
@@ -15389,7 +17370,7 @@
       </w:rPr>
     </w:lvl>
   </w:abstractNum>
-  <w:abstractNum w:abstractNumId="53" w15:restartNumberingAfterBreak="0">
+  <w:abstractNum w:abstractNumId="59" w15:restartNumberingAfterBreak="0">
     <w:nsid w:val="40164673"/>
     <w:multiLevelType w:val="multilevel"/>
     <w:tmpl w:val="E34A3E46"/>
@@ -15538,7 +17519,7 @@
       </w:rPr>
     </w:lvl>
   </w:abstractNum>
-  <w:abstractNum w:abstractNumId="54" w15:restartNumberingAfterBreak="0">
+  <w:abstractNum w:abstractNumId="60" w15:restartNumberingAfterBreak="0">
     <w:nsid w:val="40833200"/>
     <w:multiLevelType w:val="multilevel"/>
     <w:tmpl w:val="A9A49C8E"/>
@@ -15687,7 +17668,7 @@
       </w:rPr>
     </w:lvl>
   </w:abstractNum>
-  <w:abstractNum w:abstractNumId="55" w15:restartNumberingAfterBreak="0">
+  <w:abstractNum w:abstractNumId="61" w15:restartNumberingAfterBreak="0">
     <w:nsid w:val="435E3813"/>
     <w:multiLevelType w:val="hybridMultilevel"/>
     <w:tmpl w:val="0EDA0328"/>
@@ -15800,7 +17781,7 @@
       </w:rPr>
     </w:lvl>
   </w:abstractNum>
-  <w:abstractNum w:abstractNumId="56" w15:restartNumberingAfterBreak="0">
+  <w:abstractNum w:abstractNumId="62" w15:restartNumberingAfterBreak="0">
     <w:nsid w:val="4490046D"/>
     <w:multiLevelType w:val="multilevel"/>
     <w:tmpl w:val="176E229C"/>
@@ -15949,7 +17930,7 @@
       </w:rPr>
     </w:lvl>
   </w:abstractNum>
-  <w:abstractNum w:abstractNumId="57" w15:restartNumberingAfterBreak="0">
+  <w:abstractNum w:abstractNumId="63" w15:restartNumberingAfterBreak="0">
     <w:nsid w:val="45743DB9"/>
     <w:multiLevelType w:val="multilevel"/>
     <w:tmpl w:val="212C0E5E"/>
@@ -16098,7 +18079,7 @@
       </w:rPr>
     </w:lvl>
   </w:abstractNum>
-  <w:abstractNum w:abstractNumId="58" w15:restartNumberingAfterBreak="0">
+  <w:abstractNum w:abstractNumId="64" w15:restartNumberingAfterBreak="0">
     <w:nsid w:val="47D73593"/>
     <w:multiLevelType w:val="multilevel"/>
     <w:tmpl w:val="2B34F76A"/>
@@ -16247,7 +18228,7 @@
       </w:rPr>
     </w:lvl>
   </w:abstractNum>
-  <w:abstractNum w:abstractNumId="59" w15:restartNumberingAfterBreak="0">
+  <w:abstractNum w:abstractNumId="65" w15:restartNumberingAfterBreak="0">
     <w:nsid w:val="4A1D0808"/>
     <w:multiLevelType w:val="multilevel"/>
     <w:tmpl w:val="B63C99D0"/>
@@ -16396,7 +18377,156 @@
       </w:rPr>
     </w:lvl>
   </w:abstractNum>
-  <w:abstractNum w:abstractNumId="60" w15:restartNumberingAfterBreak="0">
+  <w:abstractNum w:abstractNumId="66" w15:restartNumberingAfterBreak="0">
+    <w:nsid w:val="4A71139E"/>
+    <w:multiLevelType w:val="multilevel"/>
+    <w:tmpl w:val="98E2C068"/>
+    <w:lvl w:ilvl="0">
+      <w:start w:val="1"/>
+      <w:numFmt w:val="bullet"/>
+      <w:lvlText w:val=""/>
+      <w:lvlJc w:val="left"/>
+      <w:pPr>
+        <w:tabs>
+          <w:tab w:val="num" w:pos="720"/>
+        </w:tabs>
+        <w:ind w:left="720" w:hanging="360"/>
+      </w:pPr>
+      <w:rPr>
+        <w:rFonts w:ascii="Symbol" w:hAnsi="Symbol" w:hint="default"/>
+        <w:sz w:val="20"/>
+      </w:rPr>
+    </w:lvl>
+    <w:lvl w:ilvl="1" w:tentative="1">
+      <w:start w:val="1"/>
+      <w:numFmt w:val="bullet"/>
+      <w:lvlText w:val="o"/>
+      <w:lvlJc w:val="left"/>
+      <w:pPr>
+        <w:tabs>
+          <w:tab w:val="num" w:pos="1440"/>
+        </w:tabs>
+        <w:ind w:left="1440" w:hanging="360"/>
+      </w:pPr>
+      <w:rPr>
+        <w:rFonts w:ascii="Courier New" w:hAnsi="Courier New" w:hint="default"/>
+        <w:sz w:val="20"/>
+      </w:rPr>
+    </w:lvl>
+    <w:lvl w:ilvl="2" w:tentative="1">
+      <w:start w:val="1"/>
+      <w:numFmt w:val="bullet"/>
+      <w:lvlText w:val=""/>
+      <w:lvlJc w:val="left"/>
+      <w:pPr>
+        <w:tabs>
+          <w:tab w:val="num" w:pos="2160"/>
+        </w:tabs>
+        <w:ind w:left="2160" w:hanging="360"/>
+      </w:pPr>
+      <w:rPr>
+        <w:rFonts w:ascii="Wingdings" w:hAnsi="Wingdings" w:hint="default"/>
+        <w:sz w:val="20"/>
+      </w:rPr>
+    </w:lvl>
+    <w:lvl w:ilvl="3" w:tentative="1">
+      <w:start w:val="1"/>
+      <w:numFmt w:val="bullet"/>
+      <w:lvlText w:val=""/>
+      <w:lvlJc w:val="left"/>
+      <w:pPr>
+        <w:tabs>
+          <w:tab w:val="num" w:pos="2880"/>
+        </w:tabs>
+        <w:ind w:left="2880" w:hanging="360"/>
+      </w:pPr>
+      <w:rPr>
+        <w:rFonts w:ascii="Wingdings" w:hAnsi="Wingdings" w:hint="default"/>
+        <w:sz w:val="20"/>
+      </w:rPr>
+    </w:lvl>
+    <w:lvl w:ilvl="4" w:tentative="1">
+      <w:start w:val="1"/>
+      <w:numFmt w:val="bullet"/>
+      <w:lvlText w:val=""/>
+      <w:lvlJc w:val="left"/>
+      <w:pPr>
+        <w:tabs>
+          <w:tab w:val="num" w:pos="3600"/>
+        </w:tabs>
+        <w:ind w:left="3600" w:hanging="360"/>
+      </w:pPr>
+      <w:rPr>
+        <w:rFonts w:ascii="Wingdings" w:hAnsi="Wingdings" w:hint="default"/>
+        <w:sz w:val="20"/>
+      </w:rPr>
+    </w:lvl>
+    <w:lvl w:ilvl="5" w:tentative="1">
+      <w:start w:val="1"/>
+      <w:numFmt w:val="bullet"/>
+      <w:lvlText w:val=""/>
+      <w:lvlJc w:val="left"/>
+      <w:pPr>
+        <w:tabs>
+          <w:tab w:val="num" w:pos="4320"/>
+        </w:tabs>
+        <w:ind w:left="4320" w:hanging="360"/>
+      </w:pPr>
+      <w:rPr>
+        <w:rFonts w:ascii="Wingdings" w:hAnsi="Wingdings" w:hint="default"/>
+        <w:sz w:val="20"/>
+      </w:rPr>
+    </w:lvl>
+    <w:lvl w:ilvl="6" w:tentative="1">
+      <w:start w:val="1"/>
+      <w:numFmt w:val="bullet"/>
+      <w:lvlText w:val=""/>
+      <w:lvlJc w:val="left"/>
+      <w:pPr>
+        <w:tabs>
+          <w:tab w:val="num" w:pos="5040"/>
+        </w:tabs>
+        <w:ind w:left="5040" w:hanging="360"/>
+      </w:pPr>
+      <w:rPr>
+        <w:rFonts w:ascii="Wingdings" w:hAnsi="Wingdings" w:hint="default"/>
+        <w:sz w:val="20"/>
+      </w:rPr>
+    </w:lvl>
+    <w:lvl w:ilvl="7" w:tentative="1">
+      <w:start w:val="1"/>
+      <w:numFmt w:val="bullet"/>
+      <w:lvlText w:val=""/>
+      <w:lvlJc w:val="left"/>
+      <w:pPr>
+        <w:tabs>
+          <w:tab w:val="num" w:pos="5760"/>
+        </w:tabs>
+        <w:ind w:left="5760" w:hanging="360"/>
+      </w:pPr>
+      <w:rPr>
+        <w:rFonts w:ascii="Wingdings" w:hAnsi="Wingdings" w:hint="default"/>
+        <w:sz w:val="20"/>
+      </w:rPr>
+    </w:lvl>
+    <w:lvl w:ilvl="8" w:tentative="1">
+      <w:start w:val="1"/>
+      <w:numFmt w:val="bullet"/>
+      <w:lvlText w:val=""/>
+      <w:lvlJc w:val="left"/>
+      <w:pPr>
+        <w:tabs>
+          <w:tab w:val="num" w:pos="6480"/>
+        </w:tabs>
+        <w:ind w:left="6480" w:hanging="360"/>
+      </w:pPr>
+      <w:rPr>
+        <w:rFonts w:ascii="Wingdings" w:hAnsi="Wingdings" w:hint="default"/>
+        <w:sz w:val="20"/>
+      </w:rPr>
+    </w:lvl>
+  </w:abstractNum>
+  <w:abstractNum w:abstractNumId="67" w15:restartNumberingAfterBreak="0">
     <w:nsid w:val="4C6A4E91"/>
     <w:multiLevelType w:val="multilevel"/>
     <w:tmpl w:val="8F1226D6"/>
@@ -16545,7 +18675,7 @@
       </w:rPr>
     </w:lvl>
   </w:abstractNum>
-  <w:abstractNum w:abstractNumId="61" w15:restartNumberingAfterBreak="0">
+  <w:abstractNum w:abstractNumId="68" w15:restartNumberingAfterBreak="0">
     <w:nsid w:val="4D08658F"/>
     <w:multiLevelType w:val="multilevel"/>
     <w:tmpl w:val="E01653F0"/>
@@ -16694,7 +18824,7 @@
       </w:rPr>
     </w:lvl>
   </w:abstractNum>
-  <w:abstractNum w:abstractNumId="62" w15:restartNumberingAfterBreak="0">
+  <w:abstractNum w:abstractNumId="69" w15:restartNumberingAfterBreak="0">
     <w:nsid w:val="4DF91C5F"/>
     <w:multiLevelType w:val="multilevel"/>
     <w:tmpl w:val="1FD44F3C"/>
@@ -16843,7 +18973,7 @@
       </w:rPr>
     </w:lvl>
   </w:abstractNum>
-  <w:abstractNum w:abstractNumId="63" w15:restartNumberingAfterBreak="0">
+  <w:abstractNum w:abstractNumId="70" w15:restartNumberingAfterBreak="0">
     <w:nsid w:val="52042081"/>
     <w:multiLevelType w:val="multilevel"/>
     <w:tmpl w:val="6E72A3CA"/>
@@ -16992,7 +19122,7 @@
       </w:rPr>
     </w:lvl>
   </w:abstractNum>
-  <w:abstractNum w:abstractNumId="64" w15:restartNumberingAfterBreak="0">
+  <w:abstractNum w:abstractNumId="71" w15:restartNumberingAfterBreak="0">
     <w:nsid w:val="545340B6"/>
     <w:multiLevelType w:val="multilevel"/>
     <w:tmpl w:val="9B5EE5B0"/>
@@ -17141,7 +19271,7 @@
       </w:rPr>
     </w:lvl>
   </w:abstractNum>
-  <w:abstractNum w:abstractNumId="65" w15:restartNumberingAfterBreak="0">
+  <w:abstractNum w:abstractNumId="72" w15:restartNumberingAfterBreak="0">
     <w:nsid w:val="56DE39B1"/>
     <w:multiLevelType w:val="multilevel"/>
     <w:tmpl w:val="F75ADD1C"/>
@@ -17290,7 +19420,156 @@
       </w:rPr>
     </w:lvl>
   </w:abstractNum>
-  <w:abstractNum w:abstractNumId="66" w15:restartNumberingAfterBreak="0">
+  <w:abstractNum w:abstractNumId="73" w15:restartNumberingAfterBreak="0">
+    <w:nsid w:val="57482130"/>
+    <w:multiLevelType w:val="multilevel"/>
+    <w:tmpl w:val="ABF68D8A"/>
+    <w:lvl w:ilvl="0">
+      <w:start w:val="1"/>
+      <w:numFmt w:val="bullet"/>
+      <w:lvlText w:val=""/>
+      <w:lvlJc w:val="left"/>
+      <w:pPr>
+        <w:tabs>
+          <w:tab w:val="num" w:pos="720"/>
+        </w:tabs>
+        <w:ind w:left="720" w:hanging="360"/>
+      </w:pPr>
+      <w:rPr>
+        <w:rFonts w:ascii="Symbol" w:hAnsi="Symbol" w:hint="default"/>
+        <w:sz w:val="20"/>
+      </w:rPr>
+    </w:lvl>
+    <w:lvl w:ilvl="1" w:tentative="1">
+      <w:start w:val="1"/>
+      <w:numFmt w:val="bullet"/>
+      <w:lvlText w:val="o"/>
+      <w:lvlJc w:val="left"/>
+      <w:pPr>
+        <w:tabs>
+          <w:tab w:val="num" w:pos="1440"/>
+        </w:tabs>
+        <w:ind w:left="1440" w:hanging="360"/>
+      </w:pPr>
+      <w:rPr>
+        <w:rFonts w:ascii="Courier New" w:hAnsi="Courier New" w:hint="default"/>
+        <w:sz w:val="20"/>
+      </w:rPr>
+    </w:lvl>
+    <w:lvl w:ilvl="2" w:tentative="1">
+      <w:start w:val="1"/>
+      <w:numFmt w:val="bullet"/>
+      <w:lvlText w:val=""/>
+      <w:lvlJc w:val="left"/>
+      <w:pPr>
+        <w:tabs>
+          <w:tab w:val="num" w:pos="2160"/>
+        </w:tabs>
+        <w:ind w:left="2160" w:hanging="360"/>
+      </w:pPr>
+      <w:rPr>
+        <w:rFonts w:ascii="Wingdings" w:hAnsi="Wingdings" w:hint="default"/>
+        <w:sz w:val="20"/>
+      </w:rPr>
+    </w:lvl>
+    <w:lvl w:ilvl="3" w:tentative="1">
+      <w:start w:val="1"/>
+      <w:numFmt w:val="bullet"/>
+      <w:lvlText w:val=""/>
+      <w:lvlJc w:val="left"/>
+      <w:pPr>
+        <w:tabs>
+          <w:tab w:val="num" w:pos="2880"/>
+        </w:tabs>
+        <w:ind w:left="2880" w:hanging="360"/>
+      </w:pPr>
+      <w:rPr>
+        <w:rFonts w:ascii="Wingdings" w:hAnsi="Wingdings" w:hint="default"/>
+        <w:sz w:val="20"/>
+      </w:rPr>
+    </w:lvl>
+    <w:lvl w:ilvl="4" w:tentative="1">
+      <w:start w:val="1"/>
+      <w:numFmt w:val="bullet"/>
+      <w:lvlText w:val=""/>
+      <w:lvlJc w:val="left"/>
+      <w:pPr>
+        <w:tabs>
+          <w:tab w:val="num" w:pos="3600"/>
+        </w:tabs>
+        <w:ind w:left="3600" w:hanging="360"/>
+      </w:pPr>
+      <w:rPr>
+        <w:rFonts w:ascii="Wingdings" w:hAnsi="Wingdings" w:hint="default"/>
+        <w:sz w:val="20"/>
+      </w:rPr>
+    </w:lvl>
+    <w:lvl w:ilvl="5" w:tentative="1">
+      <w:start w:val="1"/>
+      <w:numFmt w:val="bullet"/>
+      <w:lvlText w:val=""/>
+      <w:lvlJc w:val="left"/>
+      <w:pPr>
+        <w:tabs>
+          <w:tab w:val="num" w:pos="4320"/>
+        </w:tabs>
+        <w:ind w:left="4320" w:hanging="360"/>
+      </w:pPr>
+      <w:rPr>
+        <w:rFonts w:ascii="Wingdings" w:hAnsi="Wingdings" w:hint="default"/>
+        <w:sz w:val="20"/>
+      </w:rPr>
+    </w:lvl>
+    <w:lvl w:ilvl="6" w:tentative="1">
+      <w:start w:val="1"/>
+      <w:numFmt w:val="bullet"/>
+      <w:lvlText w:val=""/>
+      <w:lvlJc w:val="left"/>
+      <w:pPr>
+        <w:tabs>
+          <w:tab w:val="num" w:pos="5040"/>
+        </w:tabs>
+        <w:ind w:left="5040" w:hanging="360"/>
+      </w:pPr>
+      <w:rPr>
+        <w:rFonts w:ascii="Wingdings" w:hAnsi="Wingdings" w:hint="default"/>
+        <w:sz w:val="20"/>
+      </w:rPr>
+    </w:lvl>
+    <w:lvl w:ilvl="7" w:tentative="1">
+      <w:start w:val="1"/>
+      <w:numFmt w:val="bullet"/>
+      <w:lvlText w:val=""/>
+      <w:lvlJc w:val="left"/>
+      <w:pPr>
+        <w:tabs>
+          <w:tab w:val="num" w:pos="5760"/>
+        </w:tabs>
+        <w:ind w:left="5760" w:hanging="360"/>
+      </w:pPr>
+      <w:rPr>
+        <w:rFonts w:ascii="Wingdings" w:hAnsi="Wingdings" w:hint="default"/>
+        <w:sz w:val="20"/>
+      </w:rPr>
+    </w:lvl>
+    <w:lvl w:ilvl="8" w:tentative="1">
+      <w:start w:val="1"/>
+      <w:numFmt w:val="bullet"/>
+      <w:lvlText w:val=""/>
+      <w:lvlJc w:val="left"/>
+      <w:pPr>
+        <w:tabs>
+          <w:tab w:val="num" w:pos="6480"/>
+        </w:tabs>
+        <w:ind w:left="6480" w:hanging="360"/>
+      </w:pPr>
+      <w:rPr>
+        <w:rFonts w:ascii="Wingdings" w:hAnsi="Wingdings" w:hint="default"/>
+        <w:sz w:val="20"/>
+      </w:rPr>
+    </w:lvl>
+  </w:abstractNum>
+  <w:abstractNum w:abstractNumId="74" w15:restartNumberingAfterBreak="0">
     <w:nsid w:val="5B650DE6"/>
     <w:multiLevelType w:val="multilevel"/>
     <w:tmpl w:val="BF384914"/>
@@ -17439,7 +19718,7 @@
       </w:rPr>
     </w:lvl>
   </w:abstractNum>
-  <w:abstractNum w:abstractNumId="67" w15:restartNumberingAfterBreak="0">
+  <w:abstractNum w:abstractNumId="75" w15:restartNumberingAfterBreak="0">
     <w:nsid w:val="5BE071F2"/>
     <w:multiLevelType w:val="multilevel"/>
     <w:tmpl w:val="4748F2DC"/>
@@ -17588,7 +19867,7 @@
       </w:rPr>
     </w:lvl>
   </w:abstractNum>
-  <w:abstractNum w:abstractNumId="68" w15:restartNumberingAfterBreak="0">
+  <w:abstractNum w:abstractNumId="76" w15:restartNumberingAfterBreak="0">
     <w:nsid w:val="5C9F1AA1"/>
     <w:multiLevelType w:val="multilevel"/>
     <w:tmpl w:val="8640CC5E"/>
@@ -17737,7 +20016,7 @@
       </w:rPr>
     </w:lvl>
   </w:abstractNum>
-  <w:abstractNum w:abstractNumId="69" w15:restartNumberingAfterBreak="0">
+  <w:abstractNum w:abstractNumId="77" w15:restartNumberingAfterBreak="0">
     <w:nsid w:val="5CD10822"/>
     <w:multiLevelType w:val="multilevel"/>
     <w:tmpl w:val="8648DD02"/>
@@ -17886,7 +20165,7 @@
       </w:rPr>
     </w:lvl>
   </w:abstractNum>
-  <w:abstractNum w:abstractNumId="70" w15:restartNumberingAfterBreak="0">
+  <w:abstractNum w:abstractNumId="78" w15:restartNumberingAfterBreak="0">
     <w:nsid w:val="5D571075"/>
     <w:multiLevelType w:val="multilevel"/>
     <w:tmpl w:val="F4703622"/>
@@ -18035,7 +20314,305 @@
       </w:rPr>
     </w:lvl>
   </w:abstractNum>
-  <w:abstractNum w:abstractNumId="71" w15:restartNumberingAfterBreak="0">
+  <w:abstractNum w:abstractNumId="79" w15:restartNumberingAfterBreak="0">
+    <w:nsid w:val="5E47156F"/>
+    <w:multiLevelType w:val="multilevel"/>
+    <w:tmpl w:val="E1365858"/>
+    <w:lvl w:ilvl="0">
+      <w:start w:val="1"/>
+      <w:numFmt w:val="bullet"/>
+      <w:lvlText w:val=""/>
+      <w:lvlJc w:val="left"/>
+      <w:pPr>
+        <w:tabs>
+          <w:tab w:val="num" w:pos="720"/>
+        </w:tabs>
+        <w:ind w:left="720" w:hanging="360"/>
+      </w:pPr>
+      <w:rPr>
+        <w:rFonts w:ascii="Symbol" w:hAnsi="Symbol" w:hint="default"/>
+        <w:sz w:val="20"/>
+      </w:rPr>
+    </w:lvl>
+    <w:lvl w:ilvl="1" w:tentative="1">
+      <w:start w:val="1"/>
+      <w:numFmt w:val="bullet"/>
+      <w:lvlText w:val="o"/>
+      <w:lvlJc w:val="left"/>
+      <w:pPr>
+        <w:tabs>
+          <w:tab w:val="num" w:pos="1440"/>
+        </w:tabs>
+        <w:ind w:left="1440" w:hanging="360"/>
+      </w:pPr>
+      <w:rPr>
+        <w:rFonts w:ascii="Courier New" w:hAnsi="Courier New" w:hint="default"/>
+        <w:sz w:val="20"/>
+      </w:rPr>
+    </w:lvl>
+    <w:lvl w:ilvl="2" w:tentative="1">
+      <w:start w:val="1"/>
+      <w:numFmt w:val="bullet"/>
+      <w:lvlText w:val=""/>
+      <w:lvlJc w:val="left"/>
+      <w:pPr>
+        <w:tabs>
+          <w:tab w:val="num" w:pos="2160"/>
+        </w:tabs>
+        <w:ind w:left="2160" w:hanging="360"/>
+      </w:pPr>
+      <w:rPr>
+        <w:rFonts w:ascii="Wingdings" w:hAnsi="Wingdings" w:hint="default"/>
+        <w:sz w:val="20"/>
+      </w:rPr>
+    </w:lvl>
+    <w:lvl w:ilvl="3" w:tentative="1">
+      <w:start w:val="1"/>
+      <w:numFmt w:val="bullet"/>
+      <w:lvlText w:val=""/>
+      <w:lvlJc w:val="left"/>
+      <w:pPr>
+        <w:tabs>
+          <w:tab w:val="num" w:pos="2880"/>
+        </w:tabs>
+        <w:ind w:left="2880" w:hanging="360"/>
+      </w:pPr>
+      <w:rPr>
+        <w:rFonts w:ascii="Wingdings" w:hAnsi="Wingdings" w:hint="default"/>
+        <w:sz w:val="20"/>
+      </w:rPr>
+    </w:lvl>
+    <w:lvl w:ilvl="4" w:tentative="1">
+      <w:start w:val="1"/>
+      <w:numFmt w:val="bullet"/>
+      <w:lvlText w:val=""/>
+      <w:lvlJc w:val="left"/>
+      <w:pPr>
+        <w:tabs>
+          <w:tab w:val="num" w:pos="3600"/>
+        </w:tabs>
+        <w:ind w:left="3600" w:hanging="360"/>
+      </w:pPr>
+      <w:rPr>
+        <w:rFonts w:ascii="Wingdings" w:hAnsi="Wingdings" w:hint="default"/>
+        <w:sz w:val="20"/>
+      </w:rPr>
+    </w:lvl>
+    <w:lvl w:ilvl="5" w:tentative="1">
+      <w:start w:val="1"/>
+      <w:numFmt w:val="bullet"/>
+      <w:lvlText w:val=""/>
+      <w:lvlJc w:val="left"/>
+      <w:pPr>
+        <w:tabs>
+          <w:tab w:val="num" w:pos="4320"/>
+        </w:tabs>
+        <w:ind w:left="4320" w:hanging="360"/>
+      </w:pPr>
+      <w:rPr>
+        <w:rFonts w:ascii="Wingdings" w:hAnsi="Wingdings" w:hint="default"/>
+        <w:sz w:val="20"/>
+      </w:rPr>
+    </w:lvl>
+    <w:lvl w:ilvl="6" w:tentative="1">
+      <w:start w:val="1"/>
+      <w:numFmt w:val="bullet"/>
+      <w:lvlText w:val=""/>
+      <w:lvlJc w:val="left"/>
+      <w:pPr>
+        <w:tabs>
+          <w:tab w:val="num" w:pos="5040"/>
+        </w:tabs>
+        <w:ind w:left="5040" w:hanging="360"/>
+      </w:pPr>
+      <w:rPr>
+        <w:rFonts w:ascii="Wingdings" w:hAnsi="Wingdings" w:hint="default"/>
+        <w:sz w:val="20"/>
+      </w:rPr>
+    </w:lvl>
+    <w:lvl w:ilvl="7" w:tentative="1">
+      <w:start w:val="1"/>
+      <w:numFmt w:val="bullet"/>
+      <w:lvlText w:val=""/>
+      <w:lvlJc w:val="left"/>
+      <w:pPr>
+        <w:tabs>
+          <w:tab w:val="num" w:pos="5760"/>
+        </w:tabs>
+        <w:ind w:left="5760" w:hanging="360"/>
+      </w:pPr>
+      <w:rPr>
+        <w:rFonts w:ascii="Wingdings" w:hAnsi="Wingdings" w:hint="default"/>
+        <w:sz w:val="20"/>
+      </w:rPr>
+    </w:lvl>
+    <w:lvl w:ilvl="8" w:tentative="1">
+      <w:start w:val="1"/>
+      <w:numFmt w:val="bullet"/>
+      <w:lvlText w:val=""/>
+      <w:lvlJc w:val="left"/>
+      <w:pPr>
+        <w:tabs>
+          <w:tab w:val="num" w:pos="6480"/>
+        </w:tabs>
+        <w:ind w:left="6480" w:hanging="360"/>
+      </w:pPr>
+      <w:rPr>
+        <w:rFonts w:ascii="Wingdings" w:hAnsi="Wingdings" w:hint="default"/>
+        <w:sz w:val="20"/>
+      </w:rPr>
+    </w:lvl>
+  </w:abstractNum>
+  <w:abstractNum w:abstractNumId="80" w15:restartNumberingAfterBreak="0">
+    <w:nsid w:val="5EF6468F"/>
+    <w:multiLevelType w:val="multilevel"/>
+    <w:tmpl w:val="42726CAA"/>
+    <w:lvl w:ilvl="0">
+      <w:start w:val="1"/>
+      <w:numFmt w:val="bullet"/>
+      <w:lvlText w:val=""/>
+      <w:lvlJc w:val="left"/>
+      <w:pPr>
+        <w:tabs>
+          <w:tab w:val="num" w:pos="720"/>
+        </w:tabs>
+        <w:ind w:left="720" w:hanging="360"/>
+      </w:pPr>
+      <w:rPr>
+        <w:rFonts w:ascii="Symbol" w:hAnsi="Symbol" w:hint="default"/>
+        <w:sz w:val="20"/>
+      </w:rPr>
+    </w:lvl>
+    <w:lvl w:ilvl="1" w:tentative="1">
+      <w:start w:val="1"/>
+      <w:numFmt w:val="bullet"/>
+      <w:lvlText w:val="o"/>
+      <w:lvlJc w:val="left"/>
+      <w:pPr>
+        <w:tabs>
+          <w:tab w:val="num" w:pos="1440"/>
+        </w:tabs>
+        <w:ind w:left="1440" w:hanging="360"/>
+      </w:pPr>
+      <w:rPr>
+        <w:rFonts w:ascii="Courier New" w:hAnsi="Courier New" w:hint="default"/>
+        <w:sz w:val="20"/>
+      </w:rPr>
+    </w:lvl>
+    <w:lvl w:ilvl="2" w:tentative="1">
+      <w:start w:val="1"/>
+      <w:numFmt w:val="bullet"/>
+      <w:lvlText w:val=""/>
+      <w:lvlJc w:val="left"/>
+      <w:pPr>
+        <w:tabs>
+          <w:tab w:val="num" w:pos="2160"/>
+        </w:tabs>
+        <w:ind w:left="2160" w:hanging="360"/>
+      </w:pPr>
+      <w:rPr>
+        <w:rFonts w:ascii="Wingdings" w:hAnsi="Wingdings" w:hint="default"/>
+        <w:sz w:val="20"/>
+      </w:rPr>
+    </w:lvl>
+    <w:lvl w:ilvl="3" w:tentative="1">
+      <w:start w:val="1"/>
+      <w:numFmt w:val="bullet"/>
+      <w:lvlText w:val=""/>
+      <w:lvlJc w:val="left"/>
+      <w:pPr>
+        <w:tabs>
+          <w:tab w:val="num" w:pos="2880"/>
+        </w:tabs>
+        <w:ind w:left="2880" w:hanging="360"/>
+      </w:pPr>
+      <w:rPr>
+        <w:rFonts w:ascii="Wingdings" w:hAnsi="Wingdings" w:hint="default"/>
+        <w:sz w:val="20"/>
+      </w:rPr>
+    </w:lvl>
+    <w:lvl w:ilvl="4" w:tentative="1">
+      <w:start w:val="1"/>
+      <w:numFmt w:val="bullet"/>
+      <w:lvlText w:val=""/>
+      <w:lvlJc w:val="left"/>
+      <w:pPr>
+        <w:tabs>
+          <w:tab w:val="num" w:pos="3600"/>
+        </w:tabs>
+        <w:ind w:left="3600" w:hanging="360"/>
+      </w:pPr>
+      <w:rPr>
+        <w:rFonts w:ascii="Wingdings" w:hAnsi="Wingdings" w:hint="default"/>
+        <w:sz w:val="20"/>
+      </w:rPr>
+    </w:lvl>
+    <w:lvl w:ilvl="5" w:tentative="1">
+      <w:start w:val="1"/>
+      <w:numFmt w:val="bullet"/>
+      <w:lvlText w:val=""/>
+      <w:lvlJc w:val="left"/>
+      <w:pPr>
+        <w:tabs>
+          <w:tab w:val="num" w:pos="4320"/>
+        </w:tabs>
+        <w:ind w:left="4320" w:hanging="360"/>
+      </w:pPr>
+      <w:rPr>
+        <w:rFonts w:ascii="Wingdings" w:hAnsi="Wingdings" w:hint="default"/>
+        <w:sz w:val="20"/>
+      </w:rPr>
+    </w:lvl>
+    <w:lvl w:ilvl="6" w:tentative="1">
+      <w:start w:val="1"/>
+      <w:numFmt w:val="bullet"/>
+      <w:lvlText w:val=""/>
+      <w:lvlJc w:val="left"/>
+      <w:pPr>
+        <w:tabs>
+          <w:tab w:val="num" w:pos="5040"/>
+        </w:tabs>
+        <w:ind w:left="5040" w:hanging="360"/>
+      </w:pPr>
+      <w:rPr>
+        <w:rFonts w:ascii="Wingdings" w:hAnsi="Wingdings" w:hint="default"/>
+        <w:sz w:val="20"/>
+      </w:rPr>
+    </w:lvl>
+    <w:lvl w:ilvl="7" w:tentative="1">
+      <w:start w:val="1"/>
+      <w:numFmt w:val="bullet"/>
+      <w:lvlText w:val=""/>
+      <w:lvlJc w:val="left"/>
+      <w:pPr>
+        <w:tabs>
+          <w:tab w:val="num" w:pos="5760"/>
+        </w:tabs>
+        <w:ind w:left="5760" w:hanging="360"/>
+      </w:pPr>
+      <w:rPr>
+        <w:rFonts w:ascii="Wingdings" w:hAnsi="Wingdings" w:hint="default"/>
+        <w:sz w:val="20"/>
+      </w:rPr>
+    </w:lvl>
+    <w:lvl w:ilvl="8" w:tentative="1">
+      <w:start w:val="1"/>
+      <w:numFmt w:val="bullet"/>
+      <w:lvlText w:val=""/>
+      <w:lvlJc w:val="left"/>
+      <w:pPr>
+        <w:tabs>
+          <w:tab w:val="num" w:pos="6480"/>
+        </w:tabs>
+        <w:ind w:left="6480" w:hanging="360"/>
+      </w:pPr>
+      <w:rPr>
+        <w:rFonts w:ascii="Wingdings" w:hAnsi="Wingdings" w:hint="default"/>
+        <w:sz w:val="20"/>
+      </w:rPr>
+    </w:lvl>
+  </w:abstractNum>
+  <w:abstractNum w:abstractNumId="81" w15:restartNumberingAfterBreak="0">
     <w:nsid w:val="64C2379A"/>
     <w:multiLevelType w:val="multilevel"/>
     <w:tmpl w:val="A912C9F8"/>
@@ -18184,7 +20761,305 @@
       </w:rPr>
     </w:lvl>
   </w:abstractNum>
-  <w:abstractNum w:abstractNumId="72" w15:restartNumberingAfterBreak="0">
+  <w:abstractNum w:abstractNumId="82" w15:restartNumberingAfterBreak="0">
+    <w:nsid w:val="67C303D2"/>
+    <w:multiLevelType w:val="multilevel"/>
+    <w:tmpl w:val="94284700"/>
+    <w:lvl w:ilvl="0">
+      <w:start w:val="1"/>
+      <w:numFmt w:val="bullet"/>
+      <w:lvlText w:val=""/>
+      <w:lvlJc w:val="left"/>
+      <w:pPr>
+        <w:tabs>
+          <w:tab w:val="num" w:pos="720"/>
+        </w:tabs>
+        <w:ind w:left="720" w:hanging="360"/>
+      </w:pPr>
+      <w:rPr>
+        <w:rFonts w:ascii="Symbol" w:hAnsi="Symbol" w:hint="default"/>
+        <w:sz w:val="20"/>
+      </w:rPr>
+    </w:lvl>
+    <w:lvl w:ilvl="1" w:tentative="1">
+      <w:start w:val="1"/>
+      <w:numFmt w:val="bullet"/>
+      <w:lvlText w:val="o"/>
+      <w:lvlJc w:val="left"/>
+      <w:pPr>
+        <w:tabs>
+          <w:tab w:val="num" w:pos="1440"/>
+        </w:tabs>
+        <w:ind w:left="1440" w:hanging="360"/>
+      </w:pPr>
+      <w:rPr>
+        <w:rFonts w:ascii="Courier New" w:hAnsi="Courier New" w:hint="default"/>
+        <w:sz w:val="20"/>
+      </w:rPr>
+    </w:lvl>
+    <w:lvl w:ilvl="2" w:tentative="1">
+      <w:start w:val="1"/>
+      <w:numFmt w:val="bullet"/>
+      <w:lvlText w:val=""/>
+      <w:lvlJc w:val="left"/>
+      <w:pPr>
+        <w:tabs>
+          <w:tab w:val="num" w:pos="2160"/>
+        </w:tabs>
+        <w:ind w:left="2160" w:hanging="360"/>
+      </w:pPr>
+      <w:rPr>
+        <w:rFonts w:ascii="Wingdings" w:hAnsi="Wingdings" w:hint="default"/>
+        <w:sz w:val="20"/>
+      </w:rPr>
+    </w:lvl>
+    <w:lvl w:ilvl="3" w:tentative="1">
+      <w:start w:val="1"/>
+      <w:numFmt w:val="bullet"/>
+      <w:lvlText w:val=""/>
+      <w:lvlJc w:val="left"/>
+      <w:pPr>
+        <w:tabs>
+          <w:tab w:val="num" w:pos="2880"/>
+        </w:tabs>
+        <w:ind w:left="2880" w:hanging="360"/>
+      </w:pPr>
+      <w:rPr>
+        <w:rFonts w:ascii="Wingdings" w:hAnsi="Wingdings" w:hint="default"/>
+        <w:sz w:val="20"/>
+      </w:rPr>
+    </w:lvl>
+    <w:lvl w:ilvl="4" w:tentative="1">
+      <w:start w:val="1"/>
+      <w:numFmt w:val="bullet"/>
+      <w:lvlText w:val=""/>
+      <w:lvlJc w:val="left"/>
+      <w:pPr>
+        <w:tabs>
+          <w:tab w:val="num" w:pos="3600"/>
+        </w:tabs>
+        <w:ind w:left="3600" w:hanging="360"/>
+      </w:pPr>
+      <w:rPr>
+        <w:rFonts w:ascii="Wingdings" w:hAnsi="Wingdings" w:hint="default"/>
+        <w:sz w:val="20"/>
+      </w:rPr>
+    </w:lvl>
+    <w:lvl w:ilvl="5" w:tentative="1">
+      <w:start w:val="1"/>
+      <w:numFmt w:val="bullet"/>
+      <w:lvlText w:val=""/>
+      <w:lvlJc w:val="left"/>
+      <w:pPr>
+        <w:tabs>
+          <w:tab w:val="num" w:pos="4320"/>
+        </w:tabs>
+        <w:ind w:left="4320" w:hanging="360"/>
+      </w:pPr>
+      <w:rPr>
+        <w:rFonts w:ascii="Wingdings" w:hAnsi="Wingdings" w:hint="default"/>
+        <w:sz w:val="20"/>
+      </w:rPr>
+    </w:lvl>
+    <w:lvl w:ilvl="6" w:tentative="1">
+      <w:start w:val="1"/>
+      <w:numFmt w:val="bullet"/>
+      <w:lvlText w:val=""/>
+      <w:lvlJc w:val="left"/>
+      <w:pPr>
+        <w:tabs>
+          <w:tab w:val="num" w:pos="5040"/>
+        </w:tabs>
+        <w:ind w:left="5040" w:hanging="360"/>
+      </w:pPr>
+      <w:rPr>
+        <w:rFonts w:ascii="Wingdings" w:hAnsi="Wingdings" w:hint="default"/>
+        <w:sz w:val="20"/>
+      </w:rPr>
+    </w:lvl>
+    <w:lvl w:ilvl="7" w:tentative="1">
+      <w:start w:val="1"/>
+      <w:numFmt w:val="bullet"/>
+      <w:lvlText w:val=""/>
+      <w:lvlJc w:val="left"/>
+      <w:pPr>
+        <w:tabs>
+          <w:tab w:val="num" w:pos="5760"/>
+        </w:tabs>
+        <w:ind w:left="5760" w:hanging="360"/>
+      </w:pPr>
+      <w:rPr>
+        <w:rFonts w:ascii="Wingdings" w:hAnsi="Wingdings" w:hint="default"/>
+        <w:sz w:val="20"/>
+      </w:rPr>
+    </w:lvl>
+    <w:lvl w:ilvl="8" w:tentative="1">
+      <w:start w:val="1"/>
+      <w:numFmt w:val="bullet"/>
+      <w:lvlText w:val=""/>
+      <w:lvlJc w:val="left"/>
+      <w:pPr>
+        <w:tabs>
+          <w:tab w:val="num" w:pos="6480"/>
+        </w:tabs>
+        <w:ind w:left="6480" w:hanging="360"/>
+      </w:pPr>
+      <w:rPr>
+        <w:rFonts w:ascii="Wingdings" w:hAnsi="Wingdings" w:hint="default"/>
+        <w:sz w:val="20"/>
+      </w:rPr>
+    </w:lvl>
+  </w:abstractNum>
+  <w:abstractNum w:abstractNumId="83" w15:restartNumberingAfterBreak="0">
+    <w:nsid w:val="6BF028FF"/>
+    <w:multiLevelType w:val="multilevel"/>
+    <w:tmpl w:val="CFDE29A4"/>
+    <w:lvl w:ilvl="0">
+      <w:start w:val="1"/>
+      <w:numFmt w:val="bullet"/>
+      <w:lvlText w:val=""/>
+      <w:lvlJc w:val="left"/>
+      <w:pPr>
+        <w:tabs>
+          <w:tab w:val="num" w:pos="720"/>
+        </w:tabs>
+        <w:ind w:left="720" w:hanging="360"/>
+      </w:pPr>
+      <w:rPr>
+        <w:rFonts w:ascii="Symbol" w:hAnsi="Symbol" w:hint="default"/>
+        <w:sz w:val="20"/>
+      </w:rPr>
+    </w:lvl>
+    <w:lvl w:ilvl="1" w:tentative="1">
+      <w:start w:val="1"/>
+      <w:numFmt w:val="bullet"/>
+      <w:lvlText w:val="o"/>
+      <w:lvlJc w:val="left"/>
+      <w:pPr>
+        <w:tabs>
+          <w:tab w:val="num" w:pos="1440"/>
+        </w:tabs>
+        <w:ind w:left="1440" w:hanging="360"/>
+      </w:pPr>
+      <w:rPr>
+        <w:rFonts w:ascii="Courier New" w:hAnsi="Courier New" w:hint="default"/>
+        <w:sz w:val="20"/>
+      </w:rPr>
+    </w:lvl>
+    <w:lvl w:ilvl="2" w:tentative="1">
+      <w:start w:val="1"/>
+      <w:numFmt w:val="bullet"/>
+      <w:lvlText w:val=""/>
+      <w:lvlJc w:val="left"/>
+      <w:pPr>
+        <w:tabs>
+          <w:tab w:val="num" w:pos="2160"/>
+        </w:tabs>
+        <w:ind w:left="2160" w:hanging="360"/>
+      </w:pPr>
+      <w:rPr>
+        <w:rFonts w:ascii="Wingdings" w:hAnsi="Wingdings" w:hint="default"/>
+        <w:sz w:val="20"/>
+      </w:rPr>
+    </w:lvl>
+    <w:lvl w:ilvl="3" w:tentative="1">
+      <w:start w:val="1"/>
+      <w:numFmt w:val="bullet"/>
+      <w:lvlText w:val=""/>
+      <w:lvlJc w:val="left"/>
+      <w:pPr>
+        <w:tabs>
+          <w:tab w:val="num" w:pos="2880"/>
+        </w:tabs>
+        <w:ind w:left="2880" w:hanging="360"/>
+      </w:pPr>
+      <w:rPr>
+        <w:rFonts w:ascii="Wingdings" w:hAnsi="Wingdings" w:hint="default"/>
+        <w:sz w:val="20"/>
+      </w:rPr>
+    </w:lvl>
+    <w:lvl w:ilvl="4" w:tentative="1">
+      <w:start w:val="1"/>
+      <w:numFmt w:val="bullet"/>
+      <w:lvlText w:val=""/>
+      <w:lvlJc w:val="left"/>
+      <w:pPr>
+        <w:tabs>
+          <w:tab w:val="num" w:pos="3600"/>
+        </w:tabs>
+        <w:ind w:left="3600" w:hanging="360"/>
+      </w:pPr>
+      <w:rPr>
+        <w:rFonts w:ascii="Wingdings" w:hAnsi="Wingdings" w:hint="default"/>
+        <w:sz w:val="20"/>
+      </w:rPr>
+    </w:lvl>
+    <w:lvl w:ilvl="5" w:tentative="1">
+      <w:start w:val="1"/>
+      <w:numFmt w:val="bullet"/>
+      <w:lvlText w:val=""/>
+      <w:lvlJc w:val="left"/>
+      <w:pPr>
+        <w:tabs>
+          <w:tab w:val="num" w:pos="4320"/>
+        </w:tabs>
+        <w:ind w:left="4320" w:hanging="360"/>
+      </w:pPr>
+      <w:rPr>
+        <w:rFonts w:ascii="Wingdings" w:hAnsi="Wingdings" w:hint="default"/>
+        <w:sz w:val="20"/>
+      </w:rPr>
+    </w:lvl>
+    <w:lvl w:ilvl="6" w:tentative="1">
+      <w:start w:val="1"/>
+      <w:numFmt w:val="bullet"/>
+      <w:lvlText w:val=""/>
+      <w:lvlJc w:val="left"/>
+      <w:pPr>
+        <w:tabs>
+          <w:tab w:val="num" w:pos="5040"/>
+        </w:tabs>
+        <w:ind w:left="5040" w:hanging="360"/>
+      </w:pPr>
+      <w:rPr>
+        <w:rFonts w:ascii="Wingdings" w:hAnsi="Wingdings" w:hint="default"/>
+        <w:sz w:val="20"/>
+      </w:rPr>
+    </w:lvl>
+    <w:lvl w:ilvl="7" w:tentative="1">
+      <w:start w:val="1"/>
+      <w:numFmt w:val="bullet"/>
+      <w:lvlText w:val=""/>
+      <w:lvlJc w:val="left"/>
+      <w:pPr>
+        <w:tabs>
+          <w:tab w:val="num" w:pos="5760"/>
+        </w:tabs>
+        <w:ind w:left="5760" w:hanging="360"/>
+      </w:pPr>
+      <w:rPr>
+        <w:rFonts w:ascii="Wingdings" w:hAnsi="Wingdings" w:hint="default"/>
+        <w:sz w:val="20"/>
+      </w:rPr>
+    </w:lvl>
+    <w:lvl w:ilvl="8" w:tentative="1">
+      <w:start w:val="1"/>
+      <w:numFmt w:val="bullet"/>
+      <w:lvlText w:val=""/>
+      <w:lvlJc w:val="left"/>
+      <w:pPr>
+        <w:tabs>
+          <w:tab w:val="num" w:pos="6480"/>
+        </w:tabs>
+        <w:ind w:left="6480" w:hanging="360"/>
+      </w:pPr>
+      <w:rPr>
+        <w:rFonts w:ascii="Wingdings" w:hAnsi="Wingdings" w:hint="default"/>
+        <w:sz w:val="20"/>
+      </w:rPr>
+    </w:lvl>
+  </w:abstractNum>
+  <w:abstractNum w:abstractNumId="84" w15:restartNumberingAfterBreak="0">
     <w:nsid w:val="6C716810"/>
     <w:multiLevelType w:val="multilevel"/>
     <w:tmpl w:val="F2822230"/>
@@ -18333,7 +21208,7 @@
       </w:rPr>
     </w:lvl>
   </w:abstractNum>
-  <w:abstractNum w:abstractNumId="73" w15:restartNumberingAfterBreak="0">
+  <w:abstractNum w:abstractNumId="85" w15:restartNumberingAfterBreak="0">
     <w:nsid w:val="6F4C7F8A"/>
     <w:multiLevelType w:val="multilevel"/>
     <w:tmpl w:val="5A500B8A"/>
@@ -18482,7 +21357,7 @@
       </w:rPr>
     </w:lvl>
   </w:abstractNum>
-  <w:abstractNum w:abstractNumId="74" w15:restartNumberingAfterBreak="0">
+  <w:abstractNum w:abstractNumId="86" w15:restartNumberingAfterBreak="0">
     <w:nsid w:val="7010666A"/>
     <w:multiLevelType w:val="multilevel"/>
     <w:tmpl w:val="5520298C"/>
@@ -18627,7 +21502,156 @@
       </w:rPr>
     </w:lvl>
   </w:abstractNum>
-  <w:abstractNum w:abstractNumId="75" w15:restartNumberingAfterBreak="0">
+  <w:abstractNum w:abstractNumId="87" w15:restartNumberingAfterBreak="0">
+    <w:nsid w:val="70204C66"/>
+    <w:multiLevelType w:val="multilevel"/>
+    <w:tmpl w:val="69988288"/>
+    <w:lvl w:ilvl="0">
+      <w:start w:val="1"/>
+      <w:numFmt w:val="bullet"/>
+      <w:lvlText w:val=""/>
+      <w:lvlJc w:val="left"/>
+      <w:pPr>
+        <w:tabs>
+          <w:tab w:val="num" w:pos="720"/>
+        </w:tabs>
+        <w:ind w:left="720" w:hanging="360"/>
+      </w:pPr>
+      <w:rPr>
+        <w:rFonts w:ascii="Symbol" w:hAnsi="Symbol" w:hint="default"/>
+        <w:sz w:val="20"/>
+      </w:rPr>
+    </w:lvl>
+    <w:lvl w:ilvl="1" w:tentative="1">
+      <w:start w:val="1"/>
+      <w:numFmt w:val="bullet"/>
+      <w:lvlText w:val="o"/>
+      <w:lvlJc w:val="left"/>
+      <w:pPr>
+        <w:tabs>
+          <w:tab w:val="num" w:pos="1440"/>
+        </w:tabs>
+        <w:ind w:left="1440" w:hanging="360"/>
+      </w:pPr>
+      <w:rPr>
+        <w:rFonts w:ascii="Courier New" w:hAnsi="Courier New" w:hint="default"/>
+        <w:sz w:val="20"/>
+      </w:rPr>
+    </w:lvl>
+    <w:lvl w:ilvl="2" w:tentative="1">
+      <w:start w:val="1"/>
+      <w:numFmt w:val="bullet"/>
+      <w:lvlText w:val=""/>
+      <w:lvlJc w:val="left"/>
+      <w:pPr>
+        <w:tabs>
+          <w:tab w:val="num" w:pos="2160"/>
+        </w:tabs>
+        <w:ind w:left="2160" w:hanging="360"/>
+      </w:pPr>
+      <w:rPr>
+        <w:rFonts w:ascii="Wingdings" w:hAnsi="Wingdings" w:hint="default"/>
+        <w:sz w:val="20"/>
+      </w:rPr>
+    </w:lvl>
+    <w:lvl w:ilvl="3" w:tentative="1">
+      <w:start w:val="1"/>
+      <w:numFmt w:val="bullet"/>
+      <w:lvlText w:val=""/>
+      <w:lvlJc w:val="left"/>
+      <w:pPr>
+        <w:tabs>
+          <w:tab w:val="num" w:pos="2880"/>
+        </w:tabs>
+        <w:ind w:left="2880" w:hanging="360"/>
+      </w:pPr>
+      <w:rPr>
+        <w:rFonts w:ascii="Wingdings" w:hAnsi="Wingdings" w:hint="default"/>
+        <w:sz w:val="20"/>
+      </w:rPr>
+    </w:lvl>
+    <w:lvl w:ilvl="4" w:tentative="1">
+      <w:start w:val="1"/>
+      <w:numFmt w:val="bullet"/>
+      <w:lvlText w:val=""/>
+      <w:lvlJc w:val="left"/>
+      <w:pPr>
+        <w:tabs>
+          <w:tab w:val="num" w:pos="3600"/>
+        </w:tabs>
+        <w:ind w:left="3600" w:hanging="360"/>
+      </w:pPr>
+      <w:rPr>
+        <w:rFonts w:ascii="Wingdings" w:hAnsi="Wingdings" w:hint="default"/>
+        <w:sz w:val="20"/>
+      </w:rPr>
+    </w:lvl>
+    <w:lvl w:ilvl="5" w:tentative="1">
+      <w:start w:val="1"/>
+      <w:numFmt w:val="bullet"/>
+      <w:lvlText w:val=""/>
+      <w:lvlJc w:val="left"/>
+      <w:pPr>
+        <w:tabs>
+          <w:tab w:val="num" w:pos="4320"/>
+        </w:tabs>
+        <w:ind w:left="4320" w:hanging="360"/>
+      </w:pPr>
+      <w:rPr>
+        <w:rFonts w:ascii="Wingdings" w:hAnsi="Wingdings" w:hint="default"/>
+        <w:sz w:val="20"/>
+      </w:rPr>
+    </w:lvl>
+    <w:lvl w:ilvl="6" w:tentative="1">
+      <w:start w:val="1"/>
+      <w:numFmt w:val="bullet"/>
+      <w:lvlText w:val=""/>
+      <w:lvlJc w:val="left"/>
+      <w:pPr>
+        <w:tabs>
+          <w:tab w:val="num" w:pos="5040"/>
+        </w:tabs>
+        <w:ind w:left="5040" w:hanging="360"/>
+      </w:pPr>
+      <w:rPr>
+        <w:rFonts w:ascii="Wingdings" w:hAnsi="Wingdings" w:hint="default"/>
+        <w:sz w:val="20"/>
+      </w:rPr>
+    </w:lvl>
+    <w:lvl w:ilvl="7" w:tentative="1">
+      <w:start w:val="1"/>
+      <w:numFmt w:val="bullet"/>
+      <w:lvlText w:val=""/>
+      <w:lvlJc w:val="left"/>
+      <w:pPr>
+        <w:tabs>
+          <w:tab w:val="num" w:pos="5760"/>
+        </w:tabs>
+        <w:ind w:left="5760" w:hanging="360"/>
+      </w:pPr>
+      <w:rPr>
+        <w:rFonts w:ascii="Wingdings" w:hAnsi="Wingdings" w:hint="default"/>
+        <w:sz w:val="20"/>
+      </w:rPr>
+    </w:lvl>
+    <w:lvl w:ilvl="8" w:tentative="1">
+      <w:start w:val="1"/>
+      <w:numFmt w:val="bullet"/>
+      <w:lvlText w:val=""/>
+      <w:lvlJc w:val="left"/>
+      <w:pPr>
+        <w:tabs>
+          <w:tab w:val="num" w:pos="6480"/>
+        </w:tabs>
+        <w:ind w:left="6480" w:hanging="360"/>
+      </w:pPr>
+      <w:rPr>
+        <w:rFonts w:ascii="Wingdings" w:hAnsi="Wingdings" w:hint="default"/>
+        <w:sz w:val="20"/>
+      </w:rPr>
+    </w:lvl>
+  </w:abstractNum>
+  <w:abstractNum w:abstractNumId="88" w15:restartNumberingAfterBreak="0">
     <w:nsid w:val="70A37176"/>
     <w:multiLevelType w:val="multilevel"/>
     <w:tmpl w:val="0F881566"/>
@@ -18776,7 +21800,156 @@
       </w:rPr>
     </w:lvl>
   </w:abstractNum>
-  <w:abstractNum w:abstractNumId="76" w15:restartNumberingAfterBreak="0">
+  <w:abstractNum w:abstractNumId="89" w15:restartNumberingAfterBreak="0">
+    <w:nsid w:val="74AA7514"/>
+    <w:multiLevelType w:val="multilevel"/>
+    <w:tmpl w:val="98FC7FD0"/>
+    <w:lvl w:ilvl="0">
+      <w:start w:val="1"/>
+      <w:numFmt w:val="bullet"/>
+      <w:lvlText w:val=""/>
+      <w:lvlJc w:val="left"/>
+      <w:pPr>
+        <w:tabs>
+          <w:tab w:val="num" w:pos="720"/>
+        </w:tabs>
+        <w:ind w:left="720" w:hanging="360"/>
+      </w:pPr>
+      <w:rPr>
+        <w:rFonts w:ascii="Symbol" w:hAnsi="Symbol" w:hint="default"/>
+        <w:sz w:val="20"/>
+      </w:rPr>
+    </w:lvl>
+    <w:lvl w:ilvl="1" w:tentative="1">
+      <w:start w:val="1"/>
+      <w:numFmt w:val="bullet"/>
+      <w:lvlText w:val="o"/>
+      <w:lvlJc w:val="left"/>
+      <w:pPr>
+        <w:tabs>
+          <w:tab w:val="num" w:pos="1440"/>
+        </w:tabs>
+        <w:ind w:left="1440" w:hanging="360"/>
+      </w:pPr>
+      <w:rPr>
+        <w:rFonts w:ascii="Courier New" w:hAnsi="Courier New" w:hint="default"/>
+        <w:sz w:val="20"/>
+      </w:rPr>
+    </w:lvl>
+    <w:lvl w:ilvl="2" w:tentative="1">
+      <w:start w:val="1"/>
+      <w:numFmt w:val="bullet"/>
+      <w:lvlText w:val=""/>
+      <w:lvlJc w:val="left"/>
+      <w:pPr>
+        <w:tabs>
+          <w:tab w:val="num" w:pos="2160"/>
+        </w:tabs>
+        <w:ind w:left="2160" w:hanging="360"/>
+      </w:pPr>
+      <w:rPr>
+        <w:rFonts w:ascii="Wingdings" w:hAnsi="Wingdings" w:hint="default"/>
+        <w:sz w:val="20"/>
+      </w:rPr>
+    </w:lvl>
+    <w:lvl w:ilvl="3" w:tentative="1">
+      <w:start w:val="1"/>
+      <w:numFmt w:val="bullet"/>
+      <w:lvlText w:val=""/>
+      <w:lvlJc w:val="left"/>
+      <w:pPr>
+        <w:tabs>
+          <w:tab w:val="num" w:pos="2880"/>
+        </w:tabs>
+        <w:ind w:left="2880" w:hanging="360"/>
+      </w:pPr>
+      <w:rPr>
+        <w:rFonts w:ascii="Wingdings" w:hAnsi="Wingdings" w:hint="default"/>
+        <w:sz w:val="20"/>
+      </w:rPr>
+    </w:lvl>
+    <w:lvl w:ilvl="4" w:tentative="1">
+      <w:start w:val="1"/>
+      <w:numFmt w:val="bullet"/>
+      <w:lvlText w:val=""/>
+      <w:lvlJc w:val="left"/>
+      <w:pPr>
+        <w:tabs>
+          <w:tab w:val="num" w:pos="3600"/>
+        </w:tabs>
+        <w:ind w:left="3600" w:hanging="360"/>
+      </w:pPr>
+      <w:rPr>
+        <w:rFonts w:ascii="Wingdings" w:hAnsi="Wingdings" w:hint="default"/>
+        <w:sz w:val="20"/>
+      </w:rPr>
+    </w:lvl>
+    <w:lvl w:ilvl="5" w:tentative="1">
+      <w:start w:val="1"/>
+      <w:numFmt w:val="bullet"/>
+      <w:lvlText w:val=""/>
+      <w:lvlJc w:val="left"/>
+      <w:pPr>
+        <w:tabs>
+          <w:tab w:val="num" w:pos="4320"/>
+        </w:tabs>
+        <w:ind w:left="4320" w:hanging="360"/>
+      </w:pPr>
+      <w:rPr>
+        <w:rFonts w:ascii="Wingdings" w:hAnsi="Wingdings" w:hint="default"/>
+        <w:sz w:val="20"/>
+      </w:rPr>
+    </w:lvl>
+    <w:lvl w:ilvl="6" w:tentative="1">
+      <w:start w:val="1"/>
+      <w:numFmt w:val="bullet"/>
+      <w:lvlText w:val=""/>
+      <w:lvlJc w:val="left"/>
+      <w:pPr>
+        <w:tabs>
+          <w:tab w:val="num" w:pos="5040"/>
+        </w:tabs>
+        <w:ind w:left="5040" w:hanging="360"/>
+      </w:pPr>
+      <w:rPr>
+        <w:rFonts w:ascii="Wingdings" w:hAnsi="Wingdings" w:hint="default"/>
+        <w:sz w:val="20"/>
+      </w:rPr>
+    </w:lvl>
+    <w:lvl w:ilvl="7" w:tentative="1">
+      <w:start w:val="1"/>
+      <w:numFmt w:val="bullet"/>
+      <w:lvlText w:val=""/>
+      <w:lvlJc w:val="left"/>
+      <w:pPr>
+        <w:tabs>
+          <w:tab w:val="num" w:pos="5760"/>
+        </w:tabs>
+        <w:ind w:left="5760" w:hanging="360"/>
+      </w:pPr>
+      <w:rPr>
+        <w:rFonts w:ascii="Wingdings" w:hAnsi="Wingdings" w:hint="default"/>
+        <w:sz w:val="20"/>
+      </w:rPr>
+    </w:lvl>
+    <w:lvl w:ilvl="8" w:tentative="1">
+      <w:start w:val="1"/>
+      <w:numFmt w:val="bullet"/>
+      <w:lvlText w:val=""/>
+      <w:lvlJc w:val="left"/>
+      <w:pPr>
+        <w:tabs>
+          <w:tab w:val="num" w:pos="6480"/>
+        </w:tabs>
+        <w:ind w:left="6480" w:hanging="360"/>
+      </w:pPr>
+      <w:rPr>
+        <w:rFonts w:ascii="Wingdings" w:hAnsi="Wingdings" w:hint="default"/>
+        <w:sz w:val="20"/>
+      </w:rPr>
+    </w:lvl>
+  </w:abstractNum>
+  <w:abstractNum w:abstractNumId="90" w15:restartNumberingAfterBreak="0">
     <w:nsid w:val="74D270CD"/>
     <w:multiLevelType w:val="multilevel"/>
     <w:tmpl w:val="8A6CF21C"/>
@@ -18925,7 +22098,7 @@
       </w:rPr>
     </w:lvl>
   </w:abstractNum>
-  <w:abstractNum w:abstractNumId="77" w15:restartNumberingAfterBreak="0">
+  <w:abstractNum w:abstractNumId="91" w15:restartNumberingAfterBreak="0">
     <w:nsid w:val="753F4E4B"/>
     <w:multiLevelType w:val="multilevel"/>
     <w:tmpl w:val="C696063E"/>
@@ -19074,7 +22247,7 @@
       </w:rPr>
     </w:lvl>
   </w:abstractNum>
-  <w:abstractNum w:abstractNumId="78" w15:restartNumberingAfterBreak="0">
+  <w:abstractNum w:abstractNumId="92" w15:restartNumberingAfterBreak="0">
     <w:nsid w:val="756D1803"/>
     <w:multiLevelType w:val="hybridMultilevel"/>
     <w:tmpl w:val="C9D8DB0A"/>
@@ -19187,7 +22360,7 @@
       </w:rPr>
     </w:lvl>
   </w:abstractNum>
-  <w:abstractNum w:abstractNumId="79" w15:restartNumberingAfterBreak="0">
+  <w:abstractNum w:abstractNumId="93" w15:restartNumberingAfterBreak="0">
     <w:nsid w:val="782338F6"/>
     <w:multiLevelType w:val="multilevel"/>
     <w:tmpl w:val="EEFE250A"/>
@@ -19336,7 +22509,7 @@
       </w:rPr>
     </w:lvl>
   </w:abstractNum>
-  <w:abstractNum w:abstractNumId="80" w15:restartNumberingAfterBreak="0">
+  <w:abstractNum w:abstractNumId="94" w15:restartNumberingAfterBreak="0">
     <w:nsid w:val="79951B9E"/>
     <w:multiLevelType w:val="multilevel"/>
     <w:tmpl w:val="7862C18E"/>
@@ -19485,7 +22658,7 @@
       </w:rPr>
     </w:lvl>
   </w:abstractNum>
-  <w:abstractNum w:abstractNumId="81" w15:restartNumberingAfterBreak="0">
+  <w:abstractNum w:abstractNumId="95" w15:restartNumberingAfterBreak="0">
     <w:nsid w:val="7C41239D"/>
     <w:multiLevelType w:val="multilevel"/>
     <w:tmpl w:val="F8D0E1F4"/>
@@ -19634,7 +22807,7 @@
       </w:rPr>
     </w:lvl>
   </w:abstractNum>
-  <w:abstractNum w:abstractNumId="82" w15:restartNumberingAfterBreak="0">
+  <w:abstractNum w:abstractNumId="96" w15:restartNumberingAfterBreak="0">
     <w:nsid w:val="7DC40AD4"/>
     <w:multiLevelType w:val="multilevel"/>
     <w:tmpl w:val="3A32E9D6"/>
@@ -19783,7 +22956,7 @@
       </w:rPr>
     </w:lvl>
   </w:abstractNum>
-  <w:abstractNum w:abstractNumId="83" w15:restartNumberingAfterBreak="0">
+  <w:abstractNum w:abstractNumId="97" w15:restartNumberingAfterBreak="0">
     <w:nsid w:val="7DE63453"/>
     <w:multiLevelType w:val="multilevel"/>
     <w:tmpl w:val="416E7052"/>
@@ -19932,7 +23105,7 @@
       </w:rPr>
     </w:lvl>
   </w:abstractNum>
-  <w:abstractNum w:abstractNumId="84" w15:restartNumberingAfterBreak="0">
+  <w:abstractNum w:abstractNumId="98" w15:restartNumberingAfterBreak="0">
     <w:nsid w:val="7E085E19"/>
     <w:multiLevelType w:val="multilevel"/>
     <w:tmpl w:val="3DE859DA"/>
@@ -20081,7 +23254,7 @@
       </w:rPr>
     </w:lvl>
   </w:abstractNum>
-  <w:abstractNum w:abstractNumId="85" w15:restartNumberingAfterBreak="0">
+  <w:abstractNum w:abstractNumId="99" w15:restartNumberingAfterBreak="0">
     <w:nsid w:val="7E263CF7"/>
     <w:multiLevelType w:val="multilevel"/>
     <w:tmpl w:val="36FA6348"/>
@@ -20231,187 +23404,187 @@
     </w:lvl>
   </w:abstractNum>
   <w:num w:numId="1" w16cid:durableId="52582701">
+    <w:abstractNumId w:val="3"/>
+  </w:num>
+  <w:num w:numId="2" w16cid:durableId="1916352287">
+    <w:abstractNumId w:val="92"/>
+  </w:num>
+  <w:num w:numId="3" w16cid:durableId="1557856909">
+    <w:abstractNumId w:val="61"/>
+  </w:num>
+  <w:num w:numId="4" w16cid:durableId="1532835637">
+    <w:abstractNumId w:val="10"/>
+  </w:num>
+  <w:num w:numId="5" w16cid:durableId="444925126">
+    <w:abstractNumId w:val="44"/>
+  </w:num>
+  <w:num w:numId="6" w16cid:durableId="724989063">
+    <w:abstractNumId w:val="78"/>
+  </w:num>
+  <w:num w:numId="7" w16cid:durableId="503711178">
+    <w:abstractNumId w:val="91"/>
+  </w:num>
+  <w:num w:numId="8" w16cid:durableId="847138353">
+    <w:abstractNumId w:val="74"/>
+  </w:num>
+  <w:num w:numId="9" w16cid:durableId="1717123355">
+    <w:abstractNumId w:val="84"/>
+  </w:num>
+  <w:num w:numId="10" w16cid:durableId="1393118921">
+    <w:abstractNumId w:val="22"/>
+  </w:num>
+  <w:num w:numId="11" w16cid:durableId="1407339648">
+    <w:abstractNumId w:val="9"/>
+  </w:num>
+  <w:num w:numId="12" w16cid:durableId="803356701">
+    <w:abstractNumId w:val="23"/>
+  </w:num>
+  <w:num w:numId="13" w16cid:durableId="1104152018">
+    <w:abstractNumId w:val="32"/>
+  </w:num>
+  <w:num w:numId="14" w16cid:durableId="1902248783">
+    <w:abstractNumId w:val="7"/>
+  </w:num>
+  <w:num w:numId="15" w16cid:durableId="1743914070">
+    <w:abstractNumId w:val="14"/>
+  </w:num>
+  <w:num w:numId="16" w16cid:durableId="1976136934">
+    <w:abstractNumId w:val="43"/>
+  </w:num>
+  <w:num w:numId="17" w16cid:durableId="1959603447">
+    <w:abstractNumId w:val="45"/>
+  </w:num>
+  <w:num w:numId="18" w16cid:durableId="1553881855">
+    <w:abstractNumId w:val="16"/>
+  </w:num>
+  <w:num w:numId="19" w16cid:durableId="2105421174">
+    <w:abstractNumId w:val="70"/>
+  </w:num>
+  <w:num w:numId="20" w16cid:durableId="1982072060">
+    <w:abstractNumId w:val="96"/>
+  </w:num>
+  <w:num w:numId="21" w16cid:durableId="579752449">
+    <w:abstractNumId w:val="72"/>
+  </w:num>
+  <w:num w:numId="22" w16cid:durableId="1612931724">
+    <w:abstractNumId w:val="93"/>
+  </w:num>
+  <w:num w:numId="23" w16cid:durableId="1679885600">
+    <w:abstractNumId w:val="12"/>
+  </w:num>
+  <w:num w:numId="24" w16cid:durableId="351035916">
+    <w:abstractNumId w:val="33"/>
+  </w:num>
+  <w:num w:numId="25" w16cid:durableId="395207487">
+    <w:abstractNumId w:val="29"/>
+  </w:num>
+  <w:num w:numId="26" w16cid:durableId="290018649">
+    <w:abstractNumId w:val="46"/>
+  </w:num>
+  <w:num w:numId="27" w16cid:durableId="268047154">
+    <w:abstractNumId w:val="99"/>
+  </w:num>
+  <w:num w:numId="28" w16cid:durableId="1367296693">
+    <w:abstractNumId w:val="53"/>
+  </w:num>
+  <w:num w:numId="29" w16cid:durableId="1211456926">
+    <w:abstractNumId w:val="47"/>
+  </w:num>
+  <w:num w:numId="30" w16cid:durableId="1969621099">
+    <w:abstractNumId w:val="5"/>
+  </w:num>
+  <w:num w:numId="31" w16cid:durableId="1729568022">
+    <w:abstractNumId w:val="98"/>
+  </w:num>
+  <w:num w:numId="32" w16cid:durableId="1486437523">
+    <w:abstractNumId w:val="67"/>
+  </w:num>
+  <w:num w:numId="33" w16cid:durableId="1044063569">
+    <w:abstractNumId w:val="50"/>
+  </w:num>
+  <w:num w:numId="34" w16cid:durableId="696152288">
+    <w:abstractNumId w:val="75"/>
+  </w:num>
+  <w:num w:numId="35" w16cid:durableId="1276248653">
+    <w:abstractNumId w:val="37"/>
+  </w:num>
+  <w:num w:numId="36" w16cid:durableId="1896045667">
+    <w:abstractNumId w:val="90"/>
+  </w:num>
+  <w:num w:numId="37" w16cid:durableId="1844660977">
+    <w:abstractNumId w:val="20"/>
+  </w:num>
+  <w:num w:numId="38" w16cid:durableId="636881843">
+    <w:abstractNumId w:val="64"/>
+  </w:num>
+  <w:num w:numId="39" w16cid:durableId="1753114940">
+    <w:abstractNumId w:val="11"/>
+  </w:num>
+  <w:num w:numId="40" w16cid:durableId="964196460">
+    <w:abstractNumId w:val="97"/>
+  </w:num>
+  <w:num w:numId="41" w16cid:durableId="554396650">
+    <w:abstractNumId w:val="36"/>
+  </w:num>
+  <w:num w:numId="42" w16cid:durableId="2042319160">
+    <w:abstractNumId w:val="57"/>
+  </w:num>
+  <w:num w:numId="43" w16cid:durableId="153495272">
+    <w:abstractNumId w:val="34"/>
+  </w:num>
+  <w:num w:numId="44" w16cid:durableId="1531802916">
+    <w:abstractNumId w:val="68"/>
+  </w:num>
+  <w:num w:numId="45" w16cid:durableId="80762806">
+    <w:abstractNumId w:val="62"/>
+  </w:num>
+  <w:num w:numId="46" w16cid:durableId="875502186">
+    <w:abstractNumId w:val="52"/>
+  </w:num>
+  <w:num w:numId="47" w16cid:durableId="1791822010">
+    <w:abstractNumId w:val="95"/>
+  </w:num>
+  <w:num w:numId="48" w16cid:durableId="254091516">
+    <w:abstractNumId w:val="85"/>
+  </w:num>
+  <w:num w:numId="49" w16cid:durableId="137764175">
+    <w:abstractNumId w:val="35"/>
+  </w:num>
+  <w:num w:numId="50" w16cid:durableId="1325084732">
+    <w:abstractNumId w:val="19"/>
+  </w:num>
+  <w:num w:numId="51" w16cid:durableId="320427955">
+    <w:abstractNumId w:val="48"/>
+  </w:num>
+  <w:num w:numId="52" w16cid:durableId="230123694">
+    <w:abstractNumId w:val="49"/>
+  </w:num>
+  <w:num w:numId="53" w16cid:durableId="480118592">
+    <w:abstractNumId w:val="30"/>
+  </w:num>
+  <w:num w:numId="54" w16cid:durableId="614992255">
+    <w:abstractNumId w:val="77"/>
+  </w:num>
+  <w:num w:numId="55" w16cid:durableId="69933784">
+    <w:abstractNumId w:val="13"/>
+  </w:num>
+  <w:num w:numId="56" w16cid:durableId="1333490602">
+    <w:abstractNumId w:val="26"/>
+  </w:num>
+  <w:num w:numId="57" w16cid:durableId="1956666556">
+    <w:abstractNumId w:val="56"/>
+  </w:num>
+  <w:num w:numId="58" w16cid:durableId="373971306">
+    <w:abstractNumId w:val="86"/>
+  </w:num>
+  <w:num w:numId="59" w16cid:durableId="1579557580">
     <w:abstractNumId w:val="2"/>
   </w:num>
-  <w:num w:numId="2" w16cid:durableId="1916352287">
-    <w:abstractNumId w:val="78"/>
-  </w:num>
-  <w:num w:numId="3" w16cid:durableId="1557856909">
-    <w:abstractNumId w:val="55"/>
-  </w:num>
-  <w:num w:numId="4" w16cid:durableId="1532835637">
-    <w:abstractNumId w:val="7"/>
-  </w:num>
-  <w:num w:numId="5" w16cid:durableId="444925126">
-    <w:abstractNumId w:val="38"/>
-  </w:num>
-  <w:num w:numId="6" w16cid:durableId="724989063">
-    <w:abstractNumId w:val="70"/>
-  </w:num>
-  <w:num w:numId="7" w16cid:durableId="503711178">
-    <w:abstractNumId w:val="77"/>
-  </w:num>
-  <w:num w:numId="8" w16cid:durableId="847138353">
-    <w:abstractNumId w:val="66"/>
-  </w:num>
-  <w:num w:numId="9" w16cid:durableId="1717123355">
-    <w:abstractNumId w:val="72"/>
-  </w:num>
-  <w:num w:numId="10" w16cid:durableId="1393118921">
-    <w:abstractNumId w:val="18"/>
-  </w:num>
-  <w:num w:numId="11" w16cid:durableId="1407339648">
-    <w:abstractNumId w:val="6"/>
-  </w:num>
-  <w:num w:numId="12" w16cid:durableId="803356701">
-    <w:abstractNumId w:val="19"/>
-  </w:num>
-  <w:num w:numId="13" w16cid:durableId="1104152018">
-    <w:abstractNumId w:val="27"/>
-  </w:num>
-  <w:num w:numId="14" w16cid:durableId="1902248783">
-    <w:abstractNumId w:val="5"/>
-  </w:num>
-  <w:num w:numId="15" w16cid:durableId="1743914070">
-    <w:abstractNumId w:val="11"/>
-  </w:num>
-  <w:num w:numId="16" w16cid:durableId="1976136934">
-    <w:abstractNumId w:val="37"/>
-  </w:num>
-  <w:num w:numId="17" w16cid:durableId="1959603447">
-    <w:abstractNumId w:val="39"/>
-  </w:num>
-  <w:num w:numId="18" w16cid:durableId="1553881855">
-    <w:abstractNumId w:val="13"/>
-  </w:num>
-  <w:num w:numId="19" w16cid:durableId="2105421174">
-    <w:abstractNumId w:val="63"/>
-  </w:num>
-  <w:num w:numId="20" w16cid:durableId="1982072060">
-    <w:abstractNumId w:val="82"/>
-  </w:num>
-  <w:num w:numId="21" w16cid:durableId="579752449">
-    <w:abstractNumId w:val="65"/>
-  </w:num>
-  <w:num w:numId="22" w16cid:durableId="1612931724">
-    <w:abstractNumId w:val="79"/>
-  </w:num>
-  <w:num w:numId="23" w16cid:durableId="1679885600">
-    <w:abstractNumId w:val="9"/>
-  </w:num>
-  <w:num w:numId="24" w16cid:durableId="351035916">
-    <w:abstractNumId w:val="28"/>
-  </w:num>
-  <w:num w:numId="25" w16cid:durableId="395207487">
-    <w:abstractNumId w:val="24"/>
-  </w:num>
-  <w:num w:numId="26" w16cid:durableId="290018649">
-    <w:abstractNumId w:val="40"/>
-  </w:num>
-  <w:num w:numId="27" w16cid:durableId="268047154">
-    <w:abstractNumId w:val="85"/>
-  </w:num>
-  <w:num w:numId="28" w16cid:durableId="1367296693">
-    <w:abstractNumId w:val="47"/>
-  </w:num>
-  <w:num w:numId="29" w16cid:durableId="1211456926">
-    <w:abstractNumId w:val="41"/>
-  </w:num>
-  <w:num w:numId="30" w16cid:durableId="1969621099">
-    <w:abstractNumId w:val="4"/>
-  </w:num>
-  <w:num w:numId="31" w16cid:durableId="1729568022">
-    <w:abstractNumId w:val="84"/>
-  </w:num>
-  <w:num w:numId="32" w16cid:durableId="1486437523">
-    <w:abstractNumId w:val="60"/>
-  </w:num>
-  <w:num w:numId="33" w16cid:durableId="1044063569">
-    <w:abstractNumId w:val="44"/>
-  </w:num>
-  <w:num w:numId="34" w16cid:durableId="696152288">
-    <w:abstractNumId w:val="67"/>
-  </w:num>
-  <w:num w:numId="35" w16cid:durableId="1276248653">
-    <w:abstractNumId w:val="32"/>
-  </w:num>
-  <w:num w:numId="36" w16cid:durableId="1896045667">
-    <w:abstractNumId w:val="76"/>
-  </w:num>
-  <w:num w:numId="37" w16cid:durableId="1844660977">
-    <w:abstractNumId w:val="16"/>
-  </w:num>
-  <w:num w:numId="38" w16cid:durableId="636881843">
-    <w:abstractNumId w:val="58"/>
-  </w:num>
-  <w:num w:numId="39" w16cid:durableId="1753114940">
-    <w:abstractNumId w:val="8"/>
-  </w:num>
-  <w:num w:numId="40" w16cid:durableId="964196460">
-    <w:abstractNumId w:val="83"/>
-  </w:num>
-  <w:num w:numId="41" w16cid:durableId="554396650">
-    <w:abstractNumId w:val="31"/>
-  </w:num>
-  <w:num w:numId="42" w16cid:durableId="2042319160">
-    <w:abstractNumId w:val="51"/>
-  </w:num>
-  <w:num w:numId="43" w16cid:durableId="153495272">
-    <w:abstractNumId w:val="29"/>
-  </w:num>
-  <w:num w:numId="44" w16cid:durableId="1531802916">
-    <w:abstractNumId w:val="61"/>
-  </w:num>
-  <w:num w:numId="45" w16cid:durableId="80762806">
-    <w:abstractNumId w:val="56"/>
-  </w:num>
-  <w:num w:numId="46" w16cid:durableId="875502186">
-    <w:abstractNumId w:val="46"/>
-  </w:num>
-  <w:num w:numId="47" w16cid:durableId="1791822010">
-    <w:abstractNumId w:val="81"/>
-  </w:num>
-  <w:num w:numId="48" w16cid:durableId="254091516">
-    <w:abstractNumId w:val="73"/>
-  </w:num>
-  <w:num w:numId="49" w16cid:durableId="137764175">
-    <w:abstractNumId w:val="30"/>
-  </w:num>
-  <w:num w:numId="50" w16cid:durableId="1325084732">
-    <w:abstractNumId w:val="15"/>
-  </w:num>
-  <w:num w:numId="51" w16cid:durableId="320427955">
-    <w:abstractNumId w:val="42"/>
-  </w:num>
-  <w:num w:numId="52" w16cid:durableId="230123694">
-    <w:abstractNumId w:val="43"/>
-  </w:num>
-  <w:num w:numId="53" w16cid:durableId="480118592">
-    <w:abstractNumId w:val="25"/>
-  </w:num>
-  <w:num w:numId="54" w16cid:durableId="614992255">
+  <w:num w:numId="60" w16cid:durableId="34356048">
     <w:abstractNumId w:val="69"/>
   </w:num>
-  <w:num w:numId="55" w16cid:durableId="69933784">
-    <w:abstractNumId w:val="10"/>
-  </w:num>
-  <w:num w:numId="56" w16cid:durableId="1333490602">
-    <w:abstractNumId w:val="21"/>
-  </w:num>
-  <w:num w:numId="57" w16cid:durableId="1956666556">
-    <w:abstractNumId w:val="50"/>
-  </w:num>
-  <w:num w:numId="58" w16cid:durableId="373971306">
-    <w:abstractNumId w:val="74"/>
-  </w:num>
-  <w:num w:numId="59" w16cid:durableId="1579557580">
-    <w:abstractNumId w:val="1"/>
-  </w:num>
-  <w:num w:numId="60" w16cid:durableId="34356048">
-    <w:abstractNumId w:val="62"/>
-  </w:num>
   <w:num w:numId="61" w16cid:durableId="1507818647">
-    <w:abstractNumId w:val="62"/>
+    <w:abstractNumId w:val="69"/>
     <w:lvlOverride w:ilvl="1">
       <w:lvl w:ilvl="1">
         <w:numFmt w:val="decimal"/>
@@ -20421,10 +23594,10 @@
     </w:lvlOverride>
   </w:num>
   <w:num w:numId="62" w16cid:durableId="1568150601">
-    <w:abstractNumId w:val="20"/>
+    <w:abstractNumId w:val="25"/>
   </w:num>
   <w:num w:numId="63" w16cid:durableId="382826802">
-    <w:abstractNumId w:val="20"/>
+    <w:abstractNumId w:val="25"/>
     <w:lvlOverride w:ilvl="1">
       <w:lvl w:ilvl="1">
         <w:numFmt w:val="decimal"/>
@@ -20434,10 +23607,10 @@
     </w:lvlOverride>
   </w:num>
   <w:num w:numId="64" w16cid:durableId="389308536">
-    <w:abstractNumId w:val="59"/>
+    <w:abstractNumId w:val="65"/>
   </w:num>
   <w:num w:numId="65" w16cid:durableId="704865810">
-    <w:abstractNumId w:val="59"/>
+    <w:abstractNumId w:val="65"/>
     <w:lvlOverride w:ilvl="1">
       <w:lvl w:ilvl="1">
         <w:numFmt w:val="decimal"/>
@@ -20447,10 +23620,10 @@
     </w:lvlOverride>
   </w:num>
   <w:num w:numId="66" w16cid:durableId="1689795244">
-    <w:abstractNumId w:val="14"/>
+    <w:abstractNumId w:val="17"/>
   </w:num>
   <w:num w:numId="67" w16cid:durableId="905341783">
-    <w:abstractNumId w:val="14"/>
+    <w:abstractNumId w:val="17"/>
     <w:lvlOverride w:ilvl="1">
       <w:lvl w:ilvl="1">
         <w:numFmt w:val="decimal"/>
@@ -20460,10 +23633,10 @@
     </w:lvlOverride>
   </w:num>
   <w:num w:numId="68" w16cid:durableId="943339527">
-    <w:abstractNumId w:val="75"/>
+    <w:abstractNumId w:val="88"/>
   </w:num>
   <w:num w:numId="69" w16cid:durableId="1715347373">
-    <w:abstractNumId w:val="75"/>
+    <w:abstractNumId w:val="88"/>
     <w:lvlOverride w:ilvl="1">
       <w:lvl w:ilvl="1">
         <w:numFmt w:val="decimal"/>
@@ -20473,70 +23646,112 @@
     </w:lvlOverride>
   </w:num>
   <w:num w:numId="70" w16cid:durableId="1171414099">
-    <w:abstractNumId w:val="34"/>
+    <w:abstractNumId w:val="39"/>
   </w:num>
   <w:num w:numId="71" w16cid:durableId="539245942">
-    <w:abstractNumId w:val="36"/>
+    <w:abstractNumId w:val="41"/>
   </w:num>
   <w:num w:numId="72" w16cid:durableId="1775710572">
-    <w:abstractNumId w:val="17"/>
+    <w:abstractNumId w:val="21"/>
   </w:num>
   <w:num w:numId="73" w16cid:durableId="380325952">
-    <w:abstractNumId w:val="48"/>
+    <w:abstractNumId w:val="54"/>
   </w:num>
   <w:num w:numId="74" w16cid:durableId="2021202230">
-    <w:abstractNumId w:val="80"/>
+    <w:abstractNumId w:val="94"/>
   </w:num>
   <w:num w:numId="75" w16cid:durableId="323821901">
-    <w:abstractNumId w:val="64"/>
+    <w:abstractNumId w:val="71"/>
   </w:num>
   <w:num w:numId="76" w16cid:durableId="1091775814">
-    <w:abstractNumId w:val="52"/>
+    <w:abstractNumId w:val="58"/>
   </w:num>
   <w:num w:numId="77" w16cid:durableId="1343750275">
-    <w:abstractNumId w:val="26"/>
+    <w:abstractNumId w:val="31"/>
   </w:num>
   <w:num w:numId="78" w16cid:durableId="1065179369">
-    <w:abstractNumId w:val="57"/>
+    <w:abstractNumId w:val="63"/>
   </w:num>
   <w:num w:numId="79" w16cid:durableId="177931412">
-    <w:abstractNumId w:val="22"/>
+    <w:abstractNumId w:val="27"/>
   </w:num>
   <w:num w:numId="80" w16cid:durableId="1881741765">
-    <w:abstractNumId w:val="68"/>
+    <w:abstractNumId w:val="76"/>
   </w:num>
   <w:num w:numId="81" w16cid:durableId="1024133122">
-    <w:abstractNumId w:val="54"/>
+    <w:abstractNumId w:val="60"/>
   </w:num>
   <w:num w:numId="82" w16cid:durableId="1960187038">
-    <w:abstractNumId w:val="71"/>
+    <w:abstractNumId w:val="81"/>
   </w:num>
   <w:num w:numId="83" w16cid:durableId="1189484335">
-    <w:abstractNumId w:val="23"/>
+    <w:abstractNumId w:val="28"/>
   </w:num>
   <w:num w:numId="84" w16cid:durableId="1449399304">
-    <w:abstractNumId w:val="12"/>
+    <w:abstractNumId w:val="15"/>
   </w:num>
   <w:num w:numId="85" w16cid:durableId="699164322">
-    <w:abstractNumId w:val="33"/>
+    <w:abstractNumId w:val="38"/>
   </w:num>
   <w:num w:numId="86" w16cid:durableId="1196187490">
-    <w:abstractNumId w:val="35"/>
+    <w:abstractNumId w:val="40"/>
   </w:num>
   <w:num w:numId="87" w16cid:durableId="1186480460">
     <w:abstractNumId w:val="0"/>
   </w:num>
   <w:num w:numId="88" w16cid:durableId="1217861913">
-    <w:abstractNumId w:val="53"/>
+    <w:abstractNumId w:val="59"/>
   </w:num>
   <w:num w:numId="89" w16cid:durableId="1081684359">
-    <w:abstractNumId w:val="3"/>
+    <w:abstractNumId w:val="4"/>
   </w:num>
   <w:num w:numId="90" w16cid:durableId="1476797606">
-    <w:abstractNumId w:val="49"/>
+    <w:abstractNumId w:val="55"/>
   </w:num>
   <w:num w:numId="91" w16cid:durableId="1851795585">
-    <w:abstractNumId w:val="45"/>
+    <w:abstractNumId w:val="51"/>
+  </w:num>
+  <w:num w:numId="92" w16cid:durableId="1627471281">
+    <w:abstractNumId w:val="89"/>
+  </w:num>
+  <w:num w:numId="93" w16cid:durableId="39209550">
+    <w:abstractNumId w:val="83"/>
+  </w:num>
+  <w:num w:numId="94" w16cid:durableId="339357082">
+    <w:abstractNumId w:val="82"/>
+  </w:num>
+  <w:num w:numId="95" w16cid:durableId="113791260">
+    <w:abstractNumId w:val="24"/>
+  </w:num>
+  <w:num w:numId="96" w16cid:durableId="252052211">
+    <w:abstractNumId w:val="87"/>
+  </w:num>
+  <w:num w:numId="97" w16cid:durableId="1021397283">
+    <w:abstractNumId w:val="73"/>
+  </w:num>
+  <w:num w:numId="98" w16cid:durableId="1206330790">
+    <w:abstractNumId w:val="1"/>
+  </w:num>
+  <w:num w:numId="99" w16cid:durableId="2036419456">
+    <w:abstractNumId w:val="6"/>
+  </w:num>
+  <w:num w:numId="100" w16cid:durableId="2144034547">
+    <w:abstractNumId w:val="42"/>
+  </w:num>
+  <w:num w:numId="101" w16cid:durableId="280765337">
+    <w:abstractNumId w:val="80"/>
+  </w:num>
+  <w:num w:numId="102" w16cid:durableId="1920866275">
+    <w:abstractNumId w:val="66"/>
+  </w:num>
+  <w:num w:numId="103" w16cid:durableId="1053769941">
+    <w:abstractNumId w:val="18"/>
+  </w:num>
+  <w:num w:numId="104" w16cid:durableId="1205168568">
+    <w:abstractNumId w:val="79"/>
+  </w:num>
+  <w:num w:numId="105" w16cid:durableId="1177158639">
+    <w:abstractNumId w:val="8"/>
   </w:num>
   <w:numIdMacAtCleanup w:val="35"/>
 </w:numbering>
@@ -21145,7 +24360,6 @@
   <w:style w:type="character" w:default="1" w:styleId="Fontepargpadro">
     <w:name w:val="Default Paragraph Font"/>
     <w:uiPriority w:val="1"/>
-    <w:semiHidden/>
     <w:unhideWhenUsed/>
   </w:style>
   <w:style w:type="table" w:default="1" w:styleId="Tabelanormal">

</xml_diff>

<commit_message>
doc: add matriz csd
</commit_message>
<xml_diff>
--- a/Sprint4/Software Engineering/Documento.docx
+++ b/Sprint4/Software Engineering/Documento.docx
@@ -1,6 +1,6 @@
 
 <file path=word/document.xml><?xml version="1.0" encoding="utf-8"?>
-<w:document xmlns:wpc="http://schemas.microsoft.com/office/word/2010/wordprocessingCanvas" xmlns:cx="http://schemas.microsoft.com/office/drawing/2014/chartex" xmlns:cx1="http://schemas.microsoft.com/office/drawing/2015/9/8/chartex" xmlns:cx2="http://schemas.microsoft.com/office/drawing/2015/10/21/chartex" xmlns:cx3="http://schemas.microsoft.com/office/drawing/2016/5/9/chartex" xmlns:cx4="http://schemas.microsoft.com/office/drawing/2016/5/10/chartex" xmlns:cx5="http://schemas.microsoft.com/office/drawing/2016/5/11/chartex" xmlns:cx6="http://schemas.microsoft.com/office/drawing/2016/5/12/chartex" xmlns:cx7="http://schemas.microsoft.com/office/drawing/2016/5/13/chartex" xmlns:cx8="http://schemas.microsoft.com/office/drawing/2016/5/14/chartex" xmlns:mc="http://schemas.openxmlformats.org/markup-compatibility/2006" xmlns:aink="http://schemas.microsoft.com/office/drawing/2016/ink" xmlns:am3d="http://schemas.microsoft.com/office/drawing/2017/model3d" xmlns:o="urn:schemas-microsoft-com:office:office" xmlns:r="http://schemas.openxmlformats.org/officeDocument/2006/relationships" xmlns:m="http://schemas.openxmlformats.org/officeDocument/2006/math" xmlns:v="urn:schemas-microsoft-com:vml" xmlns:wp14="http://schemas.microsoft.com/office/word/2010/wordprocessingDrawing" xmlns:wp="http://schemas.openxmlformats.org/drawingml/2006/wordprocessingDrawing" xmlns:w10="urn:schemas-microsoft-com:office:word" xmlns:w="http://schemas.openxmlformats.org/wordprocessingml/2006/main" xmlns:w14="http://schemas.microsoft.com/office/word/2010/wordml" xmlns:w15="http://schemas.microsoft.com/office/word/2012/wordml" xmlns:w16cex="http://schemas.microsoft.com/office/word/2018/wordml/cex" xmlns:w16cid="http://schemas.microsoft.com/office/word/2016/wordml/cid" xmlns:w16="http://schemas.microsoft.com/office/word/2018/wordml" xmlns:w16sdtdh="http://schemas.microsoft.com/office/word/2020/wordml/sdtdatahash" xmlns:w16se="http://schemas.microsoft.com/office/word/2015/wordml/symex" xmlns:wpg="http://schemas.microsoft.com/office/word/2010/wordprocessingGroup" xmlns:wpi="http://schemas.microsoft.com/office/word/2010/wordprocessingInk" xmlns:wne="http://schemas.microsoft.com/office/word/2006/wordml" xmlns:wps="http://schemas.microsoft.com/office/word/2010/wordprocessingShape" mc:Ignorable="w14 w15 w16se w16cid w16 w16cex w16sdtdh wp14">
+<w:document xmlns:wpc="http://schemas.microsoft.com/office/word/2010/wordprocessingCanvas" xmlns:cx="http://schemas.microsoft.com/office/drawing/2014/chartex" xmlns:cx1="http://schemas.microsoft.com/office/drawing/2015/9/8/chartex" xmlns:cx2="http://schemas.microsoft.com/office/drawing/2015/10/21/chartex" xmlns:cx3="http://schemas.microsoft.com/office/drawing/2016/5/9/chartex" xmlns:cx4="http://schemas.microsoft.com/office/drawing/2016/5/10/chartex" xmlns:cx5="http://schemas.microsoft.com/office/drawing/2016/5/11/chartex" xmlns:cx6="http://schemas.microsoft.com/office/drawing/2016/5/12/chartex" xmlns:cx7="http://schemas.microsoft.com/office/drawing/2016/5/13/chartex" xmlns:cx8="http://schemas.microsoft.com/office/drawing/2016/5/14/chartex" xmlns:mc="http://schemas.openxmlformats.org/markup-compatibility/2006" xmlns:aink="http://schemas.microsoft.com/office/drawing/2016/ink" xmlns:am3d="http://schemas.microsoft.com/office/drawing/2017/model3d" xmlns:o="urn:schemas-microsoft-com:office:office" xmlns:oel="http://schemas.microsoft.com/office/2019/extlst" xmlns:r="http://schemas.openxmlformats.org/officeDocument/2006/relationships" xmlns:m="http://schemas.openxmlformats.org/officeDocument/2006/math" xmlns:v="urn:schemas-microsoft-com:vml" xmlns:wp14="http://schemas.microsoft.com/office/word/2010/wordprocessingDrawing" xmlns:wp="http://schemas.openxmlformats.org/drawingml/2006/wordprocessingDrawing" xmlns:w10="urn:schemas-microsoft-com:office:word" xmlns:w="http://schemas.openxmlformats.org/wordprocessingml/2006/main" xmlns:w14="http://schemas.microsoft.com/office/word/2010/wordml" xmlns:w15="http://schemas.microsoft.com/office/word/2012/wordml" xmlns:w16cex="http://schemas.microsoft.com/office/word/2018/wordml/cex" xmlns:w16cid="http://schemas.microsoft.com/office/word/2016/wordml/cid" xmlns:w16="http://schemas.microsoft.com/office/word/2018/wordml" xmlns:w16du="http://schemas.microsoft.com/office/word/2023/wordml/word16du" xmlns:w16sdtdh="http://schemas.microsoft.com/office/word/2020/wordml/sdtdatahash" xmlns:w16se="http://schemas.microsoft.com/office/word/2015/wordml/symex" xmlns:wpg="http://schemas.microsoft.com/office/word/2010/wordprocessingGroup" xmlns:wpi="http://schemas.microsoft.com/office/word/2010/wordprocessingInk" xmlns:wne="http://schemas.microsoft.com/office/word/2006/wordml" xmlns:wps="http://schemas.microsoft.com/office/word/2010/wordprocessingShape" mc:Ignorable="w14 w15 w16se w16cid w16 w16cex w16sdtdh w16du wp14">
   <w:body>
     <w:p>
       <w:pPr>
@@ -672,12 +672,12 @@
           <w:sz w:val="40"/>
           <w:szCs w:val="40"/>
         </w:rPr>
+        <w:lastRenderedPageBreak/>
         <w:t>Plano de Negócios</w:t>
       </w:r>
     </w:p>
     <w:p>
       <w:r>
-        <w:lastRenderedPageBreak/>
         <w:pict w14:anchorId="4913D7DF">
           <v:rect id="_x0000_i1026" style="width:0;height:1.5pt" o:hralign="center" o:hrstd="t" o:hr="t" fillcolor="#a0a0a0" stroked="f"/>
         </w:pict>
@@ -1021,6 +1021,7 @@
         </w:numPr>
       </w:pPr>
       <w:r>
+        <w:lastRenderedPageBreak/>
         <w:t>Gerente de Comunidade.</w:t>
       </w:r>
     </w:p>
@@ -1058,7 +1059,6 @@
         </w:numPr>
       </w:pPr>
       <w:r>
-        <w:lastRenderedPageBreak/>
         <w:t>Analista de Feedback.</w:t>
       </w:r>
     </w:p>
@@ -1375,6 +1375,7 @@
           <w:sz w:val="28"/>
           <w:szCs w:val="28"/>
         </w:rPr>
+        <w:lastRenderedPageBreak/>
         <w:t>10. Diagramas</w:t>
       </w:r>
     </w:p>
@@ -1407,7 +1408,7 @@
     <w:p>
       <w:r>
         <w:pict w14:anchorId="4D08BDF5">
-          <v:rect id="_x0000_i1048" style="width:0;height:1.5pt" o:hralign="center" o:hrstd="t" o:hr="t" fillcolor="#a0a0a0" stroked="f"/>
+          <v:rect id="_x0000_i1027" style="width:0;height:1.5pt" o:hralign="center" o:hrstd="t" o:hr="t" fillcolor="#a0a0a0" stroked="f"/>
         </w:pict>
       </w:r>
     </w:p>
@@ -1416,9 +1417,8 @@
         <w:rPr>
           <w:noProof/>
         </w:rPr>
-        <w:lastRenderedPageBreak/>
         <w:drawing>
-          <wp:inline distT="0" distB="0" distL="0" distR="0" wp14:anchorId="3B06D790" wp14:editId="3211B3CC">
+          <wp:inline distT="0" distB="0" distL="0" distR="0" wp14:anchorId="3B06D790" wp14:editId="2645D20E">
             <wp:extent cx="5400040" cy="3243580"/>
             <wp:effectExtent l="0" t="0" r="0" b="0"/>
             <wp:docPr id="1" name="Picture 1"/>
@@ -1487,7 +1487,7 @@
     <w:p>
       <w:r>
         <w:pict w14:anchorId="126C1AFD">
-          <v:rect id="_x0000_i1027" style="width:0;height:1.5pt" o:hralign="center" o:hrstd="t" o:hr="t" fillcolor="#a0a0a0" stroked="f"/>
+          <v:rect id="_x0000_i1028" style="width:0;height:1.5pt" o:hralign="center" o:hrstd="t" o:hr="t" fillcolor="#a0a0a0" stroked="f"/>
         </w:pict>
       </w:r>
     </w:p>
@@ -1552,7 +1552,7 @@
     <w:p>
       <w:r>
         <w:pict w14:anchorId="58540B44">
-          <v:rect id="_x0000_i1028" style="width:0;height:1.5pt" o:hralign="center" o:hrstd="t" o:hr="t" fillcolor="#a0a0a0" stroked="f"/>
+          <v:rect id="_x0000_i1029" style="width:0;height:1.5pt" o:hralign="center" o:hrstd="t" o:hr="t" fillcolor="#a0a0a0" stroked="f"/>
         </w:pict>
       </w:r>
     </w:p>
@@ -1873,7 +1873,7 @@
       </w:pPr>
       <w:r>
         <w:pict w14:anchorId="2B4101C0">
-          <v:rect id="_x0000_i1029" style="width:0;height:1.5pt" o:hralign="center" o:hrstd="t" o:hr="t" fillcolor="#a0a0a0" stroked="f"/>
+          <v:rect id="_x0000_i1030" style="width:0;height:1.5pt" o:hralign="center" o:hrstd="t" o:hr="t" fillcolor="#a0a0a0" stroked="f"/>
         </w:pict>
       </w:r>
     </w:p>
@@ -2160,7 +2160,7 @@
     <w:p>
       <w:r>
         <w:pict w14:anchorId="77ECF89D">
-          <v:rect id="_x0000_i1030" style="width:0;height:1.5pt" o:hralign="center" o:hrstd="t" o:hr="t" fillcolor="#a0a0a0" stroked="f"/>
+          <v:rect id="_x0000_i1031" style="width:0;height:1.5pt" o:hralign="center" o:hrstd="t" o:hr="t" fillcolor="#a0a0a0" stroked="f"/>
         </w:pict>
       </w:r>
     </w:p>
@@ -2485,7 +2485,7 @@
     <w:p>
       <w:r>
         <w:pict w14:anchorId="590AA561">
-          <v:rect id="_x0000_i1031" style="width:0;height:1.5pt" o:hralign="center" o:hrstd="t" o:hr="t" fillcolor="#a0a0a0" stroked="f"/>
+          <v:rect id="_x0000_i1032" style="width:0;height:1.5pt" o:hralign="center" o:hrstd="t" o:hr="t" fillcolor="#a0a0a0" stroked="f"/>
         </w:pict>
       </w:r>
     </w:p>
@@ -2879,7 +2879,7 @@
     <w:p>
       <w:r>
         <w:pict w14:anchorId="08776E4E">
-          <v:rect id="_x0000_i1032" style="width:0;height:1.5pt" o:hralign="center" o:hrstd="t" o:hr="t" fillcolor="#a0a0a0" stroked="f"/>
+          <v:rect id="_x0000_i1033" style="width:0;height:1.5pt" o:hralign="center" o:hrstd="t" o:hr="t" fillcolor="#a0a0a0" stroked="f"/>
         </w:pict>
       </w:r>
     </w:p>
@@ -3167,7 +3167,7 @@
       <w:r>
         <w:lastRenderedPageBreak/>
         <w:pict w14:anchorId="68CF67AC">
-          <v:rect id="_x0000_i1033" style="width:0;height:1.5pt" o:hralign="center" o:bullet="t" o:hrstd="t" o:hr="t" fillcolor="#a0a0a0" stroked="f"/>
+          <v:rect id="_x0000_i1034" style="width:0;height:1.5pt" o:hralign="center" o:bullet="t" o:hrstd="t" o:hr="t" fillcolor="#a0a0a0" stroked="f"/>
         </w:pict>
       </w:r>
     </w:p>
@@ -3485,7 +3485,7 @@
     <w:p>
       <w:r>
         <w:pict w14:anchorId="77C91A4E">
-          <v:rect id="_x0000_i1034" style="width:0;height:1.5pt" o:hralign="center" o:hrstd="t" o:hr="t" fillcolor="#a0a0a0" stroked="f"/>
+          <v:rect id="_x0000_i1035" style="width:0;height:1.5pt" o:hralign="center" o:hrstd="t" o:hr="t" fillcolor="#a0a0a0" stroked="f"/>
         </w:pict>
       </w:r>
     </w:p>
@@ -3749,7 +3749,7 @@
           <w:noProof/>
         </w:rPr>
         <w:drawing>
-          <wp:inline distT="0" distB="0" distL="0" distR="0" wp14:anchorId="393CBEE3" wp14:editId="495D5883">
+          <wp:inline distT="0" distB="0" distL="0" distR="0" wp14:anchorId="393CBEE3" wp14:editId="420072ED">
             <wp:extent cx="5400040" cy="4901565"/>
             <wp:effectExtent l="0" t="0" r="0" b="0"/>
             <wp:docPr id="1930026531" name="Imagem 10" descr="Diagrama&#10;&#10;Descrição gerada automaticamente"/>
@@ -3795,7 +3795,7 @@
       <w:r>
         <w:lastRenderedPageBreak/>
         <w:pict w14:anchorId="790326F5">
-          <v:rect id="_x0000_i1035" style="width:0;height:1.5pt" o:hralign="center" o:hrstd="t" o:hr="t" fillcolor="#a0a0a0" stroked="f"/>
+          <v:rect id="_x0000_i1036" style="width:0;height:1.5pt" o:hralign="center" o:hrstd="t" o:hr="t" fillcolor="#a0a0a0" stroked="f"/>
         </w:pict>
       </w:r>
     </w:p>
@@ -4180,9 +4180,14 @@
       </w:pPr>
       <w:r>
         <w:pict w14:anchorId="3C2FAC02">
-          <v:rect id="_x0000_i1036" style="width:0;height:1.5pt" o:hralign="center" o:hrstd="t" o:hr="t" fillcolor="#a0a0a0" stroked="f"/>
+          <v:rect id="_x0000_i1051" style="width:0;height:1.5pt" o:hralign="center" o:bullet="t" o:hrstd="t" o:hr="t" fillcolor="#a0a0a0" stroked="f"/>
         </w:pict>
       </w:r>
+    </w:p>
+    <w:p>
+      <w:pPr>
+        <w:ind w:left="360"/>
+      </w:pPr>
     </w:p>
     <w:p>
       <w:pPr>
@@ -4240,7 +4245,7 @@
     <w:p>
       <w:r>
         <w:pict w14:anchorId="0BE6A74A">
-          <v:rect id="_x0000_i1037" style="width:0;height:1.5pt" o:hralign="center" o:hrstd="t" o:hr="t" fillcolor="#a0a0a0" stroked="f"/>
+          <v:rect id="_x0000_i1038" style="width:0;height:1.5pt" o:hralign="center" o:hrstd="t" o:hr="t" fillcolor="#a0a0a0" stroked="f"/>
         </w:pict>
       </w:r>
     </w:p>
@@ -4587,7 +4592,7 @@
       </w:pPr>
       <w:r>
         <w:pict w14:anchorId="2AAC7E34">
-          <v:rect id="_x0000_i1038" style="width:0;height:1.5pt" o:hralign="center" o:hrstd="t" o:hr="t" fillcolor="#a0a0a0" stroked="f"/>
+          <v:rect id="_x0000_i1039" style="width:0;height:1.5pt" o:hralign="center" o:hrstd="t" o:hr="t" fillcolor="#a0a0a0" stroked="f"/>
         </w:pict>
       </w:r>
     </w:p>
@@ -4847,7 +4852,7 @@
         </w:rPr>
         <w:lastRenderedPageBreak/>
         <w:drawing>
-          <wp:inline distT="0" distB="0" distL="0" distR="0" wp14:anchorId="44D3B3E0" wp14:editId="709CC5CE">
+          <wp:inline distT="0" distB="0" distL="0" distR="0" wp14:anchorId="44D3B3E0" wp14:editId="449923D5">
             <wp:extent cx="5400040" cy="3435350"/>
             <wp:effectExtent l="0" t="0" r="0" b="0"/>
             <wp:docPr id="2142744231" name="Imagem 22" descr="Diagrama&#10;&#10;Descrição gerada automaticamente"/>
@@ -4896,7 +4901,7 @@
       </w:pPr>
       <w:r>
         <w:pict w14:anchorId="36724CD6">
-          <v:rect id="_x0000_i1039" style="width:0;height:1.5pt" o:hralign="center" o:hrstd="t" o:hr="t" fillcolor="#a0a0a0" stroked="f"/>
+          <v:rect id="_x0000_i1040" style="width:0;height:1.5pt" o:hralign="center" o:hrstd="t" o:hr="t" fillcolor="#a0a0a0" stroked="f"/>
         </w:pict>
       </w:r>
     </w:p>
@@ -5187,7 +5192,7 @@
       </w:pPr>
       <w:r>
         <w:pict w14:anchorId="59FA6D35">
-          <v:rect id="_x0000_i1040" style="width:0;height:1.5pt" o:hralign="center" o:hrstd="t" o:hr="t" fillcolor="#a0a0a0" stroked="f"/>
+          <v:rect id="_x0000_i1041" style="width:0;height:1.5pt" o:hralign="center" o:hrstd="t" o:hr="t" fillcolor="#a0a0a0" stroked="f"/>
         </w:pict>
       </w:r>
     </w:p>
@@ -5507,7 +5512,7 @@
       </w:pPr>
       <w:r>
         <w:pict w14:anchorId="773C5E52">
-          <v:rect id="_x0000_i1041" style="width:0;height:1.5pt" o:hralign="center" o:hrstd="t" o:hr="t" fillcolor="#a0a0a0" stroked="f"/>
+          <v:rect id="_x0000_i1042" style="width:0;height:1.5pt" o:hralign="center" o:hrstd="t" o:hr="t" fillcolor="#a0a0a0" stroked="f"/>
         </w:pict>
       </w:r>
     </w:p>
@@ -5780,7 +5785,7 @@
           <w:noProof/>
         </w:rPr>
         <w:drawing>
-          <wp:inline distT="0" distB="0" distL="0" distR="0" wp14:anchorId="4EE15F39" wp14:editId="45D3FCF9">
+          <wp:inline distT="0" distB="0" distL="0" distR="0" wp14:anchorId="4EE15F39" wp14:editId="6B981637">
             <wp:extent cx="5400040" cy="3280410"/>
             <wp:effectExtent l="0" t="0" r="0" b="0"/>
             <wp:docPr id="1479912176" name="Imagem 25" descr="Diagrama&#10;&#10;Descrição gerada automaticamente"/>
@@ -5829,7 +5834,7 @@
       </w:pPr>
       <w:r>
         <w:pict w14:anchorId="61FB6859">
-          <v:rect id="_x0000_i1042" style="width:0;height:1.5pt" o:hralign="center" o:hrstd="t" o:hr="t" fillcolor="#a0a0a0" stroked="f"/>
+          <v:rect id="_x0000_i1043" style="width:0;height:1.5pt" o:hralign="center" o:hrstd="t" o:hr="t" fillcolor="#a0a0a0" stroked="f"/>
         </w:pict>
       </w:r>
     </w:p>
@@ -6103,7 +6108,7 @@
       </w:pPr>
       <w:r>
         <w:pict w14:anchorId="04DF0237">
-          <v:rect id="_x0000_i1043" style="width:0;height:1.5pt" o:hralign="center" o:hrstd="t" o:hr="t" fillcolor="#a0a0a0" stroked="f"/>
+          <v:rect id="_x0000_i1044" style="width:0;height:1.5pt" o:hralign="center" o:hrstd="t" o:hr="t" fillcolor="#a0a0a0" stroked="f"/>
         </w:pict>
       </w:r>
     </w:p>
@@ -6413,6 +6418,113 @@
     <w:p/>
     <w:p>
       <w:pPr>
+        <w:jc w:val="center"/>
+        <w:rPr>
+          <w:b/>
+          <w:bCs/>
+        </w:rPr>
+      </w:pPr>
+      <w:r>
+        <w:rPr>
+          <w:b/>
+          <w:bCs/>
+        </w:rPr>
+        <w:t>MATRIZ CSD</w:t>
+      </w:r>
+    </w:p>
+    <w:p>
+      <w:pPr>
+        <w:ind w:left="360"/>
+      </w:pPr>
+      <w:r>
+        <w:pict w14:anchorId="448BF6BF">
+          <v:rect id="_x0000_i1052" style="width:0;height:1.5pt" o:hralign="center" o:bullet="t" o:hrstd="t" o:hr="t" fillcolor="#a0a0a0" stroked="f"/>
+        </w:pict>
+      </w:r>
+    </w:p>
+    <w:p/>
+    <w:p>
+      <w:r>
+        <w:rPr>
+          <w:noProof/>
+        </w:rPr>
+        <w:lastRenderedPageBreak/>
+        <w:drawing>
+          <wp:inline distT="0" distB="0" distL="0" distR="0" wp14:anchorId="082888FD" wp14:editId="129EB228">
+            <wp:extent cx="5400040" cy="3575050"/>
+            <wp:effectExtent l="0" t="0" r="0" b="6350"/>
+            <wp:docPr id="846737172" name="Imagem 1" descr="Interface gráfica do usuário, Aplicativo&#10;&#10;Descrição gerada automaticamente"/>
+            <wp:cNvGraphicFramePr>
+              <a:graphicFrameLocks xmlns:a="http://schemas.openxmlformats.org/drawingml/2006/main" noChangeAspect="1"/>
+            </wp:cNvGraphicFramePr>
+            <a:graphic xmlns:a="http://schemas.openxmlformats.org/drawingml/2006/main">
+              <a:graphicData uri="http://schemas.openxmlformats.org/drawingml/2006/picture">
+                <pic:pic xmlns:pic="http://schemas.openxmlformats.org/drawingml/2006/picture">
+                  <pic:nvPicPr>
+                    <pic:cNvPr id="846737172" name="Imagem 1" descr="Interface gráfica do usuário, Aplicativo&#10;&#10;Descrição gerada automaticamente"/>
+                    <pic:cNvPicPr/>
+                  </pic:nvPicPr>
+                  <pic:blipFill>
+                    <a:blip r:embed="rId22">
+                      <a:extLst>
+                        <a:ext uri="{28A0092B-C50C-407E-A947-70E740481C1C}">
+                          <a14:useLocalDpi xmlns:a14="http://schemas.microsoft.com/office/drawing/2010/main" val="0"/>
+                        </a:ext>
+                      </a:extLst>
+                    </a:blip>
+                    <a:stretch>
+                      <a:fillRect/>
+                    </a:stretch>
+                  </pic:blipFill>
+                  <pic:spPr>
+                    <a:xfrm>
+                      <a:off x="0" y="0"/>
+                      <a:ext cx="5400040" cy="3575050"/>
+                    </a:xfrm>
+                    <a:prstGeom prst="rect">
+                      <a:avLst/>
+                    </a:prstGeom>
+                  </pic:spPr>
+                </pic:pic>
+              </a:graphicData>
+            </a:graphic>
+          </wp:inline>
+        </w:drawing>
+      </w:r>
+    </w:p>
+    <w:p/>
+    <w:p>
+      <w:pPr>
+        <w:rPr>
+          <w:b/>
+          <w:bCs/>
+        </w:rPr>
+      </w:pPr>
+      <w:r>
+        <w:rPr>
+          <w:b/>
+          <w:bCs/>
+        </w:rPr>
+        <w:t>LINK:</w:t>
+      </w:r>
+      <w:r>
+        <w:rPr>
+          <w:b/>
+          <w:bCs/>
+        </w:rPr>
+        <w:t xml:space="preserve"> </w:t>
+      </w:r>
+      <w:r>
+        <w:rPr>
+          <w:b/>
+          <w:bCs/>
+        </w:rPr>
+        <w:t>https://trello.com/invite/b/66448cd74e09c38503448339/ATTI1e2a56c87c8ba13997535c304a9185e9FF7456C8/matriz-csd</w:t>
+      </w:r>
+    </w:p>
+    <w:p/>
+    <w:p>
+      <w:pPr>
         <w:rPr>
           <w:b/>
           <w:bCs/>
@@ -6466,7 +6578,7 @@
       </w:pPr>
       <w:r>
         <w:pict w14:anchorId="5132D07E">
-          <v:rect id="_x0000_i1044" style="width:0;height:1.5pt" o:hralign="center" o:hrstd="t" o:hr="t" fillcolor="#a0a0a0" stroked="f"/>
+          <v:rect id="_x0000_i1045" style="width:0;height:1.5pt" o:hralign="center" o:hrstd="t" o:hr="t" fillcolor="#a0a0a0" stroked="f"/>
         </w:pict>
       </w:r>
     </w:p>
@@ -6608,7 +6720,6 @@
         </w:numPr>
       </w:pPr>
       <w:r>
-        <w:lastRenderedPageBreak/>
         <w:t>Desenvolvedor Pleno: 2 desenvolvedores, 300 horas totais, R$ 80/hora.</w:t>
       </w:r>
     </w:p>
@@ -6620,6 +6731,7 @@
         </w:numPr>
       </w:pPr>
       <w:r>
+        <w:lastRenderedPageBreak/>
         <w:t xml:space="preserve">Total: 2 * 300 * 80 = </w:t>
       </w:r>
       <w:r>
@@ -6961,7 +7073,6 @@
           <w:b/>
           <w:bCs/>
         </w:rPr>
-        <w:lastRenderedPageBreak/>
         <w:t>1.3. Licenças e Ferramentas</w:t>
       </w:r>
     </w:p>
@@ -6973,15 +7084,8 @@
         </w:numPr>
       </w:pPr>
       <w:r>
-        <w:t xml:space="preserve">Licenças de software utilizadas durante o desenvolvimento (por exemplo, </w:t>
-      </w:r>
-      <w:proofErr w:type="gramStart"/>
-      <w:r>
-        <w:t>IDEs</w:t>
-      </w:r>
-      <w:proofErr w:type="gramEnd"/>
-      <w:r>
-        <w:t>, ferramentas de design).</w:t>
+        <w:lastRenderedPageBreak/>
+        <w:t>Licenças de software utilizadas durante o desenvolvimento (por exemplo, IDEs, ferramentas de design).</w:t>
       </w:r>
     </w:p>
     <w:p>
@@ -7017,7 +7121,7 @@
     <w:p>
       <w:r>
         <w:pict w14:anchorId="5F9808DF">
-          <v:rect id="_x0000_i1045" style="width:0;height:1.5pt" o:hralign="center" o:hrstd="t" o:hr="t" fillcolor="#a0a0a0" stroked="f"/>
+          <v:rect id="_x0000_i1046" style="width:0;height:1.5pt" o:hralign="center" o:hrstd="t" o:hr="t" fillcolor="#a0a0a0" stroked="f"/>
         </w:pict>
       </w:r>
     </w:p>
@@ -7366,7 +7470,7 @@
     <w:p>
       <w:r>
         <w:pict w14:anchorId="66992E6C">
-          <v:rect id="_x0000_i1046" style="width:0;height:1.5pt" o:hralign="center" o:hrstd="t" o:hr="t" fillcolor="#a0a0a0" stroked="f"/>
+          <v:rect id="_x0000_i1047" style="width:0;height:1.5pt" o:hralign="center" o:hrstd="t" o:hr="t" fillcolor="#a0a0a0" stroked="f"/>
         </w:pict>
       </w:r>
     </w:p>
@@ -7840,7 +7944,7 @@
     <w:p>
       <w:r>
         <w:pict w14:anchorId="35EBFF21">
-          <v:rect id="_x0000_i1047" style="width:0;height:1.5pt" o:hralign="center" o:hrstd="t" o:hr="t" fillcolor="#a0a0a0" stroked="f"/>
+          <v:rect id="_x0000_i1048" style="width:0;height:1.5pt" o:hralign="center" o:hrstd="t" o:hr="t" fillcolor="#a0a0a0" stroked="f"/>
         </w:pict>
       </w:r>
     </w:p>
@@ -8244,6 +8348,7 @@
         </w:numPr>
       </w:pPr>
       <w:r>
+        <w:lastRenderedPageBreak/>
         <w:t xml:space="preserve">Incidentes não críticos devem ser resolvidos em até </w:t>
       </w:r>
       <w:r>
@@ -8553,6 +8658,7 @@
         </w:numPr>
       </w:pPr>
       <w:r>
+        <w:lastRenderedPageBreak/>
         <w:t>Atualizações e correções de segurança serão aplicadas regularmente para manter a integridade do sistema.</w:t>
       </w:r>
     </w:p>
@@ -8805,6 +8911,7 @@
     </w:p>
     <w:p>
       <w:r>
+        <w:lastRenderedPageBreak/>
         <w:t>Este SLA será revisado a cada 6 meses ou conforme necessário, para garantir que continue a atender as necessidades dos clientes e os padrões de serviço da [</w:t>
       </w:r>
       <w:r>
@@ -8832,7 +8939,12 @@
 </file>
 
 <file path=word/numbering.xml><?xml version="1.0" encoding="utf-8"?>
-<w:numbering xmlns:wpc="http://schemas.microsoft.com/office/word/2010/wordprocessingCanvas" xmlns:cx="http://schemas.microsoft.com/office/drawing/2014/chartex" xmlns:cx1="http://schemas.microsoft.com/office/drawing/2015/9/8/chartex" xmlns:cx2="http://schemas.microsoft.com/office/drawing/2015/10/21/chartex" xmlns:cx3="http://schemas.microsoft.com/office/drawing/2016/5/9/chartex" xmlns:cx4="http://schemas.microsoft.com/office/drawing/2016/5/10/chartex" xmlns:cx5="http://schemas.microsoft.com/office/drawing/2016/5/11/chartex" xmlns:cx6="http://schemas.microsoft.com/office/drawing/2016/5/12/chartex" xmlns:cx7="http://schemas.microsoft.com/office/drawing/2016/5/13/chartex" xmlns:cx8="http://schemas.microsoft.com/office/drawing/2016/5/14/chartex" xmlns:mc="http://schemas.openxmlformats.org/markup-compatibility/2006" xmlns:aink="http://schemas.microsoft.com/office/drawing/2016/ink" xmlns:am3d="http://schemas.microsoft.com/office/drawing/2017/model3d" xmlns:o="urn:schemas-microsoft-com:office:office" xmlns:r="http://schemas.openxmlformats.org/officeDocument/2006/relationships" xmlns:m="http://schemas.openxmlformats.org/officeDocument/2006/math" xmlns:v="urn:schemas-microsoft-com:vml" xmlns:wp14="http://schemas.microsoft.com/office/word/2010/wordprocessingDrawing" xmlns:wp="http://schemas.openxmlformats.org/drawingml/2006/wordprocessingDrawing" xmlns:w10="urn:schemas-microsoft-com:office:word" xmlns:w="http://schemas.openxmlformats.org/wordprocessingml/2006/main" xmlns:w14="http://schemas.microsoft.com/office/word/2010/wordml" xmlns:w15="http://schemas.microsoft.com/office/word/2012/wordml" xmlns:w16cex="http://schemas.microsoft.com/office/word/2018/wordml/cex" xmlns:w16cid="http://schemas.microsoft.com/office/word/2016/wordml/cid" xmlns:w16="http://schemas.microsoft.com/office/word/2018/wordml" xmlns:w16sdtdh="http://schemas.microsoft.com/office/word/2020/wordml/sdtdatahash" xmlns:w16se="http://schemas.microsoft.com/office/word/2015/wordml/symex" xmlns:wpg="http://schemas.microsoft.com/office/word/2010/wordprocessingGroup" xmlns:wpi="http://schemas.microsoft.com/office/word/2010/wordprocessingInk" xmlns:wne="http://schemas.microsoft.com/office/word/2006/wordml" xmlns:wps="http://schemas.microsoft.com/office/word/2010/wordprocessingShape" mc:Ignorable="w14 w15 w16se w16cid w16 w16cex w16sdtdh wp14">
+<w:numbering xmlns:wpc="http://schemas.microsoft.com/office/word/2010/wordprocessingCanvas" xmlns:cx="http://schemas.microsoft.com/office/drawing/2014/chartex" xmlns:cx1="http://schemas.microsoft.com/office/drawing/2015/9/8/chartex" xmlns:cx2="http://schemas.microsoft.com/office/drawing/2015/10/21/chartex" xmlns:cx3="http://schemas.microsoft.com/office/drawing/2016/5/9/chartex" xmlns:cx4="http://schemas.microsoft.com/office/drawing/2016/5/10/chartex" xmlns:cx5="http://schemas.microsoft.com/office/drawing/2016/5/11/chartex" xmlns:cx6="http://schemas.microsoft.com/office/drawing/2016/5/12/chartex" xmlns:cx7="http://schemas.microsoft.com/office/drawing/2016/5/13/chartex" xmlns:cx8="http://schemas.microsoft.com/office/drawing/2016/5/14/chartex" xmlns:mc="http://schemas.openxmlformats.org/markup-compatibility/2006" xmlns:aink="http://schemas.microsoft.com/office/drawing/2016/ink" xmlns:am3d="http://schemas.microsoft.com/office/drawing/2017/model3d" xmlns:o="urn:schemas-microsoft-com:office:office" xmlns:oel="http://schemas.microsoft.com/office/2019/extlst" xmlns:r="http://schemas.openxmlformats.org/officeDocument/2006/relationships" xmlns:m="http://schemas.openxmlformats.org/officeDocument/2006/math" xmlns:v="urn:schemas-microsoft-com:vml" xmlns:wp14="http://schemas.microsoft.com/office/word/2010/wordprocessingDrawing" xmlns:wp="http://schemas.openxmlformats.org/drawingml/2006/wordprocessingDrawing" xmlns:w10="urn:schemas-microsoft-com:office:word" xmlns:w="http://schemas.openxmlformats.org/wordprocessingml/2006/main" xmlns:w14="http://schemas.microsoft.com/office/word/2010/wordml" xmlns:w15="http://schemas.microsoft.com/office/word/2012/wordml" xmlns:w16cex="http://schemas.microsoft.com/office/word/2018/wordml/cex" xmlns:w16cid="http://schemas.microsoft.com/office/word/2016/wordml/cid" xmlns:w16="http://schemas.microsoft.com/office/word/2018/wordml" xmlns:w16du="http://schemas.microsoft.com/office/word/2023/wordml/word16du" xmlns:w16sdtdh="http://schemas.microsoft.com/office/word/2020/wordml/sdtdatahash" xmlns:w16se="http://schemas.microsoft.com/office/word/2015/wordml/symex" xmlns:wpg="http://schemas.microsoft.com/office/word/2010/wordprocessingGroup" xmlns:wpi="http://schemas.microsoft.com/office/word/2010/wordprocessingInk" xmlns:wne="http://schemas.microsoft.com/office/word/2006/wordml" xmlns:wps="http://schemas.microsoft.com/office/word/2010/wordprocessingShape" mc:Ignorable="w14 w15 w16se w16cid w16 w16cex w16sdtdh w16du wp14">
+  <w:numPicBullet w:numPicBulletId="0">
+    <w:pict>
+      <v:rect id="_x0000_i1031" style="width:0;height:1.5pt" o:hralign="center" o:bullet="t" o:hrstd="t" o:hr="t" fillcolor="#a0a0a0" stroked="f"/>
+    </w:pict>
+  </w:numPicBullet>
   <w:abstractNum w:abstractNumId="0" w15:restartNumberingAfterBreak="0">
     <w:nsid w:val="00031FDE"/>
     <w:multiLevelType w:val="multilevel"/>
@@ -18055,210 +18167,205 @@
       </w:rPr>
     </w:lvl>
   </w:abstractNum>
-  <w:num w:numId="1">
+  <w:num w:numId="1" w16cid:durableId="773673670">
     <w:abstractNumId w:val="58"/>
   </w:num>
-  <w:num w:numId="2">
+  <w:num w:numId="2" w16cid:durableId="324825487">
     <w:abstractNumId w:val="11"/>
   </w:num>
-  <w:num w:numId="3">
+  <w:num w:numId="3" w16cid:durableId="132523118">
     <w:abstractNumId w:val="40"/>
   </w:num>
-  <w:num w:numId="4">
+  <w:num w:numId="4" w16cid:durableId="815879278">
     <w:abstractNumId w:val="6"/>
   </w:num>
-  <w:num w:numId="5">
+  <w:num w:numId="5" w16cid:durableId="1253196550">
     <w:abstractNumId w:val="61"/>
   </w:num>
-  <w:num w:numId="6">
+  <w:num w:numId="6" w16cid:durableId="1207831797">
     <w:abstractNumId w:val="22"/>
   </w:num>
-  <w:num w:numId="7">
+  <w:num w:numId="7" w16cid:durableId="77487674">
     <w:abstractNumId w:val="35"/>
   </w:num>
-  <w:num w:numId="8">
+  <w:num w:numId="8" w16cid:durableId="1000431695">
     <w:abstractNumId w:val="20"/>
   </w:num>
-  <w:num w:numId="9">
+  <w:num w:numId="9" w16cid:durableId="1459639663">
     <w:abstractNumId w:val="43"/>
   </w:num>
-  <w:num w:numId="10">
+  <w:num w:numId="10" w16cid:durableId="875044472">
     <w:abstractNumId w:val="31"/>
   </w:num>
-  <w:num w:numId="11">
+  <w:num w:numId="11" w16cid:durableId="658996658">
     <w:abstractNumId w:val="60"/>
   </w:num>
-  <w:num w:numId="12">
+  <w:num w:numId="12" w16cid:durableId="160432539">
     <w:abstractNumId w:val="53"/>
   </w:num>
-  <w:num w:numId="13">
+  <w:num w:numId="13" w16cid:durableId="1747066102">
     <w:abstractNumId w:val="21"/>
   </w:num>
-  <w:num w:numId="14">
+  <w:num w:numId="14" w16cid:durableId="1437670879">
     <w:abstractNumId w:val="10"/>
   </w:num>
-  <w:num w:numId="15">
+  <w:num w:numId="15" w16cid:durableId="335233604">
     <w:abstractNumId w:val="28"/>
   </w:num>
-  <w:num w:numId="16">
+  <w:num w:numId="16" w16cid:durableId="1683823758">
     <w:abstractNumId w:val="29"/>
   </w:num>
-  <w:num w:numId="17">
+  <w:num w:numId="17" w16cid:durableId="1229075149">
     <w:abstractNumId w:val="18"/>
   </w:num>
-  <w:num w:numId="18">
+  <w:num w:numId="18" w16cid:durableId="867371665">
     <w:abstractNumId w:val="15"/>
   </w:num>
-  <w:num w:numId="19">
+  <w:num w:numId="19" w16cid:durableId="318193669">
     <w:abstractNumId w:val="34"/>
   </w:num>
-  <w:num w:numId="20">
+  <w:num w:numId="20" w16cid:durableId="1299067257">
     <w:abstractNumId w:val="54"/>
   </w:num>
-  <w:num w:numId="21">
+  <w:num w:numId="21" w16cid:durableId="544678033">
     <w:abstractNumId w:val="2"/>
   </w:num>
-  <w:num w:numId="22">
+  <w:num w:numId="22" w16cid:durableId="500464803">
     <w:abstractNumId w:val="44"/>
   </w:num>
-  <w:num w:numId="23">
+  <w:num w:numId="23" w16cid:durableId="397169209">
     <w:abstractNumId w:val="44"/>
-    <w:lvlOverride w:ilvl="0"/>
   </w:num>
-  <w:num w:numId="24">
+  <w:num w:numId="24" w16cid:durableId="2037584844">
     <w:abstractNumId w:val="14"/>
   </w:num>
-  <w:num w:numId="25">
+  <w:num w:numId="25" w16cid:durableId="26492107">
     <w:abstractNumId w:val="14"/>
-    <w:lvlOverride w:ilvl="0"/>
   </w:num>
-  <w:num w:numId="26">
+  <w:num w:numId="26" w16cid:durableId="1399010738">
     <w:abstractNumId w:val="41"/>
   </w:num>
-  <w:num w:numId="27">
+  <w:num w:numId="27" w16cid:durableId="1996914156">
     <w:abstractNumId w:val="41"/>
-    <w:lvlOverride w:ilvl="0"/>
   </w:num>
-  <w:num w:numId="28">
+  <w:num w:numId="28" w16cid:durableId="1678849777">
     <w:abstractNumId w:val="8"/>
   </w:num>
-  <w:num w:numId="29">
+  <w:num w:numId="29" w16cid:durableId="1918860606">
     <w:abstractNumId w:val="8"/>
-    <w:lvlOverride w:ilvl="0"/>
   </w:num>
-  <w:num w:numId="30">
+  <w:num w:numId="30" w16cid:durableId="1614942412">
     <w:abstractNumId w:val="56"/>
   </w:num>
-  <w:num w:numId="31">
+  <w:num w:numId="31" w16cid:durableId="1624800010">
     <w:abstractNumId w:val="56"/>
-    <w:lvlOverride w:ilvl="0"/>
   </w:num>
-  <w:num w:numId="32">
+  <w:num w:numId="32" w16cid:durableId="809783269">
     <w:abstractNumId w:val="24"/>
   </w:num>
-  <w:num w:numId="33">
+  <w:num w:numId="33" w16cid:durableId="1831747283">
     <w:abstractNumId w:val="26"/>
   </w:num>
-  <w:num w:numId="34">
+  <w:num w:numId="34" w16cid:durableId="1126006230">
     <w:abstractNumId w:val="12"/>
   </w:num>
-  <w:num w:numId="35">
+  <w:num w:numId="35" w16cid:durableId="4018012">
     <w:abstractNumId w:val="32"/>
   </w:num>
-  <w:num w:numId="36">
+  <w:num w:numId="36" w16cid:durableId="1487937331">
     <w:abstractNumId w:val="59"/>
   </w:num>
-  <w:num w:numId="37">
+  <w:num w:numId="37" w16cid:durableId="1075083723">
     <w:abstractNumId w:val="45"/>
   </w:num>
-  <w:num w:numId="38">
+  <w:num w:numId="38" w16cid:durableId="673841236">
     <w:abstractNumId w:val="36"/>
   </w:num>
-  <w:num w:numId="39">
+  <w:num w:numId="39" w16cid:durableId="1632055605">
     <w:abstractNumId w:val="19"/>
   </w:num>
-  <w:num w:numId="40">
+  <w:num w:numId="40" w16cid:durableId="1795325510">
     <w:abstractNumId w:val="39"/>
   </w:num>
-  <w:num w:numId="41">
+  <w:num w:numId="41" w16cid:durableId="752706399">
     <w:abstractNumId w:val="16"/>
   </w:num>
-  <w:num w:numId="42">
+  <w:num w:numId="42" w16cid:durableId="1436897225">
     <w:abstractNumId w:val="47"/>
   </w:num>
-  <w:num w:numId="43">
+  <w:num w:numId="43" w16cid:durableId="548154980">
     <w:abstractNumId w:val="38"/>
   </w:num>
-  <w:num w:numId="44">
+  <w:num w:numId="44" w16cid:durableId="1562448581">
     <w:abstractNumId w:val="50"/>
   </w:num>
-  <w:num w:numId="45">
+  <w:num w:numId="45" w16cid:durableId="665669782">
     <w:abstractNumId w:val="17"/>
   </w:num>
-  <w:num w:numId="46">
+  <w:num w:numId="46" w16cid:durableId="875197953">
     <w:abstractNumId w:val="7"/>
   </w:num>
-  <w:num w:numId="47">
+  <w:num w:numId="47" w16cid:durableId="1337609386">
     <w:abstractNumId w:val="23"/>
   </w:num>
-  <w:num w:numId="48">
+  <w:num w:numId="48" w16cid:durableId="1816487533">
     <w:abstractNumId w:val="25"/>
   </w:num>
-  <w:num w:numId="49">
+  <w:num w:numId="49" w16cid:durableId="243682767">
     <w:abstractNumId w:val="0"/>
   </w:num>
-  <w:num w:numId="50">
+  <w:num w:numId="50" w16cid:durableId="1275943830">
     <w:abstractNumId w:val="37"/>
   </w:num>
-  <w:num w:numId="51">
+  <w:num w:numId="51" w16cid:durableId="47191805">
     <w:abstractNumId w:val="3"/>
   </w:num>
-  <w:num w:numId="52">
+  <w:num w:numId="52" w16cid:durableId="1283726670">
     <w:abstractNumId w:val="33"/>
   </w:num>
-  <w:num w:numId="53">
+  <w:num w:numId="53" w16cid:durableId="998535540">
     <w:abstractNumId w:val="30"/>
   </w:num>
-  <w:num w:numId="54">
+  <w:num w:numId="54" w16cid:durableId="2083865075">
     <w:abstractNumId w:val="57"/>
   </w:num>
-  <w:num w:numId="55">
+  <w:num w:numId="55" w16cid:durableId="681204802">
     <w:abstractNumId w:val="52"/>
   </w:num>
-  <w:num w:numId="56">
+  <w:num w:numId="56" w16cid:durableId="218592146">
     <w:abstractNumId w:val="51"/>
   </w:num>
-  <w:num w:numId="57">
+  <w:num w:numId="57" w16cid:durableId="811288204">
     <w:abstractNumId w:val="13"/>
   </w:num>
-  <w:num w:numId="58">
+  <w:num w:numId="58" w16cid:durableId="1240360177">
     <w:abstractNumId w:val="55"/>
   </w:num>
-  <w:num w:numId="59">
+  <w:num w:numId="59" w16cid:durableId="1412502990">
     <w:abstractNumId w:val="46"/>
   </w:num>
-  <w:num w:numId="60">
+  <w:num w:numId="60" w16cid:durableId="2111701153">
     <w:abstractNumId w:val="1"/>
   </w:num>
-  <w:num w:numId="61">
+  <w:num w:numId="61" w16cid:durableId="1457213189">
     <w:abstractNumId w:val="4"/>
   </w:num>
-  <w:num w:numId="62">
+  <w:num w:numId="62" w16cid:durableId="1930459559">
     <w:abstractNumId w:val="27"/>
   </w:num>
-  <w:num w:numId="63">
+  <w:num w:numId="63" w16cid:durableId="1211840578">
     <w:abstractNumId w:val="49"/>
   </w:num>
-  <w:num w:numId="64">
+  <w:num w:numId="64" w16cid:durableId="869956326">
     <w:abstractNumId w:val="42"/>
   </w:num>
-  <w:num w:numId="65">
+  <w:num w:numId="65" w16cid:durableId="1304197690">
     <w:abstractNumId w:val="9"/>
   </w:num>
-  <w:num w:numId="66">
+  <w:num w:numId="66" w16cid:durableId="186337693">
     <w:abstractNumId w:val="48"/>
   </w:num>
-  <w:num w:numId="67">
+  <w:num w:numId="67" w16cid:durableId="1627270741">
     <w:abstractNumId w:val="5"/>
   </w:num>
   <w:numIdMacAtCleanup w:val="67"/>
@@ -18266,7 +18373,7 @@
 </file>
 
 <file path=word/styles.xml><?xml version="1.0" encoding="utf-8"?>
-<w:styles xmlns:mc="http://schemas.openxmlformats.org/markup-compatibility/2006" xmlns:r="http://schemas.openxmlformats.org/officeDocument/2006/relationships" xmlns:w="http://schemas.openxmlformats.org/wordprocessingml/2006/main" xmlns:w14="http://schemas.microsoft.com/office/word/2010/wordml" xmlns:w15="http://schemas.microsoft.com/office/word/2012/wordml" xmlns:w16cex="http://schemas.microsoft.com/office/word/2018/wordml/cex" xmlns:w16cid="http://schemas.microsoft.com/office/word/2016/wordml/cid" xmlns:w16="http://schemas.microsoft.com/office/word/2018/wordml" xmlns:w16sdtdh="http://schemas.microsoft.com/office/word/2020/wordml/sdtdatahash" xmlns:w16se="http://schemas.microsoft.com/office/word/2015/wordml/symex" mc:Ignorable="w14 w15 w16se w16cid w16 w16cex w16sdtdh">
+<w:styles xmlns:mc="http://schemas.openxmlformats.org/markup-compatibility/2006" xmlns:r="http://schemas.openxmlformats.org/officeDocument/2006/relationships" xmlns:w="http://schemas.openxmlformats.org/wordprocessingml/2006/main" xmlns:w14="http://schemas.microsoft.com/office/word/2010/wordml" xmlns:w15="http://schemas.microsoft.com/office/word/2012/wordml" xmlns:w16cex="http://schemas.microsoft.com/office/word/2018/wordml/cex" xmlns:w16cid="http://schemas.microsoft.com/office/word/2016/wordml/cid" xmlns:w16="http://schemas.microsoft.com/office/word/2018/wordml" xmlns:w16du="http://schemas.microsoft.com/office/word/2023/wordml/word16du" xmlns:w16sdtdh="http://schemas.microsoft.com/office/word/2020/wordml/sdtdatahash" xmlns:w16se="http://schemas.microsoft.com/office/word/2015/wordml/symex" mc:Ignorable="w14 w15 w16se w16cid w16 w16cex w16sdtdh w16du">
   <w:docDefaults>
     <w:rPrDefault>
       <w:rPr>
@@ -18666,11 +18773,11 @@
     <w:name w:val="Normal"/>
     <w:qFormat/>
   </w:style>
-  <w:style w:type="paragraph" w:styleId="Heading1">
+  <w:style w:type="paragraph" w:styleId="Ttulo1">
     <w:name w:val="heading 1"/>
     <w:basedOn w:val="Normal"/>
     <w:next w:val="Normal"/>
-    <w:link w:val="Heading1Char"/>
+    <w:link w:val="Ttulo1Char"/>
     <w:uiPriority w:val="9"/>
     <w:qFormat/>
     <w:rsid w:val="00523A99"/>
@@ -18687,11 +18794,11 @@
       <w:szCs w:val="40"/>
     </w:rPr>
   </w:style>
-  <w:style w:type="paragraph" w:styleId="Heading2">
+  <w:style w:type="paragraph" w:styleId="Ttulo2">
     <w:name w:val="heading 2"/>
     <w:basedOn w:val="Normal"/>
     <w:next w:val="Normal"/>
-    <w:link w:val="Heading2Char"/>
+    <w:link w:val="Ttulo2Char"/>
     <w:uiPriority w:val="9"/>
     <w:semiHidden/>
     <w:unhideWhenUsed/>
@@ -18710,11 +18817,11 @@
       <w:szCs w:val="32"/>
     </w:rPr>
   </w:style>
-  <w:style w:type="paragraph" w:styleId="Heading3">
+  <w:style w:type="paragraph" w:styleId="Ttulo3">
     <w:name w:val="heading 3"/>
     <w:basedOn w:val="Normal"/>
     <w:next w:val="Normal"/>
-    <w:link w:val="Heading3Char"/>
+    <w:link w:val="Ttulo3Char"/>
     <w:uiPriority w:val="9"/>
     <w:semiHidden/>
     <w:unhideWhenUsed/>
@@ -18733,11 +18840,11 @@
       <w:szCs w:val="28"/>
     </w:rPr>
   </w:style>
-  <w:style w:type="paragraph" w:styleId="Heading4">
+  <w:style w:type="paragraph" w:styleId="Ttulo4">
     <w:name w:val="heading 4"/>
     <w:basedOn w:val="Normal"/>
     <w:next w:val="Normal"/>
-    <w:link w:val="Heading4Char"/>
+    <w:link w:val="Ttulo4Char"/>
     <w:uiPriority w:val="9"/>
     <w:semiHidden/>
     <w:unhideWhenUsed/>
@@ -18756,11 +18863,11 @@
       <w:color w:val="0F4761" w:themeColor="accent1" w:themeShade="BF"/>
     </w:rPr>
   </w:style>
-  <w:style w:type="paragraph" w:styleId="Heading5">
+  <w:style w:type="paragraph" w:styleId="Ttulo5">
     <w:name w:val="heading 5"/>
     <w:basedOn w:val="Normal"/>
     <w:next w:val="Normal"/>
-    <w:link w:val="Heading5Char"/>
+    <w:link w:val="Ttulo5Char"/>
     <w:uiPriority w:val="9"/>
     <w:semiHidden/>
     <w:unhideWhenUsed/>
@@ -18777,11 +18884,11 @@
       <w:color w:val="0F4761" w:themeColor="accent1" w:themeShade="BF"/>
     </w:rPr>
   </w:style>
-  <w:style w:type="paragraph" w:styleId="Heading6">
+  <w:style w:type="paragraph" w:styleId="Ttulo6">
     <w:name w:val="heading 6"/>
     <w:basedOn w:val="Normal"/>
     <w:next w:val="Normal"/>
-    <w:link w:val="Heading6Char"/>
+    <w:link w:val="Ttulo6Char"/>
     <w:uiPriority w:val="9"/>
     <w:semiHidden/>
     <w:unhideWhenUsed/>
@@ -18800,11 +18907,11 @@
       <w:color w:val="595959" w:themeColor="text1" w:themeTint="A6"/>
     </w:rPr>
   </w:style>
-  <w:style w:type="paragraph" w:styleId="Heading7">
+  <w:style w:type="paragraph" w:styleId="Ttulo7">
     <w:name w:val="heading 7"/>
     <w:basedOn w:val="Normal"/>
     <w:next w:val="Normal"/>
-    <w:link w:val="Heading7Char"/>
+    <w:link w:val="Ttulo7Char"/>
     <w:uiPriority w:val="9"/>
     <w:semiHidden/>
     <w:unhideWhenUsed/>
@@ -18821,11 +18928,11 @@
       <w:color w:val="595959" w:themeColor="text1" w:themeTint="A6"/>
     </w:rPr>
   </w:style>
-  <w:style w:type="paragraph" w:styleId="Heading8">
+  <w:style w:type="paragraph" w:styleId="Ttulo8">
     <w:name w:val="heading 8"/>
     <w:basedOn w:val="Normal"/>
     <w:next w:val="Normal"/>
-    <w:link w:val="Heading8Char"/>
+    <w:link w:val="Ttulo8Char"/>
     <w:uiPriority w:val="9"/>
     <w:semiHidden/>
     <w:unhideWhenUsed/>
@@ -18844,11 +18951,11 @@
       <w:color w:val="272727" w:themeColor="text1" w:themeTint="D8"/>
     </w:rPr>
   </w:style>
-  <w:style w:type="paragraph" w:styleId="Heading9">
+  <w:style w:type="paragraph" w:styleId="Ttulo9">
     <w:name w:val="heading 9"/>
     <w:basedOn w:val="Normal"/>
     <w:next w:val="Normal"/>
-    <w:link w:val="Heading9Char"/>
+    <w:link w:val="Ttulo9Char"/>
     <w:uiPriority w:val="9"/>
     <w:semiHidden/>
     <w:unhideWhenUsed/>
@@ -18865,13 +18972,13 @@
       <w:color w:val="272727" w:themeColor="text1" w:themeTint="D8"/>
     </w:rPr>
   </w:style>
-  <w:style w:type="character" w:default="1" w:styleId="DefaultParagraphFont">
+  <w:style w:type="character" w:default="1" w:styleId="Fontepargpadro">
     <w:name w:val="Default Paragraph Font"/>
     <w:uiPriority w:val="1"/>
     <w:semiHidden/>
     <w:unhideWhenUsed/>
   </w:style>
-  <w:style w:type="table" w:default="1" w:styleId="TableNormal">
+  <w:style w:type="table" w:default="1" w:styleId="Tabelanormal">
     <w:name w:val="Normal Table"/>
     <w:uiPriority w:val="99"/>
     <w:semiHidden/>
@@ -18886,16 +18993,16 @@
       </w:tblCellMar>
     </w:tblPr>
   </w:style>
-  <w:style w:type="numbering" w:default="1" w:styleId="NoList">
+  <w:style w:type="numbering" w:default="1" w:styleId="Semlista">
     <w:name w:val="No List"/>
     <w:uiPriority w:val="99"/>
     <w:semiHidden/>
     <w:unhideWhenUsed/>
   </w:style>
-  <w:style w:type="character" w:customStyle="1" w:styleId="Heading1Char">
-    <w:name w:val="Heading 1 Char"/>
-    <w:basedOn w:val="DefaultParagraphFont"/>
-    <w:link w:val="Heading1"/>
+  <w:style w:type="character" w:customStyle="1" w:styleId="Ttulo1Char">
+    <w:name w:val="Título 1 Char"/>
+    <w:basedOn w:val="Fontepargpadro"/>
+    <w:link w:val="Ttulo1"/>
     <w:uiPriority w:val="9"/>
     <w:rsid w:val="00523A99"/>
     <w:rPr>
@@ -18905,10 +19012,10 @@
       <w:szCs w:val="40"/>
     </w:rPr>
   </w:style>
-  <w:style w:type="character" w:customStyle="1" w:styleId="Heading2Char">
-    <w:name w:val="Heading 2 Char"/>
-    <w:basedOn w:val="DefaultParagraphFont"/>
-    <w:link w:val="Heading2"/>
+  <w:style w:type="character" w:customStyle="1" w:styleId="Ttulo2Char">
+    <w:name w:val="Título 2 Char"/>
+    <w:basedOn w:val="Fontepargpadro"/>
+    <w:link w:val="Ttulo2"/>
     <w:uiPriority w:val="9"/>
     <w:semiHidden/>
     <w:rsid w:val="00523A99"/>
@@ -18919,10 +19026,10 @@
       <w:szCs w:val="32"/>
     </w:rPr>
   </w:style>
-  <w:style w:type="character" w:customStyle="1" w:styleId="Heading3Char">
-    <w:name w:val="Heading 3 Char"/>
-    <w:basedOn w:val="DefaultParagraphFont"/>
-    <w:link w:val="Heading3"/>
+  <w:style w:type="character" w:customStyle="1" w:styleId="Ttulo3Char">
+    <w:name w:val="Título 3 Char"/>
+    <w:basedOn w:val="Fontepargpadro"/>
+    <w:link w:val="Ttulo3"/>
     <w:uiPriority w:val="9"/>
     <w:semiHidden/>
     <w:rsid w:val="00523A99"/>
@@ -18933,10 +19040,10 @@
       <w:szCs w:val="28"/>
     </w:rPr>
   </w:style>
-  <w:style w:type="character" w:customStyle="1" w:styleId="Heading4Char">
-    <w:name w:val="Heading 4 Char"/>
-    <w:basedOn w:val="DefaultParagraphFont"/>
-    <w:link w:val="Heading4"/>
+  <w:style w:type="character" w:customStyle="1" w:styleId="Ttulo4Char">
+    <w:name w:val="Título 4 Char"/>
+    <w:basedOn w:val="Fontepargpadro"/>
+    <w:link w:val="Ttulo4"/>
     <w:uiPriority w:val="9"/>
     <w:semiHidden/>
     <w:rsid w:val="00523A99"/>
@@ -18947,10 +19054,10 @@
       <w:color w:val="0F4761" w:themeColor="accent1" w:themeShade="BF"/>
     </w:rPr>
   </w:style>
-  <w:style w:type="character" w:customStyle="1" w:styleId="Heading5Char">
-    <w:name w:val="Heading 5 Char"/>
-    <w:basedOn w:val="DefaultParagraphFont"/>
-    <w:link w:val="Heading5"/>
+  <w:style w:type="character" w:customStyle="1" w:styleId="Ttulo5Char">
+    <w:name w:val="Título 5 Char"/>
+    <w:basedOn w:val="Fontepargpadro"/>
+    <w:link w:val="Ttulo5"/>
     <w:uiPriority w:val="9"/>
     <w:semiHidden/>
     <w:rsid w:val="00523A99"/>
@@ -18959,10 +19066,10 @@
       <w:color w:val="0F4761" w:themeColor="accent1" w:themeShade="BF"/>
     </w:rPr>
   </w:style>
-  <w:style w:type="character" w:customStyle="1" w:styleId="Heading6Char">
-    <w:name w:val="Heading 6 Char"/>
-    <w:basedOn w:val="DefaultParagraphFont"/>
-    <w:link w:val="Heading6"/>
+  <w:style w:type="character" w:customStyle="1" w:styleId="Ttulo6Char">
+    <w:name w:val="Título 6 Char"/>
+    <w:basedOn w:val="Fontepargpadro"/>
+    <w:link w:val="Ttulo6"/>
     <w:uiPriority w:val="9"/>
     <w:semiHidden/>
     <w:rsid w:val="00523A99"/>
@@ -18973,10 +19080,10 @@
       <w:color w:val="595959" w:themeColor="text1" w:themeTint="A6"/>
     </w:rPr>
   </w:style>
-  <w:style w:type="character" w:customStyle="1" w:styleId="Heading7Char">
-    <w:name w:val="Heading 7 Char"/>
-    <w:basedOn w:val="DefaultParagraphFont"/>
-    <w:link w:val="Heading7"/>
+  <w:style w:type="character" w:customStyle="1" w:styleId="Ttulo7Char">
+    <w:name w:val="Título 7 Char"/>
+    <w:basedOn w:val="Fontepargpadro"/>
+    <w:link w:val="Ttulo7"/>
     <w:uiPriority w:val="9"/>
     <w:semiHidden/>
     <w:rsid w:val="00523A99"/>
@@ -18985,10 +19092,10 @@
       <w:color w:val="595959" w:themeColor="text1" w:themeTint="A6"/>
     </w:rPr>
   </w:style>
-  <w:style w:type="character" w:customStyle="1" w:styleId="Heading8Char">
-    <w:name w:val="Heading 8 Char"/>
-    <w:basedOn w:val="DefaultParagraphFont"/>
-    <w:link w:val="Heading8"/>
+  <w:style w:type="character" w:customStyle="1" w:styleId="Ttulo8Char">
+    <w:name w:val="Título 8 Char"/>
+    <w:basedOn w:val="Fontepargpadro"/>
+    <w:link w:val="Ttulo8"/>
     <w:uiPriority w:val="9"/>
     <w:semiHidden/>
     <w:rsid w:val="00523A99"/>
@@ -18999,10 +19106,10 @@
       <w:color w:val="272727" w:themeColor="text1" w:themeTint="D8"/>
     </w:rPr>
   </w:style>
-  <w:style w:type="character" w:customStyle="1" w:styleId="Heading9Char">
-    <w:name w:val="Heading 9 Char"/>
-    <w:basedOn w:val="DefaultParagraphFont"/>
-    <w:link w:val="Heading9"/>
+  <w:style w:type="character" w:customStyle="1" w:styleId="Ttulo9Char">
+    <w:name w:val="Título 9 Char"/>
+    <w:basedOn w:val="Fontepargpadro"/>
+    <w:link w:val="Ttulo9"/>
     <w:uiPriority w:val="9"/>
     <w:semiHidden/>
     <w:rsid w:val="00523A99"/>
@@ -19011,11 +19118,11 @@
       <w:color w:val="272727" w:themeColor="text1" w:themeTint="D8"/>
     </w:rPr>
   </w:style>
-  <w:style w:type="paragraph" w:styleId="Title">
+  <w:style w:type="paragraph" w:styleId="Ttulo">
     <w:name w:val="Title"/>
     <w:basedOn w:val="Normal"/>
     <w:next w:val="Normal"/>
-    <w:link w:val="TitleChar"/>
+    <w:link w:val="TtuloChar"/>
     <w:uiPriority w:val="10"/>
     <w:qFormat/>
     <w:rsid w:val="00523A99"/>
@@ -19031,10 +19138,10 @@
       <w:szCs w:val="56"/>
     </w:rPr>
   </w:style>
-  <w:style w:type="character" w:customStyle="1" w:styleId="TitleChar">
-    <w:name w:val="Title Char"/>
-    <w:basedOn w:val="DefaultParagraphFont"/>
-    <w:link w:val="Title"/>
+  <w:style w:type="character" w:customStyle="1" w:styleId="TtuloChar">
+    <w:name w:val="Título Char"/>
+    <w:basedOn w:val="Fontepargpadro"/>
+    <w:link w:val="Ttulo"/>
     <w:uiPriority w:val="10"/>
     <w:rsid w:val="00523A99"/>
     <w:rPr>
@@ -19045,11 +19152,11 @@
       <w:szCs w:val="56"/>
     </w:rPr>
   </w:style>
-  <w:style w:type="paragraph" w:styleId="Subtitle">
+  <w:style w:type="paragraph" w:styleId="Subttulo">
     <w:name w:val="Subtitle"/>
     <w:basedOn w:val="Normal"/>
     <w:next w:val="Normal"/>
-    <w:link w:val="SubtitleChar"/>
+    <w:link w:val="SubttuloChar"/>
     <w:uiPriority w:val="11"/>
     <w:qFormat/>
     <w:rsid w:val="00523A99"/>
@@ -19066,10 +19173,10 @@
       <w:szCs w:val="28"/>
     </w:rPr>
   </w:style>
-  <w:style w:type="character" w:customStyle="1" w:styleId="SubtitleChar">
-    <w:name w:val="Subtitle Char"/>
-    <w:basedOn w:val="DefaultParagraphFont"/>
-    <w:link w:val="Subtitle"/>
+  <w:style w:type="character" w:customStyle="1" w:styleId="SubttuloChar">
+    <w:name w:val="Subtítulo Char"/>
+    <w:basedOn w:val="Fontepargpadro"/>
+    <w:link w:val="Subttulo"/>
     <w:uiPriority w:val="11"/>
     <w:rsid w:val="00523A99"/>
     <w:rPr>
@@ -19080,11 +19187,11 @@
       <w:szCs w:val="28"/>
     </w:rPr>
   </w:style>
-  <w:style w:type="paragraph" w:styleId="Quote">
+  <w:style w:type="paragraph" w:styleId="Citao">
     <w:name w:val="Quote"/>
     <w:basedOn w:val="Normal"/>
     <w:next w:val="Normal"/>
-    <w:link w:val="QuoteChar"/>
+    <w:link w:val="CitaoChar"/>
     <w:uiPriority w:val="29"/>
     <w:qFormat/>
     <w:rsid w:val="00523A99"/>
@@ -19098,10 +19205,10 @@
       <w:color w:val="404040" w:themeColor="text1" w:themeTint="BF"/>
     </w:rPr>
   </w:style>
-  <w:style w:type="character" w:customStyle="1" w:styleId="QuoteChar">
-    <w:name w:val="Quote Char"/>
-    <w:basedOn w:val="DefaultParagraphFont"/>
-    <w:link w:val="Quote"/>
+  <w:style w:type="character" w:customStyle="1" w:styleId="CitaoChar">
+    <w:name w:val="Citação Char"/>
+    <w:basedOn w:val="Fontepargpadro"/>
+    <w:link w:val="Citao"/>
     <w:uiPriority w:val="29"/>
     <w:rsid w:val="00523A99"/>
     <w:rPr>
@@ -19110,7 +19217,7 @@
       <w:color w:val="404040" w:themeColor="text1" w:themeTint="BF"/>
     </w:rPr>
   </w:style>
-  <w:style w:type="paragraph" w:styleId="ListParagraph">
+  <w:style w:type="paragraph" w:styleId="PargrafodaLista">
     <w:name w:val="List Paragraph"/>
     <w:basedOn w:val="Normal"/>
     <w:uiPriority w:val="34"/>
@@ -19121,9 +19228,9 @@
       <w:contextualSpacing/>
     </w:pPr>
   </w:style>
-  <w:style w:type="character" w:styleId="IntenseEmphasis">
+  <w:style w:type="character" w:styleId="nfaseIntensa">
     <w:name w:val="Intense Emphasis"/>
-    <w:basedOn w:val="DefaultParagraphFont"/>
+    <w:basedOn w:val="Fontepargpadro"/>
     <w:uiPriority w:val="21"/>
     <w:qFormat/>
     <w:rsid w:val="00523A99"/>
@@ -19133,11 +19240,11 @@
       <w:color w:val="0F4761" w:themeColor="accent1" w:themeShade="BF"/>
     </w:rPr>
   </w:style>
-  <w:style w:type="paragraph" w:styleId="IntenseQuote">
+  <w:style w:type="paragraph" w:styleId="CitaoIntensa">
     <w:name w:val="Intense Quote"/>
     <w:basedOn w:val="Normal"/>
     <w:next w:val="Normal"/>
-    <w:link w:val="IntenseQuoteChar"/>
+    <w:link w:val="CitaoIntensaChar"/>
     <w:uiPriority w:val="30"/>
     <w:qFormat/>
     <w:rsid w:val="00523A99"/>
@@ -19156,10 +19263,10 @@
       <w:color w:val="0F4761" w:themeColor="accent1" w:themeShade="BF"/>
     </w:rPr>
   </w:style>
-  <w:style w:type="character" w:customStyle="1" w:styleId="IntenseQuoteChar">
-    <w:name w:val="Intense Quote Char"/>
-    <w:basedOn w:val="DefaultParagraphFont"/>
-    <w:link w:val="IntenseQuote"/>
+  <w:style w:type="character" w:customStyle="1" w:styleId="CitaoIntensaChar">
+    <w:name w:val="Citação Intensa Char"/>
+    <w:basedOn w:val="Fontepargpadro"/>
+    <w:link w:val="CitaoIntensa"/>
     <w:uiPriority w:val="30"/>
     <w:rsid w:val="00523A99"/>
     <w:rPr>
@@ -19168,9 +19275,9 @@
       <w:color w:val="0F4761" w:themeColor="accent1" w:themeShade="BF"/>
     </w:rPr>
   </w:style>
-  <w:style w:type="character" w:styleId="IntenseReference">
+  <w:style w:type="character" w:styleId="RefernciaIntensa">
     <w:name w:val="Intense Reference"/>
-    <w:basedOn w:val="DefaultParagraphFont"/>
+    <w:basedOn w:val="Fontepargpadro"/>
     <w:uiPriority w:val="32"/>
     <w:qFormat/>
     <w:rsid w:val="00523A99"/>
@@ -19182,9 +19289,9 @@
       <w:spacing w:val="5"/>
     </w:rPr>
   </w:style>
-  <w:style w:type="character" w:styleId="Strong">
+  <w:style w:type="character" w:styleId="Forte">
     <w:name w:val="Strong"/>
-    <w:basedOn w:val="DefaultParagraphFont"/>
+    <w:basedOn w:val="Fontepargpadro"/>
     <w:uiPriority w:val="22"/>
     <w:qFormat/>
     <w:rsid w:val="00B8380D"/>
@@ -19212,7 +19319,7 @@
   </w:style>
   <w:style w:type="character" w:styleId="Hyperlink">
     <w:name w:val="Hyperlink"/>
-    <w:basedOn w:val="DefaultParagraphFont"/>
+    <w:basedOn w:val="Fontepargpadro"/>
     <w:uiPriority w:val="99"/>
     <w:unhideWhenUsed/>
     <w:rsid w:val="00D47A38"/>
@@ -19221,9 +19328,9 @@
       <w:u w:val="single"/>
     </w:rPr>
   </w:style>
-  <w:style w:type="character" w:styleId="UnresolvedMention">
+  <w:style w:type="character" w:styleId="MenoPendente">
     <w:name w:val="Unresolved Mention"/>
-    <w:basedOn w:val="DefaultParagraphFont"/>
+    <w:basedOn w:val="Fontepargpadro"/>
     <w:uiPriority w:val="99"/>
     <w:semiHidden/>
     <w:unhideWhenUsed/>
@@ -19233,9 +19340,9 @@
       <w:shd w:val="clear" w:color="auto" w:fill="E1DFDD"/>
     </w:rPr>
   </w:style>
-  <w:style w:type="character" w:styleId="FollowedHyperlink">
+  <w:style w:type="character" w:styleId="HiperlinkVisitado">
     <w:name w:val="FollowedHyperlink"/>
-    <w:basedOn w:val="DefaultParagraphFont"/>
+    <w:basedOn w:val="Fontepargpadro"/>
     <w:uiPriority w:val="99"/>
     <w:semiHidden/>
     <w:unhideWhenUsed/>

</xml_diff>

<commit_message>
DOC: Add mapa de empatia
</commit_message>
<xml_diff>
--- a/Sprint4/Software Engineering/Documento.docx
+++ b/Sprint4/Software Engineering/Documento.docx
@@ -180,7 +180,7 @@
       </w:pPr>
       <w:r>
         <w:pict w14:anchorId="0120240E">
-          <v:rect id="_x0000_i1025" style="width:0;height:1.5pt" o:hralign="center" o:hrstd="t" o:hr="t" fillcolor="#a0a0a0" stroked="f"/>
+          <v:rect id="_x0000_i1026" style="width:0;height:1.5pt" o:hralign="center" o:hrstd="t" o:hr="t" fillcolor="#a0a0a0" stroked="f"/>
         </w:pict>
       </w:r>
     </w:p>
@@ -679,7 +679,7 @@
     <w:p>
       <w:r>
         <w:pict w14:anchorId="4913D7DF">
-          <v:rect id="_x0000_i1026" style="width:0;height:1.5pt" o:hralign="center" o:hrstd="t" o:hr="t" fillcolor="#a0a0a0" stroked="f"/>
+          <v:rect id="_x0000_i1027" style="width:0;height:1.5pt" o:hralign="center" o:hrstd="t" o:hr="t" fillcolor="#a0a0a0" stroked="f"/>
         </w:pict>
       </w:r>
     </w:p>
@@ -1408,7 +1408,7 @@
     <w:p>
       <w:r>
         <w:pict w14:anchorId="4D08BDF5">
-          <v:rect id="_x0000_i1027" style="width:0;height:1.5pt" o:hralign="center" o:hrstd="t" o:hr="t" fillcolor="#a0a0a0" stroked="f"/>
+          <v:rect id="_x0000_i1028" style="width:0;height:1.5pt" o:hralign="center" o:hrstd="t" o:hr="t" fillcolor="#a0a0a0" stroked="f"/>
         </w:pict>
       </w:r>
     </w:p>
@@ -1418,7 +1418,7 @@
           <w:noProof/>
         </w:rPr>
         <w:drawing>
-          <wp:inline distT="0" distB="0" distL="0" distR="0" wp14:anchorId="3B06D790" wp14:editId="2645D20E">
+          <wp:inline distT="0" distB="0" distL="0" distR="0" wp14:anchorId="3B06D790" wp14:editId="373E84AE">
             <wp:extent cx="5400040" cy="3243580"/>
             <wp:effectExtent l="0" t="0" r="0" b="0"/>
             <wp:docPr id="1" name="Picture 1"/>
@@ -1487,7 +1487,7 @@
     <w:p>
       <w:r>
         <w:pict w14:anchorId="126C1AFD">
-          <v:rect id="_x0000_i1028" style="width:0;height:1.5pt" o:hralign="center" o:hrstd="t" o:hr="t" fillcolor="#a0a0a0" stroked="f"/>
+          <v:rect id="_x0000_i1029" style="width:0;height:1.5pt" o:hralign="center" o:hrstd="t" o:hr="t" fillcolor="#a0a0a0" stroked="f"/>
         </w:pict>
       </w:r>
     </w:p>
@@ -1552,7 +1552,7 @@
     <w:p>
       <w:r>
         <w:pict w14:anchorId="58540B44">
-          <v:rect id="_x0000_i1029" style="width:0;height:1.5pt" o:hralign="center" o:hrstd="t" o:hr="t" fillcolor="#a0a0a0" stroked="f"/>
+          <v:rect id="_x0000_i1030" style="width:0;height:1.5pt" o:hralign="center" o:hrstd="t" o:hr="t" fillcolor="#a0a0a0" stroked="f"/>
         </w:pict>
       </w:r>
     </w:p>
@@ -1873,7 +1873,7 @@
       </w:pPr>
       <w:r>
         <w:pict w14:anchorId="2B4101C0">
-          <v:rect id="_x0000_i1030" style="width:0;height:1.5pt" o:hralign="center" o:hrstd="t" o:hr="t" fillcolor="#a0a0a0" stroked="f"/>
+          <v:rect id="_x0000_i1031" style="width:0;height:1.5pt" o:hralign="center" o:hrstd="t" o:hr="t" fillcolor="#a0a0a0" stroked="f"/>
         </w:pict>
       </w:r>
     </w:p>
@@ -2160,7 +2160,7 @@
     <w:p>
       <w:r>
         <w:pict w14:anchorId="77ECF89D">
-          <v:rect id="_x0000_i1031" style="width:0;height:1.5pt" o:hralign="center" o:hrstd="t" o:hr="t" fillcolor="#a0a0a0" stroked="f"/>
+          <v:rect id="_x0000_i1032" style="width:0;height:1.5pt" o:hralign="center" o:hrstd="t" o:hr="t" fillcolor="#a0a0a0" stroked="f"/>
         </w:pict>
       </w:r>
     </w:p>
@@ -2485,7 +2485,7 @@
     <w:p>
       <w:r>
         <w:pict w14:anchorId="590AA561">
-          <v:rect id="_x0000_i1032" style="width:0;height:1.5pt" o:hralign="center" o:hrstd="t" o:hr="t" fillcolor="#a0a0a0" stroked="f"/>
+          <v:rect id="_x0000_i1033" style="width:0;height:1.5pt" o:hralign="center" o:hrstd="t" o:hr="t" fillcolor="#a0a0a0" stroked="f"/>
         </w:pict>
       </w:r>
     </w:p>
@@ -2879,7 +2879,7 @@
     <w:p>
       <w:r>
         <w:pict w14:anchorId="08776E4E">
-          <v:rect id="_x0000_i1033" style="width:0;height:1.5pt" o:hralign="center" o:hrstd="t" o:hr="t" fillcolor="#a0a0a0" stroked="f"/>
+          <v:rect id="_x0000_i1034" style="width:0;height:1.5pt" o:hralign="center" o:hrstd="t" o:hr="t" fillcolor="#a0a0a0" stroked="f"/>
         </w:pict>
       </w:r>
     </w:p>
@@ -3167,7 +3167,7 @@
       <w:r>
         <w:lastRenderedPageBreak/>
         <w:pict w14:anchorId="68CF67AC">
-          <v:rect id="_x0000_i1034" style="width:0;height:1.5pt" o:hralign="center" o:bullet="t" o:hrstd="t" o:hr="t" fillcolor="#a0a0a0" stroked="f"/>
+          <v:rect id="_x0000_i1035" style="width:0;height:1.5pt" o:hralign="center" o:bullet="t" o:hrstd="t" o:hr="t" fillcolor="#a0a0a0" stroked="f"/>
         </w:pict>
       </w:r>
     </w:p>
@@ -3485,7 +3485,7 @@
     <w:p>
       <w:r>
         <w:pict w14:anchorId="77C91A4E">
-          <v:rect id="_x0000_i1035" style="width:0;height:1.5pt" o:hralign="center" o:hrstd="t" o:hr="t" fillcolor="#a0a0a0" stroked="f"/>
+          <v:rect id="_x0000_i1036" style="width:0;height:1.5pt" o:hralign="center" o:hrstd="t" o:hr="t" fillcolor="#a0a0a0" stroked="f"/>
         </w:pict>
       </w:r>
     </w:p>
@@ -3749,7 +3749,7 @@
           <w:noProof/>
         </w:rPr>
         <w:drawing>
-          <wp:inline distT="0" distB="0" distL="0" distR="0" wp14:anchorId="393CBEE3" wp14:editId="420072ED">
+          <wp:inline distT="0" distB="0" distL="0" distR="0" wp14:anchorId="393CBEE3" wp14:editId="59B2B109">
             <wp:extent cx="5400040" cy="4901565"/>
             <wp:effectExtent l="0" t="0" r="0" b="0"/>
             <wp:docPr id="1930026531" name="Imagem 10" descr="Diagrama&#10;&#10;Descrição gerada automaticamente"/>
@@ -3795,7 +3795,7 @@
       <w:r>
         <w:lastRenderedPageBreak/>
         <w:pict w14:anchorId="790326F5">
-          <v:rect id="_x0000_i1036" style="width:0;height:1.5pt" o:hralign="center" o:hrstd="t" o:hr="t" fillcolor="#a0a0a0" stroked="f"/>
+          <v:rect id="_x0000_i1037" style="width:0;height:1.5pt" o:hralign="center" o:hrstd="t" o:hr="t" fillcolor="#a0a0a0" stroked="f"/>
         </w:pict>
       </w:r>
     </w:p>
@@ -4180,7 +4180,7 @@
       </w:pPr>
       <w:r>
         <w:pict w14:anchorId="3C2FAC02">
-          <v:rect id="_x0000_i1051" style="width:0;height:1.5pt" o:hralign="center" o:bullet="t" o:hrstd="t" o:hr="t" fillcolor="#a0a0a0" stroked="f"/>
+          <v:rect id="_x0000_i1038" style="width:0;height:1.5pt" o:hralign="center" o:bullet="t" o:hrstd="t" o:hr="t" fillcolor="#a0a0a0" stroked="f"/>
         </w:pict>
       </w:r>
     </w:p>
@@ -4245,7 +4245,7 @@
     <w:p>
       <w:r>
         <w:pict w14:anchorId="0BE6A74A">
-          <v:rect id="_x0000_i1038" style="width:0;height:1.5pt" o:hralign="center" o:hrstd="t" o:hr="t" fillcolor="#a0a0a0" stroked="f"/>
+          <v:rect id="_x0000_i1039" style="width:0;height:1.5pt" o:hralign="center" o:hrstd="t" o:hr="t" fillcolor="#a0a0a0" stroked="f"/>
         </w:pict>
       </w:r>
     </w:p>
@@ -4592,7 +4592,7 @@
       </w:pPr>
       <w:r>
         <w:pict w14:anchorId="2AAC7E34">
-          <v:rect id="_x0000_i1039" style="width:0;height:1.5pt" o:hralign="center" o:hrstd="t" o:hr="t" fillcolor="#a0a0a0" stroked="f"/>
+          <v:rect id="_x0000_i1040" style="width:0;height:1.5pt" o:hralign="center" o:hrstd="t" o:hr="t" fillcolor="#a0a0a0" stroked="f"/>
         </w:pict>
       </w:r>
     </w:p>
@@ -4852,7 +4852,7 @@
         </w:rPr>
         <w:lastRenderedPageBreak/>
         <w:drawing>
-          <wp:inline distT="0" distB="0" distL="0" distR="0" wp14:anchorId="44D3B3E0" wp14:editId="449923D5">
+          <wp:inline distT="0" distB="0" distL="0" distR="0" wp14:anchorId="44D3B3E0" wp14:editId="52491B8C">
             <wp:extent cx="5400040" cy="3435350"/>
             <wp:effectExtent l="0" t="0" r="0" b="0"/>
             <wp:docPr id="2142744231" name="Imagem 22" descr="Diagrama&#10;&#10;Descrição gerada automaticamente"/>
@@ -4901,7 +4901,7 @@
       </w:pPr>
       <w:r>
         <w:pict w14:anchorId="36724CD6">
-          <v:rect id="_x0000_i1040" style="width:0;height:1.5pt" o:hralign="center" o:hrstd="t" o:hr="t" fillcolor="#a0a0a0" stroked="f"/>
+          <v:rect id="_x0000_i1041" style="width:0;height:1.5pt" o:hralign="center" o:hrstd="t" o:hr="t" fillcolor="#a0a0a0" stroked="f"/>
         </w:pict>
       </w:r>
     </w:p>
@@ -5192,7 +5192,7 @@
       </w:pPr>
       <w:r>
         <w:pict w14:anchorId="59FA6D35">
-          <v:rect id="_x0000_i1041" style="width:0;height:1.5pt" o:hralign="center" o:hrstd="t" o:hr="t" fillcolor="#a0a0a0" stroked="f"/>
+          <v:rect id="_x0000_i1042" style="width:0;height:1.5pt" o:hralign="center" o:hrstd="t" o:hr="t" fillcolor="#a0a0a0" stroked="f"/>
         </w:pict>
       </w:r>
     </w:p>
@@ -5512,7 +5512,7 @@
       </w:pPr>
       <w:r>
         <w:pict w14:anchorId="773C5E52">
-          <v:rect id="_x0000_i1042" style="width:0;height:1.5pt" o:hralign="center" o:hrstd="t" o:hr="t" fillcolor="#a0a0a0" stroked="f"/>
+          <v:rect id="_x0000_i1043" style="width:0;height:1.5pt" o:hralign="center" o:hrstd="t" o:hr="t" fillcolor="#a0a0a0" stroked="f"/>
         </w:pict>
       </w:r>
     </w:p>
@@ -5785,7 +5785,7 @@
           <w:noProof/>
         </w:rPr>
         <w:drawing>
-          <wp:inline distT="0" distB="0" distL="0" distR="0" wp14:anchorId="4EE15F39" wp14:editId="6B981637">
+          <wp:inline distT="0" distB="0" distL="0" distR="0" wp14:anchorId="4EE15F39" wp14:editId="3C7E3F24">
             <wp:extent cx="5400040" cy="3280410"/>
             <wp:effectExtent l="0" t="0" r="0" b="0"/>
             <wp:docPr id="1479912176" name="Imagem 25" descr="Diagrama&#10;&#10;Descrição gerada automaticamente"/>
@@ -5834,7 +5834,7 @@
       </w:pPr>
       <w:r>
         <w:pict w14:anchorId="61FB6859">
-          <v:rect id="_x0000_i1043" style="width:0;height:1.5pt" o:hralign="center" o:hrstd="t" o:hr="t" fillcolor="#a0a0a0" stroked="f"/>
+          <v:rect id="_x0000_i1044" style="width:0;height:1.5pt" o:hralign="center" o:hrstd="t" o:hr="t" fillcolor="#a0a0a0" stroked="f"/>
         </w:pict>
       </w:r>
     </w:p>
@@ -6108,7 +6108,7 @@
       </w:pPr>
       <w:r>
         <w:pict w14:anchorId="04DF0237">
-          <v:rect id="_x0000_i1044" style="width:0;height:1.5pt" o:hralign="center" o:hrstd="t" o:hr="t" fillcolor="#a0a0a0" stroked="f"/>
+          <v:rect id="_x0000_i1045" style="width:0;height:1.5pt" o:hralign="center" o:hrstd="t" o:hr="t" fillcolor="#a0a0a0" stroked="f"/>
         </w:pict>
       </w:r>
     </w:p>
@@ -6438,7 +6438,7 @@
       </w:pPr>
       <w:r>
         <w:pict w14:anchorId="448BF6BF">
-          <v:rect id="_x0000_i1052" style="width:0;height:1.5pt" o:hralign="center" o:bullet="t" o:hrstd="t" o:hr="t" fillcolor="#a0a0a0" stroked="f"/>
+          <v:rect id="_x0000_i1046" style="width:0;height:1.5pt" o:hralign="center" o:bullet="t" o:hrstd="t" o:hr="t" fillcolor="#a0a0a0" stroked="f"/>
         </w:pict>
       </w:r>
     </w:p>
@@ -6514,17 +6514,28 @@
         </w:rPr>
         <w:t xml:space="preserve"> </w:t>
       </w:r>
-      <w:r>
-        <w:rPr>
-          <w:b/>
-          <w:bCs/>
-        </w:rPr>
-        <w:t>https://trello.com/invite/b/66448cd74e09c38503448339/ATTI1e2a56c87c8ba13997535c304a9185e9FF7456C8/matriz-csd</w:t>
-      </w:r>
-    </w:p>
-    <w:p/>
-    <w:p>
-      <w:pPr>
+      <w:hyperlink r:id="rId23" w:history="1">
+        <w:r>
+          <w:rPr>
+            <w:rStyle w:val="Hyperlink"/>
+            <w:b/>
+            <w:bCs/>
+          </w:rPr>
+          <w:t>https://trello.com/invite/b/66448cd74e09c38503448339/ATTI1e2a56c87c8ba13997535c304a9185e9FF7456C8/matriz-csd</w:t>
+        </w:r>
+      </w:hyperlink>
+    </w:p>
+    <w:p>
+      <w:pPr>
+        <w:rPr>
+          <w:b/>
+          <w:bCs/>
+        </w:rPr>
+      </w:pPr>
+    </w:p>
+    <w:p>
+      <w:pPr>
+        <w:jc w:val="center"/>
         <w:rPr>
           <w:b/>
           <w:bCs/>
@@ -6539,17 +6550,97 @@
           <w:sz w:val="40"/>
           <w:szCs w:val="40"/>
         </w:rPr>
-        <w:t xml:space="preserve">  </w:t>
-      </w:r>
-      <w:r>
+        <w:t>Mapa de Empatia</w:t>
+      </w:r>
+    </w:p>
+    <w:p>
+      <w:pPr>
+        <w:rPr>
+          <w:b/>
+          <w:bCs/>
+        </w:rPr>
+      </w:pPr>
+      <w:r>
+        <w:pict w14:anchorId="714431AC">
+          <v:rect id="_x0000_i1051" style="width:0;height:1.5pt" o:hralign="center" o:hrstd="t" o:hr="t" fillcolor="#a0a0a0" stroked="f"/>
+        </w:pict>
+      </w:r>
+    </w:p>
+    <w:p>
+      <w:pPr>
+        <w:rPr>
+          <w:b/>
+          <w:bCs/>
+        </w:rPr>
+      </w:pPr>
+      <w:r>
+        <w:rPr>
+          <w:b/>
+          <w:bCs/>
+          <w:noProof/>
+        </w:rPr>
+        <w:lastRenderedPageBreak/>
+        <w:drawing>
+          <wp:inline distT="0" distB="0" distL="0" distR="0" wp14:anchorId="6D6D32D9" wp14:editId="4AED50DF">
+            <wp:extent cx="5363755" cy="3790315"/>
+            <wp:effectExtent l="0" t="0" r="8890" b="635"/>
+            <wp:docPr id="672831466" name="Imagem 1"/>
+            <wp:cNvGraphicFramePr>
+              <a:graphicFrameLocks xmlns:a="http://schemas.openxmlformats.org/drawingml/2006/main" noChangeAspect="1"/>
+            </wp:cNvGraphicFramePr>
+            <a:graphic xmlns:a="http://schemas.openxmlformats.org/drawingml/2006/main">
+              <a:graphicData uri="http://schemas.openxmlformats.org/drawingml/2006/picture">
+                <pic:pic xmlns:pic="http://schemas.openxmlformats.org/drawingml/2006/picture">
+                  <pic:nvPicPr>
+                    <pic:cNvPr id="672831466" name="Imagem 1"/>
+                    <pic:cNvPicPr/>
+                  </pic:nvPicPr>
+                  <pic:blipFill>
+                    <a:blip r:embed="rId24">
+                      <a:extLst>
+                        <a:ext uri="{28A0092B-C50C-407E-A947-70E740481C1C}">
+                          <a14:useLocalDpi xmlns:a14="http://schemas.microsoft.com/office/drawing/2010/main" val="0"/>
+                        </a:ext>
+                      </a:extLst>
+                    </a:blip>
+                    <a:stretch>
+                      <a:fillRect/>
+                    </a:stretch>
+                  </pic:blipFill>
+                  <pic:spPr>
+                    <a:xfrm>
+                      <a:off x="0" y="0"/>
+                      <a:ext cx="5363755" cy="3790315"/>
+                    </a:xfrm>
+                    <a:prstGeom prst="rect">
+                      <a:avLst/>
+                    </a:prstGeom>
+                  </pic:spPr>
+                </pic:pic>
+              </a:graphicData>
+            </a:graphic>
+          </wp:inline>
+        </w:drawing>
+      </w:r>
+    </w:p>
+    <w:p>
+      <w:pPr>
+        <w:rPr>
+          <w:b/>
+          <w:bCs/>
+        </w:rPr>
+      </w:pPr>
+    </w:p>
+    <w:p/>
+    <w:p>
+      <w:pPr>
         <w:rPr>
           <w:b/>
           <w:bCs/>
           <w:sz w:val="40"/>
           <w:szCs w:val="40"/>
         </w:rPr>
-        <w:t>Precificação do Projeto - [</w:t>
-      </w:r>
+      </w:pPr>
       <w:r>
         <w:rPr>
           <w:b/>
@@ -6557,7 +6648,7 @@
           <w:sz w:val="40"/>
           <w:szCs w:val="40"/>
         </w:rPr>
-        <w:t>Auto Bot Assistente</w:t>
+        <w:t xml:space="preserve">  </w:t>
       </w:r>
       <w:r>
         <w:rPr>
@@ -6566,6 +6657,24 @@
           <w:sz w:val="40"/>
           <w:szCs w:val="40"/>
         </w:rPr>
+        <w:t>Precificação do Projeto - [</w:t>
+      </w:r>
+      <w:r>
+        <w:rPr>
+          <w:b/>
+          <w:bCs/>
+          <w:sz w:val="40"/>
+          <w:szCs w:val="40"/>
+        </w:rPr>
+        <w:t>Auto Bot Assistente</w:t>
+      </w:r>
+      <w:r>
+        <w:rPr>
+          <w:b/>
+          <w:bCs/>
+          <w:sz w:val="40"/>
+          <w:szCs w:val="40"/>
+        </w:rPr>
         <w:t>]</w:t>
       </w:r>
     </w:p>
@@ -6578,7 +6687,7 @@
       </w:pPr>
       <w:r>
         <w:pict w14:anchorId="5132D07E">
-          <v:rect id="_x0000_i1045" style="width:0;height:1.5pt" o:hralign="center" o:hrstd="t" o:hr="t" fillcolor="#a0a0a0" stroked="f"/>
+          <v:rect id="_x0000_i1047" style="width:0;height:1.5pt" o:hralign="center" o:hrstd="t" o:hr="t" fillcolor="#a0a0a0" stroked="f"/>
         </w:pict>
       </w:r>
     </w:p>
@@ -6731,7 +6840,6 @@
         </w:numPr>
       </w:pPr>
       <w:r>
-        <w:lastRenderedPageBreak/>
         <w:t xml:space="preserve">Total: 2 * 300 * 80 = </w:t>
       </w:r>
       <w:r>
@@ -6761,6 +6869,7 @@
         </w:numPr>
       </w:pPr>
       <w:r>
+        <w:lastRenderedPageBreak/>
         <w:t>Quantidade de designers dedicados à criação da interface do usuário (UI/UX).</w:t>
       </w:r>
     </w:p>
@@ -7084,7 +7193,6 @@
         </w:numPr>
       </w:pPr>
       <w:r>
-        <w:lastRenderedPageBreak/>
         <w:t>Licenças de software utilizadas durante o desenvolvimento (por exemplo, IDEs, ferramentas de design).</w:t>
       </w:r>
     </w:p>
@@ -7101,6 +7209,7 @@
     </w:p>
     <w:p>
       <w:r>
+        <w:lastRenderedPageBreak/>
         <w:t>Ferramentas de Designer</w:t>
       </w:r>
       <w:r>
@@ -7121,7 +7230,7 @@
     <w:p>
       <w:r>
         <w:pict w14:anchorId="5F9808DF">
-          <v:rect id="_x0000_i1046" style="width:0;height:1.5pt" o:hralign="center" o:hrstd="t" o:hr="t" fillcolor="#a0a0a0" stroked="f"/>
+          <v:rect id="_x0000_i1048" style="width:0;height:1.5pt" o:hralign="center" o:hrstd="t" o:hr="t" fillcolor="#a0a0a0" stroked="f"/>
         </w:pict>
       </w:r>
     </w:p>
@@ -7415,7 +7524,6 @@
         </w:numPr>
       </w:pPr>
       <w:r>
-        <w:lastRenderedPageBreak/>
         <w:t>Horas dedicadas por desenvolvedores e equipe de suporte para manter o sistema em funcionamento e fazer correções/atualizações.</w:t>
       </w:r>
     </w:p>
@@ -7427,6 +7535,7 @@
         </w:numPr>
       </w:pPr>
       <w:r>
+        <w:lastRenderedPageBreak/>
         <w:t>Estimativa de horas mensais e custo por hora.</w:t>
       </w:r>
     </w:p>
@@ -7470,7 +7579,7 @@
     <w:p>
       <w:r>
         <w:pict w14:anchorId="66992E6C">
-          <v:rect id="_x0000_i1047" style="width:0;height:1.5pt" o:hralign="center" o:hrstd="t" o:hr="t" fillcolor="#a0a0a0" stroked="f"/>
+          <v:rect id="_x0000_i1049" style="width:0;height:1.5pt" o:hralign="center" o:hrstd="t" o:hr="t" fillcolor="#a0a0a0" stroked="f"/>
         </w:pict>
       </w:r>
     </w:p>
@@ -7783,7 +7892,6 @@
           <w:b/>
           <w:bCs/>
         </w:rPr>
-        <w:lastRenderedPageBreak/>
         <w:t>Ponto de Equilíbrio</w:t>
       </w:r>
       <w:r>
@@ -7798,6 +7906,7 @@
         </w:numPr>
       </w:pPr>
       <w:r>
+        <w:lastRenderedPageBreak/>
         <w:t>Calcular o número de clientes ou usuários pagos necessários para cobrir os custos.</w:t>
       </w:r>
     </w:p>
@@ -7944,7 +8053,7 @@
     <w:p>
       <w:r>
         <w:pict w14:anchorId="35EBFF21">
-          <v:rect id="_x0000_i1048" style="width:0;height:1.5pt" o:hralign="center" o:hrstd="t" o:hr="t" fillcolor="#a0a0a0" stroked="f"/>
+          <v:rect id="_x0000_i1050" style="width:0;height:1.5pt" o:hralign="center" o:hrstd="t" o:hr="t" fillcolor="#a0a0a0" stroked="f"/>
         </w:pict>
       </w:r>
     </w:p>
@@ -8644,7 +8753,37 @@
           <w:b/>
           <w:bCs/>
         </w:rPr>
-        <w:t>[Nome da Startup]</w:t>
+        <w:t>[</w:t>
+      </w:r>
+      <w:r>
+        <w:rPr>
+          <w:b/>
+          <w:bCs/>
+        </w:rPr>
+        <w:t xml:space="preserve">Auto </w:t>
+      </w:r>
+      <w:proofErr w:type="spellStart"/>
+      <w:r>
+        <w:rPr>
+          <w:b/>
+          <w:bCs/>
+        </w:rPr>
+        <w:t>Bot</w:t>
+      </w:r>
+      <w:proofErr w:type="spellEnd"/>
+      <w:r>
+        <w:rPr>
+          <w:b/>
+          <w:bCs/>
+        </w:rPr>
+        <w:t xml:space="preserve"> Assistente</w:t>
+      </w:r>
+      <w:r>
+        <w:rPr>
+          <w:b/>
+          <w:bCs/>
+        </w:rPr>
+        <w:t>]</w:t>
       </w:r>
       <w:r>
         <w:t xml:space="preserve"> será responsável por garantir a manutenção preventiva e corretiva do sistema.</w:t>
@@ -8879,10 +9018,26 @@
           <w:b/>
           <w:bCs/>
         </w:rPr>
-        <w:t>[Nome da Startup]</w:t>
-      </w:r>
-      <w:r>
-        <w:t xml:space="preserve"> se compromete a fornecer compensação proporcional, como descontos em serviços ou períodos de serviço gratuitos.</w:t>
+        <w:t xml:space="preserve">[Auto </w:t>
+      </w:r>
+      <w:proofErr w:type="spellStart"/>
+      <w:r>
+        <w:rPr>
+          <w:b/>
+          <w:bCs/>
+        </w:rPr>
+        <w:t>bot</w:t>
+      </w:r>
+      <w:proofErr w:type="spellEnd"/>
+      <w:r>
+        <w:rPr>
+          <w:b/>
+          <w:bCs/>
+        </w:rPr>
+        <w:t xml:space="preserve"> assistente] </w:t>
+      </w:r>
+      <w:r>
+        <w:t>se compromete a fornecer compensação proporcional, como descontos em serviços ou períodos de serviço gratuitos.</w:t>
       </w:r>
     </w:p>
     <w:p>
@@ -8942,7 +9097,7 @@
 <w:numbering xmlns:wpc="http://schemas.microsoft.com/office/word/2010/wordprocessingCanvas" xmlns:cx="http://schemas.microsoft.com/office/drawing/2014/chartex" xmlns:cx1="http://schemas.microsoft.com/office/drawing/2015/9/8/chartex" xmlns:cx2="http://schemas.microsoft.com/office/drawing/2015/10/21/chartex" xmlns:cx3="http://schemas.microsoft.com/office/drawing/2016/5/9/chartex" xmlns:cx4="http://schemas.microsoft.com/office/drawing/2016/5/10/chartex" xmlns:cx5="http://schemas.microsoft.com/office/drawing/2016/5/11/chartex" xmlns:cx6="http://schemas.microsoft.com/office/drawing/2016/5/12/chartex" xmlns:cx7="http://schemas.microsoft.com/office/drawing/2016/5/13/chartex" xmlns:cx8="http://schemas.microsoft.com/office/drawing/2016/5/14/chartex" xmlns:mc="http://schemas.openxmlformats.org/markup-compatibility/2006" xmlns:aink="http://schemas.microsoft.com/office/drawing/2016/ink" xmlns:am3d="http://schemas.microsoft.com/office/drawing/2017/model3d" xmlns:o="urn:schemas-microsoft-com:office:office" xmlns:oel="http://schemas.microsoft.com/office/2019/extlst" xmlns:r="http://schemas.openxmlformats.org/officeDocument/2006/relationships" xmlns:m="http://schemas.openxmlformats.org/officeDocument/2006/math" xmlns:v="urn:schemas-microsoft-com:vml" xmlns:wp14="http://schemas.microsoft.com/office/word/2010/wordprocessingDrawing" xmlns:wp="http://schemas.openxmlformats.org/drawingml/2006/wordprocessingDrawing" xmlns:w10="urn:schemas-microsoft-com:office:word" xmlns:w="http://schemas.openxmlformats.org/wordprocessingml/2006/main" xmlns:w14="http://schemas.microsoft.com/office/word/2010/wordml" xmlns:w15="http://schemas.microsoft.com/office/word/2012/wordml" xmlns:w16cex="http://schemas.microsoft.com/office/word/2018/wordml/cex" xmlns:w16cid="http://schemas.microsoft.com/office/word/2016/wordml/cid" xmlns:w16="http://schemas.microsoft.com/office/word/2018/wordml" xmlns:w16du="http://schemas.microsoft.com/office/word/2023/wordml/word16du" xmlns:w16sdtdh="http://schemas.microsoft.com/office/word/2020/wordml/sdtdatahash" xmlns:w16se="http://schemas.microsoft.com/office/word/2015/wordml/symex" xmlns:wpg="http://schemas.microsoft.com/office/word/2010/wordprocessingGroup" xmlns:wpi="http://schemas.microsoft.com/office/word/2010/wordprocessingInk" xmlns:wne="http://schemas.microsoft.com/office/word/2006/wordml" xmlns:wps="http://schemas.microsoft.com/office/word/2010/wordprocessingShape" mc:Ignorable="w14 w15 w16se w16cid w16 w16cex w16sdtdh w16du wp14">
   <w:numPicBullet w:numPicBulletId="0">
     <w:pict>
-      <v:rect id="_x0000_i1031" style="width:0;height:1.5pt" o:hralign="center" o:bullet="t" o:hrstd="t" o:hr="t" fillcolor="#a0a0a0" stroked="f"/>
+      <v:rect id="_x0000_i1032" style="width:0;height:1.5pt" o:hralign="center" o:bullet="t" o:hrstd="t" o:hr="t" fillcolor="#a0a0a0" stroked="f"/>
     </w:pict>
   </w:numPicBullet>
   <w:abstractNum w:abstractNumId="0" w15:restartNumberingAfterBreak="0">
@@ -18975,7 +19130,6 @@
   <w:style w:type="character" w:default="1" w:styleId="Fontepargpadro">
     <w:name w:val="Default Paragraph Font"/>
     <w:uiPriority w:val="1"/>
-    <w:semiHidden/>
     <w:unhideWhenUsed/>
   </w:style>
   <w:style w:type="table" w:default="1" w:styleId="Tabelanormal">

</xml_diff>